<commit_message>
finished chapter one and added some of the starting points in chapter 2
</commit_message>
<xml_diff>
--- a/Documntation/Full Project Report.docx
+++ b/Documntation/Full Project Report.docx
@@ -509,7 +509,23 @@
           <w:szCs w:val="24"/>
         </w:rPr>
         <w:lastRenderedPageBreak/>
-        <w:t xml:space="preserve">This Report Is Part of The Software Engineering 1 Subject of The Department of Computer Science at Umm Al-Qura University </w:t>
+        <w:t xml:space="preserve">This Report Is Part of The Software Engineering </w:t>
+      </w:r>
+      <w:r>
+        <w:rPr>
+          <w:rFonts w:asciiTheme="majorBidi" w:hAnsiTheme="majorBidi" w:cstheme="majorBidi"/>
+          <w:sz w:val="24"/>
+          <w:szCs w:val="24"/>
+        </w:rPr>
+        <w:t>2</w:t>
+      </w:r>
+      <w:r>
+        <w:rPr>
+          <w:rFonts w:asciiTheme="majorBidi" w:hAnsiTheme="majorBidi" w:cstheme="majorBidi"/>
+          <w:sz w:val="24"/>
+          <w:szCs w:val="24"/>
+        </w:rPr>
+        <w:t xml:space="preserve"> Subject of The Department of Computer Science at Umm Al-Qura University </w:t>
       </w:r>
     </w:p>
     <w:p>
@@ -828,7 +844,6 @@
           <w:szCs w:val="28"/>
         </w:rPr>
       </w:pPr>
-      <w:proofErr w:type="spellStart"/>
       <w:r>
         <w:rPr>
           <w:rFonts w:asciiTheme="majorBidi" w:hAnsiTheme="majorBidi" w:cstheme="majorBidi"/>
@@ -837,7 +852,6 @@
         </w:rPr>
         <w:t>Abdulzeez</w:t>
       </w:r>
-      <w:proofErr w:type="spellEnd"/>
     </w:p>
     <w:p>
       <w:pPr>
@@ -1090,6 +1104,7 @@
     </w:p>
     <w:p>
       <w:pPr>
+        <w:ind w:firstLine="720"/>
         <w:jc w:val="center"/>
         <w:rPr>
           <w:rFonts w:asciiTheme="majorBidi" w:hAnsiTheme="majorBidi" w:cstheme="majorBidi"/>
@@ -1136,6 +1151,7 @@
     </w:p>
     <w:p>
       <w:pPr>
+        <w:ind w:firstLine="720"/>
         <w:jc w:val="center"/>
         <w:rPr>
           <w:sz w:val="28"/>
@@ -1152,6 +1168,7 @@
     </w:p>
     <w:p>
       <w:pPr>
+        <w:ind w:firstLine="720"/>
         <w:jc w:val="center"/>
         <w:rPr>
           <w:sz w:val="28"/>
@@ -1168,6 +1185,7 @@
     </w:p>
     <w:p>
       <w:pPr>
+        <w:ind w:firstLine="720"/>
         <w:jc w:val="center"/>
         <w:rPr>
           <w:sz w:val="28"/>
@@ -1184,6 +1202,7 @@
     </w:p>
     <w:p>
       <w:pPr>
+        <w:ind w:firstLine="720"/>
         <w:jc w:val="center"/>
         <w:rPr>
           <w:sz w:val="28"/>
@@ -1200,6 +1219,7 @@
     </w:p>
     <w:p>
       <w:pPr>
+        <w:ind w:firstLine="720"/>
         <w:jc w:val="center"/>
         <w:rPr>
           <w:sz w:val="28"/>
@@ -1226,17 +1246,6 @@
     </w:p>
     <w:p>
       <w:pPr>
-        <w:ind w:firstLine="720"/>
-        <w:rPr>
-          <w:color w:val="808080" w:themeColor="background1" w:themeShade="80"/>
-          <w:sz w:val="24"/>
-          <w:szCs w:val="24"/>
-        </w:rPr>
-      </w:pPr>
-    </w:p>
-    <w:p>
-      <w:pPr>
-        <w:ind w:firstLine="720"/>
         <w:rPr>
           <w:color w:val="808080" w:themeColor="background1" w:themeShade="80"/>
           <w:sz w:val="24"/>
@@ -1291,12 +1300,6 @@
         </w:rPr>
         <w:t>..................................................................................</w:t>
       </w:r>
-      <w:r>
-        <w:rPr>
-          <w:rFonts w:asciiTheme="majorBidi" w:hAnsiTheme="majorBidi" w:cstheme="majorBidi"/>
-        </w:rPr>
-        <w:t>1</w:t>
-      </w:r>
     </w:p>
     <w:p>
       <w:pPr>
@@ -1323,7 +1326,7 @@
         <w:rPr>
           <w:rFonts w:asciiTheme="majorBidi" w:hAnsiTheme="majorBidi" w:cstheme="majorBidi"/>
         </w:rPr>
-        <w:t xml:space="preserve">2 </w:t>
+        <w:t xml:space="preserve"> </w:t>
       </w:r>
     </w:p>
     <w:p>
@@ -1352,7 +1355,7 @@
         <w:rPr>
           <w:rFonts w:asciiTheme="majorBidi" w:hAnsiTheme="majorBidi" w:cstheme="majorBidi"/>
         </w:rPr>
-        <w:t xml:space="preserve">3 </w:t>
+        <w:t xml:space="preserve"> </w:t>
       </w:r>
     </w:p>
     <w:p>
@@ -1381,7 +1384,7 @@
         <w:rPr>
           <w:rFonts w:asciiTheme="majorBidi" w:hAnsiTheme="majorBidi" w:cstheme="majorBidi"/>
         </w:rPr>
-        <w:t xml:space="preserve">3 </w:t>
+        <w:t xml:space="preserve"> </w:t>
       </w:r>
     </w:p>
     <w:p>
@@ -1413,12 +1416,6 @@
         </w:rPr>
         <w:t>............................................................................</w:t>
       </w:r>
-      <w:r>
-        <w:rPr>
-          <w:rFonts w:asciiTheme="majorBidi" w:hAnsiTheme="majorBidi" w:cstheme="majorBidi"/>
-        </w:rPr>
-        <w:t>9</w:t>
-      </w:r>
     </w:p>
     <w:p>
       <w:pPr>
@@ -1445,7 +1442,7 @@
         <w:rPr>
           <w:rFonts w:asciiTheme="majorBidi" w:hAnsiTheme="majorBidi" w:cstheme="majorBidi"/>
         </w:rPr>
-        <w:t xml:space="preserve">10 </w:t>
+        <w:t xml:space="preserve"> </w:t>
       </w:r>
     </w:p>
     <w:p>
@@ -1470,12 +1467,6 @@
         </w:rPr>
         <w:t>.................................................................................................</w:t>
       </w:r>
-      <w:r>
-        <w:rPr>
-          <w:rFonts w:asciiTheme="majorBidi" w:hAnsiTheme="majorBidi" w:cstheme="majorBidi"/>
-        </w:rPr>
-        <w:t xml:space="preserve">10 </w:t>
-      </w:r>
     </w:p>
     <w:p>
       <w:pPr>
@@ -1503,7 +1494,7 @@
         <w:rPr>
           <w:rFonts w:asciiTheme="majorBidi" w:hAnsiTheme="majorBidi" w:cstheme="majorBidi"/>
         </w:rPr>
-        <w:t xml:space="preserve">10 </w:t>
+        <w:t xml:space="preserve"> </w:t>
       </w:r>
     </w:p>
     <w:p>
@@ -1528,12 +1519,6 @@
         </w:rPr>
         <w:t>.............................................................................</w:t>
       </w:r>
-      <w:r>
-        <w:rPr>
-          <w:rFonts w:asciiTheme="majorBidi" w:hAnsiTheme="majorBidi" w:cstheme="majorBidi"/>
-        </w:rPr>
-        <w:t xml:space="preserve">10 </w:t>
-      </w:r>
     </w:p>
     <w:p>
       <w:pPr>
@@ -1561,7 +1546,7 @@
         <w:rPr>
           <w:rFonts w:asciiTheme="majorBidi" w:hAnsiTheme="majorBidi" w:cstheme="majorBidi"/>
         </w:rPr>
-        <w:t xml:space="preserve">11 </w:t>
+        <w:t xml:space="preserve"> </w:t>
       </w:r>
     </w:p>
     <w:p>
@@ -1590,7 +1575,7 @@
         <w:rPr>
           <w:rFonts w:asciiTheme="majorBidi" w:hAnsiTheme="majorBidi" w:cstheme="majorBidi"/>
         </w:rPr>
-        <w:t xml:space="preserve">11 </w:t>
+        <w:t xml:space="preserve"> </w:t>
       </w:r>
     </w:p>
     <w:p>
@@ -1619,7 +1604,7 @@
         <w:rPr>
           <w:rFonts w:asciiTheme="majorBidi" w:hAnsiTheme="majorBidi" w:cstheme="majorBidi"/>
         </w:rPr>
-        <w:t xml:space="preserve">11 </w:t>
+        <w:t xml:space="preserve"> </w:t>
       </w:r>
       <w:r>
         <w:rPr>
@@ -1654,7 +1639,7 @@
         <w:rPr>
           <w:rFonts w:asciiTheme="majorBidi" w:hAnsiTheme="majorBidi" w:cstheme="majorBidi"/>
         </w:rPr>
-        <w:t xml:space="preserve">12 </w:t>
+        <w:t xml:space="preserve"> </w:t>
       </w:r>
     </w:p>
     <w:p>
@@ -1683,7 +1668,7 @@
         <w:rPr>
           <w:rFonts w:asciiTheme="majorBidi" w:hAnsiTheme="majorBidi" w:cstheme="majorBidi"/>
         </w:rPr>
-        <w:t xml:space="preserve">12 </w:t>
+        <w:t xml:space="preserve"> </w:t>
       </w:r>
     </w:p>
     <w:p>
@@ -1712,7 +1697,7 @@
         <w:rPr>
           <w:rFonts w:asciiTheme="majorBidi" w:hAnsiTheme="majorBidi" w:cstheme="majorBidi"/>
         </w:rPr>
-        <w:t xml:space="preserve">12 </w:t>
+        <w:t xml:space="preserve"> </w:t>
       </w:r>
     </w:p>
     <w:p>
@@ -1752,7 +1737,7 @@
           <w:rFonts w:asciiTheme="majorBidi" w:hAnsiTheme="majorBidi" w:cstheme="majorBidi"/>
           <w:color w:val="auto"/>
         </w:rPr>
-        <w:t xml:space="preserve">29 </w:t>
+        <w:t xml:space="preserve"> </w:t>
       </w:r>
     </w:p>
     <w:p>
@@ -1784,7 +1769,7 @@
           <w:rFonts w:asciiTheme="majorBidi" w:hAnsiTheme="majorBidi" w:cstheme="majorBidi"/>
           <w:color w:val="auto"/>
         </w:rPr>
-        <w:t xml:space="preserve">30 </w:t>
+        <w:t xml:space="preserve"> </w:t>
       </w:r>
     </w:p>
     <w:p>
@@ -1812,13 +1797,6 @@
         </w:rPr>
         <w:t>.......................................................................................</w:t>
       </w:r>
-      <w:r>
-        <w:rPr>
-          <w:rFonts w:asciiTheme="majorBidi" w:hAnsiTheme="majorBidi" w:cstheme="majorBidi"/>
-          <w:color w:val="auto"/>
-        </w:rPr>
-        <w:t xml:space="preserve">30 </w:t>
-      </w:r>
     </w:p>
     <w:p>
       <w:pPr>
@@ -1843,14 +1821,14 @@
           <w:iCs/>
           <w:color w:val="auto"/>
         </w:rPr>
-        <w:t>..................................................................................</w:t>
-      </w:r>
-      <w:r>
-        <w:rPr>
-          <w:rFonts w:asciiTheme="majorBidi" w:hAnsiTheme="majorBidi" w:cstheme="majorBidi"/>
-          <w:color w:val="auto"/>
-        </w:rPr>
-        <w:t xml:space="preserve">34 </w:t>
+        <w:t>.................................................................................</w:t>
+      </w:r>
+      <w:r>
+        <w:rPr>
+          <w:rFonts w:asciiTheme="majorBidi" w:hAnsiTheme="majorBidi" w:cstheme="majorBidi"/>
+          <w:color w:val="auto"/>
+        </w:rPr>
+        <w:t xml:space="preserve"> </w:t>
       </w:r>
     </w:p>
     <w:p>
@@ -1883,7 +1861,7 @@
           <w:rFonts w:asciiTheme="majorBidi" w:hAnsiTheme="majorBidi" w:cstheme="majorBidi"/>
           <w:color w:val="auto"/>
         </w:rPr>
-        <w:t xml:space="preserve">34 </w:t>
+        <w:t xml:space="preserve"> </w:t>
       </w:r>
     </w:p>
     <w:p>
@@ -1938,14 +1916,7 @@
           <w:rFonts w:asciiTheme="majorBidi" w:hAnsiTheme="majorBidi" w:cstheme="majorBidi"/>
           <w:color w:val="auto"/>
         </w:rPr>
-        <w:t>3.2.4.</w:t>
-      </w:r>
-      <w:r>
-        <w:rPr>
-          <w:rFonts w:asciiTheme="majorBidi" w:hAnsiTheme="majorBidi" w:cstheme="majorBidi"/>
-          <w:color w:val="auto"/>
-        </w:rPr>
-        <w:t xml:space="preserve">3 Class </w:t>
+        <w:t xml:space="preserve">3.2.4.3 Class </w:t>
       </w:r>
       <w:r>
         <w:rPr>
@@ -1969,14 +1940,7 @@
           <w:rFonts w:asciiTheme="majorBidi" w:hAnsiTheme="majorBidi" w:cstheme="majorBidi"/>
           <w:color w:val="auto"/>
         </w:rPr>
-        <w:t>3.2.4.</w:t>
-      </w:r>
-      <w:r>
-        <w:rPr>
-          <w:rFonts w:asciiTheme="majorBidi" w:hAnsiTheme="majorBidi" w:cstheme="majorBidi"/>
-          <w:color w:val="auto"/>
-        </w:rPr>
-        <w:t xml:space="preserve">4 Software </w:t>
+        <w:t xml:space="preserve">3.2.4.4 Software </w:t>
       </w:r>
       <w:r>
         <w:rPr>
@@ -2014,21 +1978,7 @@
           <w:rFonts w:asciiTheme="majorBidi" w:hAnsiTheme="majorBidi" w:cstheme="majorBidi"/>
           <w:color w:val="auto"/>
         </w:rPr>
-        <w:t>3.2.4.2</w:t>
-      </w:r>
-      <w:r>
-        <w:rPr>
-          <w:rFonts w:asciiTheme="majorBidi" w:hAnsiTheme="majorBidi" w:cstheme="majorBidi"/>
-          <w:color w:val="auto"/>
-        </w:rPr>
-        <w:t xml:space="preserve"> Layered </w:t>
-      </w:r>
-      <w:r>
-        <w:rPr>
-          <w:rFonts w:asciiTheme="majorBidi" w:hAnsiTheme="majorBidi" w:cstheme="majorBidi"/>
-          <w:color w:val="auto"/>
-        </w:rPr>
-        <w:t>Architecture Diagram</w:t>
+        <w:t>3.2.4.2 Layered Architecture Diagram</w:t>
       </w:r>
     </w:p>
     <w:p>
@@ -2063,13 +2013,6 @@
         </w:rPr>
         <w:t>...............................................................................</w:t>
       </w:r>
-      <w:r>
-        <w:rPr>
-          <w:rFonts w:asciiTheme="majorBidi" w:hAnsiTheme="majorBidi" w:cstheme="majorBidi"/>
-          <w:color w:val="auto"/>
-        </w:rPr>
-        <w:t xml:space="preserve">36 </w:t>
-      </w:r>
     </w:p>
     <w:p>
       <w:pPr>
@@ -2095,42 +2038,37 @@
         </w:rPr>
         <w:t>.................................................................................................</w:t>
       </w:r>
-      <w:r>
-        <w:rPr>
-          <w:rFonts w:asciiTheme="majorBidi" w:hAnsiTheme="majorBidi" w:cstheme="majorBidi"/>
-          <w:color w:val="auto"/>
-        </w:rPr>
-        <w:t xml:space="preserve">37 </w:t>
-      </w:r>
-    </w:p>
-    <w:p>
-      <w:pPr>
-        <w:pStyle w:val="Default"/>
-        <w:rPr>
-          <w:rFonts w:asciiTheme="majorBidi" w:hAnsiTheme="majorBidi" w:cstheme="majorBidi"/>
-        </w:rPr>
-      </w:pPr>
-    </w:p>
-    <w:p>
-      <w:pPr>
-        <w:pStyle w:val="Default"/>
-        <w:rPr>
-          <w:rFonts w:asciiTheme="majorBidi" w:hAnsiTheme="majorBidi" w:cstheme="majorBidi"/>
-        </w:rPr>
-      </w:pPr>
-    </w:p>
-    <w:p>
-      <w:pPr>
-        <w:pStyle w:val="Default"/>
-        <w:rPr>
-          <w:rFonts w:asciiTheme="majorBidi" w:hAnsiTheme="majorBidi" w:cstheme="majorBidi"/>
-          <w:color w:val="auto"/>
-        </w:rPr>
-      </w:pPr>
-      <w:r>
-        <w:rPr>
-          <w:rFonts w:asciiTheme="majorBidi" w:hAnsiTheme="majorBidi" w:cstheme="majorBidi"/>
-          <w:color w:val="auto"/>
+    </w:p>
+    <w:p>
+      <w:pPr>
+        <w:pStyle w:val="Default"/>
+        <w:rPr>
+          <w:rFonts w:asciiTheme="majorBidi" w:hAnsiTheme="majorBidi" w:cstheme="majorBidi"/>
+        </w:rPr>
+      </w:pPr>
+    </w:p>
+    <w:p>
+      <w:pPr>
+        <w:pStyle w:val="Default"/>
+        <w:rPr>
+          <w:rFonts w:asciiTheme="majorBidi" w:hAnsiTheme="majorBidi" w:cstheme="majorBidi"/>
+        </w:rPr>
+      </w:pPr>
+    </w:p>
+    <w:p>
+      <w:pPr>
+        <w:pStyle w:val="Default"/>
+        <w:rPr>
+          <w:rFonts w:asciiTheme="majorBidi" w:hAnsiTheme="majorBidi" w:cstheme="majorBidi"/>
+          <w:color w:val="auto"/>
+          <w:lang w:val="fr-FR"/>
+        </w:rPr>
+      </w:pPr>
+      <w:r>
+        <w:rPr>
+          <w:rFonts w:asciiTheme="majorBidi" w:hAnsiTheme="majorBidi" w:cstheme="majorBidi"/>
+          <w:color w:val="auto"/>
+          <w:lang w:val="fr-FR"/>
         </w:rPr>
         <w:t xml:space="preserve">CHAPTER 5 IMPLEMENTATION </w:t>
       </w:r>
@@ -2140,6 +2078,7 @@
           <w:i/>
           <w:iCs/>
           <w:color w:val="auto"/>
+          <w:lang w:val="fr-FR"/>
         </w:rPr>
         <w:t>...........................................................................</w:t>
       </w:r>
@@ -2147,22 +2086,25 @@
         <w:rPr>
           <w:rFonts w:asciiTheme="majorBidi" w:hAnsiTheme="majorBidi" w:cstheme="majorBidi"/>
           <w:color w:val="auto"/>
-        </w:rPr>
-        <w:t xml:space="preserve">52 </w:t>
-      </w:r>
-    </w:p>
-    <w:p>
-      <w:pPr>
-        <w:pStyle w:val="Default"/>
-        <w:rPr>
-          <w:rFonts w:asciiTheme="majorBidi" w:hAnsiTheme="majorBidi" w:cstheme="majorBidi"/>
-          <w:color w:val="auto"/>
-        </w:rPr>
-      </w:pPr>
-      <w:r>
-        <w:rPr>
-          <w:rFonts w:asciiTheme="majorBidi" w:hAnsiTheme="majorBidi" w:cstheme="majorBidi"/>
-          <w:color w:val="auto"/>
+          <w:lang w:val="fr-FR"/>
+        </w:rPr>
+        <w:t xml:space="preserve"> </w:t>
+      </w:r>
+    </w:p>
+    <w:p>
+      <w:pPr>
+        <w:pStyle w:val="Default"/>
+        <w:rPr>
+          <w:rFonts w:asciiTheme="majorBidi" w:hAnsiTheme="majorBidi" w:cstheme="majorBidi"/>
+          <w:color w:val="auto"/>
+          <w:lang w:val="fr-FR"/>
+        </w:rPr>
+      </w:pPr>
+      <w:r>
+        <w:rPr>
+          <w:rFonts w:asciiTheme="majorBidi" w:hAnsiTheme="majorBidi" w:cstheme="majorBidi"/>
+          <w:color w:val="auto"/>
+          <w:lang w:val="fr-FR"/>
         </w:rPr>
         <w:t xml:space="preserve">5. IMPLEMENTATION </w:t>
       </w:r>
@@ -2172,6 +2114,7 @@
           <w:i/>
           <w:iCs/>
           <w:color w:val="auto"/>
+          <w:lang w:val="fr-FR"/>
         </w:rPr>
         <w:t>.............................................................................................</w:t>
       </w:r>
@@ -2179,28 +2122,32 @@
         <w:rPr>
           <w:rFonts w:asciiTheme="majorBidi" w:hAnsiTheme="majorBidi" w:cstheme="majorBidi"/>
           <w:color w:val="auto"/>
-        </w:rPr>
-        <w:t xml:space="preserve">53 </w:t>
-      </w:r>
-    </w:p>
-    <w:p>
-      <w:pPr>
-        <w:pStyle w:val="Default"/>
-        <w:rPr>
-          <w:rFonts w:asciiTheme="majorBidi" w:hAnsiTheme="majorBidi" w:cstheme="majorBidi"/>
-        </w:rPr>
-      </w:pPr>
-    </w:p>
-    <w:p>
-      <w:pPr>
-        <w:pStyle w:val="Default"/>
-        <w:rPr>
-          <w:rFonts w:asciiTheme="majorBidi" w:hAnsiTheme="majorBidi" w:cstheme="majorBidi"/>
-        </w:rPr>
-      </w:pPr>
-      <w:r>
-        <w:rPr>
-          <w:rFonts w:asciiTheme="majorBidi" w:hAnsiTheme="majorBidi" w:cstheme="majorBidi"/>
+          <w:lang w:val="fr-FR"/>
+        </w:rPr>
+        <w:t xml:space="preserve"> </w:t>
+      </w:r>
+    </w:p>
+    <w:p>
+      <w:pPr>
+        <w:pStyle w:val="Default"/>
+        <w:rPr>
+          <w:rFonts w:asciiTheme="majorBidi" w:hAnsiTheme="majorBidi" w:cstheme="majorBidi"/>
+          <w:lang w:val="fr-FR"/>
+        </w:rPr>
+      </w:pPr>
+    </w:p>
+    <w:p>
+      <w:pPr>
+        <w:pStyle w:val="Default"/>
+        <w:rPr>
+          <w:rFonts w:asciiTheme="majorBidi" w:hAnsiTheme="majorBidi" w:cstheme="majorBidi"/>
+          <w:lang w:val="fr-FR"/>
+        </w:rPr>
+      </w:pPr>
+      <w:r>
+        <w:rPr>
+          <w:rFonts w:asciiTheme="majorBidi" w:hAnsiTheme="majorBidi" w:cstheme="majorBidi"/>
+          <w:lang w:val="fr-FR"/>
         </w:rPr>
         <w:t xml:space="preserve">CHAPTER 6 VALIDATION </w:t>
       </w:r>
@@ -2209,21 +2156,24 @@
           <w:rFonts w:asciiTheme="majorBidi" w:hAnsiTheme="majorBidi" w:cstheme="majorBidi"/>
           <w:i/>
           <w:iCs/>
+          <w:lang w:val="fr-FR"/>
         </w:rPr>
         <w:t>.....................................................................................</w:t>
       </w:r>
       <w:r>
         <w:rPr>
           <w:rFonts w:asciiTheme="majorBidi" w:hAnsiTheme="majorBidi" w:cstheme="majorBidi"/>
-        </w:rPr>
-        <w:t xml:space="preserve">70 </w:t>
-      </w:r>
-    </w:p>
-    <w:p>
-      <w:pPr>
-        <w:pStyle w:val="Default"/>
-        <w:rPr>
-          <w:rFonts w:asciiTheme="majorBidi" w:hAnsiTheme="majorBidi" w:cstheme="majorBidi"/>
+          <w:lang w:val="fr-FR"/>
+        </w:rPr>
+        <w:t xml:space="preserve"> </w:t>
+      </w:r>
+    </w:p>
+    <w:p>
+      <w:pPr>
+        <w:pStyle w:val="Default"/>
+        <w:rPr>
+          <w:rFonts w:asciiTheme="majorBidi" w:hAnsiTheme="majorBidi" w:cstheme="majorBidi"/>
+          <w:lang w:val="fr-FR"/>
         </w:rPr>
       </w:pPr>
     </w:p>
@@ -2248,12 +2198,6 @@
         </w:rPr>
         <w:t>.........................................................................................................</w:t>
       </w:r>
-      <w:r>
-        <w:rPr>
-          <w:rFonts w:asciiTheme="majorBidi" w:hAnsiTheme="majorBidi" w:cstheme="majorBidi"/>
-        </w:rPr>
-        <w:t xml:space="preserve">71 </w:t>
-      </w:r>
     </w:p>
     <w:p>
       <w:pPr>
@@ -2281,7 +2225,7 @@
         <w:rPr>
           <w:rFonts w:asciiTheme="majorBidi" w:hAnsiTheme="majorBidi" w:cstheme="majorBidi"/>
         </w:rPr>
-        <w:t xml:space="preserve">71 </w:t>
+        <w:t xml:space="preserve"> </w:t>
       </w:r>
     </w:p>
     <w:p>
@@ -2325,14 +2269,6 @@
           <w:szCs w:val="24"/>
         </w:rPr>
         <w:t>............................................................................................................</w:t>
-      </w:r>
-      <w:r>
-        <w:rPr>
-          <w:rFonts w:asciiTheme="majorBidi" w:hAnsiTheme="majorBidi" w:cstheme="majorBidi"/>
-          <w:sz w:val="24"/>
-          <w:szCs w:val="24"/>
-        </w:rPr>
-        <w:t>83</w:t>
       </w:r>
     </w:p>
     <w:p>
@@ -2432,58 +2368,440 @@
           <w:szCs w:val="24"/>
         </w:rPr>
         <w:lastRenderedPageBreak/>
-        <w:t>PURPOSE OF THE PROJECT</w:t>
-      </w:r>
-    </w:p>
-    <w:p>
-      <w:pPr>
-        <w:rPr>
-          <w:rFonts w:asciiTheme="majorBidi" w:hAnsiTheme="majorBidi" w:cstheme="majorBidi"/>
-          <w:sz w:val="24"/>
-          <w:szCs w:val="24"/>
-        </w:rPr>
-      </w:pPr>
-      <w:r>
-        <w:rPr>
-          <w:rFonts w:asciiTheme="majorBidi" w:hAnsiTheme="majorBidi" w:cstheme="majorBidi"/>
-          <w:sz w:val="24"/>
-          <w:szCs w:val="24"/>
-        </w:rPr>
-        <w:t>1.2 PURPOSE OF THIS DOCUMENT</w:t>
-      </w:r>
-    </w:p>
-    <w:p>
-      <w:pPr>
-        <w:rPr>
-          <w:rFonts w:asciiTheme="majorBidi" w:hAnsiTheme="majorBidi" w:cstheme="majorBidi"/>
-          <w:sz w:val="24"/>
-          <w:szCs w:val="24"/>
-        </w:rPr>
-      </w:pPr>
-      <w:r>
-        <w:rPr>
-          <w:rFonts w:asciiTheme="majorBidi" w:hAnsiTheme="majorBidi" w:cstheme="majorBidi"/>
-          <w:sz w:val="24"/>
-          <w:szCs w:val="24"/>
-        </w:rPr>
-        <w:t>1.3 OVERVIEW OF THIS DOCUMENT</w:t>
-      </w:r>
-    </w:p>
-    <w:p>
-      <w:pPr>
-        <w:rPr>
-          <w:rFonts w:asciiTheme="majorBidi" w:hAnsiTheme="majorBidi" w:cstheme="majorBidi"/>
-          <w:sz w:val="24"/>
-          <w:szCs w:val="24"/>
-        </w:rPr>
-      </w:pPr>
-      <w:r>
-        <w:rPr>
-          <w:rFonts w:asciiTheme="majorBidi" w:hAnsiTheme="majorBidi" w:cstheme="majorBidi"/>
-          <w:sz w:val="24"/>
-          <w:szCs w:val="24"/>
-        </w:rPr>
-        <w:br w:type="page"/>
+        <w:t>Purpose of the project</w:t>
+      </w:r>
+    </w:p>
+    <w:p>
+      <w:pPr>
+        <w:pStyle w:val="ListParagraph"/>
+        <w:ind w:left="420" w:firstLine="300"/>
+        <w:rPr>
+          <w:rFonts w:asciiTheme="majorBidi" w:hAnsiTheme="majorBidi" w:cstheme="majorBidi"/>
+          <w:sz w:val="24"/>
+          <w:szCs w:val="24"/>
+        </w:rPr>
+      </w:pPr>
+      <w:r>
+        <w:rPr>
+          <w:rFonts w:asciiTheme="majorBidi" w:hAnsiTheme="majorBidi" w:cstheme="majorBidi"/>
+          <w:sz w:val="24"/>
+          <w:szCs w:val="24"/>
+        </w:rPr>
+        <w:t>The purpose of this project is to provide a application for clinics of small to medium size that will provide the core necessary functions the establishment would need without any over the board capabilities  that won’t be utilized furthermore providing just the needed functions will also cut down on cost of development therefore making a cheaper costing application that will sell for less and when needed can be upgraded easily.</w:t>
+      </w:r>
+    </w:p>
+    <w:p>
+      <w:pPr>
+        <w:rPr>
+          <w:rFonts w:asciiTheme="majorBidi" w:hAnsiTheme="majorBidi" w:cstheme="majorBidi"/>
+          <w:sz w:val="24"/>
+          <w:szCs w:val="24"/>
+        </w:rPr>
+      </w:pPr>
+      <w:r>
+        <w:rPr>
+          <w:rFonts w:asciiTheme="majorBidi" w:hAnsiTheme="majorBidi" w:cstheme="majorBidi"/>
+          <w:sz w:val="24"/>
+          <w:szCs w:val="24"/>
+        </w:rPr>
+        <w:t xml:space="preserve">1.2 </w:t>
+      </w:r>
+      <w:r>
+        <w:rPr>
+          <w:rFonts w:asciiTheme="majorBidi" w:hAnsiTheme="majorBidi" w:cstheme="majorBidi"/>
+          <w:sz w:val="24"/>
+          <w:szCs w:val="24"/>
+        </w:rPr>
+        <w:t>P</w:t>
+      </w:r>
+      <w:r>
+        <w:rPr>
+          <w:rFonts w:asciiTheme="majorBidi" w:hAnsiTheme="majorBidi" w:cstheme="majorBidi"/>
+          <w:sz w:val="24"/>
+          <w:szCs w:val="24"/>
+        </w:rPr>
+        <w:t xml:space="preserve">urpose </w:t>
+      </w:r>
+      <w:r>
+        <w:rPr>
+          <w:rFonts w:asciiTheme="majorBidi" w:hAnsiTheme="majorBidi" w:cstheme="majorBidi"/>
+          <w:sz w:val="24"/>
+          <w:szCs w:val="24"/>
+        </w:rPr>
+        <w:t>O</w:t>
+      </w:r>
+      <w:r>
+        <w:rPr>
+          <w:rFonts w:asciiTheme="majorBidi" w:hAnsiTheme="majorBidi" w:cstheme="majorBidi"/>
+          <w:sz w:val="24"/>
+          <w:szCs w:val="24"/>
+        </w:rPr>
+        <w:t xml:space="preserve">f </w:t>
+      </w:r>
+      <w:r>
+        <w:rPr>
+          <w:rFonts w:asciiTheme="majorBidi" w:hAnsiTheme="majorBidi" w:cstheme="majorBidi"/>
+          <w:sz w:val="24"/>
+          <w:szCs w:val="24"/>
+        </w:rPr>
+        <w:t>T</w:t>
+      </w:r>
+      <w:r>
+        <w:rPr>
+          <w:rFonts w:asciiTheme="majorBidi" w:hAnsiTheme="majorBidi" w:cstheme="majorBidi"/>
+          <w:sz w:val="24"/>
+          <w:szCs w:val="24"/>
+        </w:rPr>
+        <w:t xml:space="preserve">his </w:t>
+      </w:r>
+      <w:r>
+        <w:rPr>
+          <w:rFonts w:asciiTheme="majorBidi" w:hAnsiTheme="majorBidi" w:cstheme="majorBidi"/>
+          <w:sz w:val="24"/>
+          <w:szCs w:val="24"/>
+        </w:rPr>
+        <w:t>D</w:t>
+      </w:r>
+      <w:r>
+        <w:rPr>
+          <w:rFonts w:asciiTheme="majorBidi" w:hAnsiTheme="majorBidi" w:cstheme="majorBidi"/>
+          <w:sz w:val="24"/>
+          <w:szCs w:val="24"/>
+        </w:rPr>
+        <w:t>ocument</w:t>
+      </w:r>
+    </w:p>
+    <w:p>
+      <w:pPr>
+        <w:ind w:firstLine="720"/>
+        <w:rPr>
+          <w:rFonts w:asciiTheme="majorBidi" w:hAnsiTheme="majorBidi" w:cstheme="majorBidi"/>
+          <w:sz w:val="24"/>
+          <w:szCs w:val="24"/>
+        </w:rPr>
+      </w:pPr>
+      <w:r>
+        <w:rPr>
+          <w:rFonts w:asciiTheme="majorBidi" w:hAnsiTheme="majorBidi" w:cstheme="majorBidi"/>
+          <w:sz w:val="24"/>
+          <w:szCs w:val="24"/>
+        </w:rPr>
+        <w:t xml:space="preserve">This document is intended </w:t>
+      </w:r>
+      <w:r>
+        <w:rPr>
+          <w:rFonts w:asciiTheme="majorBidi" w:hAnsiTheme="majorBidi" w:cstheme="majorBidi"/>
+          <w:sz w:val="24"/>
+          <w:szCs w:val="24"/>
+        </w:rPr>
+        <w:t xml:space="preserve">to provide all the software engineering details </w:t>
+      </w:r>
+      <w:r>
+        <w:rPr>
+          <w:rFonts w:asciiTheme="majorBidi" w:hAnsiTheme="majorBidi" w:cstheme="majorBidi"/>
+          <w:sz w:val="24"/>
+          <w:szCs w:val="24"/>
+        </w:rPr>
+        <w:t>of the Icare</w:t>
+      </w:r>
+      <w:r>
+        <w:rPr>
+          <w:rFonts w:asciiTheme="majorBidi" w:hAnsiTheme="majorBidi" w:cstheme="majorBidi"/>
+          <w:sz w:val="24"/>
+          <w:szCs w:val="24"/>
+        </w:rPr>
+        <w:t xml:space="preserve"> </w:t>
+      </w:r>
+      <w:r>
+        <w:rPr>
+          <w:rFonts w:asciiTheme="majorBidi" w:hAnsiTheme="majorBidi" w:cstheme="majorBidi"/>
+          <w:sz w:val="24"/>
+          <w:szCs w:val="24"/>
+        </w:rPr>
+        <w:t xml:space="preserve">system from the conceptual </w:t>
+      </w:r>
+      <w:r>
+        <w:rPr>
+          <w:rFonts w:asciiTheme="majorBidi" w:hAnsiTheme="majorBidi" w:cstheme="majorBidi"/>
+          <w:sz w:val="24"/>
+          <w:szCs w:val="24"/>
+        </w:rPr>
+        <w:t>and technical aspects of the</w:t>
+      </w:r>
+      <w:r>
+        <w:rPr>
+          <w:sz w:val="24"/>
+          <w:szCs w:val="24"/>
+        </w:rPr>
+        <w:t xml:space="preserve"> </w:t>
+      </w:r>
+      <w:r>
+        <w:rPr>
+          <w:sz w:val="24"/>
+          <w:szCs w:val="24"/>
+        </w:rPr>
+        <w:t>application</w:t>
+      </w:r>
+      <w:r>
+        <w:rPr>
+          <w:sz w:val="24"/>
+          <w:szCs w:val="24"/>
+        </w:rPr>
+        <w:t>.</w:t>
+      </w:r>
+      <w:r>
+        <w:rPr>
+          <w:sz w:val="24"/>
+          <w:szCs w:val="24"/>
+        </w:rPr>
+        <w:t xml:space="preserve"> </w:t>
+      </w:r>
+    </w:p>
+    <w:p>
+      <w:pPr>
+        <w:ind w:firstLine="720"/>
+        <w:rPr>
+          <w:rFonts w:asciiTheme="majorBidi" w:hAnsiTheme="majorBidi" w:cstheme="majorBidi"/>
+          <w:sz w:val="24"/>
+          <w:szCs w:val="24"/>
+        </w:rPr>
+      </w:pPr>
+    </w:p>
+    <w:p>
+      <w:pPr>
+        <w:rPr>
+          <w:rFonts w:asciiTheme="majorBidi" w:hAnsiTheme="majorBidi" w:cstheme="majorBidi"/>
+          <w:sz w:val="24"/>
+          <w:szCs w:val="24"/>
+        </w:rPr>
+      </w:pPr>
+      <w:r>
+        <w:rPr>
+          <w:rFonts w:asciiTheme="majorBidi" w:hAnsiTheme="majorBidi" w:cstheme="majorBidi"/>
+          <w:sz w:val="24"/>
+          <w:szCs w:val="24"/>
+        </w:rPr>
+        <w:t xml:space="preserve">1.3 </w:t>
+      </w:r>
+      <w:r>
+        <w:rPr>
+          <w:rFonts w:asciiTheme="majorBidi" w:hAnsiTheme="majorBidi" w:cstheme="majorBidi"/>
+          <w:sz w:val="24"/>
+          <w:szCs w:val="24"/>
+        </w:rPr>
+        <w:t>O</w:t>
+      </w:r>
+      <w:r>
+        <w:rPr>
+          <w:rFonts w:asciiTheme="majorBidi" w:hAnsiTheme="majorBidi" w:cstheme="majorBidi"/>
+          <w:sz w:val="24"/>
+          <w:szCs w:val="24"/>
+        </w:rPr>
+        <w:t xml:space="preserve">verview </w:t>
+      </w:r>
+      <w:r>
+        <w:rPr>
+          <w:rFonts w:asciiTheme="majorBidi" w:hAnsiTheme="majorBidi" w:cstheme="majorBidi"/>
+          <w:sz w:val="24"/>
+          <w:szCs w:val="24"/>
+        </w:rPr>
+        <w:t>O</w:t>
+      </w:r>
+      <w:r>
+        <w:rPr>
+          <w:rFonts w:asciiTheme="majorBidi" w:hAnsiTheme="majorBidi" w:cstheme="majorBidi"/>
+          <w:sz w:val="24"/>
+          <w:szCs w:val="24"/>
+        </w:rPr>
+        <w:t xml:space="preserve">f </w:t>
+      </w:r>
+      <w:r>
+        <w:rPr>
+          <w:rFonts w:asciiTheme="majorBidi" w:hAnsiTheme="majorBidi" w:cstheme="majorBidi"/>
+          <w:sz w:val="24"/>
+          <w:szCs w:val="24"/>
+        </w:rPr>
+        <w:t>T</w:t>
+      </w:r>
+      <w:r>
+        <w:rPr>
+          <w:rFonts w:asciiTheme="majorBidi" w:hAnsiTheme="majorBidi" w:cstheme="majorBidi"/>
+          <w:sz w:val="24"/>
+          <w:szCs w:val="24"/>
+        </w:rPr>
+        <w:t xml:space="preserve">his </w:t>
+      </w:r>
+      <w:r>
+        <w:rPr>
+          <w:rFonts w:asciiTheme="majorBidi" w:hAnsiTheme="majorBidi" w:cstheme="majorBidi"/>
+          <w:sz w:val="24"/>
+          <w:szCs w:val="24"/>
+        </w:rPr>
+        <w:t>D</w:t>
+      </w:r>
+      <w:r>
+        <w:rPr>
+          <w:rFonts w:asciiTheme="majorBidi" w:hAnsiTheme="majorBidi" w:cstheme="majorBidi"/>
+          <w:sz w:val="24"/>
+          <w:szCs w:val="24"/>
+        </w:rPr>
+        <w:t>ocument</w:t>
+      </w:r>
+    </w:p>
+    <w:p>
+      <w:pPr>
+        <w:ind w:firstLine="720"/>
+        <w:rPr>
+          <w:rFonts w:asciiTheme="majorBidi" w:hAnsiTheme="majorBidi" w:cstheme="majorBidi"/>
+          <w:sz w:val="24"/>
+          <w:szCs w:val="24"/>
+        </w:rPr>
+      </w:pPr>
+      <w:r>
+        <w:rPr>
+          <w:rFonts w:asciiTheme="majorBidi" w:hAnsiTheme="majorBidi" w:cstheme="majorBidi"/>
+          <w:sz w:val="24"/>
+          <w:szCs w:val="24"/>
+        </w:rPr>
+        <w:t xml:space="preserve">This report divided into six chapters. Chapter 1 introduces the main idea of the project, describes the purpose of this project/document, reviews of existing systems, and describes similar systems to our existing system and background about machine learning and natural language processing. </w:t>
+      </w:r>
+    </w:p>
+    <w:p>
+      <w:pPr>
+        <w:ind w:firstLine="720"/>
+        <w:rPr>
+          <w:rFonts w:asciiTheme="majorBidi" w:hAnsiTheme="majorBidi" w:cstheme="majorBidi"/>
+          <w:sz w:val="24"/>
+          <w:szCs w:val="24"/>
+        </w:rPr>
+      </w:pPr>
+      <w:r>
+        <w:rPr>
+          <w:rFonts w:asciiTheme="majorBidi" w:hAnsiTheme="majorBidi" w:cstheme="majorBidi"/>
+          <w:sz w:val="24"/>
+          <w:szCs w:val="24"/>
+        </w:rPr>
+        <w:t>Chapter 2, system analysis chapter gives a detailed textual description of the system and depicts the types of users of the system, identifies functional and non-functional requirements, covers a number of UML diagrams, including Use-Case Diagram, Data-Flow Diagram and Context Diagram and provides proposed/alternative solutions.</w:t>
+      </w:r>
+    </w:p>
+    <w:p>
+      <w:pPr>
+        <w:ind w:firstLine="720"/>
+        <w:rPr>
+          <w:rFonts w:asciiTheme="majorBidi" w:hAnsiTheme="majorBidi" w:cstheme="majorBidi"/>
+          <w:sz w:val="24"/>
+          <w:szCs w:val="24"/>
+        </w:rPr>
+      </w:pPr>
+      <w:r>
+        <w:rPr>
+          <w:rFonts w:asciiTheme="majorBidi" w:hAnsiTheme="majorBidi" w:cstheme="majorBidi"/>
+          <w:sz w:val="24"/>
+          <w:szCs w:val="24"/>
+        </w:rPr>
+        <w:t xml:space="preserve"> Chapter 3, design considerations, specifies the design constraints of hardware and software environment, and defines end user characteristics, Also, explains architectural strategies and focus on the algorithm to be used, methodology of development and architectural pattern. </w:t>
+      </w:r>
+    </w:p>
+    <w:p>
+      <w:pPr>
+        <w:ind w:firstLine="720"/>
+        <w:rPr>
+          <w:rFonts w:asciiTheme="majorBidi" w:hAnsiTheme="majorBidi" w:cstheme="majorBidi"/>
+          <w:sz w:val="24"/>
+          <w:szCs w:val="24"/>
+        </w:rPr>
+      </w:pPr>
+      <w:r>
+        <w:rPr>
+          <w:rFonts w:asciiTheme="majorBidi" w:hAnsiTheme="majorBidi" w:cstheme="majorBidi"/>
+          <w:sz w:val="24"/>
+          <w:szCs w:val="24"/>
+        </w:rPr>
+        <w:t>Chapter 4, system design, describes system architecture and program flow and detailed component description.</w:t>
+      </w:r>
+    </w:p>
+    <w:p>
+      <w:pPr>
+        <w:ind w:firstLine="720"/>
+        <w:rPr>
+          <w:rFonts w:asciiTheme="majorBidi" w:hAnsiTheme="majorBidi" w:cstheme="majorBidi"/>
+          <w:sz w:val="24"/>
+          <w:szCs w:val="24"/>
+        </w:rPr>
+      </w:pPr>
+      <w:r>
+        <w:rPr>
+          <w:rFonts w:asciiTheme="majorBidi" w:hAnsiTheme="majorBidi" w:cstheme="majorBidi"/>
+          <w:sz w:val="24"/>
+          <w:szCs w:val="24"/>
+        </w:rPr>
+        <w:t xml:space="preserve"> Chapter 5, this chapter describes the implementation of </w:t>
+      </w:r>
+      <w:r>
+        <w:rPr>
+          <w:rFonts w:asciiTheme="majorBidi" w:hAnsiTheme="majorBidi" w:cstheme="majorBidi"/>
+          <w:sz w:val="24"/>
+          <w:szCs w:val="24"/>
+        </w:rPr>
+        <w:t>Icare</w:t>
+      </w:r>
+      <w:r>
+        <w:rPr>
+          <w:rFonts w:asciiTheme="majorBidi" w:hAnsiTheme="majorBidi" w:cstheme="majorBidi"/>
+          <w:sz w:val="24"/>
+          <w:szCs w:val="24"/>
+        </w:rPr>
+        <w:t xml:space="preserve"> system. It describes the tools and way to implement the system. </w:t>
+      </w:r>
+    </w:p>
+    <w:p>
+      <w:pPr>
+        <w:ind w:firstLine="720"/>
+        <w:rPr>
+          <w:rFonts w:asciiTheme="majorBidi" w:hAnsiTheme="majorBidi" w:cstheme="majorBidi"/>
+          <w:sz w:val="24"/>
+          <w:szCs w:val="24"/>
+        </w:rPr>
+      </w:pPr>
+      <w:r>
+        <w:rPr>
+          <w:rFonts w:asciiTheme="majorBidi" w:hAnsiTheme="majorBidi" w:cstheme="majorBidi"/>
+          <w:sz w:val="24"/>
+          <w:szCs w:val="24"/>
+        </w:rPr>
+        <w:t xml:space="preserve">Chapter 6, This chapter describes the validation of </w:t>
+      </w:r>
+      <w:r>
+        <w:rPr>
+          <w:rFonts w:asciiTheme="majorBidi" w:hAnsiTheme="majorBidi" w:cstheme="majorBidi"/>
+          <w:sz w:val="24"/>
+          <w:szCs w:val="24"/>
+        </w:rPr>
+        <w:t>Icare</w:t>
+      </w:r>
+      <w:r>
+        <w:rPr>
+          <w:rFonts w:asciiTheme="majorBidi" w:hAnsiTheme="majorBidi" w:cstheme="majorBidi"/>
+          <w:sz w:val="24"/>
+          <w:szCs w:val="24"/>
+        </w:rPr>
+        <w:t xml:space="preserve"> </w:t>
+      </w:r>
+      <w:r>
+        <w:rPr>
+          <w:rFonts w:asciiTheme="majorBidi" w:hAnsiTheme="majorBidi" w:cstheme="majorBidi"/>
+          <w:sz w:val="24"/>
+          <w:szCs w:val="24"/>
+        </w:rPr>
+        <w:t>using Juint Framework</w:t>
+      </w:r>
+      <w:r>
+        <w:rPr>
+          <w:rFonts w:asciiTheme="majorBidi" w:hAnsiTheme="majorBidi" w:cstheme="majorBidi"/>
+          <w:sz w:val="24"/>
+          <w:szCs w:val="24"/>
+        </w:rPr>
+        <w:t>.</w:t>
       </w:r>
     </w:p>
     <w:p>
@@ -2629,6 +2947,116 @@
     <w:p>
       <w:pPr>
         <w:pStyle w:val="Default"/>
+        <w:rPr>
+          <w:rFonts w:asciiTheme="majorBidi" w:hAnsiTheme="majorBidi" w:cstheme="majorBidi"/>
+          <w:sz w:val="32"/>
+          <w:szCs w:val="32"/>
+        </w:rPr>
+      </w:pPr>
+    </w:p>
+    <w:p>
+      <w:pPr>
+        <w:pStyle w:val="Default"/>
+        <w:rPr>
+          <w:rFonts w:asciiTheme="majorBidi" w:hAnsiTheme="majorBidi" w:cstheme="majorBidi"/>
+          <w:sz w:val="32"/>
+          <w:szCs w:val="32"/>
+        </w:rPr>
+      </w:pPr>
+    </w:p>
+    <w:p>
+      <w:pPr>
+        <w:pStyle w:val="Default"/>
+        <w:rPr>
+          <w:rFonts w:asciiTheme="majorBidi" w:hAnsiTheme="majorBidi" w:cstheme="majorBidi"/>
+          <w:sz w:val="32"/>
+          <w:szCs w:val="32"/>
+        </w:rPr>
+      </w:pPr>
+    </w:p>
+    <w:p>
+      <w:pPr>
+        <w:pStyle w:val="Default"/>
+        <w:rPr>
+          <w:rFonts w:asciiTheme="majorBidi" w:hAnsiTheme="majorBidi" w:cstheme="majorBidi"/>
+          <w:sz w:val="32"/>
+          <w:szCs w:val="32"/>
+        </w:rPr>
+      </w:pPr>
+    </w:p>
+    <w:p>
+      <w:pPr>
+        <w:pStyle w:val="Default"/>
+        <w:rPr>
+          <w:rFonts w:asciiTheme="majorBidi" w:hAnsiTheme="majorBidi" w:cstheme="majorBidi"/>
+          <w:sz w:val="32"/>
+          <w:szCs w:val="32"/>
+        </w:rPr>
+      </w:pPr>
+    </w:p>
+    <w:p>
+      <w:pPr>
+        <w:pStyle w:val="Default"/>
+        <w:rPr>
+          <w:rFonts w:asciiTheme="majorBidi" w:hAnsiTheme="majorBidi" w:cstheme="majorBidi"/>
+          <w:sz w:val="32"/>
+          <w:szCs w:val="32"/>
+        </w:rPr>
+      </w:pPr>
+    </w:p>
+    <w:p>
+      <w:pPr>
+        <w:pStyle w:val="Default"/>
+        <w:rPr>
+          <w:rFonts w:asciiTheme="majorBidi" w:hAnsiTheme="majorBidi" w:cstheme="majorBidi"/>
+          <w:sz w:val="32"/>
+          <w:szCs w:val="32"/>
+        </w:rPr>
+      </w:pPr>
+    </w:p>
+    <w:p>
+      <w:pPr>
+        <w:pStyle w:val="Default"/>
+        <w:rPr>
+          <w:rFonts w:asciiTheme="majorBidi" w:hAnsiTheme="majorBidi" w:cstheme="majorBidi"/>
+          <w:sz w:val="32"/>
+          <w:szCs w:val="32"/>
+        </w:rPr>
+      </w:pPr>
+    </w:p>
+    <w:p>
+      <w:pPr>
+        <w:pStyle w:val="Default"/>
+        <w:rPr>
+          <w:rFonts w:asciiTheme="majorBidi" w:hAnsiTheme="majorBidi" w:cstheme="majorBidi"/>
+          <w:sz w:val="32"/>
+          <w:szCs w:val="32"/>
+        </w:rPr>
+      </w:pPr>
+    </w:p>
+    <w:p>
+      <w:pPr>
+        <w:pStyle w:val="Default"/>
+        <w:rPr>
+          <w:rFonts w:asciiTheme="majorBidi" w:hAnsiTheme="majorBidi" w:cstheme="majorBidi"/>
+          <w:sz w:val="32"/>
+          <w:szCs w:val="32"/>
+        </w:rPr>
+      </w:pPr>
+    </w:p>
+    <w:p>
+      <w:pPr>
+        <w:pStyle w:val="Default"/>
+        <w:rPr>
+          <w:rFonts w:asciiTheme="majorBidi" w:hAnsiTheme="majorBidi" w:cstheme="majorBidi"/>
+          <w:sz w:val="32"/>
+          <w:szCs w:val="32"/>
+        </w:rPr>
+      </w:pPr>
+    </w:p>
+    <w:p>
+      <w:pPr>
+        <w:pStyle w:val="Default"/>
         <w:jc w:val="center"/>
         <w:rPr>
           <w:rFonts w:asciiTheme="majorBidi" w:hAnsiTheme="majorBidi" w:cstheme="majorBidi"/>
@@ -2686,75 +3114,265 @@
           <w:szCs w:val="24"/>
         </w:rPr>
         <w:lastRenderedPageBreak/>
-        <w:t>SYSTEM ANALYSIS</w:t>
-      </w:r>
-    </w:p>
-    <w:p>
-      <w:pPr>
-        <w:rPr>
-          <w:rFonts w:asciiTheme="majorBidi" w:hAnsiTheme="majorBidi" w:cstheme="majorBidi"/>
-          <w:sz w:val="24"/>
-          <w:szCs w:val="24"/>
-        </w:rPr>
-      </w:pPr>
-      <w:r>
-        <w:rPr>
-          <w:rFonts w:asciiTheme="majorBidi" w:hAnsiTheme="majorBidi" w:cstheme="majorBidi"/>
-          <w:sz w:val="24"/>
-          <w:szCs w:val="24"/>
-        </w:rPr>
-        <w:t>PROJECT SCOPE</w:t>
-      </w:r>
-    </w:p>
-    <w:p>
-      <w:pPr>
-        <w:rPr>
-          <w:rFonts w:asciiTheme="majorBidi" w:hAnsiTheme="majorBidi" w:cstheme="majorBidi"/>
-          <w:sz w:val="24"/>
-          <w:szCs w:val="24"/>
-        </w:rPr>
-      </w:pPr>
-      <w:r>
-        <w:rPr>
-          <w:rFonts w:asciiTheme="majorBidi" w:hAnsiTheme="majorBidi" w:cstheme="majorBidi"/>
-          <w:sz w:val="24"/>
-          <w:szCs w:val="24"/>
-        </w:rPr>
-        <w:t>SYSTEM REQUIREMENTS</w:t>
-      </w:r>
-    </w:p>
-    <w:p>
-      <w:pPr>
-        <w:rPr>
-          <w:rFonts w:asciiTheme="majorBidi" w:hAnsiTheme="majorBidi" w:cstheme="majorBidi"/>
-          <w:sz w:val="24"/>
-          <w:szCs w:val="24"/>
-        </w:rPr>
-      </w:pPr>
-      <w:r>
-        <w:rPr>
-          <w:rFonts w:asciiTheme="majorBidi" w:hAnsiTheme="majorBidi" w:cstheme="majorBidi"/>
-          <w:sz w:val="24"/>
-          <w:szCs w:val="24"/>
-        </w:rPr>
-        <w:t>Functional requirements</w:t>
-      </w:r>
-    </w:p>
-    <w:p>
-      <w:pPr>
-        <w:rPr>
-          <w:rFonts w:asciiTheme="majorBidi" w:hAnsiTheme="majorBidi" w:cstheme="majorBidi"/>
-          <w:sz w:val="24"/>
-          <w:szCs w:val="24"/>
-        </w:rPr>
-      </w:pPr>
-      <w:r>
-        <w:rPr>
-          <w:rFonts w:asciiTheme="majorBidi" w:hAnsiTheme="majorBidi" w:cstheme="majorBidi"/>
-          <w:sz w:val="24"/>
-          <w:szCs w:val="24"/>
-        </w:rPr>
-        <w:t>Non-functional requirements</w:t>
+        <w:t xml:space="preserve">2.1 </w:t>
+      </w:r>
+      <w:r>
+        <w:rPr>
+          <w:rFonts w:asciiTheme="majorBidi" w:hAnsiTheme="majorBidi" w:cstheme="majorBidi"/>
+          <w:sz w:val="24"/>
+          <w:szCs w:val="24"/>
+        </w:rPr>
+        <w:t xml:space="preserve">System </w:t>
+      </w:r>
+      <w:r>
+        <w:rPr>
+          <w:rFonts w:asciiTheme="majorBidi" w:hAnsiTheme="majorBidi" w:cstheme="majorBidi"/>
+          <w:sz w:val="24"/>
+          <w:szCs w:val="24"/>
+        </w:rPr>
+        <w:t>A</w:t>
+      </w:r>
+      <w:r>
+        <w:rPr>
+          <w:rFonts w:asciiTheme="majorBidi" w:hAnsiTheme="majorBidi" w:cstheme="majorBidi"/>
+          <w:sz w:val="24"/>
+          <w:szCs w:val="24"/>
+        </w:rPr>
+        <w:t>nalysis</w:t>
+      </w:r>
+    </w:p>
+    <w:p>
+      <w:pPr>
+        <w:ind w:firstLine="720"/>
+        <w:rPr>
+          <w:rFonts w:asciiTheme="majorBidi" w:hAnsiTheme="majorBidi" w:cstheme="majorBidi"/>
+          <w:sz w:val="24"/>
+          <w:szCs w:val="24"/>
+        </w:rPr>
+      </w:pPr>
+      <w:r>
+        <w:rPr>
+          <w:rFonts w:asciiTheme="majorBidi" w:hAnsiTheme="majorBidi" w:cstheme="majorBidi"/>
+        </w:rPr>
+        <w:t xml:space="preserve">This chapter presents the analysis of the </w:t>
+      </w:r>
+      <w:r>
+        <w:rPr>
+          <w:rFonts w:asciiTheme="majorBidi" w:hAnsiTheme="majorBidi" w:cstheme="majorBidi"/>
+        </w:rPr>
+        <w:t>Icare</w:t>
+      </w:r>
+      <w:r>
+        <w:rPr>
+          <w:rFonts w:asciiTheme="majorBidi" w:hAnsiTheme="majorBidi" w:cstheme="majorBidi"/>
+        </w:rPr>
+        <w:t xml:space="preserve"> system. It starts by describing the project scope, then discusses the types of users who are going to deal with the system, it lists functional and nonfunctional requirements of the system and finally context level, data flow and use case diagrams.</w:t>
+      </w:r>
+    </w:p>
+    <w:p>
+      <w:pPr>
+        <w:rPr>
+          <w:rFonts w:asciiTheme="majorBidi" w:hAnsiTheme="majorBidi" w:cstheme="majorBidi"/>
+          <w:sz w:val="24"/>
+          <w:szCs w:val="24"/>
+        </w:rPr>
+      </w:pPr>
+      <w:r>
+        <w:rPr>
+          <w:rFonts w:asciiTheme="majorBidi" w:hAnsiTheme="majorBidi" w:cstheme="majorBidi"/>
+          <w:sz w:val="24"/>
+          <w:szCs w:val="24"/>
+        </w:rPr>
+        <w:t xml:space="preserve">2.2 </w:t>
+      </w:r>
+      <w:r>
+        <w:rPr>
+          <w:rFonts w:asciiTheme="majorBidi" w:hAnsiTheme="majorBidi" w:cstheme="majorBidi"/>
+          <w:sz w:val="24"/>
+          <w:szCs w:val="24"/>
+        </w:rPr>
+        <w:t xml:space="preserve">Project </w:t>
+      </w:r>
+      <w:r>
+        <w:rPr>
+          <w:rFonts w:asciiTheme="majorBidi" w:hAnsiTheme="majorBidi" w:cstheme="majorBidi"/>
+          <w:sz w:val="24"/>
+          <w:szCs w:val="24"/>
+        </w:rPr>
+        <w:t>S</w:t>
+      </w:r>
+      <w:r>
+        <w:rPr>
+          <w:rFonts w:asciiTheme="majorBidi" w:hAnsiTheme="majorBidi" w:cstheme="majorBidi"/>
+          <w:sz w:val="24"/>
+          <w:szCs w:val="24"/>
+        </w:rPr>
+        <w:t>cope</w:t>
+      </w:r>
+    </w:p>
+    <w:p>
+      <w:pPr>
+        <w:rPr>
+          <w:rFonts w:asciiTheme="majorBidi" w:hAnsiTheme="majorBidi" w:cstheme="majorBidi"/>
+          <w:sz w:val="24"/>
+          <w:szCs w:val="24"/>
+        </w:rPr>
+      </w:pPr>
+      <w:r>
+        <w:rPr>
+          <w:rFonts w:asciiTheme="majorBidi" w:hAnsiTheme="majorBidi" w:cstheme="majorBidi"/>
+          <w:sz w:val="24"/>
+          <w:szCs w:val="24"/>
+        </w:rPr>
+        <w:tab/>
+        <w:t>The scope of the project is to design a desktop application that can provide the core functions in a lightweight and cost effective way</w:t>
+      </w:r>
+      <w:r>
+        <w:rPr>
+          <w:rFonts w:asciiTheme="majorBidi" w:hAnsiTheme="majorBidi" w:cstheme="majorBidi"/>
+          <w:sz w:val="24"/>
+          <w:szCs w:val="24"/>
+        </w:rPr>
+        <w:t xml:space="preserve"> for small to medium size</w:t>
+      </w:r>
+      <w:r>
+        <w:rPr>
+          <w:rFonts w:asciiTheme="majorBidi" w:hAnsiTheme="majorBidi" w:cstheme="majorBidi"/>
+          <w:sz w:val="24"/>
+          <w:szCs w:val="24"/>
+        </w:rPr>
+        <w:t xml:space="preserve"> clinics</w:t>
+      </w:r>
+      <w:r>
+        <w:rPr>
+          <w:rFonts w:asciiTheme="majorBidi" w:hAnsiTheme="majorBidi" w:cstheme="majorBidi"/>
+          <w:sz w:val="24"/>
+          <w:szCs w:val="24"/>
+        </w:rPr>
+        <w:t>.</w:t>
+      </w:r>
+    </w:p>
+    <w:p>
+      <w:pPr>
+        <w:rPr>
+          <w:rFonts w:asciiTheme="majorBidi" w:hAnsiTheme="majorBidi" w:cstheme="majorBidi"/>
+          <w:sz w:val="24"/>
+          <w:szCs w:val="24"/>
+        </w:rPr>
+      </w:pPr>
+      <w:r>
+        <w:rPr>
+          <w:rFonts w:asciiTheme="majorBidi" w:hAnsiTheme="majorBidi" w:cstheme="majorBidi"/>
+          <w:sz w:val="24"/>
+          <w:szCs w:val="24"/>
+        </w:rPr>
+        <w:t xml:space="preserve">2.3 </w:t>
+      </w:r>
+      <w:r>
+        <w:rPr>
+          <w:rFonts w:asciiTheme="majorBidi" w:hAnsiTheme="majorBidi" w:cstheme="majorBidi"/>
+          <w:sz w:val="24"/>
+          <w:szCs w:val="24"/>
+        </w:rPr>
+        <w:t xml:space="preserve">System </w:t>
+      </w:r>
+      <w:r>
+        <w:rPr>
+          <w:rFonts w:asciiTheme="majorBidi" w:hAnsiTheme="majorBidi" w:cstheme="majorBidi"/>
+          <w:sz w:val="24"/>
+          <w:szCs w:val="24"/>
+        </w:rPr>
+        <w:t>R</w:t>
+      </w:r>
+      <w:r>
+        <w:rPr>
+          <w:rFonts w:asciiTheme="majorBidi" w:hAnsiTheme="majorBidi" w:cstheme="majorBidi"/>
+          <w:sz w:val="24"/>
+          <w:szCs w:val="24"/>
+        </w:rPr>
+        <w:t>equirements</w:t>
+      </w:r>
+    </w:p>
+    <w:p>
+      <w:pPr>
+        <w:rPr>
+          <w:rFonts w:asciiTheme="majorBidi" w:hAnsiTheme="majorBidi" w:cstheme="majorBidi"/>
+          <w:sz w:val="24"/>
+          <w:szCs w:val="24"/>
+        </w:rPr>
+      </w:pPr>
+      <w:r>
+        <w:rPr>
+          <w:rFonts w:asciiTheme="majorBidi" w:hAnsiTheme="majorBidi" w:cstheme="majorBidi"/>
+          <w:sz w:val="24"/>
+          <w:szCs w:val="24"/>
+        </w:rPr>
+        <w:t xml:space="preserve">2.4 </w:t>
+      </w:r>
+      <w:r>
+        <w:rPr>
+          <w:rFonts w:asciiTheme="majorBidi" w:hAnsiTheme="majorBidi" w:cstheme="majorBidi"/>
+          <w:sz w:val="24"/>
+          <w:szCs w:val="24"/>
+        </w:rPr>
+        <w:t xml:space="preserve">Functional </w:t>
+      </w:r>
+      <w:r>
+        <w:rPr>
+          <w:rFonts w:asciiTheme="majorBidi" w:hAnsiTheme="majorBidi" w:cstheme="majorBidi"/>
+          <w:sz w:val="24"/>
+          <w:szCs w:val="24"/>
+        </w:rPr>
+        <w:t>R</w:t>
+      </w:r>
+      <w:r>
+        <w:rPr>
+          <w:rFonts w:asciiTheme="majorBidi" w:hAnsiTheme="majorBidi" w:cstheme="majorBidi"/>
+          <w:sz w:val="24"/>
+          <w:szCs w:val="24"/>
+        </w:rPr>
+        <w:t>equirements</w:t>
+      </w:r>
+    </w:p>
+    <w:p>
+      <w:pPr>
+        <w:rPr>
+          <w:rFonts w:asciiTheme="majorBidi" w:hAnsiTheme="majorBidi" w:cstheme="majorBidi"/>
+          <w:sz w:val="24"/>
+          <w:szCs w:val="24"/>
+        </w:rPr>
+      </w:pPr>
+      <w:r>
+        <w:rPr>
+          <w:rFonts w:asciiTheme="majorBidi" w:hAnsiTheme="majorBidi" w:cstheme="majorBidi"/>
+          <w:sz w:val="24"/>
+          <w:szCs w:val="24"/>
+        </w:rPr>
+        <w:t xml:space="preserve">2.5 </w:t>
+      </w:r>
+      <w:r>
+        <w:rPr>
+          <w:rFonts w:asciiTheme="majorBidi" w:hAnsiTheme="majorBidi" w:cstheme="majorBidi"/>
+          <w:sz w:val="24"/>
+          <w:szCs w:val="24"/>
+        </w:rPr>
+        <w:t xml:space="preserve">Non-functional </w:t>
+      </w:r>
+      <w:r>
+        <w:rPr>
+          <w:rFonts w:asciiTheme="majorBidi" w:hAnsiTheme="majorBidi" w:cstheme="majorBidi"/>
+          <w:sz w:val="24"/>
+          <w:szCs w:val="24"/>
+        </w:rPr>
+        <w:t>R</w:t>
+      </w:r>
+      <w:r>
+        <w:rPr>
+          <w:rFonts w:asciiTheme="majorBidi" w:hAnsiTheme="majorBidi" w:cstheme="majorBidi"/>
+          <w:sz w:val="24"/>
+          <w:szCs w:val="24"/>
+        </w:rPr>
+        <w:t>equirements</w:t>
       </w:r>
     </w:p>
     <w:p>

</xml_diff>

<commit_message>
renamed digram to make it more clear and added all the links to chapter 3
</commit_message>
<xml_diff>
--- a/Documntation/Full Project Report.docx
+++ b/Documntation/Full Project Report.docx
@@ -1187,37 +1187,38 @@
           <w:sz w:val="28"/>
           <w:szCs w:val="28"/>
         </w:rPr>
-        <w:t xml:space="preserve">There are </w:t>
-      </w:r>
-      <w:proofErr w:type="gramStart"/>
+        <w:t xml:space="preserve">There are many systems that provide that for large-scale hospitals and clinics however for their scale that results in a very expense information systems that are rigid and nonflexible with customizability and its features  furthermore these large-scale applications demand high spec systems to run on  which </w:t>
+      </w:r>
       <w:r>
         <w:rPr>
           <w:sz w:val="28"/>
           <w:szCs w:val="28"/>
         </w:rPr>
-        <w:t>many</w:t>
-      </w:r>
-      <w:proofErr w:type="gramEnd"/>
+        <w:t>is not</w:t>
+      </w:r>
       <w:r>
         <w:rPr>
           <w:sz w:val="28"/>
           <w:szCs w:val="28"/>
         </w:rPr>
-        <w:t xml:space="preserve"> systems that provide that for large-scale hospitals and clinics however for their scale that results in a very expense information systems that are rigid and nonflexible with customizability and its features  furthermore these large-scale applications demand high spec systems to run on  which </w:t>
-      </w:r>
-      <w:r>
+        <w:t xml:space="preserve"> an optimal option for small to medium businesses .</w:t>
+      </w:r>
+    </w:p>
+    <w:p>
+      <w:pPr>
+        <w:ind w:firstLine="720"/>
+        <w:jc w:val="center"/>
         <w:rPr>
           <w:sz w:val="28"/>
           <w:szCs w:val="28"/>
         </w:rPr>
-        <w:t>is not</w:t>
-      </w:r>
+      </w:pPr>
       <w:r>
         <w:rPr>
           <w:sz w:val="28"/>
           <w:szCs w:val="28"/>
         </w:rPr>
-        <w:t xml:space="preserve"> an optimal option for small to medium businesses .</w:t>
+        <w:t>That’s where Icare comes in as An Information System for a small to medium  sized clinic that will solve the large-scale application problems by being a lightweight desktop application that will work on low to medium spec systems  which will provide the core functionality any small to medium clinic would need moreover won’t be bigger than what the user needs i.e., they pay for what they need and won’t have any unnecessary  features there paying for .</w:t>
       </w:r>
     </w:p>
     <w:p>
@@ -1234,7 +1235,7 @@
           <w:sz w:val="28"/>
           <w:szCs w:val="28"/>
         </w:rPr>
-        <w:t>That’s where Icare comes in as An Information System for a small to medium  sized clinic that will solve the large-scale application problems by being a lightweight desktop application that will work on low to medium spec systems  which will provide the core functionality any small to medium clinic would need moreover won’t be bigger than what the user needs i.e., they pay for what they need and won’t have any unnecessary  features there paying for .</w:t>
+        <w:t>This will be achieved by using tools such as , java for the backend with javaFX for frontend interfaces and MySQL for the database all these three tools are great for light weight desktop applications.</w:t>
       </w:r>
     </w:p>
     <w:p>
@@ -1251,56 +1252,7 @@
           <w:sz w:val="28"/>
           <w:szCs w:val="28"/>
         </w:rPr>
-        <w:t xml:space="preserve">This will </w:t>
-      </w:r>
-      <w:proofErr w:type="gramStart"/>
-      <w:r>
-        <w:rPr>
-          <w:sz w:val="28"/>
-          <w:szCs w:val="28"/>
-        </w:rPr>
-        <w:t>be achieved</w:t>
-      </w:r>
-      <w:proofErr w:type="gramEnd"/>
-      <w:r>
-        <w:rPr>
-          <w:sz w:val="28"/>
-          <w:szCs w:val="28"/>
-        </w:rPr>
-        <w:t xml:space="preserve"> by using tools such as , java for the backend with javaFX for frontend interfaces and MySQL for the database all these three tools are great for light weight desktop applications.</w:t>
-      </w:r>
-    </w:p>
-    <w:p>
-      <w:pPr>
-        <w:ind w:firstLine="720"/>
-        <w:jc w:val="center"/>
-        <w:rPr>
-          <w:sz w:val="28"/>
-          <w:szCs w:val="28"/>
-        </w:rPr>
-      </w:pPr>
-      <w:r>
-        <w:rPr>
-          <w:sz w:val="28"/>
-          <w:szCs w:val="28"/>
-        </w:rPr>
-        <w:t xml:space="preserve">In conclusion we aim to fill a gap in the market where cheaper smaller apps will work for clients that can </w:t>
-      </w:r>
-      <w:proofErr w:type="gramStart"/>
-      <w:r>
-        <w:rPr>
-          <w:sz w:val="28"/>
-          <w:szCs w:val="28"/>
-        </w:rPr>
-        <w:t>be easily customized</w:t>
-      </w:r>
-      <w:proofErr w:type="gramEnd"/>
-      <w:r>
-        <w:rPr>
-          <w:sz w:val="28"/>
-          <w:szCs w:val="28"/>
-        </w:rPr>
-        <w:t xml:space="preserve"> to their needs that work on low spec systems.</w:t>
+        <w:t>In conclusion we aim to fill a gap in the market where cheaper smaller apps will work for clients that can be easily customized to their needs that work on low spec systems.</w:t>
       </w:r>
     </w:p>
     <w:p>
@@ -2055,25 +2007,7 @@
             <w:color w:val="auto"/>
             <w:u w:val="none"/>
           </w:rPr>
-          <w:t>Chapter 3 De</w:t>
-        </w:r>
-        <w:r>
-          <w:rPr>
-            <w:rStyle w:val="Hyperlink"/>
-            <w:rFonts w:asciiTheme="majorBidi" w:hAnsiTheme="majorBidi" w:cstheme="majorBidi"/>
-            <w:color w:val="auto"/>
-            <w:u w:val="none"/>
-          </w:rPr>
-          <w:t>s</w:t>
-        </w:r>
-        <w:r>
-          <w:rPr>
-            <w:rStyle w:val="Hyperlink"/>
-            <w:rFonts w:asciiTheme="majorBidi" w:hAnsiTheme="majorBidi" w:cstheme="majorBidi"/>
-            <w:color w:val="auto"/>
-            <w:u w:val="none"/>
-          </w:rPr>
-          <w:t>ign Considerations ...............</w:t>
+          <w:t>Chapter 3 Design Considerations ...............</w:t>
         </w:r>
         <w:r>
           <w:rPr>
@@ -2110,12 +2044,23 @@
           <w:color w:val="auto"/>
         </w:rPr>
       </w:pPr>
+      <w:hyperlink w:anchor="Design_Considerations" w:history="1">
+        <w:r>
+          <w:rPr>
+            <w:rStyle w:val="Hyperlink"/>
+            <w:rFonts w:asciiTheme="majorBidi" w:hAnsiTheme="majorBidi" w:cstheme="majorBidi"/>
+            <w:color w:val="auto"/>
+            <w:u w:val="none"/>
+          </w:rPr>
+          <w:t>3. Design Considerations ..............................................................................</w:t>
+        </w:r>
+      </w:hyperlink>
       <w:r>
         <w:rPr>
           <w:rFonts w:asciiTheme="majorBidi" w:hAnsiTheme="majorBidi" w:cstheme="majorBidi"/>
           <w:color w:val="auto"/>
         </w:rPr>
-        <w:t xml:space="preserve">3. Design Considerations .............................................................................. </w:t>
+        <w:t xml:space="preserve"> </w:t>
       </w:r>
     </w:p>
     <w:p>
@@ -2138,30 +2083,49 @@
     <w:p>
       <w:pPr>
         <w:pStyle w:val="Default"/>
-        <w:ind w:firstLine="720"/>
-        <w:rPr>
-          <w:rFonts w:asciiTheme="majorBidi" w:hAnsiTheme="majorBidi" w:cstheme="majorBidi"/>
-        </w:rPr>
-      </w:pPr>
-      <w:r>
-        <w:rPr>
-          <w:rFonts w:asciiTheme="majorBidi" w:hAnsiTheme="majorBidi" w:cstheme="majorBidi"/>
-        </w:rPr>
-        <w:t xml:space="preserve">3.1.1 Software Environment </w:t>
-      </w:r>
-      <w:r>
-        <w:rPr>
-          <w:rFonts w:asciiTheme="majorBidi" w:hAnsiTheme="majorBidi" w:cstheme="majorBidi"/>
-          <w:i/>
-          <w:iCs/>
-        </w:rPr>
-        <w:t>................................................................................</w:t>
-      </w:r>
-      <w:r>
-        <w:rPr>
-          <w:rFonts w:asciiTheme="majorBidi" w:hAnsiTheme="majorBidi" w:cstheme="majorBidi"/>
-        </w:rPr>
-        <w:t xml:space="preserve">30 </w:t>
+        <w:ind w:left="720" w:firstLine="720"/>
+        <w:rPr>
+          <w:rFonts w:asciiTheme="majorBidi" w:hAnsiTheme="majorBidi" w:cstheme="majorBidi"/>
+          <w:color w:val="auto"/>
+        </w:rPr>
+      </w:pPr>
+      <w:hyperlink w:anchor="Software_Environment" w:history="1">
+        <w:r>
+          <w:rPr>
+            <w:rStyle w:val="Hyperlink"/>
+            <w:rFonts w:asciiTheme="majorBidi" w:hAnsiTheme="majorBidi" w:cstheme="majorBidi"/>
+            <w:color w:val="auto"/>
+            <w:u w:val="none"/>
+          </w:rPr>
+          <w:t xml:space="preserve">3.1.1 Software Environment </w:t>
+        </w:r>
+        <w:r>
+          <w:rPr>
+            <w:rStyle w:val="Hyperlink"/>
+            <w:rFonts w:asciiTheme="majorBidi" w:hAnsiTheme="majorBidi" w:cstheme="majorBidi"/>
+            <w:i/>
+            <w:iCs/>
+            <w:color w:val="auto"/>
+            <w:u w:val="none"/>
+          </w:rPr>
+          <w:t>................................................................................</w:t>
+        </w:r>
+        <w:r>
+          <w:rPr>
+            <w:rStyle w:val="Hyperlink"/>
+            <w:rFonts w:asciiTheme="majorBidi" w:hAnsiTheme="majorBidi" w:cstheme="majorBidi"/>
+            <w:color w:val="auto"/>
+            <w:u w:val="none"/>
+          </w:rPr>
+          <w:t>30</w:t>
+        </w:r>
+      </w:hyperlink>
+      <w:r>
+        <w:rPr>
+          <w:rFonts w:asciiTheme="majorBidi" w:hAnsiTheme="majorBidi" w:cstheme="majorBidi"/>
+          <w:color w:val="auto"/>
+        </w:rPr>
+        <w:t xml:space="preserve"> </w:t>
       </w:r>
     </w:p>
     <w:p>
@@ -2170,27 +2134,82 @@
         <w:ind w:left="720" w:firstLine="720"/>
         <w:rPr>
           <w:rFonts w:asciiTheme="majorBidi" w:hAnsiTheme="majorBidi" w:cstheme="majorBidi"/>
-        </w:rPr>
-      </w:pPr>
-      <w:r>
-        <w:rPr>
-          <w:rFonts w:asciiTheme="majorBidi" w:hAnsiTheme="majorBidi" w:cstheme="majorBidi"/>
-        </w:rPr>
-        <w:t xml:space="preserve">3.1.1.1 Software Environment </w:t>
-      </w:r>
-      <w:r>
-        <w:rPr>
-          <w:rFonts w:asciiTheme="majorBidi" w:hAnsiTheme="majorBidi" w:cstheme="majorBidi"/>
-          <w:i/>
-          <w:iCs/>
-        </w:rPr>
-        <w:t>.........................................................................</w:t>
-      </w:r>
-      <w:r>
-        <w:rPr>
-          <w:rFonts w:asciiTheme="majorBidi" w:hAnsiTheme="majorBidi" w:cstheme="majorBidi"/>
-        </w:rPr>
-        <w:t xml:space="preserve">30 </w:t>
+          <w:color w:val="auto"/>
+        </w:rPr>
+      </w:pPr>
+      <w:hyperlink w:anchor="End_User_Characteristics" w:history="1">
+        <w:r>
+          <w:rPr>
+            <w:rStyle w:val="Hyperlink"/>
+            <w:rFonts w:asciiTheme="majorBidi" w:hAnsiTheme="majorBidi" w:cstheme="majorBidi"/>
+            <w:color w:val="auto"/>
+            <w:u w:val="none"/>
+          </w:rPr>
+          <w:t>3.1.2 End-U</w:t>
+        </w:r>
+        <w:r>
+          <w:rPr>
+            <w:rStyle w:val="Hyperlink"/>
+            <w:rFonts w:asciiTheme="majorBidi" w:hAnsiTheme="majorBidi" w:cstheme="majorBidi"/>
+            <w:color w:val="auto"/>
+            <w:u w:val="none"/>
+          </w:rPr>
+          <w:t>s</w:t>
+        </w:r>
+        <w:r>
+          <w:rPr>
+            <w:rStyle w:val="Hyperlink"/>
+            <w:rFonts w:asciiTheme="majorBidi" w:hAnsiTheme="majorBidi" w:cstheme="majorBidi"/>
+            <w:color w:val="auto"/>
+            <w:u w:val="none"/>
+          </w:rPr>
+          <w:t>er Charact</w:t>
+        </w:r>
+        <w:r>
+          <w:rPr>
+            <w:rStyle w:val="Hyperlink"/>
+            <w:rFonts w:asciiTheme="majorBidi" w:hAnsiTheme="majorBidi" w:cstheme="majorBidi"/>
+            <w:color w:val="auto"/>
+            <w:u w:val="none"/>
+          </w:rPr>
+          <w:t>e</w:t>
+        </w:r>
+        <w:r>
+          <w:rPr>
+            <w:rStyle w:val="Hyperlink"/>
+            <w:rFonts w:asciiTheme="majorBidi" w:hAnsiTheme="majorBidi" w:cstheme="majorBidi"/>
+            <w:color w:val="auto"/>
+            <w:u w:val="none"/>
+          </w:rPr>
+          <w:t xml:space="preserve">ristics </w:t>
+        </w:r>
+        <w:r>
+          <w:rPr>
+            <w:rStyle w:val="Hyperlink"/>
+            <w:rFonts w:asciiTheme="majorBidi" w:hAnsiTheme="majorBidi" w:cstheme="majorBidi"/>
+            <w:i/>
+            <w:iCs/>
+            <w:color w:val="auto"/>
+            <w:u w:val="none"/>
+          </w:rPr>
+          <w:t>.............................................................................</w:t>
+        </w:r>
+        <w:r>
+          <w:rPr>
+            <w:rStyle w:val="Hyperlink"/>
+            <w:rFonts w:asciiTheme="majorBidi" w:hAnsiTheme="majorBidi" w:cstheme="majorBidi"/>
+            <w:color w:val="auto"/>
+            <w:u w:val="none"/>
+          </w:rPr>
+          <w:t>31</w:t>
+        </w:r>
+      </w:hyperlink>
+      <w:r>
+        <w:rPr>
+          <w:rFonts w:asciiTheme="majorBidi" w:hAnsiTheme="majorBidi" w:cstheme="majorBidi"/>
+          <w:color w:val="auto"/>
+        </w:rPr>
+        <w:t xml:space="preserve"> </w:t>
       </w:r>
     </w:p>
     <w:p>
@@ -2199,56 +2218,46 @@
         <w:ind w:left="720" w:firstLine="720"/>
         <w:rPr>
           <w:rFonts w:asciiTheme="majorBidi" w:hAnsiTheme="majorBidi" w:cstheme="majorBidi"/>
-        </w:rPr>
-      </w:pPr>
-      <w:r>
-        <w:rPr>
-          <w:rFonts w:asciiTheme="majorBidi" w:hAnsiTheme="majorBidi" w:cstheme="majorBidi"/>
-        </w:rPr>
-        <w:t xml:space="preserve">3.1.2 End-User Characteristics </w:t>
-      </w:r>
-      <w:r>
-        <w:rPr>
-          <w:rFonts w:asciiTheme="majorBidi" w:hAnsiTheme="majorBidi" w:cstheme="majorBidi"/>
-          <w:i/>
-          <w:iCs/>
-        </w:rPr>
-        <w:t>.............................................................................</w:t>
-      </w:r>
-      <w:r>
-        <w:rPr>
-          <w:rFonts w:asciiTheme="majorBidi" w:hAnsiTheme="majorBidi" w:cstheme="majorBidi"/>
-        </w:rPr>
-        <w:t xml:space="preserve">31 </w:t>
-      </w:r>
-    </w:p>
-    <w:p>
-      <w:pPr>
-        <w:pStyle w:val="Default"/>
-        <w:ind w:firstLine="720"/>
-        <w:rPr>
-          <w:rFonts w:asciiTheme="majorBidi" w:hAnsiTheme="majorBidi" w:cstheme="majorBidi"/>
-        </w:rPr>
-      </w:pPr>
-      <w:r>
-        <w:rPr>
-          <w:rFonts w:asciiTheme="majorBidi" w:hAnsiTheme="majorBidi" w:cstheme="majorBidi"/>
-        </w:rPr>
-        <w:t xml:space="preserve">3.2 Architectural Strategies </w:t>
-      </w:r>
-      <w:r>
-        <w:rPr>
-          <w:rFonts w:asciiTheme="majorBidi" w:hAnsiTheme="majorBidi" w:cstheme="majorBidi"/>
-          <w:i/>
-          <w:iCs/>
-        </w:rPr>
-        <w:t>..........................................................................</w:t>
-      </w:r>
-      <w:r>
-        <w:rPr>
-          <w:rFonts w:asciiTheme="majorBidi" w:hAnsiTheme="majorBidi" w:cstheme="majorBidi"/>
-        </w:rPr>
-        <w:t xml:space="preserve">31 </w:t>
+          <w:color w:val="auto"/>
+        </w:rPr>
+      </w:pPr>
+      <w:hyperlink w:anchor="Project_Management_Strategies" w:history="1">
+        <w:r>
+          <w:rPr>
+            <w:rStyle w:val="Hyperlink"/>
+            <w:rFonts w:asciiTheme="majorBidi" w:hAnsiTheme="majorBidi" w:cstheme="majorBidi"/>
+            <w:color w:val="auto"/>
+            <w:u w:val="none"/>
+          </w:rPr>
+          <w:t xml:space="preserve">3.2.2 Project Management Strategies </w:t>
+        </w:r>
+        <w:r>
+          <w:rPr>
+            <w:rStyle w:val="Hyperlink"/>
+            <w:rFonts w:asciiTheme="majorBidi" w:hAnsiTheme="majorBidi" w:cstheme="majorBidi"/>
+            <w:i/>
+            <w:iCs/>
+            <w:color w:val="auto"/>
+            <w:u w:val="none"/>
+          </w:rPr>
+          <w:t>...................................................................</w:t>
+        </w:r>
+        <w:r>
+          <w:rPr>
+            <w:rStyle w:val="Hyperlink"/>
+            <w:rFonts w:asciiTheme="majorBidi" w:hAnsiTheme="majorBidi" w:cstheme="majorBidi"/>
+            <w:color w:val="auto"/>
+            <w:u w:val="none"/>
+          </w:rPr>
+          <w:t>32</w:t>
+        </w:r>
+      </w:hyperlink>
+      <w:r>
+        <w:rPr>
+          <w:rFonts w:asciiTheme="majorBidi" w:hAnsiTheme="majorBidi" w:cstheme="majorBidi"/>
+          <w:color w:val="auto"/>
+        </w:rPr>
+        <w:t xml:space="preserve"> </w:t>
       </w:r>
     </w:p>
     <w:p>
@@ -2257,61 +2266,40 @@
         <w:ind w:left="720" w:firstLine="720"/>
         <w:rPr>
           <w:rFonts w:asciiTheme="majorBidi" w:hAnsiTheme="majorBidi" w:cstheme="majorBidi"/>
-        </w:rPr>
-      </w:pPr>
-      <w:r>
-        <w:rPr>
-          <w:rFonts w:asciiTheme="majorBidi" w:hAnsiTheme="majorBidi" w:cstheme="majorBidi"/>
-        </w:rPr>
-        <w:t xml:space="preserve">3.2.2 Project Management Strategies </w:t>
-      </w:r>
-      <w:r>
-        <w:rPr>
-          <w:rFonts w:asciiTheme="majorBidi" w:hAnsiTheme="majorBidi" w:cstheme="majorBidi"/>
-          <w:i/>
-          <w:iCs/>
-        </w:rPr>
-        <w:t>...................................................................</w:t>
-      </w:r>
-      <w:r>
-        <w:rPr>
-          <w:rFonts w:asciiTheme="majorBidi" w:hAnsiTheme="majorBidi" w:cstheme="majorBidi"/>
-        </w:rPr>
-        <w:t xml:space="preserve">32 </w:t>
-      </w:r>
-    </w:p>
-    <w:p>
-      <w:pPr>
-        <w:pStyle w:val="Default"/>
-        <w:ind w:left="720" w:firstLine="720"/>
-        <w:rPr>
-          <w:rFonts w:asciiTheme="majorBidi" w:hAnsiTheme="majorBidi" w:cstheme="majorBidi"/>
           <w:color w:val="auto"/>
         </w:rPr>
       </w:pPr>
-      <w:r>
-        <w:rPr>
-          <w:rFonts w:asciiTheme="majorBidi" w:hAnsiTheme="majorBidi" w:cstheme="majorBidi"/>
-          <w:color w:val="auto"/>
-        </w:rPr>
-        <w:t xml:space="preserve">3.2.3 Development Method </w:t>
-      </w:r>
-      <w:r>
-        <w:rPr>
-          <w:rFonts w:asciiTheme="majorBidi" w:hAnsiTheme="majorBidi" w:cstheme="majorBidi"/>
-          <w:i/>
-          <w:iCs/>
-          <w:color w:val="auto"/>
-        </w:rPr>
-        <w:t>.................................................................................</w:t>
-      </w:r>
-      <w:r>
-        <w:rPr>
-          <w:rFonts w:asciiTheme="majorBidi" w:hAnsiTheme="majorBidi" w:cstheme="majorBidi"/>
-          <w:color w:val="auto"/>
-        </w:rPr>
-        <w:t>32</w:t>
-      </w:r>
+      <w:hyperlink w:anchor="dev_method" w:history="1">
+        <w:r>
+          <w:rPr>
+            <w:rStyle w:val="Hyperlink"/>
+            <w:rFonts w:asciiTheme="majorBidi" w:hAnsiTheme="majorBidi" w:cstheme="majorBidi"/>
+            <w:color w:val="auto"/>
+            <w:u w:val="none"/>
+          </w:rPr>
+          <w:t xml:space="preserve">3.2.3 Development Method </w:t>
+        </w:r>
+        <w:r>
+          <w:rPr>
+            <w:rStyle w:val="Hyperlink"/>
+            <w:rFonts w:asciiTheme="majorBidi" w:hAnsiTheme="majorBidi" w:cstheme="majorBidi"/>
+            <w:i/>
+            <w:iCs/>
+            <w:color w:val="auto"/>
+            <w:u w:val="none"/>
+          </w:rPr>
+          <w:t>.................................................................................</w:t>
+        </w:r>
+        <w:r>
+          <w:rPr>
+            <w:rStyle w:val="Hyperlink"/>
+            <w:rFonts w:asciiTheme="majorBidi" w:hAnsiTheme="majorBidi" w:cstheme="majorBidi"/>
+            <w:color w:val="auto"/>
+            <w:u w:val="none"/>
+          </w:rPr>
+          <w:t>32</w:t>
+        </w:r>
+      </w:hyperlink>
     </w:p>
     <w:p>
       <w:pPr>
@@ -2742,7 +2730,7 @@
           <w:color w:val="auto"/>
           <w:lang w:val="fr-FR"/>
         </w:rPr>
-        <w:t xml:space="preserve">CHAPTER 5 IMPLEMENTATION ........................................................................... </w:t>
+        <w:t xml:space="preserve">Chapter 5 Implementation ........................................................................... </w:t>
       </w:r>
     </w:p>
     <w:p>
@@ -2760,7 +2748,7 @@
           <w:color w:val="auto"/>
           <w:lang w:val="fr-FR"/>
         </w:rPr>
-        <w:t xml:space="preserve">5. IMPLEMENTATION ............................................................................................. </w:t>
+        <w:t xml:space="preserve">5. Implementation ............................................................................................. </w:t>
       </w:r>
     </w:p>
     <w:p>
@@ -2780,13 +2768,15 @@
           <w:lang w:val="fr-FR"/>
         </w:rPr>
       </w:pPr>
-      <w:r>
+    </w:p>
+    <w:p>
+      <w:pPr>
+        <w:pStyle w:val="Default"/>
         <w:rPr>
           <w:rFonts w:asciiTheme="majorBidi" w:hAnsiTheme="majorBidi" w:cstheme="majorBidi"/>
           <w:lang w:val="fr-FR"/>
         </w:rPr>
-        <w:t xml:space="preserve">CHAPTER 6 VALIDATION ..................................................................................... </w:t>
-      </w:r>
+      </w:pPr>
     </w:p>
     <w:p>
       <w:pPr>
@@ -2802,14 +2792,48 @@
         <w:pStyle w:val="Default"/>
         <w:rPr>
           <w:rFonts w:asciiTheme="majorBidi" w:hAnsiTheme="majorBidi" w:cstheme="majorBidi"/>
-        </w:rPr>
-      </w:pPr>
-      <w:r>
-        <w:rPr>
-          <w:rFonts w:asciiTheme="majorBidi" w:hAnsiTheme="majorBidi" w:cstheme="majorBidi"/>
+          <w:lang w:val="fr-FR"/>
+        </w:rPr>
+      </w:pPr>
+    </w:p>
+    <w:p>
+      <w:pPr>
+        <w:pStyle w:val="Default"/>
+        <w:rPr>
+          <w:rFonts w:asciiTheme="majorBidi" w:hAnsiTheme="majorBidi" w:cstheme="majorBidi"/>
+          <w:lang w:val="fr-FR"/>
+        </w:rPr>
+      </w:pPr>
+      <w:r>
+        <w:rPr>
+          <w:rFonts w:asciiTheme="majorBidi" w:hAnsiTheme="majorBidi" w:cstheme="majorBidi"/>
+          <w:lang w:val="fr-FR"/>
         </w:rPr>
         <w:lastRenderedPageBreak/>
-        <w:t>6.VALIDATION .........................................................................................................</w:t>
+        <w:t xml:space="preserve">Chapter 6 Validation ..................................................................................... </w:t>
+      </w:r>
+    </w:p>
+    <w:p>
+      <w:pPr>
+        <w:pStyle w:val="Default"/>
+        <w:rPr>
+          <w:rFonts w:asciiTheme="majorBidi" w:hAnsiTheme="majorBidi" w:cstheme="majorBidi"/>
+          <w:lang w:val="fr-FR"/>
+        </w:rPr>
+      </w:pPr>
+    </w:p>
+    <w:p>
+      <w:pPr>
+        <w:pStyle w:val="Default"/>
+        <w:rPr>
+          <w:rFonts w:asciiTheme="majorBidi" w:hAnsiTheme="majorBidi" w:cstheme="majorBidi"/>
+        </w:rPr>
+      </w:pPr>
+      <w:r>
+        <w:rPr>
+          <w:rFonts w:asciiTheme="majorBidi" w:hAnsiTheme="majorBidi" w:cstheme="majorBidi"/>
+        </w:rPr>
+        <w:t>6.Validation .........................................................................................................</w:t>
       </w:r>
     </w:p>
     <w:p>
@@ -2824,7 +2848,7 @@
         <w:rPr>
           <w:rFonts w:asciiTheme="majorBidi" w:hAnsiTheme="majorBidi" w:cstheme="majorBidi"/>
         </w:rPr>
-        <w:t xml:space="preserve">6.1 VALIDATION ...................................................................................................... </w:t>
+        <w:t xml:space="preserve">6.1 Validation ...................................................................................................... </w:t>
       </w:r>
     </w:p>
     <w:p>
@@ -2853,29 +2877,7 @@
             <w:szCs w:val="24"/>
             <w:u w:val="none"/>
           </w:rPr>
-          <w:t>REFER</w:t>
-        </w:r>
-        <w:r>
-          <w:rPr>
-            <w:rStyle w:val="Hyperlink"/>
-            <w:rFonts w:asciiTheme="majorBidi" w:hAnsiTheme="majorBidi" w:cstheme="majorBidi"/>
-            <w:color w:val="auto"/>
-            <w:sz w:val="24"/>
-            <w:szCs w:val="24"/>
-            <w:u w:val="none"/>
-          </w:rPr>
-          <w:t>E</w:t>
-        </w:r>
-        <w:r>
-          <w:rPr>
-            <w:rStyle w:val="Hyperlink"/>
-            <w:rFonts w:asciiTheme="majorBidi" w:hAnsiTheme="majorBidi" w:cstheme="majorBidi"/>
-            <w:color w:val="auto"/>
-            <w:sz w:val="24"/>
-            <w:szCs w:val="24"/>
-            <w:u w:val="none"/>
-          </w:rPr>
-          <w:t>NCE: ............................................................................................................</w:t>
+          <w:t>Reference: ............................................................................................................</w:t>
         </w:r>
       </w:hyperlink>
     </w:p>
@@ -3220,18 +3222,24 @@
           <w:sz w:val="24"/>
           <w:szCs w:val="24"/>
         </w:rPr>
-        <w:t xml:space="preserve">This document </w:t>
-      </w:r>
-      <w:proofErr w:type="gramStart"/>
-      <w:r>
-        <w:rPr>
-          <w:rFonts w:asciiTheme="majorBidi" w:hAnsiTheme="majorBidi" w:cstheme="majorBidi"/>
-          <w:sz w:val="24"/>
-          <w:szCs w:val="24"/>
-        </w:rPr>
-        <w:t>is intended</w:t>
-      </w:r>
-      <w:proofErr w:type="gramEnd"/>
+        <w:t xml:space="preserve">This document is intended </w:t>
+      </w:r>
+      <w:r>
+        <w:rPr>
+          <w:rFonts w:asciiTheme="majorBidi" w:hAnsiTheme="majorBidi" w:cstheme="majorBidi"/>
+          <w:sz w:val="24"/>
+          <w:szCs w:val="24"/>
+        </w:rPr>
+        <w:t xml:space="preserve">to provide all the software engineering details </w:t>
+      </w:r>
+      <w:r>
+        <w:rPr>
+          <w:rFonts w:asciiTheme="majorBidi" w:hAnsiTheme="majorBidi" w:cstheme="majorBidi"/>
+          <w:sz w:val="24"/>
+          <w:szCs w:val="24"/>
+        </w:rPr>
+        <w:t>of the Icare</w:t>
+      </w:r>
       <w:r>
         <w:rPr>
           <w:rFonts w:asciiTheme="majorBidi" w:hAnsiTheme="majorBidi" w:cstheme="majorBidi"/>
@@ -3246,19 +3254,18 @@
           <w:sz w:val="24"/>
           <w:szCs w:val="24"/>
         </w:rPr>
-        <w:t xml:space="preserve">to provide all the software engineering details </w:t>
-      </w:r>
-      <w:r>
-        <w:rPr>
-          <w:rFonts w:asciiTheme="majorBidi" w:hAnsiTheme="majorBidi" w:cstheme="majorBidi"/>
-          <w:sz w:val="24"/>
-          <w:szCs w:val="24"/>
-        </w:rPr>
-        <w:t>of the Icare</w:t>
-      </w:r>
-      <w:r>
-        <w:rPr>
-          <w:rFonts w:asciiTheme="majorBidi" w:hAnsiTheme="majorBidi" w:cstheme="majorBidi"/>
+        <w:t xml:space="preserve">system from the conceptual </w:t>
+      </w:r>
+      <w:r>
+        <w:rPr>
+          <w:rFonts w:asciiTheme="majorBidi" w:hAnsiTheme="majorBidi" w:cstheme="majorBidi"/>
+          <w:sz w:val="24"/>
+          <w:szCs w:val="24"/>
+        </w:rPr>
+        <w:t>and technical aspects of the</w:t>
+      </w:r>
+      <w:r>
+        <w:rPr>
           <w:sz w:val="24"/>
           <w:szCs w:val="24"/>
         </w:rPr>
@@ -3266,19 +3273,17 @@
       </w:r>
       <w:r>
         <w:rPr>
-          <w:rFonts w:asciiTheme="majorBidi" w:hAnsiTheme="majorBidi" w:cstheme="majorBidi"/>
-          <w:sz w:val="24"/>
-          <w:szCs w:val="24"/>
-        </w:rPr>
-        <w:t xml:space="preserve">system from the conceptual </w:t>
-      </w:r>
-      <w:r>
-        <w:rPr>
-          <w:rFonts w:asciiTheme="majorBidi" w:hAnsiTheme="majorBidi" w:cstheme="majorBidi"/>
-          <w:sz w:val="24"/>
-          <w:szCs w:val="24"/>
-        </w:rPr>
-        <w:t>and technical aspects of the</w:t>
+          <w:sz w:val="24"/>
+          <w:szCs w:val="24"/>
+        </w:rPr>
+        <w:t>application</w:t>
+      </w:r>
+      <w:r>
+        <w:rPr>
+          <w:sz w:val="24"/>
+          <w:szCs w:val="24"/>
+        </w:rPr>
+        <w:t>.</w:t>
       </w:r>
       <w:r>
         <w:rPr>
@@ -3287,299 +3292,266 @@
         </w:rPr>
         <w:t xml:space="preserve"> </w:t>
       </w:r>
-      <w:r>
-        <w:rPr>
-          <w:sz w:val="24"/>
-          <w:szCs w:val="24"/>
-        </w:rPr>
-        <w:t>application</w:t>
-      </w:r>
-      <w:r>
-        <w:rPr>
-          <w:sz w:val="24"/>
-          <w:szCs w:val="24"/>
-        </w:rPr>
-        <w:t>.</w:t>
-      </w:r>
-      <w:r>
-        <w:rPr>
+    </w:p>
+    <w:p>
+      <w:pPr>
+        <w:ind w:firstLine="720"/>
+        <w:rPr>
+          <w:rFonts w:asciiTheme="majorBidi" w:hAnsiTheme="majorBidi" w:cstheme="majorBidi"/>
+          <w:sz w:val="24"/>
+          <w:szCs w:val="24"/>
+        </w:rPr>
+      </w:pPr>
+    </w:p>
+    <w:bookmarkStart w:id="5" w:name="overview_of_the_document"/>
+    <w:p>
+      <w:pPr>
+        <w:rPr>
+          <w:rFonts w:asciiTheme="majorBidi" w:hAnsiTheme="majorBidi" w:cstheme="majorBidi"/>
+          <w:b/>
+          <w:bCs/>
+          <w:sz w:val="24"/>
+          <w:szCs w:val="24"/>
+        </w:rPr>
+      </w:pPr>
+      <w:r>
+        <w:rPr>
+          <w:rFonts w:asciiTheme="majorBidi" w:hAnsiTheme="majorBidi" w:cstheme="majorBidi"/>
+          <w:b/>
+          <w:bCs/>
+          <w:sz w:val="24"/>
+          <w:szCs w:val="24"/>
+        </w:rPr>
+        <w:fldChar w:fldCharType="begin"/>
+      </w:r>
+      <w:r>
+        <w:rPr>
+          <w:rFonts w:asciiTheme="majorBidi" w:hAnsiTheme="majorBidi" w:cstheme="majorBidi"/>
+          <w:b/>
+          <w:bCs/>
+          <w:sz w:val="24"/>
+          <w:szCs w:val="24"/>
+        </w:rPr>
+        <w:instrText xml:space="preserve"> HYPERLINK  \l "content" </w:instrText>
+      </w:r>
+      <w:r>
+        <w:rPr>
+          <w:rFonts w:asciiTheme="majorBidi" w:hAnsiTheme="majorBidi" w:cstheme="majorBidi"/>
+          <w:b/>
+          <w:bCs/>
+          <w:sz w:val="24"/>
+          <w:szCs w:val="24"/>
+        </w:rPr>
+        <w:fldChar w:fldCharType="separate"/>
+      </w:r>
+      <w:r>
+        <w:rPr>
+          <w:rStyle w:val="Hyperlink"/>
+          <w:rFonts w:asciiTheme="majorBidi" w:hAnsiTheme="majorBidi" w:cstheme="majorBidi"/>
+          <w:b/>
+          <w:bCs/>
+          <w:color w:val="auto"/>
+          <w:sz w:val="24"/>
+          <w:szCs w:val="24"/>
+          <w:u w:val="none"/>
+        </w:rPr>
+        <w:t xml:space="preserve">1.3 </w:t>
+      </w:r>
+      <w:r>
+        <w:rPr>
+          <w:rStyle w:val="Hyperlink"/>
+          <w:rFonts w:asciiTheme="majorBidi" w:hAnsiTheme="majorBidi" w:cstheme="majorBidi"/>
+          <w:b/>
+          <w:bCs/>
+          <w:color w:val="auto"/>
+          <w:sz w:val="24"/>
+          <w:szCs w:val="24"/>
+          <w:u w:val="none"/>
+        </w:rPr>
+        <w:t>Overview Of This Document</w:t>
+      </w:r>
+      <w:r>
+        <w:rPr>
+          <w:rFonts w:asciiTheme="majorBidi" w:hAnsiTheme="majorBidi" w:cstheme="majorBidi"/>
+          <w:b/>
+          <w:bCs/>
+          <w:sz w:val="24"/>
+          <w:szCs w:val="24"/>
+        </w:rPr>
+        <w:fldChar w:fldCharType="end"/>
+      </w:r>
+    </w:p>
+    <w:bookmarkEnd w:id="5"/>
+    <w:p>
+      <w:pPr>
+        <w:ind w:firstLine="720"/>
+        <w:rPr>
+          <w:rFonts w:asciiTheme="majorBidi" w:hAnsiTheme="majorBidi" w:cstheme="majorBidi"/>
+          <w:sz w:val="24"/>
+          <w:szCs w:val="24"/>
+        </w:rPr>
+      </w:pPr>
+      <w:r>
+        <w:rPr>
+          <w:rFonts w:asciiTheme="majorBidi" w:hAnsiTheme="majorBidi" w:cstheme="majorBidi"/>
+          <w:sz w:val="24"/>
+          <w:szCs w:val="24"/>
+        </w:rPr>
+        <w:t xml:space="preserve">This report divided into six chapters. Chapter 1 introduces the main idea of the project, describes the purpose of this project/document, reviews of existing systems, and describes similar systems to our existing system and background about machine learning and natural language processing. </w:t>
+      </w:r>
+    </w:p>
+    <w:p>
+      <w:pPr>
+        <w:ind w:firstLine="720"/>
+        <w:rPr>
+          <w:rFonts w:asciiTheme="majorBidi" w:hAnsiTheme="majorBidi" w:cstheme="majorBidi"/>
+          <w:sz w:val="24"/>
+          <w:szCs w:val="24"/>
+        </w:rPr>
+      </w:pPr>
+      <w:r>
+        <w:rPr>
+          <w:rFonts w:asciiTheme="majorBidi" w:hAnsiTheme="majorBidi" w:cstheme="majorBidi"/>
+          <w:sz w:val="24"/>
+          <w:szCs w:val="24"/>
+        </w:rPr>
+        <w:t>Chapter 2, system analysis chapter gives a detailed textual description of the system and depicts the types of users of the system, identifies functional and non-functional requirements, covers a number of UML diagrams, including Use-Case Diagram, Data-Flow Diagram and Context Diagram and provides proposed/alternative solutions.</w:t>
+      </w:r>
+    </w:p>
+    <w:p>
+      <w:pPr>
+        <w:ind w:firstLine="720"/>
+        <w:rPr>
+          <w:rFonts w:asciiTheme="majorBidi" w:hAnsiTheme="majorBidi" w:cstheme="majorBidi"/>
+          <w:sz w:val="24"/>
+          <w:szCs w:val="24"/>
+        </w:rPr>
+      </w:pPr>
+      <w:r>
+        <w:rPr>
+          <w:rFonts w:asciiTheme="majorBidi" w:hAnsiTheme="majorBidi" w:cstheme="majorBidi"/>
+          <w:sz w:val="24"/>
+          <w:szCs w:val="24"/>
+        </w:rPr>
+        <w:t xml:space="preserve"> Chapter 3, design considerations, specifies the design constraints of hardware and software environment, and defines end user characteristics, Also, explains architectural strategies and focus on the algorithm to be used, methodology of development and architectural pattern. </w:t>
+      </w:r>
+    </w:p>
+    <w:p>
+      <w:pPr>
+        <w:ind w:firstLine="720"/>
+        <w:rPr>
+          <w:rFonts w:asciiTheme="majorBidi" w:hAnsiTheme="majorBidi" w:cstheme="majorBidi"/>
+          <w:sz w:val="24"/>
+          <w:szCs w:val="24"/>
+        </w:rPr>
+      </w:pPr>
+      <w:r>
+        <w:rPr>
+          <w:rFonts w:asciiTheme="majorBidi" w:hAnsiTheme="majorBidi" w:cstheme="majorBidi"/>
+          <w:sz w:val="24"/>
+          <w:szCs w:val="24"/>
+        </w:rPr>
+        <w:t>Chapter 4, system design, describes system architecture and program flow and detailed component description.</w:t>
+      </w:r>
+    </w:p>
+    <w:p>
+      <w:pPr>
+        <w:ind w:firstLine="720"/>
+        <w:rPr>
+          <w:rFonts w:asciiTheme="majorBidi" w:hAnsiTheme="majorBidi" w:cstheme="majorBidi"/>
+          <w:sz w:val="24"/>
+          <w:szCs w:val="24"/>
+        </w:rPr>
+      </w:pPr>
+      <w:r>
+        <w:rPr>
+          <w:rFonts w:asciiTheme="majorBidi" w:hAnsiTheme="majorBidi" w:cstheme="majorBidi"/>
+          <w:sz w:val="24"/>
+          <w:szCs w:val="24"/>
+        </w:rPr>
+        <w:t xml:space="preserve"> Chapter 5, this chapter describes the implementation of </w:t>
+      </w:r>
+      <w:r>
+        <w:rPr>
+          <w:rFonts w:asciiTheme="majorBidi" w:hAnsiTheme="majorBidi" w:cstheme="majorBidi"/>
+          <w:sz w:val="24"/>
+          <w:szCs w:val="24"/>
+        </w:rPr>
+        <w:t>Icare</w:t>
+      </w:r>
+      <w:r>
+        <w:rPr>
+          <w:rFonts w:asciiTheme="majorBidi" w:hAnsiTheme="majorBidi" w:cstheme="majorBidi"/>
+          <w:sz w:val="24"/>
+          <w:szCs w:val="24"/>
+        </w:rPr>
+        <w:t xml:space="preserve"> system. It describes the tools and way to implement the system. </w:t>
+      </w:r>
+    </w:p>
+    <w:p>
+      <w:pPr>
+        <w:ind w:firstLine="720"/>
+        <w:rPr>
+          <w:rFonts w:asciiTheme="majorBidi" w:hAnsiTheme="majorBidi" w:cstheme="majorBidi"/>
+          <w:sz w:val="24"/>
+          <w:szCs w:val="24"/>
+        </w:rPr>
+      </w:pPr>
+      <w:r>
+        <w:rPr>
+          <w:rFonts w:asciiTheme="majorBidi" w:hAnsiTheme="majorBidi" w:cstheme="majorBidi"/>
+          <w:sz w:val="24"/>
+          <w:szCs w:val="24"/>
+        </w:rPr>
+        <w:t xml:space="preserve">Chapter 6, This chapter describes the validation of </w:t>
+      </w:r>
+      <w:r>
+        <w:rPr>
+          <w:rFonts w:asciiTheme="majorBidi" w:hAnsiTheme="majorBidi" w:cstheme="majorBidi"/>
+          <w:sz w:val="24"/>
+          <w:szCs w:val="24"/>
+        </w:rPr>
+        <w:t>Icare</w:t>
+      </w:r>
+      <w:r>
+        <w:rPr>
+          <w:rFonts w:asciiTheme="majorBidi" w:hAnsiTheme="majorBidi" w:cstheme="majorBidi"/>
           <w:sz w:val="24"/>
           <w:szCs w:val="24"/>
         </w:rPr>
         <w:t xml:space="preserve"> </w:t>
       </w:r>
-    </w:p>
-    <w:p>
-      <w:pPr>
-        <w:ind w:firstLine="720"/>
-        <w:rPr>
-          <w:rFonts w:asciiTheme="majorBidi" w:hAnsiTheme="majorBidi" w:cstheme="majorBidi"/>
-          <w:sz w:val="24"/>
-          <w:szCs w:val="24"/>
-        </w:rPr>
-      </w:pPr>
-    </w:p>
-    <w:bookmarkStart w:id="5" w:name="overview_of_the_document"/>
-    <w:p>
-      <w:pPr>
-        <w:rPr>
-          <w:rFonts w:asciiTheme="majorBidi" w:hAnsiTheme="majorBidi" w:cstheme="majorBidi"/>
-          <w:b/>
-          <w:bCs/>
-          <w:sz w:val="24"/>
-          <w:szCs w:val="24"/>
-        </w:rPr>
-      </w:pPr>
-      <w:r>
-        <w:rPr>
-          <w:rFonts w:asciiTheme="majorBidi" w:hAnsiTheme="majorBidi" w:cstheme="majorBidi"/>
-          <w:b/>
-          <w:bCs/>
-          <w:sz w:val="24"/>
-          <w:szCs w:val="24"/>
-        </w:rPr>
-        <w:fldChar w:fldCharType="begin"/>
-      </w:r>
-      <w:r>
-        <w:rPr>
-          <w:rFonts w:asciiTheme="majorBidi" w:hAnsiTheme="majorBidi" w:cstheme="majorBidi"/>
-          <w:b/>
-          <w:bCs/>
-          <w:sz w:val="24"/>
-          <w:szCs w:val="24"/>
-        </w:rPr>
-        <w:instrText xml:space="preserve"> HYPERLINK  \l "content" </w:instrText>
-      </w:r>
-      <w:r>
-        <w:rPr>
-          <w:rFonts w:asciiTheme="majorBidi" w:hAnsiTheme="majorBidi" w:cstheme="majorBidi"/>
-          <w:b/>
-          <w:bCs/>
-          <w:sz w:val="24"/>
-          <w:szCs w:val="24"/>
-        </w:rPr>
-        <w:fldChar w:fldCharType="separate"/>
-      </w:r>
-      <w:r>
-        <w:rPr>
-          <w:rStyle w:val="Hyperlink"/>
-          <w:rFonts w:asciiTheme="majorBidi" w:hAnsiTheme="majorBidi" w:cstheme="majorBidi"/>
-          <w:b/>
-          <w:bCs/>
-          <w:color w:val="auto"/>
-          <w:sz w:val="24"/>
-          <w:szCs w:val="24"/>
-          <w:u w:val="none"/>
-        </w:rPr>
-        <w:t xml:space="preserve">1.3 </w:t>
-      </w:r>
-      <w:r>
-        <w:rPr>
-          <w:rStyle w:val="Hyperlink"/>
-          <w:rFonts w:asciiTheme="majorBidi" w:hAnsiTheme="majorBidi" w:cstheme="majorBidi"/>
-          <w:b/>
-          <w:bCs/>
-          <w:color w:val="auto"/>
-          <w:sz w:val="24"/>
-          <w:szCs w:val="24"/>
-          <w:u w:val="none"/>
-        </w:rPr>
-        <w:t>Overview Of This Document</w:t>
-      </w:r>
-      <w:r>
-        <w:rPr>
-          <w:rFonts w:asciiTheme="majorBidi" w:hAnsiTheme="majorBidi" w:cstheme="majorBidi"/>
-          <w:b/>
-          <w:bCs/>
-          <w:sz w:val="24"/>
-          <w:szCs w:val="24"/>
-        </w:rPr>
-        <w:fldChar w:fldCharType="end"/>
-      </w:r>
-    </w:p>
-    <w:bookmarkEnd w:id="5"/>
-    <w:p>
-      <w:pPr>
-        <w:ind w:firstLine="720"/>
-        <w:rPr>
-          <w:rFonts w:asciiTheme="majorBidi" w:hAnsiTheme="majorBidi" w:cstheme="majorBidi"/>
-          <w:sz w:val="24"/>
-          <w:szCs w:val="24"/>
-        </w:rPr>
-      </w:pPr>
-      <w:r>
-        <w:rPr>
-          <w:rFonts w:asciiTheme="majorBidi" w:hAnsiTheme="majorBidi" w:cstheme="majorBidi"/>
-          <w:sz w:val="24"/>
-          <w:szCs w:val="24"/>
-        </w:rPr>
-        <w:t xml:space="preserve">This report divided into six chapters. Chapter 1 introduces the main idea of the project, describes the purpose of this project/document, reviews of existing systems, and describes similar systems to our existing system and background about machine learning and natural language processing. </w:t>
-      </w:r>
-    </w:p>
-    <w:p>
-      <w:pPr>
-        <w:ind w:firstLine="720"/>
-        <w:rPr>
-          <w:rFonts w:asciiTheme="majorBidi" w:hAnsiTheme="majorBidi" w:cstheme="majorBidi"/>
-          <w:sz w:val="24"/>
-          <w:szCs w:val="24"/>
-        </w:rPr>
-      </w:pPr>
-      <w:r>
-        <w:rPr>
-          <w:rFonts w:asciiTheme="majorBidi" w:hAnsiTheme="majorBidi" w:cstheme="majorBidi"/>
-          <w:sz w:val="24"/>
-          <w:szCs w:val="24"/>
-        </w:rPr>
-        <w:t xml:space="preserve">Chapter 2, system analysis chapter gives a detailed textual description of the system and depicts the types of users of the system, identifies functional and non-functional requirements, covers </w:t>
-      </w:r>
-      <w:proofErr w:type="gramStart"/>
-      <w:r>
-        <w:rPr>
-          <w:rFonts w:asciiTheme="majorBidi" w:hAnsiTheme="majorBidi" w:cstheme="majorBidi"/>
-          <w:sz w:val="24"/>
-          <w:szCs w:val="24"/>
-        </w:rPr>
-        <w:t>a number of</w:t>
-      </w:r>
-      <w:proofErr w:type="gramEnd"/>
-      <w:r>
-        <w:rPr>
-          <w:rFonts w:asciiTheme="majorBidi" w:hAnsiTheme="majorBidi" w:cstheme="majorBidi"/>
-          <w:sz w:val="24"/>
-          <w:szCs w:val="24"/>
-        </w:rPr>
-        <w:t xml:space="preserve"> UML diagrams, including Use-Case Diagram, Data-Flow Diagram and Context Diagram and provides proposed/alternative solutions.</w:t>
-      </w:r>
-    </w:p>
-    <w:p>
-      <w:pPr>
-        <w:ind w:firstLine="720"/>
-        <w:rPr>
-          <w:rFonts w:asciiTheme="majorBidi" w:hAnsiTheme="majorBidi" w:cstheme="majorBidi"/>
-          <w:sz w:val="24"/>
-          <w:szCs w:val="24"/>
-        </w:rPr>
-      </w:pPr>
-      <w:r>
-        <w:rPr>
-          <w:rFonts w:asciiTheme="majorBidi" w:hAnsiTheme="majorBidi" w:cstheme="majorBidi"/>
-          <w:sz w:val="24"/>
-          <w:szCs w:val="24"/>
-        </w:rPr>
-        <w:t xml:space="preserve"> Chapter 3, design considerations, specifies the design constraints of hardware and software environment, and defines end user characteristics, Also, explains architectural strategies and focus on the algorithm to </w:t>
-      </w:r>
-      <w:proofErr w:type="gramStart"/>
-      <w:r>
-        <w:rPr>
-          <w:rFonts w:asciiTheme="majorBidi" w:hAnsiTheme="majorBidi" w:cstheme="majorBidi"/>
-          <w:sz w:val="24"/>
-          <w:szCs w:val="24"/>
-        </w:rPr>
-        <w:t>be used</w:t>
-      </w:r>
-      <w:proofErr w:type="gramEnd"/>
-      <w:r>
-        <w:rPr>
-          <w:rFonts w:asciiTheme="majorBidi" w:hAnsiTheme="majorBidi" w:cstheme="majorBidi"/>
-          <w:sz w:val="24"/>
-          <w:szCs w:val="24"/>
-        </w:rPr>
-        <w:t xml:space="preserve">, methodology of development and architectural pattern. </w:t>
-      </w:r>
-    </w:p>
-    <w:p>
-      <w:pPr>
-        <w:ind w:firstLine="720"/>
-        <w:rPr>
-          <w:rFonts w:asciiTheme="majorBidi" w:hAnsiTheme="majorBidi" w:cstheme="majorBidi"/>
-          <w:sz w:val="24"/>
-          <w:szCs w:val="24"/>
-        </w:rPr>
-      </w:pPr>
-      <w:r>
-        <w:rPr>
-          <w:rFonts w:asciiTheme="majorBidi" w:hAnsiTheme="majorBidi" w:cstheme="majorBidi"/>
-          <w:sz w:val="24"/>
-          <w:szCs w:val="24"/>
-        </w:rPr>
-        <w:t>Chapter 4, system design, describes system architecture and program flow and detailed component description.</w:t>
-      </w:r>
-    </w:p>
-    <w:p>
-      <w:pPr>
-        <w:ind w:firstLine="720"/>
-        <w:rPr>
-          <w:rFonts w:asciiTheme="majorBidi" w:hAnsiTheme="majorBidi" w:cstheme="majorBidi"/>
-          <w:sz w:val="24"/>
-          <w:szCs w:val="24"/>
-        </w:rPr>
-      </w:pPr>
-      <w:r>
-        <w:rPr>
-          <w:rFonts w:asciiTheme="majorBidi" w:hAnsiTheme="majorBidi" w:cstheme="majorBidi"/>
-          <w:sz w:val="24"/>
-          <w:szCs w:val="24"/>
-        </w:rPr>
-        <w:t xml:space="preserve"> Chapter 5, this chapter describes the implementation of </w:t>
-      </w:r>
-      <w:r>
-        <w:rPr>
-          <w:rFonts w:asciiTheme="majorBidi" w:hAnsiTheme="majorBidi" w:cstheme="majorBidi"/>
-          <w:sz w:val="24"/>
-          <w:szCs w:val="24"/>
-        </w:rPr>
-        <w:t>Icare</w:t>
-      </w:r>
-      <w:r>
-        <w:rPr>
-          <w:rFonts w:asciiTheme="majorBidi" w:hAnsiTheme="majorBidi" w:cstheme="majorBidi"/>
-          <w:sz w:val="24"/>
-          <w:szCs w:val="24"/>
-        </w:rPr>
-        <w:t xml:space="preserve"> system. It describes the tools and way to implement the system. </w:t>
-      </w:r>
-    </w:p>
-    <w:p>
-      <w:pPr>
-        <w:ind w:firstLine="720"/>
-        <w:rPr>
-          <w:rFonts w:asciiTheme="majorBidi" w:hAnsiTheme="majorBidi" w:cstheme="majorBidi"/>
-          <w:sz w:val="24"/>
-          <w:szCs w:val="24"/>
-        </w:rPr>
-      </w:pPr>
-      <w:r>
-        <w:rPr>
-          <w:rFonts w:asciiTheme="majorBidi" w:hAnsiTheme="majorBidi" w:cstheme="majorBidi"/>
-          <w:sz w:val="24"/>
-          <w:szCs w:val="24"/>
-        </w:rPr>
-        <w:t xml:space="preserve">Chapter 6, This chapter describes the validation of </w:t>
-      </w:r>
-      <w:r>
-        <w:rPr>
-          <w:rFonts w:asciiTheme="majorBidi" w:hAnsiTheme="majorBidi" w:cstheme="majorBidi"/>
-          <w:sz w:val="24"/>
-          <w:szCs w:val="24"/>
-        </w:rPr>
-        <w:t>Icare</w:t>
-      </w:r>
-      <w:r>
-        <w:rPr>
-          <w:rFonts w:asciiTheme="majorBidi" w:hAnsiTheme="majorBidi" w:cstheme="majorBidi"/>
-          <w:sz w:val="24"/>
-          <w:szCs w:val="24"/>
-        </w:rPr>
-        <w:t xml:space="preserve"> </w:t>
-      </w:r>
-      <w:r>
-        <w:rPr>
-          <w:rFonts w:asciiTheme="majorBidi" w:hAnsiTheme="majorBidi" w:cstheme="majorBidi"/>
-          <w:sz w:val="24"/>
-          <w:szCs w:val="24"/>
-        </w:rPr>
-        <w:t>using Juint Framework</w:t>
+      <w:r>
+        <w:rPr>
+          <w:rFonts w:asciiTheme="majorBidi" w:hAnsiTheme="majorBidi" w:cstheme="majorBidi"/>
+          <w:sz w:val="24"/>
+          <w:szCs w:val="24"/>
+        </w:rPr>
+        <w:t xml:space="preserve">system </w:t>
+      </w:r>
+      <w:r>
+        <w:rPr>
+          <w:rFonts w:asciiTheme="majorBidi" w:hAnsiTheme="majorBidi" w:cstheme="majorBidi"/>
+          <w:sz w:val="24"/>
+          <w:szCs w:val="24"/>
+        </w:rPr>
+        <w:t xml:space="preserve">using Juint </w:t>
+      </w:r>
+      <w:r>
+        <w:rPr>
+          <w:rFonts w:asciiTheme="majorBidi" w:hAnsiTheme="majorBidi" w:cstheme="majorBidi"/>
+          <w:sz w:val="24"/>
+          <w:szCs w:val="24"/>
+        </w:rPr>
+        <w:t xml:space="preserve"> unit testing </w:t>
+      </w:r>
+      <w:r>
+        <w:rPr>
+          <w:rFonts w:asciiTheme="majorBidi" w:hAnsiTheme="majorBidi" w:cstheme="majorBidi"/>
+          <w:sz w:val="24"/>
+          <w:szCs w:val="24"/>
+        </w:rPr>
+        <w:t>Framework</w:t>
       </w:r>
       <w:r>
         <w:rPr>
@@ -8604,7 +8576,6 @@
         </w:rPr>
         <w:t xml:space="preserve"> If Manager </w:t>
       </w:r>
-      <w:proofErr w:type="gramStart"/>
       <w:r>
         <w:rPr>
           <w:rFonts w:asciiTheme="majorBidi" w:hAnsiTheme="majorBidi" w:cstheme="majorBidi"/>
@@ -8619,16 +8590,7 @@
           <w:sz w:val="24"/>
           <w:szCs w:val="24"/>
         </w:rPr>
-        <w:t xml:space="preserve"> added</w:t>
-      </w:r>
-      <w:proofErr w:type="gramEnd"/>
-      <w:r>
-        <w:rPr>
-          <w:rFonts w:asciiTheme="majorBidi" w:hAnsiTheme="majorBidi" w:cstheme="majorBidi"/>
-          <w:sz w:val="24"/>
-          <w:szCs w:val="24"/>
-        </w:rPr>
-        <w:t xml:space="preserve"> for any reason display error message “Manager Wasn’t Added Successfully” in red</w:t>
+        <w:t xml:space="preserve"> added for any reason display error message “Manager Wasn’t Added Successfully” in red</w:t>
       </w:r>
     </w:p>
     <w:p>
@@ -14946,7 +14908,6 @@
         </w:rPr>
         <w:t xml:space="preserve">if patient </w:t>
       </w:r>
-      <w:proofErr w:type="gramStart"/>
       <w:r>
         <w:rPr>
           <w:rFonts w:asciiTheme="majorBidi" w:hAnsiTheme="majorBidi" w:cstheme="majorBidi"/>
@@ -14961,16 +14922,7 @@
           <w:sz w:val="24"/>
           <w:szCs w:val="24"/>
         </w:rPr>
-        <w:t xml:space="preserve"> added</w:t>
-      </w:r>
-      <w:proofErr w:type="gramEnd"/>
-      <w:r>
-        <w:rPr>
-          <w:rFonts w:asciiTheme="majorBidi" w:hAnsiTheme="majorBidi" w:cstheme="majorBidi"/>
-          <w:sz w:val="24"/>
-          <w:szCs w:val="24"/>
-        </w:rPr>
-        <w:t xml:space="preserve"> for any reason display error message “Patient Wasn’t Added Successfully” in red</w:t>
+        <w:t xml:space="preserve"> added for any reason display error message “Patient Wasn’t Added Successfully” in red</w:t>
       </w:r>
     </w:p>
     <w:p>
@@ -17759,21 +17711,7 @@
         <w:rPr>
           <w:rFonts w:asciiTheme="majorBidi" w:hAnsiTheme="majorBidi" w:cstheme="majorBidi"/>
         </w:rPr>
-        <w:t xml:space="preserve">The application should have an easy learning curve to save resources when it comes to training </w:t>
-      </w:r>
-      <w:proofErr w:type="gramStart"/>
-      <w:r>
-        <w:rPr>
-          <w:rFonts w:asciiTheme="majorBidi" w:hAnsiTheme="majorBidi" w:cstheme="majorBidi"/>
-        </w:rPr>
-        <w:t>new users</w:t>
-      </w:r>
-      <w:proofErr w:type="gramEnd"/>
-      <w:r>
-        <w:rPr>
-          <w:rFonts w:asciiTheme="majorBidi" w:hAnsiTheme="majorBidi" w:cstheme="majorBidi"/>
-        </w:rPr>
-        <w:t>.</w:t>
+        <w:t>The application should have an easy learning curve to save resources when it comes to training new users.</w:t>
       </w:r>
     </w:p>
     <w:p>
@@ -18195,64 +18133,42 @@
           <w:szCs w:val="40"/>
           <w:u w:val="none"/>
         </w:rPr>
-        <w:t>CHAPTER 3 DESI</w:t>
-      </w:r>
-      <w:r>
-        <w:rPr>
-          <w:rStyle w:val="Hyperlink"/>
-          <w:rFonts w:asciiTheme="majorBidi" w:hAnsiTheme="majorBidi" w:cstheme="majorBidi"/>
-          <w:color w:val="auto"/>
+        <w:t>CHAPTER 3 DESIGN CONSIDERATIONS</w:t>
+      </w:r>
+      <w:r>
+        <w:rPr>
+          <w:rFonts w:asciiTheme="majorBidi" w:hAnsiTheme="majorBidi" w:cstheme="majorBidi"/>
           <w:sz w:val="40"/>
           <w:szCs w:val="40"/>
-          <w:u w:val="none"/>
-        </w:rPr>
-        <w:t>G</w:t>
-      </w:r>
-      <w:r>
-        <w:rPr>
-          <w:rStyle w:val="Hyperlink"/>
-          <w:rFonts w:asciiTheme="majorBidi" w:hAnsiTheme="majorBidi" w:cstheme="majorBidi"/>
-          <w:color w:val="auto"/>
+        </w:rPr>
+        <w:fldChar w:fldCharType="end"/>
+      </w:r>
+    </w:p>
+    <w:bookmarkEnd w:id="30"/>
+    <w:p>
+      <w:pPr>
+        <w:jc w:val="center"/>
+        <w:rPr>
+          <w:rFonts w:asciiTheme="majorBidi" w:hAnsiTheme="majorBidi" w:cstheme="majorBidi"/>
           <w:sz w:val="40"/>
           <w:szCs w:val="40"/>
-          <w:u w:val="none"/>
-        </w:rPr>
-        <w:t>N CONSIDERATIONS</w:t>
-      </w:r>
-      <w:r>
+        </w:rPr>
+      </w:pPr>
+    </w:p>
+    <w:p>
+      <w:pPr>
         <w:rPr>
           <w:rFonts w:asciiTheme="majorBidi" w:hAnsiTheme="majorBidi" w:cstheme="majorBidi"/>
           <w:sz w:val="40"/>
           <w:szCs w:val="40"/>
         </w:rPr>
-        <w:fldChar w:fldCharType="end"/>
-      </w:r>
-    </w:p>
-    <w:bookmarkEnd w:id="30"/>
-    <w:p>
-      <w:pPr>
-        <w:jc w:val="center"/>
+      </w:pPr>
+      <w:r>
         <w:rPr>
           <w:rFonts w:asciiTheme="majorBidi" w:hAnsiTheme="majorBidi" w:cstheme="majorBidi"/>
           <w:sz w:val="40"/>
           <w:szCs w:val="40"/>
         </w:rPr>
-      </w:pPr>
-    </w:p>
-    <w:p>
-      <w:pPr>
-        <w:rPr>
-          <w:rFonts w:asciiTheme="majorBidi" w:hAnsiTheme="majorBidi" w:cstheme="majorBidi"/>
-          <w:sz w:val="40"/>
-          <w:szCs w:val="40"/>
-        </w:rPr>
-      </w:pPr>
-      <w:r>
-        <w:rPr>
-          <w:rFonts w:asciiTheme="majorBidi" w:hAnsiTheme="majorBidi" w:cstheme="majorBidi"/>
-          <w:sz w:val="40"/>
-          <w:szCs w:val="40"/>
-        </w:rPr>
         <w:br w:type="page"/>
       </w:r>
     </w:p>
@@ -18264,6 +18180,30 @@
           <w:color w:val="auto"/>
         </w:rPr>
       </w:pPr>
+      <w:hyperlink w:anchor="content" w:history="1">
+        <w:r>
+          <w:rPr>
+            <w:rStyle w:val="Hyperlink"/>
+            <w:rFonts w:asciiTheme="majorBidi" w:hAnsiTheme="majorBidi" w:cstheme="majorBidi"/>
+            <w:b/>
+            <w:bCs/>
+            <w:color w:val="auto"/>
+            <w:u w:val="none"/>
+          </w:rPr>
+          <w:t>Design Considerations</w:t>
+        </w:r>
+        <w:r>
+          <w:rPr>
+            <w:rStyle w:val="Hyperlink"/>
+            <w:rFonts w:asciiTheme="majorBidi" w:hAnsiTheme="majorBidi" w:cstheme="majorBidi"/>
+            <w:b/>
+            <w:bCs/>
+            <w:color w:val="auto"/>
+            <w:u w:val="none"/>
+          </w:rPr>
+          <w:t xml:space="preserve"> :</w:t>
+        </w:r>
+      </w:hyperlink>
       <w:r>
         <w:rPr>
           <w:rFonts w:asciiTheme="majorBidi" w:hAnsiTheme="majorBidi" w:cstheme="majorBidi"/>
@@ -18271,8 +18211,7 @@
           <w:bCs/>
           <w:color w:val="auto"/>
         </w:rPr>
-        <w:lastRenderedPageBreak/>
-        <w:t xml:space="preserve">Design Considerations </w:t>
+        <w:t xml:space="preserve"> </w:t>
       </w:r>
     </w:p>
     <w:p>
@@ -18318,16 +18257,34 @@
           <w:color w:val="auto"/>
         </w:rPr>
       </w:pPr>
-      <w:r>
-        <w:rPr>
-          <w:rFonts w:asciiTheme="majorBidi" w:hAnsiTheme="majorBidi" w:cstheme="majorBidi"/>
-          <w:b/>
-          <w:bCs/>
-          <w:color w:val="auto"/>
-        </w:rPr>
-        <w:t>3.1 Design Constraints</w:t>
-      </w:r>
-    </w:p>
+      <w:hyperlink w:anchor="content" w:history="1">
+        <w:r>
+          <w:rPr>
+            <w:rStyle w:val="Hyperlink"/>
+            <w:rFonts w:asciiTheme="majorBidi" w:hAnsiTheme="majorBidi" w:cstheme="majorBidi"/>
+            <w:b/>
+            <w:bCs/>
+            <w:color w:val="auto"/>
+            <w:u w:val="none"/>
+          </w:rPr>
+          <w:t xml:space="preserve">3.1 </w:t>
+        </w:r>
+        <w:bookmarkStart w:id="31" w:name="Design_Considerations"/>
+        <w:r>
+          <w:rPr>
+            <w:rStyle w:val="Hyperlink"/>
+            <w:rFonts w:asciiTheme="majorBidi" w:hAnsiTheme="majorBidi" w:cstheme="majorBidi"/>
+            <w:b/>
+            <w:bCs/>
+            <w:color w:val="auto"/>
+            <w:u w:val="none"/>
+          </w:rPr>
+          <w:t>Design Constraints</w:t>
+        </w:r>
+        <w:bookmarkEnd w:id="31"/>
+      </w:hyperlink>
+    </w:p>
+    <w:bookmarkStart w:id="32" w:name="Software_Environment"/>
     <w:p>
       <w:pPr>
         <w:pStyle w:val="Default"/>
@@ -18336,17 +18293,75 @@
           <w:rFonts w:asciiTheme="majorBidi" w:hAnsiTheme="majorBidi" w:cstheme="majorBidi"/>
           <w:b/>
           <w:bCs/>
-        </w:rPr>
-      </w:pPr>
-      <w:r>
-        <w:rPr>
-          <w:rFonts w:asciiTheme="majorBidi" w:hAnsiTheme="majorBidi" w:cstheme="majorBidi"/>
-          <w:b/>
-          <w:bCs/>
-        </w:rPr>
-        <w:t xml:space="preserve">3.1.1 Software Environment </w:t>
-      </w:r>
-    </w:p>
+          <w:color w:val="auto"/>
+        </w:rPr>
+      </w:pPr>
+      <w:r>
+        <w:rPr>
+          <w:rFonts w:asciiTheme="majorBidi" w:hAnsiTheme="majorBidi" w:cstheme="majorBidi"/>
+          <w:b/>
+          <w:bCs/>
+          <w:color w:val="auto"/>
+        </w:rPr>
+        <w:fldChar w:fldCharType="begin"/>
+      </w:r>
+      <w:r>
+        <w:rPr>
+          <w:rFonts w:asciiTheme="majorBidi" w:hAnsiTheme="majorBidi" w:cstheme="majorBidi"/>
+          <w:b/>
+          <w:bCs/>
+          <w:color w:val="auto"/>
+        </w:rPr>
+        <w:instrText xml:space="preserve"> HYPERLINK  \l "content" </w:instrText>
+      </w:r>
+      <w:r>
+        <w:rPr>
+          <w:rFonts w:asciiTheme="majorBidi" w:hAnsiTheme="majorBidi" w:cstheme="majorBidi"/>
+          <w:b/>
+          <w:bCs/>
+          <w:color w:val="auto"/>
+        </w:rPr>
+      </w:r>
+      <w:r>
+        <w:rPr>
+          <w:rFonts w:asciiTheme="majorBidi" w:hAnsiTheme="majorBidi" w:cstheme="majorBidi"/>
+          <w:b/>
+          <w:bCs/>
+          <w:color w:val="auto"/>
+        </w:rPr>
+        <w:fldChar w:fldCharType="separate"/>
+      </w:r>
+      <w:r>
+        <w:rPr>
+          <w:rStyle w:val="Hyperlink"/>
+          <w:rFonts w:asciiTheme="majorBidi" w:hAnsiTheme="majorBidi" w:cstheme="majorBidi"/>
+          <w:b/>
+          <w:bCs/>
+          <w:color w:val="auto"/>
+          <w:u w:val="none"/>
+        </w:rPr>
+        <w:t>3.1.1 Software Environment</w:t>
+      </w:r>
+      <w:r>
+        <w:rPr>
+          <w:rFonts w:asciiTheme="majorBidi" w:hAnsiTheme="majorBidi" w:cstheme="majorBidi"/>
+          <w:b/>
+          <w:bCs/>
+          <w:color w:val="auto"/>
+        </w:rPr>
+        <w:fldChar w:fldCharType="end"/>
+      </w:r>
+      <w:r>
+        <w:rPr>
+          <w:rFonts w:asciiTheme="majorBidi" w:hAnsiTheme="majorBidi" w:cstheme="majorBidi"/>
+          <w:b/>
+          <w:bCs/>
+          <w:color w:val="auto"/>
+        </w:rPr>
+        <w:t xml:space="preserve"> </w:t>
+      </w:r>
+    </w:p>
+    <w:bookmarkEnd w:id="32"/>
     <w:p>
       <w:pPr>
         <w:pStyle w:val="Default"/>
@@ -18379,9 +18394,240 @@
         <w:rPr>
           <w:rFonts w:asciiTheme="majorBidi" w:hAnsiTheme="majorBidi" w:cstheme="majorBidi"/>
         </w:rPr>
-        <w:t xml:space="preserve"> we used the following software environments.</w:t>
-      </w:r>
-    </w:p>
+        <w:t xml:space="preserve"> we used the following software environments</w:t>
+      </w:r>
+      <w:r>
+        <w:rPr>
+          <w:rFonts w:asciiTheme="majorBidi" w:hAnsiTheme="majorBidi" w:cstheme="majorBidi"/>
+        </w:rPr>
+        <w:t xml:space="preserve">: </w:t>
+      </w:r>
+    </w:p>
+    <w:p>
+      <w:pPr>
+        <w:pStyle w:val="Default"/>
+        <w:numPr>
+          <w:ilvl w:val="0"/>
+          <w:numId w:val="30"/>
+        </w:numPr>
+        <w:rPr>
+          <w:rFonts w:asciiTheme="majorBidi" w:hAnsiTheme="majorBidi" w:cstheme="majorBidi"/>
+          <w:b/>
+          <w:bCs/>
+        </w:rPr>
+      </w:pPr>
+      <w:r>
+        <w:rPr>
+          <w:rFonts w:asciiTheme="majorBidi" w:hAnsiTheme="majorBidi" w:cstheme="majorBidi"/>
+          <w:b/>
+          <w:bCs/>
+        </w:rPr>
+        <w:t>JavaFX:</w:t>
+      </w:r>
+    </w:p>
+    <w:p>
+      <w:pPr>
+        <w:pStyle w:val="Default"/>
+        <w:ind w:left="2880" w:firstLine="720"/>
+        <w:rPr>
+          <w:rFonts w:asciiTheme="majorBidi" w:hAnsiTheme="majorBidi" w:cstheme="majorBidi"/>
+        </w:rPr>
+      </w:pPr>
+      <w:r>
+        <w:rPr>
+          <w:rFonts w:asciiTheme="majorBidi" w:hAnsiTheme="majorBidi" w:cstheme="majorBidi"/>
+        </w:rPr>
+        <w:t>JavaFX is an open source, next generation client application platform for desktop, mobile and embedded systems built on Java. It is a collaborative effort by many individuals and companies with the goal of producing a modern, efficient, and fully featured toolkit for developing rich client applications.</w:t>
+      </w:r>
+    </w:p>
+    <w:p>
+      <w:pPr>
+        <w:pStyle w:val="Default"/>
+        <w:ind w:left="2880" w:firstLine="720"/>
+        <w:rPr>
+          <w:rFonts w:asciiTheme="majorBidi" w:hAnsiTheme="majorBidi" w:cstheme="majorBidi"/>
+        </w:rPr>
+      </w:pPr>
+    </w:p>
+    <w:p>
+      <w:pPr>
+        <w:pStyle w:val="Default"/>
+        <w:numPr>
+          <w:ilvl w:val="0"/>
+          <w:numId w:val="30"/>
+        </w:numPr>
+        <w:rPr>
+          <w:rFonts w:asciiTheme="majorBidi" w:hAnsiTheme="majorBidi" w:cstheme="majorBidi"/>
+          <w:b/>
+          <w:bCs/>
+        </w:rPr>
+      </w:pPr>
+      <w:r>
+        <w:rPr>
+          <w:rFonts w:asciiTheme="majorBidi" w:hAnsiTheme="majorBidi" w:cstheme="majorBidi"/>
+          <w:b/>
+          <w:bCs/>
+        </w:rPr>
+        <w:t>MySQL:</w:t>
+      </w:r>
+    </w:p>
+    <w:p>
+      <w:pPr>
+        <w:pStyle w:val="Default"/>
+        <w:ind w:left="2520" w:firstLine="360"/>
+        <w:rPr>
+          <w:rFonts w:asciiTheme="majorBidi" w:hAnsiTheme="majorBidi" w:cstheme="majorBidi"/>
+          <w:b/>
+          <w:bCs/>
+        </w:rPr>
+      </w:pPr>
+      <w:r>
+        <w:rPr>
+          <w:rFonts w:asciiTheme="majorBidi" w:hAnsiTheme="majorBidi" w:cstheme="majorBidi"/>
+        </w:rPr>
+        <w:t xml:space="preserve">MySQL relational database system used to organize data into </w:t>
+      </w:r>
+      <w:r>
+        <w:rPr>
+          <w:rFonts w:asciiTheme="majorBidi" w:hAnsiTheme="majorBidi" w:cstheme="majorBidi"/>
+        </w:rPr>
+        <w:t>one or more data tables in which data my be related to each other using relations.</w:t>
+      </w:r>
+    </w:p>
+    <w:p>
+      <w:pPr>
+        <w:pStyle w:val="Default"/>
+        <w:ind w:left="3240" w:firstLine="360"/>
+        <w:rPr>
+          <w:rFonts w:asciiTheme="majorBidi" w:hAnsiTheme="majorBidi" w:cstheme="majorBidi"/>
+        </w:rPr>
+      </w:pPr>
+    </w:p>
+    <w:p>
+      <w:pPr>
+        <w:pStyle w:val="Default"/>
+        <w:numPr>
+          <w:ilvl w:val="0"/>
+          <w:numId w:val="30"/>
+        </w:numPr>
+        <w:rPr>
+          <w:rFonts w:asciiTheme="majorBidi" w:hAnsiTheme="majorBidi" w:cstheme="majorBidi"/>
+          <w:b/>
+          <w:bCs/>
+        </w:rPr>
+      </w:pPr>
+      <w:r>
+        <w:rPr>
+          <w:rFonts w:asciiTheme="majorBidi" w:hAnsiTheme="majorBidi" w:cstheme="majorBidi"/>
+          <w:b/>
+          <w:bCs/>
+        </w:rPr>
+        <w:t>Junit:</w:t>
+      </w:r>
+    </w:p>
+    <w:p>
+      <w:pPr>
+        <w:pStyle w:val="Default"/>
+        <w:ind w:left="2520" w:firstLine="360"/>
+        <w:rPr>
+          <w:rFonts w:asciiTheme="majorBidi" w:hAnsiTheme="majorBidi" w:cstheme="majorBidi"/>
+          <w:b/>
+          <w:bCs/>
+        </w:rPr>
+      </w:pPr>
+      <w:r>
+        <w:rPr>
+          <w:rFonts w:asciiTheme="majorBidi" w:hAnsiTheme="majorBidi" w:cstheme="majorBidi"/>
+        </w:rPr>
+        <w:t>J</w:t>
+      </w:r>
+      <w:r>
+        <w:rPr>
+          <w:rFonts w:asciiTheme="majorBidi" w:hAnsiTheme="majorBidi" w:cstheme="majorBidi"/>
+        </w:rPr>
+        <w:t xml:space="preserve">Unit is a unit testing framework for the Java programming language. JUnit has been important in the development of test-driven </w:t>
+      </w:r>
+      <w:r>
+        <w:rPr>
+          <w:rFonts w:asciiTheme="majorBidi" w:hAnsiTheme="majorBidi" w:cstheme="majorBidi"/>
+        </w:rPr>
+        <w:t>development and</w:t>
+      </w:r>
+      <w:r>
+        <w:rPr>
+          <w:rFonts w:asciiTheme="majorBidi" w:hAnsiTheme="majorBidi" w:cstheme="majorBidi"/>
+        </w:rPr>
+        <w:t xml:space="preserve"> is one of a family of unit testing frameworks which is collectively known as xUnit that originated with SUnit.</w:t>
+      </w:r>
+    </w:p>
+    <w:p>
+      <w:pPr>
+        <w:pStyle w:val="Default"/>
+        <w:ind w:left="3600"/>
+        <w:rPr>
+          <w:rFonts w:asciiTheme="majorBidi" w:hAnsiTheme="majorBidi" w:cstheme="majorBidi"/>
+        </w:rPr>
+      </w:pPr>
+    </w:p>
+    <w:p>
+      <w:pPr>
+        <w:pStyle w:val="Default"/>
+        <w:numPr>
+          <w:ilvl w:val="0"/>
+          <w:numId w:val="30"/>
+        </w:numPr>
+        <w:rPr>
+          <w:rFonts w:asciiTheme="majorBidi" w:hAnsiTheme="majorBidi" w:cstheme="majorBidi"/>
+          <w:b/>
+          <w:bCs/>
+        </w:rPr>
+      </w:pPr>
+      <w:r>
+        <w:rPr>
+          <w:rFonts w:asciiTheme="majorBidi" w:hAnsiTheme="majorBidi" w:cstheme="majorBidi"/>
+          <w:b/>
+          <w:bCs/>
+        </w:rPr>
+        <w:t>Java:</w:t>
+      </w:r>
+    </w:p>
+    <w:p>
+      <w:pPr>
+        <w:pStyle w:val="Default"/>
+        <w:ind w:left="2520" w:firstLine="360"/>
+        <w:rPr>
+          <w:rFonts w:asciiTheme="majorBidi" w:hAnsiTheme="majorBidi" w:cstheme="majorBidi"/>
+          <w:b/>
+          <w:bCs/>
+        </w:rPr>
+      </w:pPr>
+      <w:r>
+        <w:rPr>
+          <w:rFonts w:asciiTheme="majorBidi" w:hAnsiTheme="majorBidi" w:cstheme="majorBidi"/>
+        </w:rPr>
+        <w:t>Java is a programming language and computing platform first released by Sun Microsystems in 1995. It has evolved from humble beginnings to power a large share of today’s digital world, by providing the reliable platform upon which many services and applications are built. New, innovative products and digital services designed for the future continue to rely on Java, as well</w:t>
+      </w:r>
+      <w:r>
+        <w:rPr>
+          <w:rFonts w:asciiTheme="majorBidi" w:hAnsiTheme="majorBidi" w:cstheme="majorBidi"/>
+          <w:b/>
+          <w:bCs/>
+        </w:rPr>
+        <w:t>.</w:t>
+      </w:r>
+    </w:p>
+    <w:p>
+      <w:pPr>
+        <w:pStyle w:val="Default"/>
+        <w:ind w:left="2520"/>
+        <w:rPr>
+          <w:rFonts w:asciiTheme="majorBidi" w:hAnsiTheme="majorBidi" w:cstheme="majorBidi"/>
+          <w:b/>
+          <w:bCs/>
+        </w:rPr>
+      </w:pPr>
+    </w:p>
+    <w:bookmarkStart w:id="33" w:name="End_User_Characteristics"/>
     <w:p>
       <w:pPr>
         <w:pStyle w:val="Default"/>
@@ -18390,292 +18636,108 @@
           <w:rFonts w:asciiTheme="majorBidi" w:hAnsiTheme="majorBidi" w:cstheme="majorBidi"/>
           <w:b/>
           <w:bCs/>
-        </w:rPr>
-      </w:pPr>
-      <w:r>
-        <w:rPr>
-          <w:rFonts w:asciiTheme="majorBidi" w:hAnsiTheme="majorBidi" w:cstheme="majorBidi"/>
-          <w:b/>
-          <w:bCs/>
-        </w:rPr>
-        <w:t xml:space="preserve">3.1.1.1 Software Environment </w:t>
-      </w:r>
-    </w:p>
-    <w:p>
-      <w:pPr>
-        <w:pStyle w:val="Default"/>
-        <w:numPr>
-          <w:ilvl w:val="0"/>
-          <w:numId w:val="30"/>
-        </w:numPr>
-        <w:rPr>
-          <w:rFonts w:asciiTheme="majorBidi" w:hAnsiTheme="majorBidi" w:cstheme="majorBidi"/>
-          <w:b/>
-          <w:bCs/>
-        </w:rPr>
-      </w:pPr>
-      <w:r>
-        <w:rPr>
-          <w:rFonts w:asciiTheme="majorBidi" w:hAnsiTheme="majorBidi" w:cstheme="majorBidi"/>
-          <w:b/>
-          <w:bCs/>
-        </w:rPr>
-        <w:t>JavaFX:</w:t>
-      </w:r>
-    </w:p>
-    <w:p>
-      <w:pPr>
-        <w:pStyle w:val="Default"/>
-        <w:ind w:left="2880" w:firstLine="720"/>
-        <w:rPr>
-          <w:rFonts w:asciiTheme="majorBidi" w:hAnsiTheme="majorBidi" w:cstheme="majorBidi"/>
-        </w:rPr>
-      </w:pPr>
-      <w:r>
-        <w:rPr>
-          <w:rFonts w:asciiTheme="majorBidi" w:hAnsiTheme="majorBidi" w:cstheme="majorBidi"/>
-        </w:rPr>
-        <w:t>J</w:t>
-      </w:r>
-      <w:r>
-        <w:rPr>
-          <w:rFonts w:asciiTheme="majorBidi" w:hAnsiTheme="majorBidi" w:cstheme="majorBidi"/>
-        </w:rPr>
-        <w:t xml:space="preserve">avaFX is an open source, next generation client application platform for desktop, mobile and embedded systems built on Java. It is a collaborative effort by </w:t>
-      </w:r>
-      <w:proofErr w:type="gramStart"/>
-      <w:r>
-        <w:rPr>
-          <w:rFonts w:asciiTheme="majorBidi" w:hAnsiTheme="majorBidi" w:cstheme="majorBidi"/>
-        </w:rPr>
-        <w:t>many</w:t>
-      </w:r>
-      <w:proofErr w:type="gramEnd"/>
-      <w:r>
-        <w:rPr>
-          <w:rFonts w:asciiTheme="majorBidi" w:hAnsiTheme="majorBidi" w:cstheme="majorBidi"/>
-        </w:rPr>
-        <w:t xml:space="preserve"> individuals and companies with the goal of producing a modern, efficient, and fully featured toolkit for developing rich client applications.</w:t>
-      </w:r>
-    </w:p>
-    <w:p>
-      <w:pPr>
-        <w:pStyle w:val="Default"/>
-        <w:ind w:left="2880" w:firstLine="720"/>
-        <w:rPr>
-          <w:rFonts w:asciiTheme="majorBidi" w:hAnsiTheme="majorBidi" w:cstheme="majorBidi"/>
-        </w:rPr>
-      </w:pPr>
-    </w:p>
-    <w:p>
-      <w:pPr>
-        <w:pStyle w:val="Default"/>
-        <w:numPr>
-          <w:ilvl w:val="0"/>
-          <w:numId w:val="30"/>
-        </w:numPr>
-        <w:rPr>
-          <w:rFonts w:asciiTheme="majorBidi" w:hAnsiTheme="majorBidi" w:cstheme="majorBidi"/>
-          <w:b/>
-          <w:bCs/>
-        </w:rPr>
-      </w:pPr>
-      <w:r>
-        <w:rPr>
-          <w:rFonts w:asciiTheme="majorBidi" w:hAnsiTheme="majorBidi" w:cstheme="majorBidi"/>
-          <w:b/>
-          <w:bCs/>
-        </w:rPr>
-        <w:t>MySQL:</w:t>
-      </w:r>
-    </w:p>
-    <w:p>
-      <w:pPr>
-        <w:pStyle w:val="Default"/>
-        <w:ind w:left="2520" w:firstLine="360"/>
-        <w:rPr>
-          <w:rFonts w:asciiTheme="majorBidi" w:hAnsiTheme="majorBidi" w:cstheme="majorBidi"/>
-          <w:b/>
-          <w:bCs/>
-        </w:rPr>
-      </w:pPr>
-      <w:r>
-        <w:rPr>
-          <w:rFonts w:asciiTheme="majorBidi" w:hAnsiTheme="majorBidi" w:cstheme="majorBidi"/>
-        </w:rPr>
-        <w:t xml:space="preserve">MySQL relational database system used to organize data into </w:t>
-      </w:r>
-      <w:r>
-        <w:rPr>
-          <w:rFonts w:asciiTheme="majorBidi" w:hAnsiTheme="majorBidi" w:cstheme="majorBidi"/>
-        </w:rPr>
-        <w:t>one or more data tables in which data my be related to each other using relations.</w:t>
-      </w:r>
-    </w:p>
-    <w:p>
-      <w:pPr>
-        <w:pStyle w:val="Default"/>
-        <w:ind w:left="3240" w:firstLine="360"/>
-        <w:rPr>
-          <w:rFonts w:asciiTheme="majorBidi" w:hAnsiTheme="majorBidi" w:cstheme="majorBidi"/>
-        </w:rPr>
-      </w:pPr>
-    </w:p>
-    <w:p>
-      <w:pPr>
-        <w:pStyle w:val="Default"/>
-        <w:numPr>
-          <w:ilvl w:val="0"/>
-          <w:numId w:val="30"/>
-        </w:numPr>
-        <w:rPr>
-          <w:rFonts w:asciiTheme="majorBidi" w:hAnsiTheme="majorBidi" w:cstheme="majorBidi"/>
-          <w:b/>
-          <w:bCs/>
-        </w:rPr>
-      </w:pPr>
-      <w:r>
-        <w:rPr>
-          <w:rFonts w:asciiTheme="majorBidi" w:hAnsiTheme="majorBidi" w:cstheme="majorBidi"/>
-          <w:b/>
-          <w:bCs/>
-        </w:rPr>
-        <w:t>Junit:</w:t>
-      </w:r>
-    </w:p>
-    <w:p>
-      <w:pPr>
-        <w:pStyle w:val="Default"/>
-        <w:ind w:left="2520" w:firstLine="360"/>
-        <w:rPr>
-          <w:rFonts w:asciiTheme="majorBidi" w:hAnsiTheme="majorBidi" w:cstheme="majorBidi"/>
-          <w:b/>
-          <w:bCs/>
-        </w:rPr>
-      </w:pPr>
-      <w:r>
-        <w:rPr>
-          <w:rFonts w:asciiTheme="majorBidi" w:hAnsiTheme="majorBidi" w:cstheme="majorBidi"/>
-        </w:rPr>
-        <w:t>J</w:t>
-      </w:r>
-      <w:r>
-        <w:rPr>
-          <w:rFonts w:asciiTheme="majorBidi" w:hAnsiTheme="majorBidi" w:cstheme="majorBidi"/>
-        </w:rPr>
-        <w:t xml:space="preserve">Unit is a unit testing framework for the Java programming language. JUnit has been important in the development of test-driven </w:t>
-      </w:r>
-      <w:r>
-        <w:rPr>
-          <w:rFonts w:asciiTheme="majorBidi" w:hAnsiTheme="majorBidi" w:cstheme="majorBidi"/>
-        </w:rPr>
-        <w:t>development and</w:t>
-      </w:r>
-      <w:r>
-        <w:rPr>
-          <w:rFonts w:asciiTheme="majorBidi" w:hAnsiTheme="majorBidi" w:cstheme="majorBidi"/>
-        </w:rPr>
-        <w:t xml:space="preserve"> is one of a family of unit testing frameworks which is collectively known as xUnit that originated with SUnit.</w:t>
-      </w:r>
-    </w:p>
-    <w:p>
-      <w:pPr>
-        <w:pStyle w:val="Default"/>
-        <w:ind w:left="3600"/>
-        <w:rPr>
-          <w:rFonts w:asciiTheme="majorBidi" w:hAnsiTheme="majorBidi" w:cstheme="majorBidi"/>
-        </w:rPr>
-      </w:pPr>
-    </w:p>
-    <w:p>
-      <w:pPr>
-        <w:pStyle w:val="Default"/>
-        <w:numPr>
-          <w:ilvl w:val="0"/>
-          <w:numId w:val="30"/>
-        </w:numPr>
-        <w:rPr>
-          <w:rFonts w:asciiTheme="majorBidi" w:hAnsiTheme="majorBidi" w:cstheme="majorBidi"/>
-          <w:b/>
-          <w:bCs/>
-        </w:rPr>
-      </w:pPr>
-      <w:r>
-        <w:rPr>
-          <w:rFonts w:asciiTheme="majorBidi" w:hAnsiTheme="majorBidi" w:cstheme="majorBidi"/>
-          <w:b/>
-          <w:bCs/>
-        </w:rPr>
-        <w:t>Java:</w:t>
-      </w:r>
-    </w:p>
-    <w:p>
-      <w:pPr>
-        <w:pStyle w:val="Default"/>
-        <w:ind w:left="2520" w:firstLine="360"/>
-        <w:rPr>
-          <w:rFonts w:asciiTheme="majorBidi" w:hAnsiTheme="majorBidi" w:cstheme="majorBidi"/>
-          <w:b/>
-          <w:bCs/>
-        </w:rPr>
-      </w:pPr>
-      <w:r>
-        <w:rPr>
-          <w:rFonts w:asciiTheme="majorBidi" w:hAnsiTheme="majorBidi" w:cstheme="majorBidi"/>
-        </w:rPr>
-        <w:t xml:space="preserve">Java is a programming language and computing platform first released by Sun Microsystems in 1995. It has evolved from humble beginnings to power a large share of today’s digital world, by providing the reliable platform upon which </w:t>
-      </w:r>
-      <w:proofErr w:type="gramStart"/>
-      <w:r>
-        <w:rPr>
-          <w:rFonts w:asciiTheme="majorBidi" w:hAnsiTheme="majorBidi" w:cstheme="majorBidi"/>
-        </w:rPr>
-        <w:t>many</w:t>
-      </w:r>
-      <w:proofErr w:type="gramEnd"/>
-      <w:r>
-        <w:rPr>
-          <w:rFonts w:asciiTheme="majorBidi" w:hAnsiTheme="majorBidi" w:cstheme="majorBidi"/>
-        </w:rPr>
-        <w:t xml:space="preserve"> services and applications are built. New, innovative products and digital services designed for the future continue to rely on Java, as well</w:t>
-      </w:r>
-      <w:r>
-        <w:rPr>
-          <w:rFonts w:asciiTheme="majorBidi" w:hAnsiTheme="majorBidi" w:cstheme="majorBidi"/>
-          <w:b/>
-          <w:bCs/>
-        </w:rPr>
-        <w:t>.</w:t>
-      </w:r>
-    </w:p>
-    <w:p>
-      <w:pPr>
-        <w:pStyle w:val="Default"/>
-        <w:ind w:left="2520"/>
-        <w:rPr>
-          <w:rFonts w:asciiTheme="majorBidi" w:hAnsiTheme="majorBidi" w:cstheme="majorBidi"/>
-          <w:b/>
-          <w:bCs/>
-        </w:rPr>
-      </w:pPr>
-    </w:p>
+          <w:color w:val="auto"/>
+        </w:rPr>
+      </w:pPr>
+      <w:r>
+        <w:rPr>
+          <w:rFonts w:asciiTheme="majorBidi" w:hAnsiTheme="majorBidi" w:cstheme="majorBidi"/>
+          <w:b/>
+          <w:bCs/>
+          <w:color w:val="auto"/>
+        </w:rPr>
+        <w:fldChar w:fldCharType="begin"/>
+      </w:r>
+      <w:r>
+        <w:rPr>
+          <w:rFonts w:asciiTheme="majorBidi" w:hAnsiTheme="majorBidi" w:cstheme="majorBidi"/>
+          <w:b/>
+          <w:bCs/>
+          <w:color w:val="auto"/>
+        </w:rPr>
+        <w:instrText xml:space="preserve"> HYPERLINK  \l "content" </w:instrText>
+      </w:r>
+      <w:r>
+        <w:rPr>
+          <w:rFonts w:asciiTheme="majorBidi" w:hAnsiTheme="majorBidi" w:cstheme="majorBidi"/>
+          <w:b/>
+          <w:bCs/>
+          <w:color w:val="auto"/>
+        </w:rPr>
+      </w:r>
+      <w:r>
+        <w:rPr>
+          <w:rFonts w:asciiTheme="majorBidi" w:hAnsiTheme="majorBidi" w:cstheme="majorBidi"/>
+          <w:b/>
+          <w:bCs/>
+          <w:color w:val="auto"/>
+        </w:rPr>
+        <w:fldChar w:fldCharType="separate"/>
+      </w:r>
+      <w:r>
+        <w:rPr>
+          <w:rStyle w:val="Hyperlink"/>
+          <w:rFonts w:asciiTheme="majorBidi" w:hAnsiTheme="majorBidi" w:cstheme="majorBidi"/>
+          <w:b/>
+          <w:bCs/>
+          <w:color w:val="auto"/>
+          <w:u w:val="none"/>
+        </w:rPr>
+        <w:t>3.1.2 End-User Characteristics</w:t>
+      </w:r>
+      <w:r>
+        <w:rPr>
+          <w:rFonts w:asciiTheme="majorBidi" w:hAnsiTheme="majorBidi" w:cstheme="majorBidi"/>
+          <w:b/>
+          <w:bCs/>
+          <w:color w:val="auto"/>
+        </w:rPr>
+        <w:fldChar w:fldCharType="end"/>
+      </w:r>
+      <w:r>
+        <w:rPr>
+          <w:rFonts w:asciiTheme="majorBidi" w:hAnsiTheme="majorBidi" w:cstheme="majorBidi"/>
+          <w:b/>
+          <w:bCs/>
+          <w:color w:val="auto"/>
+        </w:rPr>
+        <w:t xml:space="preserve"> </w:t>
+      </w:r>
+    </w:p>
+    <w:bookmarkEnd w:id="33"/>
     <w:p>
       <w:pPr>
         <w:pStyle w:val="Default"/>
         <w:ind w:left="720" w:firstLine="720"/>
         <w:rPr>
           <w:rFonts w:asciiTheme="majorBidi" w:hAnsiTheme="majorBidi" w:cstheme="majorBidi"/>
-          <w:b/>
-          <w:bCs/>
-        </w:rPr>
-      </w:pPr>
-      <w:r>
-        <w:rPr>
-          <w:rFonts w:asciiTheme="majorBidi" w:hAnsiTheme="majorBidi" w:cstheme="majorBidi"/>
-          <w:b/>
-          <w:bCs/>
-        </w:rPr>
-        <w:t xml:space="preserve">3.1.2 End-User Characteristics </w:t>
+        </w:rPr>
+      </w:pPr>
+      <w:r>
+        <w:rPr>
+          <w:rFonts w:asciiTheme="majorBidi" w:hAnsiTheme="majorBidi" w:cstheme="majorBidi"/>
+          <w:b/>
+          <w:bCs/>
+        </w:rPr>
+        <w:tab/>
+      </w:r>
+      <w:r>
+        <w:rPr>
+          <w:rFonts w:asciiTheme="majorBidi" w:hAnsiTheme="majorBidi" w:cstheme="majorBidi"/>
+        </w:rPr>
+        <w:t xml:space="preserve">The targeted audience of this system are clinic office personnel  such as the owner, </w:t>
+      </w:r>
+      <w:r>
+        <w:rPr>
+          <w:rFonts w:asciiTheme="majorBidi" w:hAnsiTheme="majorBidi" w:cstheme="majorBidi"/>
+        </w:rPr>
+        <w:t>manger,</w:t>
+      </w:r>
+      <w:r>
+        <w:rPr>
+          <w:rFonts w:asciiTheme="majorBidi" w:hAnsiTheme="majorBidi" w:cstheme="majorBidi"/>
+        </w:rPr>
+        <w:t xml:space="preserve"> and receptionist as they will provide services  for the doctors and patients.</w:t>
       </w:r>
     </w:p>
     <w:p>
@@ -18686,32 +18748,6 @@
           <w:rFonts w:asciiTheme="majorBidi" w:hAnsiTheme="majorBidi" w:cstheme="majorBidi"/>
         </w:rPr>
       </w:pPr>
-      <w:r>
-        <w:rPr>
-          <w:rFonts w:asciiTheme="majorBidi" w:hAnsiTheme="majorBidi" w:cstheme="majorBidi"/>
-          <w:b/>
-          <w:bCs/>
-        </w:rPr>
-        <w:tab/>
-      </w:r>
-      <w:r>
-        <w:rPr>
-          <w:rFonts w:asciiTheme="majorBidi" w:hAnsiTheme="majorBidi" w:cstheme="majorBidi"/>
-        </w:rPr>
-        <w:t xml:space="preserve">The targeted audience of this system are clinic office personnel  such as the owner, </w:t>
-      </w:r>
-      <w:r>
-        <w:rPr>
-          <w:rFonts w:asciiTheme="majorBidi" w:hAnsiTheme="majorBidi" w:cstheme="majorBidi"/>
-        </w:rPr>
-        <w:t>manger,</w:t>
-      </w:r>
-      <w:r>
-        <w:rPr>
-          <w:rFonts w:asciiTheme="majorBidi" w:hAnsiTheme="majorBidi" w:cstheme="majorBidi"/>
-        </w:rPr>
-        <w:t xml:space="preserve"> and receptionist as they will provide services  for the doctors and patients.</w:t>
-      </w:r>
     </w:p>
     <w:p>
       <w:pPr>
@@ -18787,6 +18823,108 @@
         </w:rPr>
       </w:pPr>
     </w:p>
+    <w:bookmarkStart w:id="34" w:name="Project_Management_Strategies"/>
+    <w:p>
+      <w:pPr>
+        <w:pStyle w:val="Default"/>
+        <w:rPr>
+          <w:rFonts w:asciiTheme="majorBidi" w:hAnsiTheme="majorBidi" w:cstheme="majorBidi"/>
+          <w:b/>
+          <w:bCs/>
+          <w:color w:val="auto"/>
+        </w:rPr>
+      </w:pPr>
+      <w:r>
+        <w:rPr>
+          <w:rFonts w:asciiTheme="majorBidi" w:hAnsiTheme="majorBidi" w:cstheme="majorBidi"/>
+          <w:b/>
+          <w:bCs/>
+          <w:color w:val="auto"/>
+        </w:rPr>
+        <w:lastRenderedPageBreak/>
+        <w:fldChar w:fldCharType="begin"/>
+      </w:r>
+      <w:r>
+        <w:rPr>
+          <w:rFonts w:asciiTheme="majorBidi" w:hAnsiTheme="majorBidi" w:cstheme="majorBidi"/>
+          <w:b/>
+          <w:bCs/>
+          <w:color w:val="auto"/>
+        </w:rPr>
+        <w:instrText xml:space="preserve"> HYPERLINK  \l "content" </w:instrText>
+      </w:r>
+      <w:r>
+        <w:rPr>
+          <w:rFonts w:asciiTheme="majorBidi" w:hAnsiTheme="majorBidi" w:cstheme="majorBidi"/>
+          <w:b/>
+          <w:bCs/>
+          <w:color w:val="auto"/>
+        </w:rPr>
+      </w:r>
+      <w:r>
+        <w:rPr>
+          <w:rFonts w:asciiTheme="majorBidi" w:hAnsiTheme="majorBidi" w:cstheme="majorBidi"/>
+          <w:b/>
+          <w:bCs/>
+          <w:color w:val="auto"/>
+        </w:rPr>
+        <w:fldChar w:fldCharType="separate"/>
+      </w:r>
+      <w:r>
+        <w:rPr>
+          <w:rStyle w:val="Hyperlink"/>
+          <w:rFonts w:asciiTheme="majorBidi" w:hAnsiTheme="majorBidi" w:cstheme="majorBidi"/>
+          <w:b/>
+          <w:bCs/>
+          <w:color w:val="auto"/>
+          <w:u w:val="none"/>
+        </w:rPr>
+        <w:t>3.2 Project Management Str</w:t>
+      </w:r>
+      <w:r>
+        <w:rPr>
+          <w:rStyle w:val="Hyperlink"/>
+          <w:rFonts w:asciiTheme="majorBidi" w:hAnsiTheme="majorBidi" w:cstheme="majorBidi"/>
+          <w:b/>
+          <w:bCs/>
+          <w:color w:val="auto"/>
+          <w:u w:val="none"/>
+        </w:rPr>
+        <w:t>a</w:t>
+      </w:r>
+      <w:r>
+        <w:rPr>
+          <w:rStyle w:val="Hyperlink"/>
+          <w:rFonts w:asciiTheme="majorBidi" w:hAnsiTheme="majorBidi" w:cstheme="majorBidi"/>
+          <w:b/>
+          <w:bCs/>
+          <w:color w:val="auto"/>
+          <w:u w:val="none"/>
+        </w:rPr>
+        <w:t xml:space="preserve">tegies </w:t>
+      </w:r>
+      <w:r>
+        <w:rPr>
+          <w:rStyle w:val="Hyperlink"/>
+          <w:rFonts w:asciiTheme="majorBidi" w:hAnsiTheme="majorBidi" w:cstheme="majorBidi"/>
+          <w:b/>
+          <w:bCs/>
+          <w:color w:val="auto"/>
+          <w:u w:val="none"/>
+        </w:rPr>
+        <w:t>:</w:t>
+      </w:r>
+      <w:r>
+        <w:rPr>
+          <w:rFonts w:asciiTheme="majorBidi" w:hAnsiTheme="majorBidi" w:cstheme="majorBidi"/>
+          <w:b/>
+          <w:bCs/>
+          <w:color w:val="auto"/>
+        </w:rPr>
+        <w:fldChar w:fldCharType="end"/>
+      </w:r>
+    </w:p>
+    <w:bookmarkEnd w:id="34"/>
     <w:p>
       <w:pPr>
         <w:pStyle w:val="Default"/>
@@ -18800,11 +18938,8 @@
       <w:r>
         <w:rPr>
           <w:rFonts w:asciiTheme="majorBidi" w:hAnsiTheme="majorBidi" w:cstheme="majorBidi"/>
-          <w:b/>
-          <w:bCs/>
-        </w:rPr>
-        <w:lastRenderedPageBreak/>
-        <w:t xml:space="preserve">3.2 Project Management Strategies </w:t>
+        </w:rPr>
+        <w:t>In this project we used the rapid application development methodology :</w:t>
       </w:r>
     </w:p>
     <w:p>
@@ -18815,13 +18950,6 @@
           <w:rFonts w:asciiTheme="majorBidi" w:hAnsiTheme="majorBidi" w:cstheme="majorBidi"/>
         </w:rPr>
       </w:pPr>
-      <w:r>
-        <w:rPr>
-          <w:rFonts w:asciiTheme="majorBidi" w:hAnsiTheme="majorBidi" w:cstheme="majorBidi"/>
-        </w:rPr>
-        <w:tab/>
-        <w:t>In this project we used the rapid application development methodology :</w:t>
-      </w:r>
     </w:p>
     <w:p>
       <w:pPr>
@@ -18831,34 +18959,11 @@
           <w:rFonts w:asciiTheme="majorBidi" w:hAnsiTheme="majorBidi" w:cstheme="majorBidi"/>
         </w:rPr>
       </w:pPr>
-    </w:p>
-    <w:p>
-      <w:pPr>
-        <w:pStyle w:val="Default"/>
-        <w:ind w:left="720" w:firstLine="720"/>
-        <w:rPr>
-          <w:rFonts w:asciiTheme="majorBidi" w:hAnsiTheme="majorBidi" w:cstheme="majorBidi"/>
-        </w:rPr>
-      </w:pPr>
-      <w:r>
-        <w:rPr>
-          <w:rFonts w:asciiTheme="majorBidi" w:hAnsiTheme="majorBidi" w:cstheme="majorBidi"/>
-        </w:rPr>
-        <w:t xml:space="preserve">Rapid application development (RAD) is a condensed development process that produces a high-quality system with low investment costs. Scott Stiner, </w:t>
-      </w:r>
-      <w:proofErr w:type="gramStart"/>
-      <w:r>
-        <w:rPr>
-          <w:rFonts w:asciiTheme="majorBidi" w:hAnsiTheme="majorBidi" w:cstheme="majorBidi"/>
-        </w:rPr>
-        <w:t>CEO</w:t>
-      </w:r>
-      <w:proofErr w:type="gramEnd"/>
-      <w:r>
-        <w:rPr>
-          <w:rFonts w:asciiTheme="majorBidi" w:hAnsiTheme="majorBidi" w:cstheme="majorBidi"/>
-        </w:rPr>
-        <w:t xml:space="preserve"> and president of UM Technologies, said in Forbes, “This RAD process allows our developers to quickly adjust to shifting requirements in a fast-paced and constantly changing market.” The ability to quickly adjust is what allows such a low investment cost.</w:t>
+      <w:r>
+        <w:rPr>
+          <w:rFonts w:asciiTheme="majorBidi" w:hAnsiTheme="majorBidi" w:cstheme="majorBidi"/>
+        </w:rPr>
+        <w:t>Rapid application development (RAD) is a condensed development process that produces a high-quality system with low investment costs. Scott Stiner, CEO and president of UM Technologies, said in Forbes, “This RAD process allows our developers to quickly adjust to shifting requirements in a fast-paced and constantly changing market.” The ability to quickly adjust is what allows such a low investment cost.</w:t>
       </w:r>
     </w:p>
     <w:p>
@@ -19044,23 +19149,115 @@
           <w:bCs/>
         </w:rPr>
       </w:pPr>
-      <w:r>
-        <w:rPr>
-          <w:rFonts w:asciiTheme="majorBidi" w:hAnsiTheme="majorBidi" w:cstheme="majorBidi"/>
-          <w:b/>
-          <w:bCs/>
+    </w:p>
+    <w:p>
+      <w:pPr>
+        <w:rPr>
+          <w:rFonts w:asciiTheme="majorBidi" w:hAnsiTheme="majorBidi" w:cstheme="majorBidi"/>
+          <w:b/>
+          <w:bCs/>
+        </w:rPr>
+      </w:pPr>
+    </w:p>
+    <w:p>
+      <w:pPr>
+        <w:rPr>
+          <w:rFonts w:asciiTheme="majorBidi" w:hAnsiTheme="majorBidi" w:cstheme="majorBidi"/>
+          <w:b/>
+          <w:bCs/>
+        </w:rPr>
+      </w:pPr>
+    </w:p>
+    <w:p>
+      <w:pPr>
+        <w:rPr>
+          <w:rFonts w:asciiTheme="majorBidi" w:hAnsiTheme="majorBidi" w:cstheme="majorBidi"/>
+          <w:b/>
+          <w:bCs/>
+        </w:rPr>
+      </w:pPr>
+    </w:p>
+    <w:p>
+      <w:pPr>
+        <w:rPr>
+          <w:rFonts w:asciiTheme="majorBidi" w:hAnsiTheme="majorBidi" w:cstheme="majorBidi"/>
+          <w:b/>
+          <w:bCs/>
+        </w:rPr>
+      </w:pPr>
+    </w:p>
+    <w:bookmarkStart w:id="35" w:name="dev_method"/>
+    <w:p>
+      <w:pPr>
+        <w:rPr>
+          <w:rFonts w:asciiTheme="majorBidi" w:hAnsiTheme="majorBidi" w:cstheme="majorBidi"/>
+          <w:b/>
+          <w:bCs/>
+        </w:rPr>
+      </w:pPr>
+      <w:r>
+        <w:rPr>
+          <w:rFonts w:asciiTheme="majorBidi" w:hAnsiTheme="majorBidi" w:cstheme="majorBidi"/>
+          <w:b/>
+          <w:bCs/>
+        </w:rPr>
+        <w:fldChar w:fldCharType="begin"/>
+      </w:r>
+      <w:r>
+        <w:rPr>
+          <w:rFonts w:asciiTheme="majorBidi" w:hAnsiTheme="majorBidi" w:cstheme="majorBidi"/>
+          <w:b/>
+          <w:bCs/>
+        </w:rPr>
+        <w:instrText xml:space="preserve"> HYPERLINK  \l "content" </w:instrText>
+      </w:r>
+      <w:r>
+        <w:rPr>
+          <w:rFonts w:asciiTheme="majorBidi" w:hAnsiTheme="majorBidi" w:cstheme="majorBidi"/>
+          <w:b/>
+          <w:bCs/>
+        </w:rPr>
+      </w:r>
+      <w:r>
+        <w:rPr>
+          <w:rFonts w:asciiTheme="majorBidi" w:hAnsiTheme="majorBidi" w:cstheme="majorBidi"/>
+          <w:b/>
+          <w:bCs/>
+        </w:rPr>
+        <w:fldChar w:fldCharType="separate"/>
+      </w:r>
+      <w:r>
+        <w:rPr>
+          <w:rStyle w:val="Hyperlink"/>
+          <w:rFonts w:asciiTheme="majorBidi" w:hAnsiTheme="majorBidi" w:cstheme="majorBidi"/>
+          <w:b/>
+          <w:bCs/>
+          <w:color w:val="auto"/>
+          <w:u w:val="none"/>
         </w:rPr>
         <w:t xml:space="preserve">3.2.3 Development Method </w:t>
       </w:r>
       <w:r>
         <w:rPr>
-          <w:rFonts w:asciiTheme="majorBidi" w:hAnsiTheme="majorBidi" w:cstheme="majorBidi"/>
-          <w:b/>
-          <w:bCs/>
+          <w:rStyle w:val="Hyperlink"/>
+          <w:rFonts w:asciiTheme="majorBidi" w:hAnsiTheme="majorBidi" w:cstheme="majorBidi"/>
+          <w:b/>
+          <w:bCs/>
+          <w:color w:val="auto"/>
+          <w:u w:val="none"/>
         </w:rPr>
         <w:t>:</w:t>
       </w:r>
-    </w:p>
+      <w:r>
+        <w:rPr>
+          <w:rFonts w:asciiTheme="majorBidi" w:hAnsiTheme="majorBidi" w:cstheme="majorBidi"/>
+          <w:b/>
+          <w:bCs/>
+        </w:rPr>
+        <w:fldChar w:fldCharType="end"/>
+      </w:r>
+    </w:p>
+    <w:bookmarkEnd w:id="35"/>
     <w:p>
       <w:pPr>
         <w:ind w:firstLine="720"/>
@@ -19095,26 +19292,20 @@
       <w:r>
         <w:rPr>
           <w:rFonts w:asciiTheme="majorBidi" w:hAnsiTheme="majorBidi" w:cstheme="majorBidi"/>
-          <w:sz w:val="24"/>
-          <w:szCs w:val="24"/>
-        </w:rPr>
-        <w:t xml:space="preserve">Analysis: In this phase, we </w:t>
-      </w:r>
-      <w:r>
-        <w:rPr>
-          <w:rFonts w:asciiTheme="majorBidi" w:hAnsiTheme="majorBidi" w:cstheme="majorBidi"/>
-          <w:sz w:val="24"/>
-          <w:szCs w:val="24"/>
-        </w:rPr>
-        <w:t>must</w:t>
-      </w:r>
-      <w:r>
-        <w:rPr>
-          <w:rFonts w:asciiTheme="majorBidi" w:hAnsiTheme="majorBidi" w:cstheme="majorBidi"/>
-          <w:sz w:val="24"/>
-          <w:szCs w:val="24"/>
-        </w:rPr>
-        <w:t xml:space="preserve"> specify the requirements of the proposed system such as:</w:t>
+          <w:b/>
+          <w:bCs/>
+          <w:sz w:val="24"/>
+          <w:szCs w:val="24"/>
+        </w:rPr>
+        <w:t>Analysis</w:t>
+      </w:r>
+      <w:r>
+        <w:rPr>
+          <w:rFonts w:asciiTheme="majorBidi" w:hAnsiTheme="majorBidi" w:cstheme="majorBidi"/>
+          <w:sz w:val="24"/>
+          <w:szCs w:val="24"/>
+        </w:rPr>
+        <w:t>: In this phase, we must specify the requirements of the proposed system such as:</w:t>
       </w:r>
     </w:p>
     <w:p>
@@ -19136,23 +19327,7 @@
           <w:sz w:val="24"/>
           <w:szCs w:val="24"/>
         </w:rPr>
-        <w:t xml:space="preserve">The </w:t>
-      </w:r>
-      <w:r>
-        <w:rPr>
-          <w:rFonts w:asciiTheme="majorBidi" w:hAnsiTheme="majorBidi" w:cstheme="majorBidi"/>
-          <w:sz w:val="24"/>
-          <w:szCs w:val="24"/>
-        </w:rPr>
-        <w:t>key features</w:t>
-      </w:r>
-      <w:r>
-        <w:rPr>
-          <w:rFonts w:asciiTheme="majorBidi" w:hAnsiTheme="majorBidi" w:cstheme="majorBidi"/>
-          <w:sz w:val="24"/>
-          <w:szCs w:val="24"/>
-        </w:rPr>
-        <w:t xml:space="preserve"> and functionalities.</w:t>
+        <w:t>The key features and functionalities.</w:t>
       </w:r>
     </w:p>
     <w:p>
@@ -19174,23 +19349,7 @@
           <w:sz w:val="24"/>
           <w:szCs w:val="24"/>
         </w:rPr>
-        <w:t xml:space="preserve">Tools and dataset </w:t>
-      </w:r>
-      <w:r>
-        <w:rPr>
-          <w:rFonts w:asciiTheme="majorBidi" w:hAnsiTheme="majorBidi" w:cstheme="majorBidi"/>
-          <w:sz w:val="24"/>
-          <w:szCs w:val="24"/>
-        </w:rPr>
-        <w:t>that is</w:t>
-      </w:r>
-      <w:r>
-        <w:rPr>
-          <w:rFonts w:asciiTheme="majorBidi" w:hAnsiTheme="majorBidi" w:cstheme="majorBidi"/>
-          <w:sz w:val="24"/>
-          <w:szCs w:val="24"/>
-        </w:rPr>
-        <w:t xml:space="preserve"> help us to build the system.</w:t>
+        <w:t>Tools and dataset that is help us to build the system.</w:t>
       </w:r>
     </w:p>
     <w:p>
@@ -19220,10 +19379,20 @@
       <w:r>
         <w:rPr>
           <w:rFonts w:asciiTheme="majorBidi" w:hAnsiTheme="majorBidi" w:cstheme="majorBidi"/>
-          <w:sz w:val="24"/>
-          <w:szCs w:val="24"/>
-        </w:rPr>
-        <w:t>Design: In this phase, we:</w:t>
+          <w:b/>
+          <w:bCs/>
+          <w:sz w:val="24"/>
+          <w:szCs w:val="24"/>
+        </w:rPr>
+        <w:t>Design</w:t>
+      </w:r>
+      <w:r>
+        <w:rPr>
+          <w:rFonts w:asciiTheme="majorBidi" w:hAnsiTheme="majorBidi" w:cstheme="majorBidi"/>
+          <w:sz w:val="24"/>
+          <w:szCs w:val="24"/>
+        </w:rPr>
+        <w:t>: In this phase, we:</w:t>
       </w:r>
     </w:p>
     <w:p>
@@ -19261,23 +19430,29 @@
           <w:szCs w:val="24"/>
         </w:rPr>
       </w:pPr>
-      <w:proofErr w:type="spellStart"/>
-      <w:r>
-        <w:rPr>
-          <w:rFonts w:asciiTheme="majorBidi" w:hAnsiTheme="majorBidi" w:cstheme="majorBidi"/>
-          <w:sz w:val="24"/>
-          <w:szCs w:val="24"/>
-        </w:rPr>
-        <w:t>Designe</w:t>
-      </w:r>
-      <w:proofErr w:type="spellEnd"/>
-      <w:r>
-        <w:rPr>
-          <w:rFonts w:asciiTheme="majorBidi" w:hAnsiTheme="majorBidi" w:cstheme="majorBidi"/>
-          <w:sz w:val="24"/>
-          <w:szCs w:val="24"/>
-        </w:rPr>
-        <w:t xml:space="preserve"> the database </w:t>
+      <w:r>
+        <w:rPr>
+          <w:rFonts w:asciiTheme="majorBidi" w:hAnsiTheme="majorBidi" w:cstheme="majorBidi"/>
+          <w:sz w:val="24"/>
+          <w:szCs w:val="24"/>
+        </w:rPr>
+        <w:t xml:space="preserve">Design </w:t>
+      </w:r>
+      <w:r>
+        <w:rPr>
+          <w:rFonts w:asciiTheme="majorBidi" w:hAnsiTheme="majorBidi" w:cstheme="majorBidi"/>
+          <w:sz w:val="24"/>
+          <w:szCs w:val="24"/>
+        </w:rPr>
+        <w:t xml:space="preserve">the database </w:t>
+      </w:r>
+      <w:r>
+        <w:rPr>
+          <w:rFonts w:asciiTheme="majorBidi" w:hAnsiTheme="majorBidi" w:cstheme="majorBidi"/>
+          <w:sz w:val="24"/>
+          <w:szCs w:val="24"/>
+        </w:rPr>
+        <w:t xml:space="preserve">and relations </w:t>
       </w:r>
     </w:p>
     <w:p>
@@ -19325,17 +19500,20 @@
         </w:numPr>
         <w:rPr>
           <w:rFonts w:asciiTheme="majorBidi" w:hAnsiTheme="majorBidi" w:cstheme="majorBidi"/>
-          <w:sz w:val="24"/>
-          <w:szCs w:val="24"/>
-        </w:rPr>
-      </w:pPr>
-      <w:r>
-        <w:rPr>
-          <w:rFonts w:asciiTheme="majorBidi" w:hAnsiTheme="majorBidi" w:cstheme="majorBidi"/>
-          <w:sz w:val="24"/>
-          <w:szCs w:val="24"/>
-        </w:rPr>
-        <w:lastRenderedPageBreak/>
+          <w:b/>
+          <w:bCs/>
+          <w:sz w:val="24"/>
+          <w:szCs w:val="24"/>
+        </w:rPr>
+      </w:pPr>
+      <w:r>
+        <w:rPr>
+          <w:rFonts w:asciiTheme="majorBidi" w:hAnsiTheme="majorBidi" w:cstheme="majorBidi"/>
+          <w:b/>
+          <w:bCs/>
+          <w:sz w:val="24"/>
+          <w:szCs w:val="24"/>
+        </w:rPr>
         <w:t>Implementation</w:t>
       </w:r>
     </w:p>
@@ -19426,13 +19604,17 @@
         </w:numPr>
         <w:rPr>
           <w:rFonts w:asciiTheme="majorBidi" w:hAnsiTheme="majorBidi" w:cstheme="majorBidi"/>
-          <w:sz w:val="24"/>
-          <w:szCs w:val="24"/>
-        </w:rPr>
-      </w:pPr>
-      <w:r>
-        <w:rPr>
-          <w:rFonts w:asciiTheme="majorBidi" w:hAnsiTheme="majorBidi" w:cstheme="majorBidi"/>
+          <w:b/>
+          <w:bCs/>
+          <w:sz w:val="24"/>
+          <w:szCs w:val="24"/>
+        </w:rPr>
+      </w:pPr>
+      <w:r>
+        <w:rPr>
+          <w:rFonts w:asciiTheme="majorBidi" w:hAnsiTheme="majorBidi" w:cstheme="majorBidi"/>
+          <w:b/>
+          <w:bCs/>
           <w:sz w:val="24"/>
           <w:szCs w:val="24"/>
         </w:rPr>
@@ -19714,7 +19896,7 @@
         </w:rPr>
       </w:pPr>
     </w:p>
-    <w:bookmarkStart w:id="31" w:name="chapter4"/>
+    <w:bookmarkStart w:id="36" w:name="chapter4"/>
     <w:p>
       <w:pPr>
         <w:jc w:val="center"/>
@@ -19739,13 +19921,6 @@
           <w:szCs w:val="40"/>
         </w:rPr>
         <w:instrText xml:space="preserve"> HYPERLINK  \l "content" </w:instrText>
-      </w:r>
-      <w:r>
-        <w:rPr>
-          <w:rFonts w:asciiTheme="majorBidi" w:hAnsiTheme="majorBidi" w:cstheme="majorBidi"/>
-          <w:sz w:val="40"/>
-          <w:szCs w:val="40"/>
-        </w:rPr>
       </w:r>
       <w:r>
         <w:rPr>
@@ -19764,101 +19939,99 @@
           <w:szCs w:val="40"/>
           <w:u w:val="none"/>
         </w:rPr>
-        <w:t>CHAPTER 4 SY</w:t>
-      </w:r>
-      <w:r>
-        <w:rPr>
-          <w:rStyle w:val="Hyperlink"/>
-          <w:rFonts w:asciiTheme="majorBidi" w:hAnsiTheme="majorBidi" w:cstheme="majorBidi"/>
-          <w:color w:val="auto"/>
+        <w:t>CHAPTER 4 SYSTEM DESIGN</w:t>
+      </w:r>
+      <w:r>
+        <w:rPr>
+          <w:rFonts w:asciiTheme="majorBidi" w:hAnsiTheme="majorBidi" w:cstheme="majorBidi"/>
           <w:sz w:val="40"/>
           <w:szCs w:val="40"/>
-          <w:u w:val="none"/>
-        </w:rPr>
-        <w:t>S</w:t>
-      </w:r>
-      <w:r>
-        <w:rPr>
-          <w:rStyle w:val="Hyperlink"/>
-          <w:rFonts w:asciiTheme="majorBidi" w:hAnsiTheme="majorBidi" w:cstheme="majorBidi"/>
-          <w:color w:val="auto"/>
+        </w:rPr>
+        <w:fldChar w:fldCharType="end"/>
+      </w:r>
+    </w:p>
+    <w:bookmarkEnd w:id="36"/>
+    <w:p>
+      <w:pPr>
+        <w:jc w:val="center"/>
+        <w:rPr>
+          <w:rFonts w:asciiTheme="majorBidi" w:hAnsiTheme="majorBidi" w:cstheme="majorBidi"/>
           <w:sz w:val="40"/>
           <w:szCs w:val="40"/>
-          <w:u w:val="none"/>
-        </w:rPr>
-        <w:t>TEM DESIGN</w:t>
-      </w:r>
-      <w:r>
+        </w:rPr>
+      </w:pPr>
+    </w:p>
+    <w:p>
+      <w:pPr>
         <w:rPr>
           <w:rFonts w:asciiTheme="majorBidi" w:hAnsiTheme="majorBidi" w:cstheme="majorBidi"/>
           <w:sz w:val="40"/>
           <w:szCs w:val="40"/>
         </w:rPr>
-        <w:fldChar w:fldCharType="end"/>
-      </w:r>
-    </w:p>
-    <w:bookmarkEnd w:id="31"/>
-    <w:p>
-      <w:pPr>
-        <w:jc w:val="center"/>
+      </w:pPr>
+      <w:r>
         <w:rPr>
           <w:rFonts w:asciiTheme="majorBidi" w:hAnsiTheme="majorBidi" w:cstheme="majorBidi"/>
           <w:sz w:val="40"/>
           <w:szCs w:val="40"/>
         </w:rPr>
-      </w:pPr>
-    </w:p>
-    <w:p>
-      <w:pPr>
+        <w:br w:type="page"/>
+      </w:r>
+    </w:p>
+    <w:p>
+      <w:pPr>
+        <w:rPr>
+          <w:rFonts w:asciiTheme="majorBidi" w:hAnsiTheme="majorBidi" w:cstheme="majorBidi"/>
+          <w:sz w:val="24"/>
+          <w:szCs w:val="24"/>
+        </w:rPr>
+      </w:pPr>
+      <w:r>
+        <w:rPr>
+          <w:rFonts w:asciiTheme="majorBidi" w:hAnsiTheme="majorBidi" w:cstheme="majorBidi"/>
+          <w:sz w:val="24"/>
+          <w:szCs w:val="24"/>
+        </w:rPr>
+        <w:lastRenderedPageBreak/>
+        <w:t>. SYSTEM D</w:t>
+      </w:r>
+    </w:p>
+    <w:p>
+      <w:pPr>
+        <w:rPr>
+          <w:rFonts w:asciiTheme="majorBidi" w:hAnsiTheme="majorBidi" w:cstheme="majorBidi"/>
+          <w:sz w:val="24"/>
+          <w:szCs w:val="24"/>
+        </w:rPr>
+      </w:pPr>
+      <w:r>
+        <w:rPr>
+          <w:rFonts w:asciiTheme="majorBidi" w:hAnsiTheme="majorBidi" w:cstheme="majorBidi"/>
+          <w:sz w:val="24"/>
+          <w:szCs w:val="24"/>
+        </w:rPr>
+        <w:br w:type="page"/>
+      </w:r>
+    </w:p>
+    <w:p>
+      <w:pPr>
+        <w:jc w:val="center"/>
         <w:rPr>
           <w:rFonts w:asciiTheme="majorBidi" w:hAnsiTheme="majorBidi" w:cstheme="majorBidi"/>
           <w:sz w:val="40"/>
           <w:szCs w:val="40"/>
         </w:rPr>
       </w:pPr>
-      <w:r>
+    </w:p>
+    <w:p>
+      <w:pPr>
+        <w:jc w:val="center"/>
         <w:rPr>
           <w:rFonts w:asciiTheme="majorBidi" w:hAnsiTheme="majorBidi" w:cstheme="majorBidi"/>
           <w:sz w:val="40"/>
           <w:szCs w:val="40"/>
         </w:rPr>
-        <w:br w:type="page"/>
-      </w:r>
-    </w:p>
-    <w:p>
-      <w:pPr>
-        <w:rPr>
-          <w:rFonts w:asciiTheme="majorBidi" w:hAnsiTheme="majorBidi" w:cstheme="majorBidi"/>
-          <w:sz w:val="24"/>
-          <w:szCs w:val="24"/>
-        </w:rPr>
-      </w:pPr>
-      <w:r>
-        <w:rPr>
-          <w:rFonts w:asciiTheme="majorBidi" w:hAnsiTheme="majorBidi" w:cstheme="majorBidi"/>
-          <w:sz w:val="24"/>
-          <w:szCs w:val="24"/>
-        </w:rPr>
-        <w:lastRenderedPageBreak/>
-        <w:t>. SYSTEM D</w:t>
-      </w:r>
-    </w:p>
-    <w:p>
-      <w:pPr>
-        <w:rPr>
-          <w:rFonts w:asciiTheme="majorBidi" w:hAnsiTheme="majorBidi" w:cstheme="majorBidi"/>
-          <w:sz w:val="24"/>
-          <w:szCs w:val="24"/>
-        </w:rPr>
-      </w:pPr>
-      <w:r>
-        <w:rPr>
-          <w:rFonts w:asciiTheme="majorBidi" w:hAnsiTheme="majorBidi" w:cstheme="majorBidi"/>
-          <w:sz w:val="24"/>
-          <w:szCs w:val="24"/>
-        </w:rPr>
-        <w:br w:type="page"/>
-      </w:r>
+      </w:pPr>
     </w:p>
     <w:p>
       <w:pPr>
@@ -19949,16 +20122,14 @@
           <w:szCs w:val="40"/>
         </w:rPr>
       </w:pPr>
-    </w:p>
-    <w:p>
-      <w:pPr>
-        <w:jc w:val="center"/>
+      <w:r>
         <w:rPr>
           <w:rFonts w:asciiTheme="majorBidi" w:hAnsiTheme="majorBidi" w:cstheme="majorBidi"/>
           <w:sz w:val="40"/>
           <w:szCs w:val="40"/>
         </w:rPr>
-      </w:pPr>
+        <w:t>CHAPTER 5 IMPLEMENTATION</w:t>
+      </w:r>
     </w:p>
     <w:p>
       <w:pPr>
@@ -19969,85 +20140,87 @@
           <w:szCs w:val="40"/>
         </w:rPr>
       </w:pPr>
-      <w:r>
+    </w:p>
+    <w:p>
+      <w:pPr>
         <w:rPr>
           <w:rFonts w:asciiTheme="majorBidi" w:hAnsiTheme="majorBidi" w:cstheme="majorBidi"/>
           <w:sz w:val="40"/>
           <w:szCs w:val="40"/>
         </w:rPr>
-        <w:t>CHAPTER 5 IMPLEMENTATION</w:t>
-      </w:r>
-    </w:p>
-    <w:p>
-      <w:pPr>
-        <w:jc w:val="center"/>
+      </w:pPr>
+      <w:r>
         <w:rPr>
           <w:rFonts w:asciiTheme="majorBidi" w:hAnsiTheme="majorBidi" w:cstheme="majorBidi"/>
           <w:sz w:val="40"/>
           <w:szCs w:val="40"/>
         </w:rPr>
-      </w:pPr>
-    </w:p>
-    <w:p>
-      <w:pPr>
+        <w:br w:type="page"/>
+      </w:r>
+    </w:p>
+    <w:p>
+      <w:pPr>
+        <w:rPr>
+          <w:rFonts w:asciiTheme="majorBidi" w:hAnsiTheme="majorBidi" w:cstheme="majorBidi"/>
+          <w:sz w:val="24"/>
+          <w:szCs w:val="24"/>
+        </w:rPr>
+      </w:pPr>
+      <w:r>
+        <w:rPr>
+          <w:rFonts w:asciiTheme="majorBidi" w:hAnsiTheme="majorBidi" w:cstheme="majorBidi"/>
+          <w:sz w:val="24"/>
+          <w:szCs w:val="24"/>
+        </w:rPr>
+        <w:lastRenderedPageBreak/>
+        <w:t>Implantation</w:t>
+      </w:r>
+    </w:p>
+    <w:p>
+      <w:pPr>
+        <w:rPr>
+          <w:rFonts w:asciiTheme="majorBidi" w:hAnsiTheme="majorBidi" w:cstheme="majorBidi"/>
+          <w:sz w:val="24"/>
+          <w:szCs w:val="24"/>
+        </w:rPr>
+      </w:pPr>
+    </w:p>
+    <w:p>
+      <w:pPr>
+        <w:rPr>
+          <w:rFonts w:asciiTheme="majorBidi" w:hAnsiTheme="majorBidi" w:cstheme="majorBidi"/>
+          <w:sz w:val="24"/>
+          <w:szCs w:val="24"/>
+        </w:rPr>
+      </w:pPr>
+      <w:r>
+        <w:rPr>
+          <w:rFonts w:asciiTheme="majorBidi" w:hAnsiTheme="majorBidi" w:cstheme="majorBidi"/>
+          <w:sz w:val="24"/>
+          <w:szCs w:val="24"/>
+        </w:rPr>
+        <w:br w:type="page"/>
+      </w:r>
+    </w:p>
+    <w:p>
+      <w:pPr>
+        <w:jc w:val="center"/>
         <w:rPr>
           <w:rFonts w:asciiTheme="majorBidi" w:hAnsiTheme="majorBidi" w:cstheme="majorBidi"/>
           <w:sz w:val="40"/>
           <w:szCs w:val="40"/>
         </w:rPr>
       </w:pPr>
-      <w:r>
+    </w:p>
+    <w:p>
+      <w:pPr>
+        <w:jc w:val="center"/>
         <w:rPr>
           <w:rFonts w:asciiTheme="majorBidi" w:hAnsiTheme="majorBidi" w:cstheme="majorBidi"/>
           <w:sz w:val="40"/>
           <w:szCs w:val="40"/>
         </w:rPr>
-        <w:br w:type="page"/>
-      </w:r>
-    </w:p>
-    <w:p>
-      <w:pPr>
-        <w:rPr>
-          <w:rFonts w:asciiTheme="majorBidi" w:hAnsiTheme="majorBidi" w:cstheme="majorBidi"/>
-          <w:sz w:val="24"/>
-          <w:szCs w:val="24"/>
-        </w:rPr>
-      </w:pPr>
-      <w:r>
-        <w:rPr>
-          <w:rFonts w:asciiTheme="majorBidi" w:hAnsiTheme="majorBidi" w:cstheme="majorBidi"/>
-          <w:sz w:val="24"/>
-          <w:szCs w:val="24"/>
-        </w:rPr>
-        <w:lastRenderedPageBreak/>
-        <w:t>Implantation</w:t>
-      </w:r>
-    </w:p>
-    <w:p>
-      <w:pPr>
-        <w:rPr>
-          <w:rFonts w:asciiTheme="majorBidi" w:hAnsiTheme="majorBidi" w:cstheme="majorBidi"/>
-          <w:sz w:val="24"/>
-          <w:szCs w:val="24"/>
-        </w:rPr>
-      </w:pPr>
-    </w:p>
-    <w:p>
-      <w:pPr>
-        <w:rPr>
-          <w:rFonts w:asciiTheme="majorBidi" w:hAnsiTheme="majorBidi" w:cstheme="majorBidi"/>
-          <w:sz w:val="24"/>
-          <w:szCs w:val="24"/>
-        </w:rPr>
-      </w:pPr>
-      <w:r>
-        <w:rPr>
-          <w:rFonts w:asciiTheme="majorBidi" w:hAnsiTheme="majorBidi" w:cstheme="majorBidi"/>
-          <w:sz w:val="24"/>
-          <w:szCs w:val="24"/>
-        </w:rPr>
-        <w:br w:type="page"/>
-      </w:r>
+      </w:pPr>
     </w:p>
     <w:p>
       <w:pPr>
@@ -20118,20 +20291,17 @@
           <w:szCs w:val="40"/>
         </w:rPr>
       </w:pPr>
-    </w:p>
-    <w:p>
-      <w:pPr>
-        <w:jc w:val="center"/>
+      <w:r>
         <w:rPr>
           <w:rFonts w:asciiTheme="majorBidi" w:hAnsiTheme="majorBidi" w:cstheme="majorBidi"/>
           <w:sz w:val="40"/>
           <w:szCs w:val="40"/>
         </w:rPr>
-      </w:pPr>
-    </w:p>
-    <w:p>
-      <w:pPr>
-        <w:jc w:val="center"/>
+        <w:t>CHAPTER 6 VALIDATION</w:t>
+      </w:r>
+    </w:p>
+    <w:p>
+      <w:pPr>
         <w:rPr>
           <w:rFonts w:asciiTheme="majorBidi" w:hAnsiTheme="majorBidi" w:cstheme="majorBidi"/>
           <w:sz w:val="40"/>
@@ -20144,27 +20314,10 @@
           <w:sz w:val="40"/>
           <w:szCs w:val="40"/>
         </w:rPr>
-        <w:t>CHAPTER 6 VALIDATION</w:t>
-      </w:r>
-    </w:p>
-    <w:p>
-      <w:pPr>
-        <w:rPr>
-          <w:rFonts w:asciiTheme="majorBidi" w:hAnsiTheme="majorBidi" w:cstheme="majorBidi"/>
-          <w:sz w:val="40"/>
-          <w:szCs w:val="40"/>
-        </w:rPr>
-      </w:pPr>
-      <w:r>
-        <w:rPr>
-          <w:rFonts w:asciiTheme="majorBidi" w:hAnsiTheme="majorBidi" w:cstheme="majorBidi"/>
-          <w:sz w:val="40"/>
-          <w:szCs w:val="40"/>
-        </w:rPr>
         <w:br w:type="page"/>
       </w:r>
     </w:p>
-    <w:bookmarkStart w:id="32" w:name="refrences"/>
+    <w:bookmarkStart w:id="37" w:name="refrences"/>
     <w:p>
       <w:pPr>
         <w:rPr>
@@ -20218,7 +20371,7 @@
         <w:fldChar w:fldCharType="end"/>
       </w:r>
     </w:p>
-    <w:bookmarkEnd w:id="32"/>
+    <w:bookmarkEnd w:id="37"/>
     <w:p>
       <w:pPr>
         <w:rPr>

</xml_diff>

<commit_message>
added ER diagram and minor changes to report for formatting
</commit_message>
<xml_diff>
--- a/Documntation/Full Project Report.docx
+++ b/Documntation/Full Project Report.docx
@@ -6,15 +6,21 @@
       <w:pPr>
         <w:pStyle w:val="Heading2"/>
         <w:rPr>
+          <w:rFonts w:asciiTheme="majorBidi" w:hAnsiTheme="majorBidi"/>
           <w:color w:val="A6A6A6"/>
+          <w:sz w:val="24"/>
+          <w:szCs w:val="24"/>
         </w:rPr>
       </w:pPr>
       <w:bookmarkStart w:id="0" w:name="_Hlk103094881"/>
       <w:bookmarkEnd w:id="0"/>
       <w:r>
         <w:rPr>
+          <w:rFonts w:asciiTheme="majorBidi" w:hAnsiTheme="majorBidi"/>
           <w:noProof/>
           <w:color w:val="A6A6A6"/>
+          <w:sz w:val="24"/>
+          <w:szCs w:val="24"/>
         </w:rPr>
         <w:drawing>
           <wp:anchor distT="0" distB="0" distL="114300" distR="114300" simplePos="0" relativeHeight="251659264" behindDoc="0" locked="0" layoutInCell="1" allowOverlap="1" wp14:anchorId="3696F222" wp14:editId="57D3D512">
@@ -75,19 +81,28 @@
       </w:r>
       <w:r>
         <w:rPr>
+          <w:rFonts w:asciiTheme="majorBidi" w:hAnsiTheme="majorBidi"/>
           <w:color w:val="A6A6A6"/>
+          <w:sz w:val="24"/>
+          <w:szCs w:val="24"/>
         </w:rPr>
         <w:t xml:space="preserve">Software Engineering </w:t>
       </w:r>
       <w:r>
         <w:rPr>
+          <w:rFonts w:asciiTheme="majorBidi" w:hAnsiTheme="majorBidi"/>
           <w:color w:val="A6A6A6"/>
+          <w:sz w:val="24"/>
+          <w:szCs w:val="24"/>
         </w:rPr>
         <w:t>2</w:t>
       </w:r>
       <w:r>
         <w:rPr>
+          <w:rFonts w:asciiTheme="majorBidi" w:hAnsiTheme="majorBidi"/>
           <w:color w:val="A6A6A6"/>
+          <w:sz w:val="24"/>
+          <w:szCs w:val="24"/>
         </w:rPr>
         <w:t xml:space="preserve"> Report</w:t>
       </w:r>
@@ -181,12 +196,16 @@
         <w:rPr>
           <w:rFonts w:asciiTheme="majorBidi" w:hAnsiTheme="majorBidi" w:cstheme="majorBidi"/>
           <w:color w:val="A6A6A6" w:themeColor="background1" w:themeShade="A6"/>
+          <w:sz w:val="24"/>
+          <w:szCs w:val="24"/>
         </w:rPr>
       </w:pPr>
       <w:r>
         <w:rPr>
           <w:rFonts w:asciiTheme="majorBidi" w:hAnsiTheme="majorBidi" w:cstheme="majorBidi"/>
           <w:color w:val="A6A6A6" w:themeColor="background1" w:themeShade="A6"/>
+          <w:sz w:val="24"/>
+          <w:szCs w:val="24"/>
         </w:rPr>
         <w:t>Umm Al-Qura University</w:t>
       </w:r>
@@ -762,8 +781,7 @@
           <w:sz w:val="28"/>
           <w:szCs w:val="28"/>
         </w:rPr>
-        <w:tab/>
-        <w:t xml:space="preserve"> </w:t>
+        <w:t>(</w:t>
       </w:r>
       <w:r>
         <w:rPr>
@@ -771,8 +789,41 @@
           <w:sz w:val="28"/>
           <w:szCs w:val="28"/>
         </w:rPr>
+        <w:t>Group Leader</w:t>
+      </w:r>
+      <w:r>
+        <w:rPr>
+          <w:rFonts w:asciiTheme="majorBidi" w:hAnsiTheme="majorBidi" w:cstheme="majorBidi"/>
+          <w:sz w:val="28"/>
+          <w:szCs w:val="28"/>
+        </w:rPr>
+        <w:t>)</w:t>
+      </w:r>
+      <w:r>
+        <w:rPr>
+          <w:rFonts w:asciiTheme="majorBidi" w:hAnsiTheme="majorBidi" w:cstheme="majorBidi"/>
+          <w:sz w:val="28"/>
+          <w:szCs w:val="28"/>
+        </w:rPr>
         <w:tab/>
-        <w:t>ID:439007816  Group Leader</w:t>
+        <w:t xml:space="preserve">ID:439007816  </w:t>
+      </w:r>
+      <w:r>
+        <w:rPr>
+          <w:rFonts w:asciiTheme="majorBidi" w:hAnsiTheme="majorBidi" w:cstheme="majorBidi"/>
+          <w:sz w:val="28"/>
+          <w:szCs w:val="28"/>
+        </w:rPr>
+        <w:t xml:space="preserve"> </w:t>
+      </w:r>
+      <w:r>
+        <w:rPr>
+          <w:rFonts w:asciiTheme="majorBidi" w:hAnsiTheme="majorBidi" w:cstheme="majorBidi"/>
+          <w:sz w:val="28"/>
+          <w:szCs w:val="28"/>
+        </w:rPr>
+        <w:tab/>
+        <w:t>Group: 1</w:t>
       </w:r>
     </w:p>
     <w:p>
@@ -819,7 +870,23 @@
           <w:szCs w:val="28"/>
         </w:rPr>
         <w:tab/>
-        <w:t>ID:439000763    Group:</w:t>
+        <w:t xml:space="preserve">ID:439000763    </w:t>
+      </w:r>
+      <w:r>
+        <w:rPr>
+          <w:rFonts w:asciiTheme="majorBidi" w:hAnsiTheme="majorBidi" w:cstheme="majorBidi"/>
+          <w:sz w:val="28"/>
+          <w:szCs w:val="28"/>
+        </w:rPr>
+        <w:tab/>
+      </w:r>
+      <w:r>
+        <w:rPr>
+          <w:rFonts w:asciiTheme="majorBidi" w:hAnsiTheme="majorBidi" w:cstheme="majorBidi"/>
+          <w:sz w:val="28"/>
+          <w:szCs w:val="28"/>
+        </w:rPr>
+        <w:t>Group:</w:t>
       </w:r>
     </w:p>
     <w:p>
@@ -843,44 +910,78 @@
         </w:rPr>
         <w:t>Abdulaziz</w:t>
       </w:r>
-    </w:p>
-    <w:p>
-      <w:pPr>
-        <w:rPr>
-          <w:rFonts w:asciiTheme="majorBidi" w:hAnsiTheme="majorBidi" w:cstheme="majorBidi"/>
-          <w:b/>
-          <w:bCs/>
+      <w:r>
+        <w:rPr>
+          <w:rFonts w:asciiTheme="majorBidi" w:hAnsiTheme="majorBidi" w:cstheme="majorBidi"/>
           <w:sz w:val="28"/>
           <w:szCs w:val="28"/>
         </w:rPr>
-      </w:pPr>
-    </w:p>
-    <w:p>
-      <w:pPr>
+        <w:t xml:space="preserve"> Othman Ghazi </w:t>
+      </w:r>
+      <w:r>
         <w:rPr>
           <w:rFonts w:asciiTheme="majorBidi" w:hAnsiTheme="majorBidi" w:cstheme="majorBidi"/>
           <w:sz w:val="28"/>
           <w:szCs w:val="28"/>
         </w:rPr>
-      </w:pPr>
-    </w:p>
-    <w:p>
-      <w:pPr>
+        <w:tab/>
+      </w:r>
+      <w:r>
         <w:rPr>
           <w:rFonts w:asciiTheme="majorBidi" w:hAnsiTheme="majorBidi" w:cstheme="majorBidi"/>
           <w:sz w:val="28"/>
           <w:szCs w:val="28"/>
         </w:rPr>
-      </w:pPr>
-    </w:p>
-    <w:p>
-      <w:pPr>
-        <w:ind w:firstLine="720"/>
+        <w:tab/>
+        <w:t>ID:439004604</w:t>
+      </w:r>
+      <w:r>
         <w:rPr>
           <w:rFonts w:asciiTheme="majorBidi" w:hAnsiTheme="majorBidi" w:cstheme="majorBidi"/>
           <w:sz w:val="28"/>
           <w:szCs w:val="28"/>
         </w:rPr>
+        <w:tab/>
+        <w:t>Group:3</w:t>
+      </w:r>
+    </w:p>
+    <w:p>
+      <w:pPr>
+        <w:rPr>
+          <w:rFonts w:asciiTheme="majorBidi" w:hAnsiTheme="majorBidi" w:cstheme="majorBidi"/>
+          <w:b/>
+          <w:bCs/>
+          <w:sz w:val="28"/>
+          <w:szCs w:val="28"/>
+        </w:rPr>
+      </w:pPr>
+    </w:p>
+    <w:p>
+      <w:pPr>
+        <w:rPr>
+          <w:rFonts w:asciiTheme="majorBidi" w:hAnsiTheme="majorBidi" w:cstheme="majorBidi"/>
+          <w:sz w:val="28"/>
+          <w:szCs w:val="28"/>
+        </w:rPr>
+      </w:pPr>
+    </w:p>
+    <w:p>
+      <w:pPr>
+        <w:rPr>
+          <w:rFonts w:asciiTheme="majorBidi" w:hAnsiTheme="majorBidi" w:cstheme="majorBidi"/>
+          <w:sz w:val="28"/>
+          <w:szCs w:val="28"/>
+        </w:rPr>
+      </w:pPr>
+    </w:p>
+    <w:p>
+      <w:pPr>
+        <w:ind w:firstLine="720"/>
+        <w:rPr>
+          <w:rFonts w:asciiTheme="majorBidi" w:hAnsiTheme="majorBidi" w:cstheme="majorBidi"/>
+          <w:sz w:val="28"/>
+          <w:szCs w:val="28"/>
+        </w:rPr>
       </w:pPr>
     </w:p>
     <w:p>
@@ -1143,6 +1244,246 @@
         <w:jc w:val="center"/>
         <w:rPr>
           <w:rFonts w:asciiTheme="majorBidi" w:hAnsiTheme="majorBidi" w:cstheme="majorBidi"/>
+          <w:sz w:val="24"/>
+          <w:szCs w:val="24"/>
+        </w:rPr>
+      </w:pPr>
+    </w:p>
+    <w:p>
+      <w:pPr>
+        <w:jc w:val="center"/>
+        <w:rPr>
+          <w:rFonts w:asciiTheme="majorBidi" w:hAnsiTheme="majorBidi" w:cstheme="majorBidi"/>
+          <w:sz w:val="24"/>
+          <w:szCs w:val="24"/>
+        </w:rPr>
+      </w:pPr>
+    </w:p>
+    <w:p>
+      <w:pPr>
+        <w:jc w:val="center"/>
+        <w:rPr>
+          <w:rFonts w:asciiTheme="majorBidi" w:hAnsiTheme="majorBidi" w:cstheme="majorBidi"/>
+          <w:sz w:val="24"/>
+          <w:szCs w:val="24"/>
+        </w:rPr>
+      </w:pPr>
+    </w:p>
+    <w:p>
+      <w:pPr>
+        <w:jc w:val="center"/>
+        <w:rPr>
+          <w:rFonts w:asciiTheme="majorBidi" w:hAnsiTheme="majorBidi" w:cstheme="majorBidi"/>
+          <w:sz w:val="24"/>
+          <w:szCs w:val="24"/>
+        </w:rPr>
+      </w:pPr>
+    </w:p>
+    <w:p>
+      <w:pPr>
+        <w:jc w:val="center"/>
+        <w:rPr>
+          <w:rFonts w:asciiTheme="majorBidi" w:hAnsiTheme="majorBidi" w:cstheme="majorBidi"/>
+          <w:sz w:val="24"/>
+          <w:szCs w:val="24"/>
+        </w:rPr>
+      </w:pPr>
+    </w:p>
+    <w:p>
+      <w:pPr>
+        <w:jc w:val="center"/>
+        <w:rPr>
+          <w:rFonts w:asciiTheme="majorBidi" w:hAnsiTheme="majorBidi" w:cstheme="majorBidi"/>
+          <w:sz w:val="24"/>
+          <w:szCs w:val="24"/>
+        </w:rPr>
+      </w:pPr>
+    </w:p>
+    <w:p>
+      <w:pPr>
+        <w:jc w:val="center"/>
+        <w:rPr>
+          <w:rFonts w:asciiTheme="majorBidi" w:hAnsiTheme="majorBidi" w:cstheme="majorBidi"/>
+          <w:sz w:val="24"/>
+          <w:szCs w:val="24"/>
+        </w:rPr>
+      </w:pPr>
+    </w:p>
+    <w:p>
+      <w:pPr>
+        <w:jc w:val="center"/>
+        <w:rPr>
+          <w:rFonts w:asciiTheme="majorBidi" w:hAnsiTheme="majorBidi" w:cstheme="majorBidi"/>
+          <w:sz w:val="24"/>
+          <w:szCs w:val="24"/>
+        </w:rPr>
+      </w:pPr>
+    </w:p>
+    <w:p>
+      <w:pPr>
+        <w:jc w:val="center"/>
+        <w:rPr>
+          <w:rFonts w:asciiTheme="majorBidi" w:hAnsiTheme="majorBidi" w:cstheme="majorBidi"/>
+          <w:sz w:val="24"/>
+          <w:szCs w:val="24"/>
+        </w:rPr>
+      </w:pPr>
+    </w:p>
+    <w:p>
+      <w:pPr>
+        <w:jc w:val="center"/>
+        <w:rPr>
+          <w:rFonts w:asciiTheme="majorBidi" w:hAnsiTheme="majorBidi" w:cstheme="majorBidi"/>
+          <w:sz w:val="24"/>
+          <w:szCs w:val="24"/>
+        </w:rPr>
+      </w:pPr>
+    </w:p>
+    <w:p>
+      <w:pPr>
+        <w:jc w:val="center"/>
+        <w:rPr>
+          <w:rFonts w:asciiTheme="majorBidi" w:hAnsiTheme="majorBidi" w:cstheme="majorBidi"/>
+          <w:sz w:val="24"/>
+          <w:szCs w:val="24"/>
+        </w:rPr>
+      </w:pPr>
+    </w:p>
+    <w:p>
+      <w:pPr>
+        <w:jc w:val="center"/>
+        <w:rPr>
+          <w:rFonts w:asciiTheme="majorBidi" w:hAnsiTheme="majorBidi" w:cstheme="majorBidi"/>
+          <w:sz w:val="24"/>
+          <w:szCs w:val="24"/>
+        </w:rPr>
+      </w:pPr>
+    </w:p>
+    <w:p>
+      <w:pPr>
+        <w:jc w:val="center"/>
+        <w:rPr>
+          <w:rFonts w:asciiTheme="majorBidi" w:hAnsiTheme="majorBidi" w:cstheme="majorBidi"/>
+          <w:sz w:val="24"/>
+          <w:szCs w:val="24"/>
+        </w:rPr>
+      </w:pPr>
+    </w:p>
+    <w:p>
+      <w:pPr>
+        <w:jc w:val="center"/>
+        <w:rPr>
+          <w:rFonts w:asciiTheme="majorBidi" w:hAnsiTheme="majorBidi" w:cstheme="majorBidi"/>
+          <w:sz w:val="24"/>
+          <w:szCs w:val="24"/>
+        </w:rPr>
+      </w:pPr>
+    </w:p>
+    <w:p>
+      <w:pPr>
+        <w:jc w:val="center"/>
+        <w:rPr>
+          <w:rFonts w:asciiTheme="majorBidi" w:hAnsiTheme="majorBidi" w:cstheme="majorBidi"/>
+          <w:sz w:val="24"/>
+          <w:szCs w:val="24"/>
+        </w:rPr>
+      </w:pPr>
+    </w:p>
+    <w:p>
+      <w:pPr>
+        <w:jc w:val="center"/>
+        <w:rPr>
+          <w:rFonts w:asciiTheme="majorBidi" w:hAnsiTheme="majorBidi" w:cstheme="majorBidi"/>
+          <w:sz w:val="24"/>
+          <w:szCs w:val="24"/>
+        </w:rPr>
+      </w:pPr>
+    </w:p>
+    <w:p>
+      <w:pPr>
+        <w:jc w:val="center"/>
+        <w:rPr>
+          <w:rFonts w:asciiTheme="majorBidi" w:hAnsiTheme="majorBidi" w:cstheme="majorBidi"/>
+          <w:sz w:val="24"/>
+          <w:szCs w:val="24"/>
+        </w:rPr>
+      </w:pPr>
+    </w:p>
+    <w:p>
+      <w:pPr>
+        <w:jc w:val="center"/>
+        <w:rPr>
+          <w:rFonts w:asciiTheme="majorBidi" w:hAnsiTheme="majorBidi" w:cstheme="majorBidi"/>
+          <w:sz w:val="24"/>
+          <w:szCs w:val="24"/>
+        </w:rPr>
+      </w:pPr>
+    </w:p>
+    <w:p>
+      <w:pPr>
+        <w:jc w:val="center"/>
+        <w:rPr>
+          <w:rFonts w:asciiTheme="majorBidi" w:hAnsiTheme="majorBidi" w:cstheme="majorBidi"/>
+          <w:sz w:val="24"/>
+          <w:szCs w:val="24"/>
+        </w:rPr>
+      </w:pPr>
+    </w:p>
+    <w:p>
+      <w:pPr>
+        <w:jc w:val="center"/>
+        <w:rPr>
+          <w:rFonts w:asciiTheme="majorBidi" w:hAnsiTheme="majorBidi" w:cstheme="majorBidi"/>
+          <w:sz w:val="24"/>
+          <w:szCs w:val="24"/>
+        </w:rPr>
+      </w:pPr>
+    </w:p>
+    <w:p>
+      <w:pPr>
+        <w:jc w:val="center"/>
+        <w:rPr>
+          <w:rFonts w:asciiTheme="majorBidi" w:hAnsiTheme="majorBidi" w:cstheme="majorBidi"/>
+          <w:sz w:val="24"/>
+          <w:szCs w:val="24"/>
+        </w:rPr>
+      </w:pPr>
+    </w:p>
+    <w:p>
+      <w:pPr>
+        <w:jc w:val="center"/>
+        <w:rPr>
+          <w:rFonts w:asciiTheme="majorBidi" w:hAnsiTheme="majorBidi" w:cstheme="majorBidi"/>
+          <w:sz w:val="24"/>
+          <w:szCs w:val="24"/>
+        </w:rPr>
+      </w:pPr>
+    </w:p>
+    <w:p>
+      <w:pPr>
+        <w:jc w:val="center"/>
+        <w:rPr>
+          <w:rFonts w:asciiTheme="majorBidi" w:hAnsiTheme="majorBidi" w:cstheme="majorBidi"/>
+          <w:sz w:val="24"/>
+          <w:szCs w:val="24"/>
+        </w:rPr>
+      </w:pPr>
+    </w:p>
+    <w:p>
+      <w:pPr>
+        <w:jc w:val="center"/>
+        <w:rPr>
+          <w:rFonts w:asciiTheme="majorBidi" w:hAnsiTheme="majorBidi" w:cstheme="majorBidi"/>
+          <w:sz w:val="24"/>
+          <w:szCs w:val="24"/>
+        </w:rPr>
+      </w:pPr>
+    </w:p>
+    <w:p>
+      <w:pPr>
+        <w:jc w:val="center"/>
+        <w:rPr>
+          <w:rFonts w:asciiTheme="majorBidi" w:hAnsiTheme="majorBidi" w:cstheme="majorBidi"/>
           <w:sz w:val="28"/>
           <w:szCs w:val="28"/>
         </w:rPr>
@@ -1153,13 +1494,13 @@
           <w:sz w:val="28"/>
           <w:szCs w:val="28"/>
         </w:rPr>
+        <w:lastRenderedPageBreak/>
         <w:t>ABSTRACT</w:t>
       </w:r>
     </w:p>
     <w:p>
       <w:pPr>
         <w:ind w:firstLine="720"/>
-        <w:jc w:val="center"/>
         <w:rPr>
           <w:sz w:val="28"/>
           <w:szCs w:val="28"/>
@@ -1172,16 +1513,13 @@
         </w:rPr>
         <w:t>Now a days applications are integrated into our daily life for both consumers and businesses  therefore any business  of any size needs up to date software that can do the core functions of a clinic system such as adding patients ,editing ,searching , booking appointments and has a hierarchy for the system users such receptionist , managers, and owners to maintain information integrity which is necessary to get consumers trust which will result in better profits.</w:t>
       </w:r>
-    </w:p>
-    <w:p>
-      <w:pPr>
-        <w:ind w:firstLine="720"/>
-        <w:jc w:val="center"/>
+      <w:r>
         <w:rPr>
           <w:sz w:val="28"/>
           <w:szCs w:val="28"/>
         </w:rPr>
-      </w:pPr>
+        <w:t xml:space="preserve"> </w:t>
+      </w:r>
       <w:r>
         <w:rPr>
           <w:sz w:val="28"/>
@@ -1201,65 +1539,106 @@
           <w:sz w:val="28"/>
           <w:szCs w:val="28"/>
         </w:rPr>
-        <w:t xml:space="preserve"> an optimal option for small to medium businesses .</w:t>
-      </w:r>
-    </w:p>
-    <w:p>
-      <w:pPr>
-        <w:ind w:firstLine="720"/>
-        <w:jc w:val="center"/>
+        <w:t xml:space="preserve"> an optimal option for small to medium businesses .That’s where Icare comes in as An Information System for a small to medium  sized clinic that will solve the large-scale application problems by being a lightweight desktop application that will work on low to medium spec systems  which will provide the core functionality any small to medium clinic would need moreover won’t be bigger than what the user needs i.e., they pay for what they need and won’t have any unnecessary  features there paying for </w:t>
+      </w:r>
+      <w:r>
         <w:rPr>
           <w:sz w:val="28"/>
           <w:szCs w:val="28"/>
         </w:rPr>
-      </w:pPr>
+        <w:t>.</w:t>
+      </w:r>
       <w:r>
         <w:rPr>
           <w:sz w:val="28"/>
           <w:szCs w:val="28"/>
         </w:rPr>
-        <w:t>That’s where Icare comes in as An Information System for a small to medium  sized clinic that will solve the large-scale application problems by being a lightweight desktop application that will work on low to medium spec systems  which will provide the core functionality any small to medium clinic would need moreover won’t be bigger than what the user needs i.e., they pay for what they need and won’t have any unnecessary  features there paying for .</w:t>
-      </w:r>
-    </w:p>
-    <w:p>
-      <w:pPr>
-        <w:ind w:firstLine="720"/>
-        <w:jc w:val="center"/>
+        <w:t xml:space="preserve">This will be achieved by using tools such as , java for the backend with javaFX for frontend interfaces and MySQL for the database all these three tools are great for light weight desktop </w:t>
+      </w:r>
+      <w:proofErr w:type="spellStart"/>
+      <w:r>
         <w:rPr>
           <w:sz w:val="28"/>
           <w:szCs w:val="28"/>
         </w:rPr>
-      </w:pPr>
+        <w:t>applications.In</w:t>
+      </w:r>
+      <w:proofErr w:type="spellEnd"/>
       <w:r>
         <w:rPr>
           <w:sz w:val="28"/>
           <w:szCs w:val="28"/>
         </w:rPr>
-        <w:t>This will be achieved by using tools such as , java for the backend with javaFX for frontend interfaces and MySQL for the database all these three tools are great for light weight desktop applications.</w:t>
-      </w:r>
-    </w:p>
-    <w:p>
-      <w:pPr>
-        <w:ind w:firstLine="720"/>
-        <w:jc w:val="center"/>
-        <w:rPr>
-          <w:sz w:val="28"/>
-          <w:szCs w:val="28"/>
-        </w:rPr>
-      </w:pPr>
-      <w:r>
-        <w:rPr>
-          <w:sz w:val="28"/>
-          <w:szCs w:val="28"/>
-        </w:rPr>
-        <w:t>In conclusion we aim to fill a gap in the market where cheaper smaller apps will work for clients that can be easily customized to their needs that work on low spec systems.</w:t>
-      </w:r>
-    </w:p>
-    <w:p>
-      <w:pPr>
-        <w:jc w:val="center"/>
-        <w:rPr>
-          <w:rFonts w:asciiTheme="majorBidi" w:hAnsiTheme="majorBidi" w:cstheme="majorBidi"/>
+        <w:t xml:space="preserve"> conclusion we aim to fill a gap in the market where cheaper smaller apps will work for clients that can be easily customized to their needs that work on low spec systems.</w:t>
+      </w:r>
+    </w:p>
+    <w:p>
+      <w:pPr>
+        <w:rPr>
+          <w:rFonts w:asciiTheme="majorBidi" w:hAnsiTheme="majorBidi" w:cstheme="majorBidi"/>
+          <w:sz w:val="24"/>
+          <w:szCs w:val="24"/>
+        </w:rPr>
+      </w:pPr>
+    </w:p>
+    <w:p>
+      <w:pPr>
+        <w:rPr>
+          <w:color w:val="808080" w:themeColor="background1" w:themeShade="80"/>
+          <w:sz w:val="24"/>
+          <w:szCs w:val="24"/>
+        </w:rPr>
+      </w:pPr>
+    </w:p>
+    <w:p>
+      <w:pPr>
+        <w:rPr>
+          <w:color w:val="808080" w:themeColor="background1" w:themeShade="80"/>
+          <w:sz w:val="24"/>
+          <w:szCs w:val="24"/>
+        </w:rPr>
+      </w:pPr>
+    </w:p>
+    <w:p>
+      <w:pPr>
+        <w:rPr>
+          <w:color w:val="808080" w:themeColor="background1" w:themeShade="80"/>
+          <w:sz w:val="24"/>
+          <w:szCs w:val="24"/>
+        </w:rPr>
+      </w:pPr>
+    </w:p>
+    <w:p>
+      <w:pPr>
+        <w:rPr>
+          <w:color w:val="808080" w:themeColor="background1" w:themeShade="80"/>
+          <w:sz w:val="24"/>
+          <w:szCs w:val="24"/>
+        </w:rPr>
+      </w:pPr>
+    </w:p>
+    <w:p>
+      <w:pPr>
+        <w:rPr>
+          <w:color w:val="808080" w:themeColor="background1" w:themeShade="80"/>
+          <w:sz w:val="24"/>
+          <w:szCs w:val="24"/>
+        </w:rPr>
+      </w:pPr>
+    </w:p>
+    <w:p>
+      <w:pPr>
+        <w:rPr>
+          <w:color w:val="808080" w:themeColor="background1" w:themeShade="80"/>
+          <w:sz w:val="24"/>
+          <w:szCs w:val="24"/>
+        </w:rPr>
+      </w:pPr>
+    </w:p>
+    <w:p>
+      <w:pPr>
+        <w:rPr>
+          <w:color w:val="808080" w:themeColor="background1" w:themeShade="80"/>
           <w:sz w:val="24"/>
           <w:szCs w:val="24"/>
         </w:rPr>
@@ -1296,6 +1675,17 @@
           <w:szCs w:val="36"/>
         </w:rPr>
         <w:lastRenderedPageBreak/>
+        <w:t xml:space="preserve"> Table Of </w:t>
+      </w:r>
+      <w:r>
+        <w:rPr>
+          <w:rFonts w:asciiTheme="majorBidi" w:hAnsiTheme="majorBidi" w:cstheme="majorBidi"/>
+          <w:b/>
+          <w:bCs/>
+          <w:color w:val="auto"/>
+          <w:sz w:val="36"/>
+          <w:szCs w:val="36"/>
+        </w:rPr>
         <w:t>Contents</w:t>
       </w:r>
     </w:p>
@@ -1336,7 +1726,43 @@
           <w:color w:val="auto"/>
           <w:u w:val="none"/>
         </w:rPr>
-        <w:t>Chapter 1 Introduction ..................................................................................</w:t>
+        <w:t>Chapter 1 In</w:t>
+      </w:r>
+      <w:r>
+        <w:rPr>
+          <w:rStyle w:val="Hyperlink"/>
+          <w:rFonts w:asciiTheme="majorBidi" w:hAnsiTheme="majorBidi" w:cstheme="majorBidi"/>
+          <w:color w:val="auto"/>
+          <w:u w:val="none"/>
+        </w:rPr>
+        <w:t>t</w:t>
+      </w:r>
+      <w:r>
+        <w:rPr>
+          <w:rStyle w:val="Hyperlink"/>
+          <w:rFonts w:asciiTheme="majorBidi" w:hAnsiTheme="majorBidi" w:cstheme="majorBidi"/>
+          <w:color w:val="auto"/>
+          <w:u w:val="none"/>
+        </w:rPr>
+        <w:t>rodu</w:t>
+      </w:r>
+      <w:r>
+        <w:rPr>
+          <w:rStyle w:val="Hyperlink"/>
+          <w:rFonts w:asciiTheme="majorBidi" w:hAnsiTheme="majorBidi" w:cstheme="majorBidi"/>
+          <w:color w:val="auto"/>
+          <w:u w:val="none"/>
+        </w:rPr>
+        <w:t>c</w:t>
+      </w:r>
+      <w:r>
+        <w:rPr>
+          <w:rStyle w:val="Hyperlink"/>
+          <w:rFonts w:asciiTheme="majorBidi" w:hAnsiTheme="majorBidi" w:cstheme="majorBidi"/>
+          <w:color w:val="auto"/>
+          <w:u w:val="none"/>
+        </w:rPr>
+        <w:t>tion ..................................................................................</w:t>
       </w:r>
       <w:r>
         <w:rPr>
@@ -1485,7 +1911,43 @@
             <w:color w:val="auto"/>
             <w:u w:val="none"/>
           </w:rPr>
-          <w:t>Chapter 2 System Analysis ............................................................................</w:t>
+          <w:t xml:space="preserve">Chapter 2 </w:t>
+        </w:r>
+        <w:r>
+          <w:rPr>
+            <w:rStyle w:val="Hyperlink"/>
+            <w:rFonts w:asciiTheme="majorBidi" w:hAnsiTheme="majorBidi" w:cstheme="majorBidi"/>
+            <w:color w:val="auto"/>
+            <w:u w:val="none"/>
+          </w:rPr>
+          <w:t>Requirements</w:t>
+        </w:r>
+        <w:r>
+          <w:rPr>
+            <w:rStyle w:val="Hyperlink"/>
+            <w:rFonts w:asciiTheme="majorBidi" w:hAnsiTheme="majorBidi" w:cstheme="majorBidi"/>
+            <w:color w:val="auto"/>
+            <w:u w:val="none"/>
+          </w:rPr>
+          <w:t xml:space="preserve"> Analysis .............................................................</w:t>
+        </w:r>
+        <w:r>
+          <w:rPr>
+            <w:rStyle w:val="Hyperlink"/>
+            <w:rFonts w:asciiTheme="majorBidi" w:hAnsiTheme="majorBidi" w:cstheme="majorBidi"/>
+            <w:color w:val="auto"/>
+            <w:u w:val="none"/>
+          </w:rPr>
+          <w:t>...</w:t>
+        </w:r>
+        <w:r>
+          <w:rPr>
+            <w:rStyle w:val="Hyperlink"/>
+            <w:rFonts w:asciiTheme="majorBidi" w:hAnsiTheme="majorBidi" w:cstheme="majorBidi"/>
+            <w:color w:val="auto"/>
+            <w:u w:val="none"/>
+          </w:rPr>
+          <w:t>...............</w:t>
         </w:r>
       </w:hyperlink>
       <w:r>
@@ -1495,7 +1957,25 @@
           <w:color w:val="auto"/>
           <w:u w:val="none"/>
         </w:rPr>
-        <w:t>..................7</w:t>
+        <w:t>..................</w:t>
+      </w:r>
+      <w:r>
+        <w:rPr>
+          <w:rStyle w:val="Hyperlink"/>
+          <w:rFonts w:asciiTheme="majorBidi" w:hAnsiTheme="majorBidi" w:cstheme="majorBidi"/>
+          <w:color w:val="auto"/>
+          <w:u w:val="none"/>
+        </w:rPr>
+        <w:t>..</w:t>
+      </w:r>
+      <w:r>
+        <w:rPr>
+          <w:rStyle w:val="Hyperlink"/>
+          <w:rFonts w:asciiTheme="majorBidi" w:hAnsiTheme="majorBidi" w:cstheme="majorBidi"/>
+          <w:color w:val="auto"/>
+          <w:u w:val="none"/>
+        </w:rPr>
+        <w:t>7</w:t>
       </w:r>
     </w:p>
     <w:p>
@@ -1514,7 +1994,43 @@
             <w:color w:val="auto"/>
             <w:u w:val="none"/>
           </w:rPr>
-          <w:t>2. System Analysis ............................................................................................</w:t>
+          <w:t xml:space="preserve">2. </w:t>
+        </w:r>
+        <w:r>
+          <w:rPr>
+            <w:rStyle w:val="Hyperlink"/>
+            <w:rFonts w:asciiTheme="majorBidi" w:hAnsiTheme="majorBidi" w:cstheme="majorBidi"/>
+            <w:color w:val="auto"/>
+            <w:u w:val="none"/>
+          </w:rPr>
+          <w:t xml:space="preserve">Requirements </w:t>
+        </w:r>
+        <w:r>
+          <w:rPr>
+            <w:rStyle w:val="Hyperlink"/>
+            <w:rFonts w:asciiTheme="majorBidi" w:hAnsiTheme="majorBidi" w:cstheme="majorBidi"/>
+            <w:color w:val="auto"/>
+            <w:u w:val="none"/>
+          </w:rPr>
+          <w:t>Analysis .............................................................................</w:t>
+        </w:r>
+        <w:r>
+          <w:rPr>
+            <w:rStyle w:val="Hyperlink"/>
+            <w:rFonts w:asciiTheme="majorBidi" w:hAnsiTheme="majorBidi" w:cstheme="majorBidi"/>
+            <w:color w:val="auto"/>
+            <w:u w:val="none"/>
+          </w:rPr>
+          <w:t>.</w:t>
+        </w:r>
+        <w:r>
+          <w:rPr>
+            <w:rStyle w:val="Hyperlink"/>
+            <w:rFonts w:asciiTheme="majorBidi" w:hAnsiTheme="majorBidi" w:cstheme="majorBidi"/>
+            <w:color w:val="auto"/>
+            <w:u w:val="none"/>
+          </w:rPr>
+          <w:t>.............</w:t>
         </w:r>
       </w:hyperlink>
       <w:r>
@@ -1561,7 +2077,25 @@
           <w:color w:val="auto"/>
           <w:u w:val="none"/>
         </w:rPr>
-        <w:t>.......8</w:t>
+        <w:t>......</w:t>
+      </w:r>
+      <w:r>
+        <w:rPr>
+          <w:rStyle w:val="Hyperlink"/>
+          <w:rFonts w:asciiTheme="majorBidi" w:hAnsiTheme="majorBidi" w:cstheme="majorBidi"/>
+          <w:color w:val="auto"/>
+          <w:u w:val="none"/>
+        </w:rPr>
+        <w:t>........</w:t>
+      </w:r>
+      <w:r>
+        <w:rPr>
+          <w:rStyle w:val="Hyperlink"/>
+          <w:rFonts w:asciiTheme="majorBidi" w:hAnsiTheme="majorBidi" w:cstheme="majorBidi"/>
+          <w:color w:val="auto"/>
+          <w:u w:val="none"/>
+        </w:rPr>
+        <w:t>.8</w:t>
       </w:r>
     </w:p>
     <w:p>
@@ -1590,7 +2124,25 @@
           <w:color w:val="auto"/>
           <w:u w:val="none"/>
         </w:rPr>
-        <w:t>....8</w:t>
+        <w:t>....</w:t>
+      </w:r>
+      <w:r>
+        <w:rPr>
+          <w:rStyle w:val="Hyperlink"/>
+          <w:rFonts w:asciiTheme="majorBidi" w:hAnsiTheme="majorBidi" w:cstheme="majorBidi"/>
+          <w:color w:val="auto"/>
+          <w:u w:val="none"/>
+        </w:rPr>
+        <w:t>............</w:t>
+      </w:r>
+      <w:r>
+        <w:rPr>
+          <w:rStyle w:val="Hyperlink"/>
+          <w:rFonts w:asciiTheme="majorBidi" w:hAnsiTheme="majorBidi" w:cstheme="majorBidi"/>
+          <w:color w:val="auto"/>
+          <w:u w:val="none"/>
+        </w:rPr>
+        <w:t>8</w:t>
       </w:r>
       <w:r>
         <w:rPr>
@@ -1626,7 +2178,25 @@
           <w:color w:val="auto"/>
           <w:u w:val="none"/>
         </w:rPr>
-        <w:t>....8</w:t>
+        <w:t>....</w:t>
+      </w:r>
+      <w:r>
+        <w:rPr>
+          <w:rStyle w:val="Hyperlink"/>
+          <w:rFonts w:asciiTheme="majorBidi" w:hAnsiTheme="majorBidi" w:cstheme="majorBidi"/>
+          <w:color w:val="auto"/>
+          <w:u w:val="none"/>
+        </w:rPr>
+        <w:t>.</w:t>
+      </w:r>
+      <w:r>
+        <w:rPr>
+          <w:rStyle w:val="Hyperlink"/>
+          <w:rFonts w:asciiTheme="majorBidi" w:hAnsiTheme="majorBidi" w:cstheme="majorBidi"/>
+          <w:color w:val="auto"/>
+          <w:u w:val="none"/>
+        </w:rPr>
+        <w:t>8</w:t>
       </w:r>
     </w:p>
     <w:p>
@@ -1792,7 +2362,25 @@
           <w:color w:val="auto"/>
           <w:u w:val="none"/>
         </w:rPr>
-        <w:t>………………………………………………8</w:t>
+        <w:t>………………………………………………</w:t>
+      </w:r>
+      <w:r>
+        <w:rPr>
+          <w:rStyle w:val="Hyperlink"/>
+          <w:rFonts w:asciiTheme="majorBidi" w:hAnsiTheme="majorBidi" w:cstheme="majorBidi"/>
+          <w:color w:val="auto"/>
+          <w:u w:val="none"/>
+        </w:rPr>
+        <w:t>.</w:t>
+      </w:r>
+      <w:r>
+        <w:rPr>
+          <w:rStyle w:val="Hyperlink"/>
+          <w:rFonts w:asciiTheme="majorBidi" w:hAnsiTheme="majorBidi" w:cstheme="majorBidi"/>
+          <w:color w:val="auto"/>
+          <w:u w:val="none"/>
+        </w:rPr>
+        <w:t>8</w:t>
       </w:r>
     </w:p>
     <w:p>
@@ -1820,7 +2408,21 @@
           <w:rFonts w:asciiTheme="majorBidi" w:hAnsiTheme="majorBidi" w:cstheme="majorBidi"/>
           <w:color w:val="auto"/>
         </w:rPr>
-        <w:t>..38</w:t>
+        <w:t>..</w:t>
+      </w:r>
+      <w:r>
+        <w:rPr>
+          <w:rFonts w:asciiTheme="majorBidi" w:hAnsiTheme="majorBidi" w:cstheme="majorBidi"/>
+          <w:color w:val="auto"/>
+        </w:rPr>
+        <w:t>.</w:t>
+      </w:r>
+      <w:r>
+        <w:rPr>
+          <w:rFonts w:asciiTheme="majorBidi" w:hAnsiTheme="majorBidi" w:cstheme="majorBidi"/>
+          <w:color w:val="auto"/>
+        </w:rPr>
+        <w:t>38</w:t>
       </w:r>
       <w:r>
         <w:rPr>
@@ -1882,7 +2484,25 @@
             <w:color w:val="auto"/>
             <w:u w:val="none"/>
           </w:rPr>
-          <w:t>2.2.3.2 Usability Requirements ...............................................................</w:t>
+          <w:t>2.2.3.2 Usability Requirements ..............................................................</w:t>
+        </w:r>
+        <w:r>
+          <w:rPr>
+            <w:rStyle w:val="Hyperlink"/>
+            <w:rFonts w:asciiTheme="majorBidi" w:hAnsiTheme="majorBidi" w:cstheme="majorBidi"/>
+            <w:color w:val="auto"/>
+            <w:u w:val="none"/>
+          </w:rPr>
+          <w:t>.</w:t>
+        </w:r>
+        <w:r>
+          <w:rPr>
+            <w:rStyle w:val="Hyperlink"/>
+            <w:rFonts w:asciiTheme="majorBidi" w:hAnsiTheme="majorBidi" w:cstheme="majorBidi"/>
+            <w:color w:val="auto"/>
+            <w:u w:val="none"/>
+          </w:rPr>
+          <w:t>.</w:t>
         </w:r>
         <w:r>
           <w:rPr>
@@ -2007,7 +2627,25 @@
             <w:color w:val="auto"/>
             <w:u w:val="none"/>
           </w:rPr>
-          <w:t>Chapter 3 Design Considerations ...............</w:t>
+          <w:t xml:space="preserve">Chapter 3 Design </w:t>
+        </w:r>
+        <w:r>
+          <w:rPr>
+            <w:rStyle w:val="Hyperlink"/>
+            <w:rFonts w:asciiTheme="majorBidi" w:hAnsiTheme="majorBidi" w:cstheme="majorBidi"/>
+            <w:color w:val="auto"/>
+            <w:u w:val="none"/>
+          </w:rPr>
+          <w:t>C</w:t>
+        </w:r>
+        <w:r>
+          <w:rPr>
+            <w:rStyle w:val="Hyperlink"/>
+            <w:rFonts w:asciiTheme="majorBidi" w:hAnsiTheme="majorBidi" w:cstheme="majorBidi"/>
+            <w:color w:val="auto"/>
+            <w:u w:val="none"/>
+          </w:rPr>
+          <w:t>onsiderations ...............</w:t>
         </w:r>
         <w:r>
           <w:rPr>
@@ -2033,7 +2671,7 @@
           <w:rFonts w:asciiTheme="majorBidi" w:hAnsiTheme="majorBidi" w:cstheme="majorBidi"/>
           <w:color w:val="auto"/>
         </w:rPr>
-        <w:t xml:space="preserve"> </w:t>
+        <w:t>.............</w:t>
       </w:r>
     </w:p>
     <w:p>
@@ -2060,7 +2698,7 @@
           <w:rFonts w:asciiTheme="majorBidi" w:hAnsiTheme="majorBidi" w:cstheme="majorBidi"/>
           <w:color w:val="auto"/>
         </w:rPr>
-        <w:t xml:space="preserve"> </w:t>
+        <w:t>...................................</w:t>
       </w:r>
     </w:p>
     <w:p>
@@ -2078,6 +2716,13 @@
           <w:color w:val="auto"/>
         </w:rPr>
         <w:t>3.1 Design Constraints .......................................................................................</w:t>
+      </w:r>
+      <w:r>
+        <w:rPr>
+          <w:rFonts w:asciiTheme="majorBidi" w:hAnsiTheme="majorBidi" w:cstheme="majorBidi"/>
+          <w:color w:val="auto"/>
+        </w:rPr>
+        <w:t>.................</w:t>
       </w:r>
     </w:p>
     <w:p>
@@ -2145,43 +2790,7 @@
             <w:color w:val="auto"/>
             <w:u w:val="none"/>
           </w:rPr>
-          <w:t>3.1.2 End-U</w:t>
-        </w:r>
-        <w:r>
-          <w:rPr>
-            <w:rStyle w:val="Hyperlink"/>
-            <w:rFonts w:asciiTheme="majorBidi" w:hAnsiTheme="majorBidi" w:cstheme="majorBidi"/>
-            <w:color w:val="auto"/>
-            <w:u w:val="none"/>
-          </w:rPr>
-          <w:t>s</w:t>
-        </w:r>
-        <w:r>
-          <w:rPr>
-            <w:rStyle w:val="Hyperlink"/>
-            <w:rFonts w:asciiTheme="majorBidi" w:hAnsiTheme="majorBidi" w:cstheme="majorBidi"/>
-            <w:color w:val="auto"/>
-            <w:u w:val="none"/>
-          </w:rPr>
-          <w:t>er Charact</w:t>
-        </w:r>
-        <w:r>
-          <w:rPr>
-            <w:rStyle w:val="Hyperlink"/>
-            <w:rFonts w:asciiTheme="majorBidi" w:hAnsiTheme="majorBidi" w:cstheme="majorBidi"/>
-            <w:color w:val="auto"/>
-            <w:u w:val="none"/>
-          </w:rPr>
-          <w:t>e</w:t>
-        </w:r>
-        <w:r>
-          <w:rPr>
-            <w:rStyle w:val="Hyperlink"/>
-            <w:rFonts w:asciiTheme="majorBidi" w:hAnsiTheme="majorBidi" w:cstheme="majorBidi"/>
-            <w:color w:val="auto"/>
-            <w:u w:val="none"/>
-          </w:rPr>
-          <w:t xml:space="preserve">ristics </w:t>
+          <w:t xml:space="preserve">3.1.2 End-User Characteristics </w:t>
         </w:r>
         <w:r>
           <w:rPr>
@@ -2265,8 +2874,10 @@
         <w:pStyle w:val="Default"/>
         <w:ind w:left="720" w:firstLine="720"/>
         <w:rPr>
+          <w:rStyle w:val="Hyperlink"/>
           <w:rFonts w:asciiTheme="majorBidi" w:hAnsiTheme="majorBidi" w:cstheme="majorBidi"/>
           <w:color w:val="auto"/>
+          <w:u w:val="none"/>
         </w:rPr>
       </w:pPr>
       <w:hyperlink w:anchor="dev_method" w:history="1">
@@ -2288,7 +2899,29 @@
             <w:color w:val="auto"/>
             <w:u w:val="none"/>
           </w:rPr>
-          <w:t>.................................................................................</w:t>
+          <w:t>.............................................................................</w:t>
+        </w:r>
+        <w:r>
+          <w:rPr>
+            <w:rStyle w:val="Hyperlink"/>
+            <w:rFonts w:asciiTheme="majorBidi" w:hAnsiTheme="majorBidi" w:cstheme="majorBidi"/>
+            <w:i/>
+            <w:iCs/>
+            <w:color w:val="auto"/>
+            <w:u w:val="none"/>
+          </w:rPr>
+          <w:t>.</w:t>
+        </w:r>
+        <w:r>
+          <w:rPr>
+            <w:rStyle w:val="Hyperlink"/>
+            <w:rFonts w:asciiTheme="majorBidi" w:hAnsiTheme="majorBidi" w:cstheme="majorBidi"/>
+            <w:i/>
+            <w:iCs/>
+            <w:color w:val="auto"/>
+            <w:u w:val="none"/>
+          </w:rPr>
+          <w:t>....</w:t>
         </w:r>
         <w:r>
           <w:rPr>
@@ -2304,30 +2937,99 @@
     <w:p>
       <w:pPr>
         <w:pStyle w:val="Default"/>
-        <w:rPr>
-          <w:rFonts w:asciiTheme="majorBidi" w:hAnsiTheme="majorBidi" w:cstheme="majorBidi"/>
-        </w:rPr>
-      </w:pPr>
+        <w:ind w:left="720" w:firstLine="720"/>
+        <w:rPr>
+          <w:rFonts w:asciiTheme="majorBidi" w:hAnsiTheme="majorBidi" w:cstheme="majorBidi"/>
+          <w:color w:val="auto"/>
+        </w:rPr>
+      </w:pPr>
+      <w:r>
+        <w:rPr>
+          <w:rStyle w:val="Hyperlink"/>
+          <w:rFonts w:asciiTheme="majorBidi" w:hAnsiTheme="majorBidi" w:cstheme="majorBidi"/>
+          <w:color w:val="auto"/>
+          <w:u w:val="none"/>
+        </w:rPr>
+        <w:t>3.2.4 Gannet Chart………………………………………………………………..</w:t>
+      </w:r>
     </w:p>
     <w:p>
       <w:pPr>
         <w:pStyle w:val="Default"/>
         <w:rPr>
           <w:rFonts w:asciiTheme="majorBidi" w:hAnsiTheme="majorBidi" w:cstheme="majorBidi"/>
+        </w:rPr>
+      </w:pPr>
+    </w:p>
+    <w:p>
+      <w:pPr>
+        <w:pStyle w:val="Default"/>
+        <w:rPr>
+          <w:rStyle w:val="Hyperlink"/>
+          <w:rFonts w:asciiTheme="majorBidi" w:hAnsiTheme="majorBidi" w:cstheme="majorBidi"/>
           <w:color w:val="auto"/>
-        </w:rPr>
-      </w:pPr>
-      <w:hyperlink w:anchor="chapter4" w:history="1">
-        <w:r>
-          <w:rPr>
-            <w:rStyle w:val="Hyperlink"/>
-            <w:rFonts w:asciiTheme="majorBidi" w:hAnsiTheme="majorBidi" w:cstheme="majorBidi"/>
-            <w:color w:val="auto"/>
-            <w:u w:val="none"/>
-          </w:rPr>
-          <w:t>Chapter 4 System Design ...............................................................................</w:t>
-        </w:r>
-      </w:hyperlink>
+          <w:u w:val="none"/>
+        </w:rPr>
+      </w:pPr>
+      <w:r>
+        <w:rPr>
+          <w:rFonts w:asciiTheme="majorBidi" w:hAnsiTheme="majorBidi" w:cstheme="majorBidi"/>
+        </w:rPr>
+        <w:fldChar w:fldCharType="begin"/>
+      </w:r>
+      <w:r>
+        <w:rPr>
+          <w:rFonts w:asciiTheme="majorBidi" w:hAnsiTheme="majorBidi" w:cstheme="majorBidi"/>
+        </w:rPr>
+        <w:instrText xml:space="preserve"> HYPERLINK  \l "chapter4" </w:instrText>
+      </w:r>
+      <w:r>
+        <w:rPr>
+          <w:rFonts w:asciiTheme="majorBidi" w:hAnsiTheme="majorBidi" w:cstheme="majorBidi"/>
+        </w:rPr>
+      </w:r>
+      <w:r>
+        <w:rPr>
+          <w:rFonts w:asciiTheme="majorBidi" w:hAnsiTheme="majorBidi" w:cstheme="majorBidi"/>
+        </w:rPr>
+        <w:fldChar w:fldCharType="separate"/>
+      </w:r>
+      <w:r>
+        <w:rPr>
+          <w:rStyle w:val="Hyperlink"/>
+          <w:rFonts w:asciiTheme="majorBidi" w:hAnsiTheme="majorBidi" w:cstheme="majorBidi"/>
+          <w:color w:val="auto"/>
+          <w:u w:val="none"/>
+        </w:rPr>
+        <w:t>Chapter 4 Syste</w:t>
+      </w:r>
+      <w:r>
+        <w:rPr>
+          <w:rStyle w:val="Hyperlink"/>
+          <w:rFonts w:asciiTheme="majorBidi" w:hAnsiTheme="majorBidi" w:cstheme="majorBidi"/>
+          <w:color w:val="auto"/>
+          <w:u w:val="none"/>
+        </w:rPr>
+        <w:t>m</w:t>
+      </w:r>
+      <w:r>
+        <w:rPr>
+          <w:rStyle w:val="Hyperlink"/>
+          <w:rFonts w:asciiTheme="majorBidi" w:hAnsiTheme="majorBidi" w:cstheme="majorBidi"/>
+          <w:color w:val="auto"/>
+          <w:u w:val="none"/>
+        </w:rPr>
+        <w:t xml:space="preserve"> </w:t>
+      </w:r>
+      <w:r>
+        <w:rPr>
+          <w:rStyle w:val="Hyperlink"/>
+          <w:rFonts w:asciiTheme="majorBidi" w:hAnsiTheme="majorBidi" w:cstheme="majorBidi"/>
+          <w:color w:val="auto"/>
+          <w:u w:val="none"/>
+        </w:rPr>
+        <w:t>Design ...............................................................................</w:t>
+      </w:r>
     </w:p>
     <w:p>
       <w:pPr>
@@ -2344,6 +3046,12 @@
       <w:r>
         <w:rPr>
           <w:rFonts w:asciiTheme="majorBidi" w:hAnsiTheme="majorBidi" w:cstheme="majorBidi"/>
+        </w:rPr>
+        <w:fldChar w:fldCharType="end"/>
+      </w:r>
+      <w:r>
+        <w:rPr>
+          <w:rFonts w:asciiTheme="majorBidi" w:hAnsiTheme="majorBidi" w:cstheme="majorBidi"/>
           <w:color w:val="auto"/>
         </w:rPr>
         <w:t>System Design .................................................................................................</w:t>
@@ -2408,14 +3116,14 @@
           <w:rFonts w:asciiTheme="majorBidi" w:hAnsiTheme="majorBidi" w:cstheme="majorBidi"/>
           <w:color w:val="auto"/>
         </w:rPr>
-        <w:t>1</w:t>
+        <w:t>2</w:t>
       </w:r>
       <w:r>
         <w:rPr>
           <w:rFonts w:asciiTheme="majorBidi" w:hAnsiTheme="majorBidi" w:cstheme="majorBidi"/>
           <w:color w:val="auto"/>
         </w:rPr>
-        <w:t xml:space="preserve"> Architectural Pattern ................................................................................. </w:t>
+        <w:t xml:space="preserve"> The Model-View-Controller Pattern ................................................... </w:t>
       </w:r>
     </w:p>
     <w:p>
@@ -2460,14 +3168,14 @@
           <w:rFonts w:asciiTheme="majorBidi" w:hAnsiTheme="majorBidi" w:cstheme="majorBidi"/>
           <w:color w:val="auto"/>
         </w:rPr>
-        <w:t>2</w:t>
+        <w:t>3</w:t>
       </w:r>
       <w:r>
         <w:rPr>
           <w:rFonts w:asciiTheme="majorBidi" w:hAnsiTheme="majorBidi" w:cstheme="majorBidi"/>
           <w:color w:val="auto"/>
         </w:rPr>
-        <w:t xml:space="preserve"> The Model-View-Controller Pattern ................................................... </w:t>
+        <w:t xml:space="preserve"> The Component And Link Diagram</w:t>
       </w:r>
     </w:p>
     <w:p>
@@ -2512,14 +3220,23 @@
           <w:rFonts w:asciiTheme="majorBidi" w:hAnsiTheme="majorBidi" w:cstheme="majorBidi"/>
           <w:color w:val="auto"/>
         </w:rPr>
-        <w:t>3</w:t>
+        <w:t>4</w:t>
       </w:r>
       <w:r>
         <w:rPr>
           <w:rFonts w:asciiTheme="majorBidi" w:hAnsiTheme="majorBidi" w:cstheme="majorBidi"/>
           <w:color w:val="auto"/>
         </w:rPr>
-        <w:t xml:space="preserve"> The Component And Link Diagram</w:t>
+        <w:t xml:space="preserve"> Class Diagram</w:t>
+      </w:r>
+      <w:r>
+        <w:rPr>
+          <w:rStyle w:val="Hyperlink"/>
+          <w:rFonts w:asciiTheme="majorBidi" w:hAnsiTheme="majorBidi" w:cstheme="majorBidi"/>
+          <w:color w:val="auto"/>
+          <w:u w:val="none"/>
+        </w:rPr>
+        <w:t>……………………………………………………</w:t>
       </w:r>
     </w:p>
     <w:p>
@@ -2528,6 +3245,8 @@
         <w:ind w:left="720"/>
         <w:rPr>
           <w:rFonts w:asciiTheme="majorBidi" w:hAnsiTheme="majorBidi" w:cstheme="majorBidi"/>
+          <w:b/>
+          <w:bCs/>
           <w:color w:val="auto"/>
         </w:rPr>
       </w:pPr>
@@ -2564,14 +3283,14 @@
           <w:rFonts w:asciiTheme="majorBidi" w:hAnsiTheme="majorBidi" w:cstheme="majorBidi"/>
           <w:color w:val="auto"/>
         </w:rPr>
-        <w:t>4</w:t>
+        <w:t>5</w:t>
       </w:r>
       <w:r>
         <w:rPr>
           <w:rFonts w:asciiTheme="majorBidi" w:hAnsiTheme="majorBidi" w:cstheme="majorBidi"/>
           <w:color w:val="auto"/>
         </w:rPr>
-        <w:t xml:space="preserve"> Class Diagram</w:t>
+        <w:t xml:space="preserve"> Software Architecture Diagram</w:t>
       </w:r>
       <w:r>
         <w:rPr>
@@ -2580,7 +3299,7 @@
           <w:color w:val="auto"/>
           <w:u w:val="none"/>
         </w:rPr>
-        <w:t>……………………………………………………</w:t>
+        <w:t>…………………………………………8</w:t>
       </w:r>
     </w:p>
     <w:p>
@@ -2589,8 +3308,6 @@
         <w:ind w:left="720"/>
         <w:rPr>
           <w:rFonts w:asciiTheme="majorBidi" w:hAnsiTheme="majorBidi" w:cstheme="majorBidi"/>
-          <w:b/>
-          <w:bCs/>
           <w:color w:val="auto"/>
         </w:rPr>
       </w:pPr>
@@ -2634,7 +3351,7 @@
           <w:rFonts w:asciiTheme="majorBidi" w:hAnsiTheme="majorBidi" w:cstheme="majorBidi"/>
           <w:color w:val="auto"/>
         </w:rPr>
-        <w:t xml:space="preserve"> Software Architecture Diagram</w:t>
+        <w:t xml:space="preserve"> Layered Architecture Diagram</w:t>
       </w:r>
       <w:r>
         <w:rPr>
@@ -2649,67 +3366,6 @@
     <w:p>
       <w:pPr>
         <w:pStyle w:val="Default"/>
-        <w:ind w:left="720"/>
-        <w:rPr>
-          <w:rFonts w:asciiTheme="majorBidi" w:hAnsiTheme="majorBidi" w:cstheme="majorBidi"/>
-          <w:color w:val="auto"/>
-        </w:rPr>
-      </w:pPr>
-      <w:r>
-        <w:rPr>
-          <w:rFonts w:asciiTheme="majorBidi" w:hAnsiTheme="majorBidi" w:cstheme="majorBidi"/>
-          <w:color w:val="auto"/>
-        </w:rPr>
-        <w:t>4</w:t>
-      </w:r>
-      <w:r>
-        <w:rPr>
-          <w:rFonts w:asciiTheme="majorBidi" w:hAnsiTheme="majorBidi" w:cstheme="majorBidi"/>
-          <w:color w:val="auto"/>
-        </w:rPr>
-        <w:t>.</w:t>
-      </w:r>
-      <w:r>
-        <w:rPr>
-          <w:rFonts w:asciiTheme="majorBidi" w:hAnsiTheme="majorBidi" w:cstheme="majorBidi"/>
-          <w:color w:val="auto"/>
-        </w:rPr>
-        <w:t>1</w:t>
-      </w:r>
-      <w:r>
-        <w:rPr>
-          <w:rFonts w:asciiTheme="majorBidi" w:hAnsiTheme="majorBidi" w:cstheme="majorBidi"/>
-          <w:color w:val="auto"/>
-        </w:rPr>
-        <w:t>.</w:t>
-      </w:r>
-      <w:r>
-        <w:rPr>
-          <w:rFonts w:asciiTheme="majorBidi" w:hAnsiTheme="majorBidi" w:cstheme="majorBidi"/>
-          <w:color w:val="auto"/>
-        </w:rPr>
-        <w:t>5</w:t>
-      </w:r>
-      <w:r>
-        <w:rPr>
-          <w:rFonts w:asciiTheme="majorBidi" w:hAnsiTheme="majorBidi" w:cstheme="majorBidi"/>
-          <w:color w:val="auto"/>
-        </w:rPr>
-        <w:t xml:space="preserve"> Layered Architecture Diagram</w:t>
-      </w:r>
-      <w:r>
-        <w:rPr>
-          <w:rStyle w:val="Hyperlink"/>
-          <w:rFonts w:asciiTheme="majorBidi" w:hAnsiTheme="majorBidi" w:cstheme="majorBidi"/>
-          <w:color w:val="auto"/>
-          <w:u w:val="none"/>
-        </w:rPr>
-        <w:t>…………………………………………8</w:t>
-      </w:r>
-    </w:p>
-    <w:p>
-      <w:pPr>
-        <w:pStyle w:val="Default"/>
         <w:rPr>
           <w:rFonts w:asciiTheme="majorBidi" w:hAnsiTheme="majorBidi" w:cstheme="majorBidi"/>
         </w:rPr>
@@ -2804,12 +3460,20 @@
           <w:lang w:val="fr-FR"/>
         </w:rPr>
       </w:pPr>
-      <w:r>
+    </w:p>
+    <w:p>
+      <w:pPr>
+        <w:pStyle w:val="Default"/>
         <w:rPr>
           <w:rFonts w:asciiTheme="majorBidi" w:hAnsiTheme="majorBidi" w:cstheme="majorBidi"/>
           <w:lang w:val="fr-FR"/>
         </w:rPr>
-        <w:lastRenderedPageBreak/>
+      </w:pPr>
+      <w:r>
+        <w:rPr>
+          <w:rFonts w:asciiTheme="majorBidi" w:hAnsiTheme="majorBidi" w:cstheme="majorBidi"/>
+          <w:lang w:val="fr-FR"/>
+        </w:rPr>
         <w:t xml:space="preserve">Chapter 6 Validation ..................................................................................... </w:t>
       </w:r>
     </w:p>
@@ -2991,7 +3655,29 @@
           <w:szCs w:val="40"/>
           <w:u w:val="none"/>
         </w:rPr>
-        <w:t>CHAPTER 1 INTRODUCTION</w:t>
+        <w:t xml:space="preserve">CHAPTER </w:t>
+      </w:r>
+      <w:r>
+        <w:rPr>
+          <w:rStyle w:val="Hyperlink"/>
+          <w:rFonts w:asciiTheme="majorBidi" w:hAnsiTheme="majorBidi" w:cstheme="majorBidi"/>
+          <w:color w:val="auto"/>
+          <w:sz w:val="40"/>
+          <w:szCs w:val="40"/>
+          <w:u w:val="none"/>
+        </w:rPr>
+        <w:t>1</w:t>
+      </w:r>
+      <w:r>
+        <w:rPr>
+          <w:rStyle w:val="Hyperlink"/>
+          <w:rFonts w:asciiTheme="majorBidi" w:hAnsiTheme="majorBidi" w:cstheme="majorBidi"/>
+          <w:color w:val="auto"/>
+          <w:sz w:val="40"/>
+          <w:szCs w:val="40"/>
+          <w:u w:val="none"/>
+        </w:rPr>
+        <w:t xml:space="preserve"> INTRODUCTION</w:t>
       </w:r>
       <w:r>
         <w:rPr>
@@ -18133,7 +18819,29 @@
           <w:szCs w:val="40"/>
           <w:u w:val="none"/>
         </w:rPr>
-        <w:t>CHAPTER 3 DESIGN CONSIDERATIONS</w:t>
+        <w:t>CHAPTER 3 DE</w:t>
+      </w:r>
+      <w:r>
+        <w:rPr>
+          <w:rStyle w:val="Hyperlink"/>
+          <w:rFonts w:asciiTheme="majorBidi" w:hAnsiTheme="majorBidi" w:cstheme="majorBidi"/>
+          <w:color w:val="auto"/>
+          <w:sz w:val="40"/>
+          <w:szCs w:val="40"/>
+          <w:u w:val="none"/>
+        </w:rPr>
+        <w:t>S</w:t>
+      </w:r>
+      <w:r>
+        <w:rPr>
+          <w:rStyle w:val="Hyperlink"/>
+          <w:rFonts w:asciiTheme="majorBidi" w:hAnsiTheme="majorBidi" w:cstheme="majorBidi"/>
+          <w:color w:val="auto"/>
+          <w:sz w:val="40"/>
+          <w:szCs w:val="40"/>
+          <w:u w:val="none"/>
+        </w:rPr>
+        <w:t>IGN CONSIDERATIONS</w:t>
       </w:r>
       <w:r>
         <w:rPr>
@@ -18321,14 +19029,6 @@
           <w:bCs/>
           <w:color w:val="auto"/>
         </w:rPr>
-      </w:r>
-      <w:r>
-        <w:rPr>
-          <w:rFonts w:asciiTheme="majorBidi" w:hAnsiTheme="majorBidi" w:cstheme="majorBidi"/>
-          <w:b/>
-          <w:bCs/>
-          <w:color w:val="auto"/>
-        </w:rPr>
         <w:fldChar w:fldCharType="separate"/>
       </w:r>
       <w:r>
@@ -18664,14 +19364,6 @@
           <w:bCs/>
           <w:color w:val="auto"/>
         </w:rPr>
-      </w:r>
-      <w:r>
-        <w:rPr>
-          <w:rFonts w:asciiTheme="majorBidi" w:hAnsiTheme="majorBidi" w:cstheme="majorBidi"/>
-          <w:b/>
-          <w:bCs/>
-          <w:color w:val="auto"/>
-        </w:rPr>
         <w:fldChar w:fldCharType="separate"/>
       </w:r>
       <w:r>
@@ -18860,14 +19552,6 @@
           <w:bCs/>
           <w:color w:val="auto"/>
         </w:rPr>
-      </w:r>
-      <w:r>
-        <w:rPr>
-          <w:rFonts w:asciiTheme="majorBidi" w:hAnsiTheme="majorBidi" w:cstheme="majorBidi"/>
-          <w:b/>
-          <w:bCs/>
-          <w:color w:val="auto"/>
-        </w:rPr>
         <w:fldChar w:fldCharType="separate"/>
       </w:r>
       <w:r>
@@ -18879,29 +19563,7 @@
           <w:color w:val="auto"/>
           <w:u w:val="none"/>
         </w:rPr>
-        <w:t>3.2 Project Management Str</w:t>
-      </w:r>
-      <w:r>
-        <w:rPr>
-          <w:rStyle w:val="Hyperlink"/>
-          <w:rFonts w:asciiTheme="majorBidi" w:hAnsiTheme="majorBidi" w:cstheme="majorBidi"/>
-          <w:b/>
-          <w:bCs/>
-          <w:color w:val="auto"/>
-          <w:u w:val="none"/>
-        </w:rPr>
-        <w:t>a</w:t>
-      </w:r>
-      <w:r>
-        <w:rPr>
-          <w:rStyle w:val="Hyperlink"/>
-          <w:rFonts w:asciiTheme="majorBidi" w:hAnsiTheme="majorBidi" w:cstheme="majorBidi"/>
-          <w:b/>
-          <w:bCs/>
-          <w:color w:val="auto"/>
-          <w:u w:val="none"/>
-        </w:rPr>
-        <w:t xml:space="preserve">tegies </w:t>
+        <w:t xml:space="preserve">3.2 Project Management Strategies </w:t>
       </w:r>
       <w:r>
         <w:rPr>
@@ -19217,13 +19879,6 @@
           <w:b/>
           <w:bCs/>
         </w:rPr>
-      </w:r>
-      <w:r>
-        <w:rPr>
-          <w:rFonts w:asciiTheme="majorBidi" w:hAnsiTheme="majorBidi" w:cstheme="majorBidi"/>
-          <w:b/>
-          <w:bCs/>
-        </w:rPr>
         <w:fldChar w:fldCharType="separate"/>
       </w:r>
       <w:r>
@@ -19939,7 +20594,51 @@
           <w:szCs w:val="40"/>
           <w:u w:val="none"/>
         </w:rPr>
-        <w:t>CHAPTER 4 SYSTEM DESIGN</w:t>
+        <w:t>CHAPTER 4 S</w:t>
+      </w:r>
+      <w:r>
+        <w:rPr>
+          <w:rStyle w:val="Hyperlink"/>
+          <w:rFonts w:asciiTheme="majorBidi" w:hAnsiTheme="majorBidi" w:cstheme="majorBidi"/>
+          <w:color w:val="auto"/>
+          <w:sz w:val="40"/>
+          <w:szCs w:val="40"/>
+          <w:u w:val="none"/>
+        </w:rPr>
+        <w:t>Y</w:t>
+      </w:r>
+      <w:r>
+        <w:rPr>
+          <w:rStyle w:val="Hyperlink"/>
+          <w:rFonts w:asciiTheme="majorBidi" w:hAnsiTheme="majorBidi" w:cstheme="majorBidi"/>
+          <w:color w:val="auto"/>
+          <w:sz w:val="40"/>
+          <w:szCs w:val="40"/>
+          <w:u w:val="none"/>
+        </w:rPr>
+        <w:t>S</w:t>
+      </w:r>
+      <w:r>
+        <w:rPr>
+          <w:rStyle w:val="Hyperlink"/>
+          <w:rFonts w:asciiTheme="majorBidi" w:hAnsiTheme="majorBidi" w:cstheme="majorBidi"/>
+          <w:color w:val="auto"/>
+          <w:sz w:val="40"/>
+          <w:szCs w:val="40"/>
+          <w:u w:val="none"/>
+        </w:rPr>
+        <w:t>T</w:t>
+      </w:r>
+      <w:r>
+        <w:rPr>
+          <w:rStyle w:val="Hyperlink"/>
+          <w:rFonts w:asciiTheme="majorBidi" w:hAnsiTheme="majorBidi" w:cstheme="majorBidi"/>
+          <w:color w:val="auto"/>
+          <w:sz w:val="40"/>
+          <w:szCs w:val="40"/>
+          <w:u w:val="none"/>
+        </w:rPr>
+        <w:t>EM DESIGN</w:t>
       </w:r>
       <w:r>
         <w:rPr>
@@ -20541,6 +21240,15 @@
         </w:rPr>
         <w:t xml:space="preserve"> </w:t>
       </w:r>
+    </w:p>
+    <w:p>
+      <w:pPr>
+        <w:rPr>
+          <w:rFonts w:asciiTheme="majorBidi" w:hAnsiTheme="majorBidi" w:cstheme="majorBidi"/>
+          <w:sz w:val="24"/>
+          <w:szCs w:val="24"/>
+        </w:rPr>
+      </w:pPr>
     </w:p>
     <w:sectPr>
       <w:footerReference w:type="default" r:id="rId34"/>

</xml_diff>

<commit_message>
added gannet chart to chapter 3 with its description
</commit_message>
<xml_diff>
--- a/Documntation/Full Project Report.docx
+++ b/Documntation/Full Project Report.docx
@@ -1726,43 +1726,7 @@
           <w:color w:val="auto"/>
           <w:u w:val="none"/>
         </w:rPr>
-        <w:t>Chapter 1 In</w:t>
-      </w:r>
-      <w:r>
-        <w:rPr>
-          <w:rStyle w:val="Hyperlink"/>
-          <w:rFonts w:asciiTheme="majorBidi" w:hAnsiTheme="majorBidi" w:cstheme="majorBidi"/>
-          <w:color w:val="auto"/>
-          <w:u w:val="none"/>
-        </w:rPr>
-        <w:t>t</w:t>
-      </w:r>
-      <w:r>
-        <w:rPr>
-          <w:rStyle w:val="Hyperlink"/>
-          <w:rFonts w:asciiTheme="majorBidi" w:hAnsiTheme="majorBidi" w:cstheme="majorBidi"/>
-          <w:color w:val="auto"/>
-          <w:u w:val="none"/>
-        </w:rPr>
-        <w:t>rodu</w:t>
-      </w:r>
-      <w:r>
-        <w:rPr>
-          <w:rStyle w:val="Hyperlink"/>
-          <w:rFonts w:asciiTheme="majorBidi" w:hAnsiTheme="majorBidi" w:cstheme="majorBidi"/>
-          <w:color w:val="auto"/>
-          <w:u w:val="none"/>
-        </w:rPr>
-        <w:t>c</w:t>
-      </w:r>
-      <w:r>
-        <w:rPr>
-          <w:rStyle w:val="Hyperlink"/>
-          <w:rFonts w:asciiTheme="majorBidi" w:hAnsiTheme="majorBidi" w:cstheme="majorBidi"/>
-          <w:color w:val="auto"/>
-          <w:u w:val="none"/>
-        </w:rPr>
-        <w:t>tion ..................................................................................</w:t>
+        <w:t>Chapter 1 Introduction ..................................................................................</w:t>
       </w:r>
       <w:r>
         <w:rPr>
@@ -2627,25 +2591,7 @@
             <w:color w:val="auto"/>
             <w:u w:val="none"/>
           </w:rPr>
-          <w:t xml:space="preserve">Chapter 3 Design </w:t>
-        </w:r>
-        <w:r>
-          <w:rPr>
-            <w:rStyle w:val="Hyperlink"/>
-            <w:rFonts w:asciiTheme="majorBidi" w:hAnsiTheme="majorBidi" w:cstheme="majorBidi"/>
-            <w:color w:val="auto"/>
-            <w:u w:val="none"/>
-          </w:rPr>
-          <w:t>C</w:t>
-        </w:r>
-        <w:r>
-          <w:rPr>
-            <w:rStyle w:val="Hyperlink"/>
-            <w:rFonts w:asciiTheme="majorBidi" w:hAnsiTheme="majorBidi" w:cstheme="majorBidi"/>
-            <w:color w:val="auto"/>
-            <w:u w:val="none"/>
-          </w:rPr>
-          <w:t>onsiderations ...............</w:t>
+          <w:t>Chapter 3 Design Considerations ...............</w:t>
         </w:r>
         <w:r>
           <w:rPr>
@@ -2888,7 +2834,25 @@
             <w:color w:val="auto"/>
             <w:u w:val="none"/>
           </w:rPr>
-          <w:t xml:space="preserve">3.2.3 Development Method </w:t>
+          <w:t>3.2.3 De</w:t>
+        </w:r>
+        <w:r>
+          <w:rPr>
+            <w:rStyle w:val="Hyperlink"/>
+            <w:rFonts w:asciiTheme="majorBidi" w:hAnsiTheme="majorBidi" w:cstheme="majorBidi"/>
+            <w:color w:val="auto"/>
+            <w:u w:val="none"/>
+          </w:rPr>
+          <w:t>v</w:t>
+        </w:r>
+        <w:r>
+          <w:rPr>
+            <w:rStyle w:val="Hyperlink"/>
+            <w:rFonts w:asciiTheme="majorBidi" w:hAnsiTheme="majorBidi" w:cstheme="majorBidi"/>
+            <w:color w:val="auto"/>
+            <w:u w:val="none"/>
+          </w:rPr>
+          <w:t xml:space="preserve">elopment Method </w:t>
         </w:r>
         <w:r>
           <w:rPr>
@@ -2943,92 +2907,62 @@
           <w:color w:val="auto"/>
         </w:rPr>
       </w:pPr>
-      <w:r>
+      <w:hyperlink w:anchor="gannet_Chart" w:history="1">
+        <w:r>
+          <w:rPr>
+            <w:rStyle w:val="Hyperlink"/>
+            <w:rFonts w:asciiTheme="majorBidi" w:hAnsiTheme="majorBidi" w:cstheme="majorBidi"/>
+            <w:color w:val="auto"/>
+            <w:u w:val="none"/>
+          </w:rPr>
+          <w:t>3.2.4 Gannet Chart………………………………………………………………..</w:t>
+        </w:r>
+      </w:hyperlink>
+    </w:p>
+    <w:p>
+      <w:pPr>
+        <w:pStyle w:val="Default"/>
+        <w:rPr>
+          <w:rFonts w:asciiTheme="majorBidi" w:hAnsiTheme="majorBidi" w:cstheme="majorBidi"/>
+        </w:rPr>
+      </w:pPr>
+    </w:p>
+    <w:p>
+      <w:pPr>
+        <w:pStyle w:val="Default"/>
         <w:rPr>
           <w:rStyle w:val="Hyperlink"/>
           <w:rFonts w:asciiTheme="majorBidi" w:hAnsiTheme="majorBidi" w:cstheme="majorBidi"/>
           <w:color w:val="auto"/>
           <w:u w:val="none"/>
         </w:rPr>
-        <w:t>3.2.4 Gannet Chart………………………………………………………………..</w:t>
-      </w:r>
-    </w:p>
-    <w:p>
-      <w:pPr>
-        <w:pStyle w:val="Default"/>
-        <w:rPr>
-          <w:rFonts w:asciiTheme="majorBidi" w:hAnsiTheme="majorBidi" w:cstheme="majorBidi"/>
-        </w:rPr>
-      </w:pPr>
-    </w:p>
-    <w:p>
-      <w:pPr>
-        <w:pStyle w:val="Default"/>
+      </w:pPr>
+      <w:r>
+        <w:rPr>
+          <w:rFonts w:asciiTheme="majorBidi" w:hAnsiTheme="majorBidi" w:cstheme="majorBidi"/>
+        </w:rPr>
+        <w:fldChar w:fldCharType="begin"/>
+      </w:r>
+      <w:r>
+        <w:rPr>
+          <w:rFonts w:asciiTheme="majorBidi" w:hAnsiTheme="majorBidi" w:cstheme="majorBidi"/>
+        </w:rPr>
+        <w:instrText xml:space="preserve"> HYPERLINK  \l "chapter4" </w:instrText>
+      </w:r>
+      <w:r>
+        <w:rPr>
+          <w:rFonts w:asciiTheme="majorBidi" w:hAnsiTheme="majorBidi" w:cstheme="majorBidi"/>
+        </w:rPr>
+        <w:fldChar w:fldCharType="separate"/>
+      </w:r>
+      <w:r>
         <w:rPr>
           <w:rStyle w:val="Hyperlink"/>
           <w:rFonts w:asciiTheme="majorBidi" w:hAnsiTheme="majorBidi" w:cstheme="majorBidi"/>
           <w:color w:val="auto"/>
           <w:u w:val="none"/>
         </w:rPr>
-      </w:pPr>
-      <w:r>
-        <w:rPr>
-          <w:rFonts w:asciiTheme="majorBidi" w:hAnsiTheme="majorBidi" w:cstheme="majorBidi"/>
-        </w:rPr>
-        <w:fldChar w:fldCharType="begin"/>
-      </w:r>
-      <w:r>
-        <w:rPr>
-          <w:rFonts w:asciiTheme="majorBidi" w:hAnsiTheme="majorBidi" w:cstheme="majorBidi"/>
-        </w:rPr>
-        <w:instrText xml:space="preserve"> HYPERLINK  \l "chapter4" </w:instrText>
-      </w:r>
-      <w:r>
-        <w:rPr>
-          <w:rFonts w:asciiTheme="majorBidi" w:hAnsiTheme="majorBidi" w:cstheme="majorBidi"/>
-        </w:rPr>
-      </w:r>
-      <w:r>
-        <w:rPr>
-          <w:rFonts w:asciiTheme="majorBidi" w:hAnsiTheme="majorBidi" w:cstheme="majorBidi"/>
-        </w:rPr>
-        <w:fldChar w:fldCharType="separate"/>
-      </w:r>
-      <w:r>
-        <w:rPr>
-          <w:rStyle w:val="Hyperlink"/>
-          <w:rFonts w:asciiTheme="majorBidi" w:hAnsiTheme="majorBidi" w:cstheme="majorBidi"/>
-          <w:color w:val="auto"/>
-          <w:u w:val="none"/>
-        </w:rPr>
-        <w:t>Chapter 4 Syste</w:t>
-      </w:r>
-      <w:r>
-        <w:rPr>
-          <w:rStyle w:val="Hyperlink"/>
-          <w:rFonts w:asciiTheme="majorBidi" w:hAnsiTheme="majorBidi" w:cstheme="majorBidi"/>
-          <w:color w:val="auto"/>
-          <w:u w:val="none"/>
-        </w:rPr>
-        <w:t>m</w:t>
-      </w:r>
-      <w:r>
-        <w:rPr>
-          <w:rStyle w:val="Hyperlink"/>
-          <w:rFonts w:asciiTheme="majorBidi" w:hAnsiTheme="majorBidi" w:cstheme="majorBidi"/>
-          <w:color w:val="auto"/>
-          <w:u w:val="none"/>
-        </w:rPr>
-        <w:t xml:space="preserve"> </w:t>
-      </w:r>
-      <w:r>
-        <w:rPr>
-          <w:rStyle w:val="Hyperlink"/>
-          <w:rFonts w:asciiTheme="majorBidi" w:hAnsiTheme="majorBidi" w:cstheme="majorBidi"/>
-          <w:color w:val="auto"/>
-          <w:u w:val="none"/>
-        </w:rPr>
-        <w:t>Design ...............................................................................</w:t>
+        <w:t>Chapter 4 System Design ...............................................................................</w:t>
       </w:r>
     </w:p>
     <w:p>
@@ -3655,36 +3589,14 @@
           <w:szCs w:val="40"/>
           <w:u w:val="none"/>
         </w:rPr>
-        <w:t xml:space="preserve">CHAPTER </w:t>
-      </w:r>
-      <w:r>
-        <w:rPr>
-          <w:rStyle w:val="Hyperlink"/>
+        <w:t>CHAPTER 1 INTRODUCTION</w:t>
+      </w:r>
+      <w:r>
+        <w:rPr>
           <w:rFonts w:asciiTheme="majorBidi" w:hAnsiTheme="majorBidi" w:cstheme="majorBidi"/>
           <w:color w:val="auto"/>
           <w:sz w:val="40"/>
           <w:szCs w:val="40"/>
-          <w:u w:val="none"/>
-        </w:rPr>
-        <w:t>1</w:t>
-      </w:r>
-      <w:r>
-        <w:rPr>
-          <w:rStyle w:val="Hyperlink"/>
-          <w:rFonts w:asciiTheme="majorBidi" w:hAnsiTheme="majorBidi" w:cstheme="majorBidi"/>
-          <w:color w:val="auto"/>
-          <w:sz w:val="40"/>
-          <w:szCs w:val="40"/>
-          <w:u w:val="none"/>
-        </w:rPr>
-        <w:t xml:space="preserve"> INTRODUCTION</w:t>
-      </w:r>
-      <w:r>
-        <w:rPr>
-          <w:rFonts w:asciiTheme="majorBidi" w:hAnsiTheme="majorBidi" w:cstheme="majorBidi"/>
-          <w:color w:val="auto"/>
-          <w:sz w:val="40"/>
-          <w:szCs w:val="40"/>
         </w:rPr>
         <w:fldChar w:fldCharType="end"/>
       </w:r>
@@ -4101,7 +4013,25 @@
           <w:sz w:val="24"/>
           <w:szCs w:val="24"/>
         </w:rPr>
-        <w:t>Chapter 2, system analysis chapter gives a detailed textual description of the system and depicts the types of users of the system, identifies functional and non-functional requirements, covers a number of UML diagrams, including Use-Case Diagram, Data-Flow Diagram and Context Diagram and provides proposed/alternative solutions.</w:t>
+        <w:t xml:space="preserve">Chapter 2, system analysis chapter gives a detailed textual description of the system and depicts the types of users of the system, identifies functional and non-functional requirements, covers </w:t>
+      </w:r>
+      <w:proofErr w:type="gramStart"/>
+      <w:r>
+        <w:rPr>
+          <w:rFonts w:asciiTheme="majorBidi" w:hAnsiTheme="majorBidi" w:cstheme="majorBidi"/>
+          <w:sz w:val="24"/>
+          <w:szCs w:val="24"/>
+        </w:rPr>
+        <w:t>a number of</w:t>
+      </w:r>
+      <w:proofErr w:type="gramEnd"/>
+      <w:r>
+        <w:rPr>
+          <w:rFonts w:asciiTheme="majorBidi" w:hAnsiTheme="majorBidi" w:cstheme="majorBidi"/>
+          <w:sz w:val="24"/>
+          <w:szCs w:val="24"/>
+        </w:rPr>
+        <w:t xml:space="preserve"> UML diagrams, including Use-Case Diagram, Data-Flow Diagram and Context Diagram and provides proposed/alternative solutions.</w:t>
       </w:r>
     </w:p>
     <w:p>
@@ -18819,29 +18749,7 @@
           <w:szCs w:val="40"/>
           <w:u w:val="none"/>
         </w:rPr>
-        <w:t>CHAPTER 3 DE</w:t>
-      </w:r>
-      <w:r>
-        <w:rPr>
-          <w:rStyle w:val="Hyperlink"/>
-          <w:rFonts w:asciiTheme="majorBidi" w:hAnsiTheme="majorBidi" w:cstheme="majorBidi"/>
-          <w:color w:val="auto"/>
-          <w:sz w:val="40"/>
-          <w:szCs w:val="40"/>
-          <w:u w:val="none"/>
-        </w:rPr>
-        <w:t>S</w:t>
-      </w:r>
-      <w:r>
-        <w:rPr>
-          <w:rStyle w:val="Hyperlink"/>
-          <w:rFonts w:asciiTheme="majorBidi" w:hAnsiTheme="majorBidi" w:cstheme="majorBidi"/>
-          <w:color w:val="auto"/>
-          <w:sz w:val="40"/>
-          <w:szCs w:val="40"/>
-          <w:u w:val="none"/>
-        </w:rPr>
-        <w:t>IGN CONSIDERATIONS</w:t>
+        <w:t>CHAPTER 3 DESIGN CONSIDERATIONS</w:t>
       </w:r>
       <w:r>
         <w:rPr>
@@ -19625,7 +19533,21 @@
         <w:rPr>
           <w:rFonts w:asciiTheme="majorBidi" w:hAnsiTheme="majorBidi" w:cstheme="majorBidi"/>
         </w:rPr>
-        <w:t>Rapid application development (RAD) is a condensed development process that produces a high-quality system with low investment costs. Scott Stiner, CEO and president of UM Technologies, said in Forbes, “This RAD process allows our developers to quickly adjust to shifting requirements in a fast-paced and constantly changing market.” The ability to quickly adjust is what allows such a low investment cost.</w:t>
+        <w:t xml:space="preserve">Rapid application development (RAD) is a condensed development process that produces a high-quality system with low investment costs. Scott Stiner, </w:t>
+      </w:r>
+      <w:proofErr w:type="gramStart"/>
+      <w:r>
+        <w:rPr>
+          <w:rFonts w:asciiTheme="majorBidi" w:hAnsiTheme="majorBidi" w:cstheme="majorBidi"/>
+        </w:rPr>
+        <w:t>CEO</w:t>
+      </w:r>
+      <w:proofErr w:type="gramEnd"/>
+      <w:r>
+        <w:rPr>
+          <w:rFonts w:asciiTheme="majorBidi" w:hAnsiTheme="majorBidi" w:cstheme="majorBidi"/>
+        </w:rPr>
+        <w:t xml:space="preserve"> and president of UM Technologies, said in Forbes, “This RAD process allows our developers to quickly adjust to shifting requirements in a fast-paced and constantly changing market.” The ability to quickly adjust is what allows such a low investment cost.</w:t>
       </w:r>
     </w:p>
     <w:p>
@@ -19855,13 +19777,17 @@
           <w:rFonts w:asciiTheme="majorBidi" w:hAnsiTheme="majorBidi" w:cstheme="majorBidi"/>
           <w:b/>
           <w:bCs/>
-        </w:rPr>
-      </w:pPr>
-      <w:r>
-        <w:rPr>
-          <w:rFonts w:asciiTheme="majorBidi" w:hAnsiTheme="majorBidi" w:cstheme="majorBidi"/>
-          <w:b/>
-          <w:bCs/>
+          <w:sz w:val="24"/>
+          <w:szCs w:val="24"/>
+        </w:rPr>
+      </w:pPr>
+      <w:r>
+        <w:rPr>
+          <w:rFonts w:asciiTheme="majorBidi" w:hAnsiTheme="majorBidi" w:cstheme="majorBidi"/>
+          <w:b/>
+          <w:bCs/>
+          <w:sz w:val="24"/>
+          <w:szCs w:val="24"/>
         </w:rPr>
         <w:fldChar w:fldCharType="begin"/>
       </w:r>
@@ -19870,6 +19796,8 @@
           <w:rFonts w:asciiTheme="majorBidi" w:hAnsiTheme="majorBidi" w:cstheme="majorBidi"/>
           <w:b/>
           <w:bCs/>
+          <w:sz w:val="24"/>
+          <w:szCs w:val="24"/>
         </w:rPr>
         <w:instrText xml:space="preserve"> HYPERLINK  \l "content" </w:instrText>
       </w:r>
@@ -19878,6 +19806,8 @@
           <w:rFonts w:asciiTheme="majorBidi" w:hAnsiTheme="majorBidi" w:cstheme="majorBidi"/>
           <w:b/>
           <w:bCs/>
+          <w:sz w:val="24"/>
+          <w:szCs w:val="24"/>
         </w:rPr>
         <w:fldChar w:fldCharType="separate"/>
       </w:r>
@@ -19888,6 +19818,8 @@
           <w:b/>
           <w:bCs/>
           <w:color w:val="auto"/>
+          <w:sz w:val="24"/>
+          <w:szCs w:val="24"/>
           <w:u w:val="none"/>
         </w:rPr>
         <w:t xml:space="preserve">3.2.3 Development Method </w:t>
@@ -19899,6 +19831,8 @@
           <w:b/>
           <w:bCs/>
           <w:color w:val="auto"/>
+          <w:sz w:val="24"/>
+          <w:szCs w:val="24"/>
           <w:u w:val="none"/>
         </w:rPr>
         <w:t>:</w:t>
@@ -19908,6 +19842,8 @@
           <w:rFonts w:asciiTheme="majorBidi" w:hAnsiTheme="majorBidi" w:cstheme="majorBidi"/>
           <w:b/>
           <w:bCs/>
+          <w:sz w:val="24"/>
+          <w:szCs w:val="24"/>
         </w:rPr>
         <w:fldChar w:fldCharType="end"/>
       </w:r>
@@ -20451,24 +20387,296 @@
     <w:p>
       <w:pPr>
         <w:pStyle w:val="ListParagraph"/>
-        <w:numPr>
-          <w:ilvl w:val="2"/>
-          <w:numId w:val="30"/>
-        </w:numPr>
-        <w:rPr>
-          <w:rFonts w:asciiTheme="majorBidi" w:hAnsiTheme="majorBidi" w:cstheme="majorBidi"/>
-          <w:sz w:val="24"/>
-          <w:szCs w:val="24"/>
-        </w:rPr>
-      </w:pPr>
-      <w:r>
-        <w:rPr>
-          <w:rFonts w:asciiTheme="majorBidi" w:hAnsiTheme="majorBidi" w:cstheme="majorBidi"/>
-          <w:sz w:val="24"/>
-          <w:szCs w:val="24"/>
-        </w:rPr>
-        <w:br w:type="page"/>
-      </w:r>
+        <w:ind w:left="1440"/>
+        <w:rPr>
+          <w:rFonts w:asciiTheme="majorBidi" w:hAnsiTheme="majorBidi" w:cstheme="majorBidi"/>
+          <w:sz w:val="24"/>
+          <w:szCs w:val="24"/>
+        </w:rPr>
+      </w:pPr>
+    </w:p>
+    <w:bookmarkStart w:id="36" w:name="gannet_Chart"/>
+    <w:p>
+      <w:pPr>
+        <w:rPr>
+          <w:rFonts w:asciiTheme="majorBidi" w:hAnsiTheme="majorBidi" w:cstheme="majorBidi"/>
+          <w:b/>
+          <w:bCs/>
+          <w:sz w:val="24"/>
+          <w:szCs w:val="24"/>
+        </w:rPr>
+      </w:pPr>
+      <w:r>
+        <w:rPr>
+          <w:rFonts w:asciiTheme="majorBidi" w:hAnsiTheme="majorBidi" w:cstheme="majorBidi"/>
+          <w:b/>
+          <w:bCs/>
+          <w:sz w:val="24"/>
+          <w:szCs w:val="24"/>
+        </w:rPr>
+        <w:fldChar w:fldCharType="begin"/>
+      </w:r>
+      <w:r>
+        <w:rPr>
+          <w:rFonts w:asciiTheme="majorBidi" w:hAnsiTheme="majorBidi" w:cstheme="majorBidi"/>
+          <w:b/>
+          <w:bCs/>
+          <w:sz w:val="24"/>
+          <w:szCs w:val="24"/>
+        </w:rPr>
+        <w:instrText xml:space="preserve"> HYPERLINK  \l "content" </w:instrText>
+      </w:r>
+      <w:r>
+        <w:rPr>
+          <w:rFonts w:asciiTheme="majorBidi" w:hAnsiTheme="majorBidi" w:cstheme="majorBidi"/>
+          <w:b/>
+          <w:bCs/>
+          <w:sz w:val="24"/>
+          <w:szCs w:val="24"/>
+        </w:rPr>
+      </w:r>
+      <w:r>
+        <w:rPr>
+          <w:rFonts w:asciiTheme="majorBidi" w:hAnsiTheme="majorBidi" w:cstheme="majorBidi"/>
+          <w:b/>
+          <w:bCs/>
+          <w:sz w:val="24"/>
+          <w:szCs w:val="24"/>
+        </w:rPr>
+        <w:fldChar w:fldCharType="separate"/>
+      </w:r>
+      <w:r>
+        <w:rPr>
+          <w:rStyle w:val="Hyperlink"/>
+          <w:rFonts w:asciiTheme="majorBidi" w:hAnsiTheme="majorBidi" w:cstheme="majorBidi"/>
+          <w:b/>
+          <w:bCs/>
+          <w:color w:val="auto"/>
+          <w:sz w:val="24"/>
+          <w:szCs w:val="24"/>
+          <w:u w:val="none"/>
+        </w:rPr>
+        <w:t xml:space="preserve">3.2.4 </w:t>
+      </w:r>
+      <w:r>
+        <w:rPr>
+          <w:rStyle w:val="Hyperlink"/>
+          <w:rFonts w:asciiTheme="majorBidi" w:hAnsiTheme="majorBidi" w:cstheme="majorBidi"/>
+          <w:b/>
+          <w:bCs/>
+          <w:color w:val="auto"/>
+          <w:sz w:val="24"/>
+          <w:szCs w:val="24"/>
+          <w:u w:val="none"/>
+        </w:rPr>
+        <w:t>Gann</w:t>
+      </w:r>
+      <w:r>
+        <w:rPr>
+          <w:rStyle w:val="Hyperlink"/>
+          <w:rFonts w:asciiTheme="majorBidi" w:hAnsiTheme="majorBidi" w:cstheme="majorBidi"/>
+          <w:b/>
+          <w:bCs/>
+          <w:color w:val="auto"/>
+          <w:sz w:val="24"/>
+          <w:szCs w:val="24"/>
+          <w:u w:val="none"/>
+        </w:rPr>
+        <w:t>e</w:t>
+      </w:r>
+      <w:r>
+        <w:rPr>
+          <w:rStyle w:val="Hyperlink"/>
+          <w:rFonts w:asciiTheme="majorBidi" w:hAnsiTheme="majorBidi" w:cstheme="majorBidi"/>
+          <w:b/>
+          <w:bCs/>
+          <w:color w:val="auto"/>
+          <w:sz w:val="24"/>
+          <w:szCs w:val="24"/>
+          <w:u w:val="none"/>
+        </w:rPr>
+        <w:t>t C</w:t>
+      </w:r>
+      <w:r>
+        <w:rPr>
+          <w:rStyle w:val="Hyperlink"/>
+          <w:rFonts w:asciiTheme="majorBidi" w:hAnsiTheme="majorBidi" w:cstheme="majorBidi"/>
+          <w:b/>
+          <w:bCs/>
+          <w:color w:val="auto"/>
+          <w:sz w:val="24"/>
+          <w:szCs w:val="24"/>
+          <w:u w:val="none"/>
+        </w:rPr>
+        <w:t>h</w:t>
+      </w:r>
+      <w:r>
+        <w:rPr>
+          <w:rStyle w:val="Hyperlink"/>
+          <w:rFonts w:asciiTheme="majorBidi" w:hAnsiTheme="majorBidi" w:cstheme="majorBidi"/>
+          <w:b/>
+          <w:bCs/>
+          <w:color w:val="auto"/>
+          <w:sz w:val="24"/>
+          <w:szCs w:val="24"/>
+          <w:u w:val="none"/>
+        </w:rPr>
+        <w:t>art :</w:t>
+      </w:r>
+      <w:r>
+        <w:rPr>
+          <w:rFonts w:asciiTheme="majorBidi" w:hAnsiTheme="majorBidi" w:cstheme="majorBidi"/>
+          <w:b/>
+          <w:bCs/>
+          <w:sz w:val="24"/>
+          <w:szCs w:val="24"/>
+        </w:rPr>
+        <w:fldChar w:fldCharType="end"/>
+      </w:r>
+      <w:r>
+        <w:rPr>
+          <w:rFonts w:asciiTheme="majorBidi" w:hAnsiTheme="majorBidi" w:cstheme="majorBidi"/>
+          <w:b/>
+          <w:bCs/>
+          <w:sz w:val="24"/>
+          <w:szCs w:val="24"/>
+        </w:rPr>
+        <w:t xml:space="preserve"> </w:t>
+      </w:r>
+    </w:p>
+    <w:bookmarkEnd w:id="36"/>
+    <w:p>
+      <w:pPr>
+        <w:ind w:firstLine="720"/>
+        <w:rPr>
+          <w:rFonts w:asciiTheme="majorBidi" w:hAnsiTheme="majorBidi" w:cstheme="majorBidi"/>
+          <w:sz w:val="24"/>
+          <w:szCs w:val="24"/>
+        </w:rPr>
+      </w:pPr>
+      <w:r>
+        <w:rPr>
+          <w:noProof/>
+        </w:rPr>
+        <w:drawing>
+          <wp:anchor distT="0" distB="0" distL="114300" distR="114300" simplePos="0" relativeHeight="251685888" behindDoc="0" locked="0" layoutInCell="1" allowOverlap="1" wp14:anchorId="5F3BCEE9" wp14:editId="61D4019B">
+            <wp:simplePos x="0" y="0"/>
+            <wp:positionH relativeFrom="page">
+              <wp:align>right</wp:align>
+            </wp:positionH>
+            <wp:positionV relativeFrom="paragraph">
+              <wp:posOffset>1188085</wp:posOffset>
+            </wp:positionV>
+            <wp:extent cx="7206071" cy="3573780"/>
+            <wp:effectExtent l="0" t="0" r="0" b="7620"/>
+            <wp:wrapTopAndBottom/>
+            <wp:docPr id="9" name="Picture 9" descr="A picture containing timeline&#10;&#10;Description automatically generated"/>
+            <wp:cNvGraphicFramePr>
+              <a:graphicFrameLocks xmlns:a="http://schemas.openxmlformats.org/drawingml/2006/main" noChangeAspect="1"/>
+            </wp:cNvGraphicFramePr>
+            <a:graphic xmlns:a="http://schemas.openxmlformats.org/drawingml/2006/main">
+              <a:graphicData uri="http://schemas.openxmlformats.org/drawingml/2006/picture">
+                <pic:pic xmlns:pic="http://schemas.openxmlformats.org/drawingml/2006/picture">
+                  <pic:nvPicPr>
+                    <pic:cNvPr id="9" name="Picture 9" descr="A picture containing timeline&#10;&#10;Description automatically generated"/>
+                    <pic:cNvPicPr>
+                      <a:picLocks noChangeAspect="1" noChangeArrowheads="1"/>
+                    </pic:cNvPicPr>
+                  </pic:nvPicPr>
+                  <pic:blipFill>
+                    <a:blip r:embed="rId30">
+                      <a:extLst>
+                        <a:ext uri="{28A0092B-C50C-407E-A947-70E740481C1C}">
+                          <a14:useLocalDpi xmlns:a14="http://schemas.microsoft.com/office/drawing/2010/main" val="0"/>
+                        </a:ext>
+                      </a:extLst>
+                    </a:blip>
+                    <a:srcRect/>
+                    <a:stretch>
+                      <a:fillRect/>
+                    </a:stretch>
+                  </pic:blipFill>
+                  <pic:spPr bwMode="auto">
+                    <a:xfrm>
+                      <a:off x="0" y="0"/>
+                      <a:ext cx="7206071" cy="3573780"/>
+                    </a:xfrm>
+                    <a:prstGeom prst="rect">
+                      <a:avLst/>
+                    </a:prstGeom>
+                    <a:noFill/>
+                    <a:ln>
+                      <a:noFill/>
+                    </a:ln>
+                  </pic:spPr>
+                </pic:pic>
+              </a:graphicData>
+            </a:graphic>
+            <wp14:sizeRelH relativeFrom="margin">
+              <wp14:pctWidth>0</wp14:pctWidth>
+            </wp14:sizeRelH>
+            <wp14:sizeRelV relativeFrom="margin">
+              <wp14:pctHeight>0</wp14:pctHeight>
+            </wp14:sizeRelV>
+          </wp:anchor>
+        </w:drawing>
+      </w:r>
+      <w:r>
+        <w:rPr>
+          <w:rFonts w:asciiTheme="majorBidi" w:hAnsiTheme="majorBidi" w:cstheme="majorBidi"/>
+          <w:sz w:val="24"/>
+          <w:szCs w:val="24"/>
+        </w:rPr>
+        <w:t xml:space="preserve">A Gantt chart is a project management tool assisting in the planning and scheduling of projects of all sizes, although they are particularly useful for simplifying complex projects. Project management timelines and tasks are converted into a horizontal bar chart, showing start and end dates, as well as dependencies, </w:t>
+      </w:r>
+      <w:r>
+        <w:rPr>
+          <w:rFonts w:asciiTheme="majorBidi" w:hAnsiTheme="majorBidi" w:cstheme="majorBidi"/>
+          <w:sz w:val="24"/>
+          <w:szCs w:val="24"/>
+        </w:rPr>
+        <w:t>scheduling,</w:t>
+      </w:r>
+      <w:r>
+        <w:rPr>
+          <w:rFonts w:asciiTheme="majorBidi" w:hAnsiTheme="majorBidi" w:cstheme="majorBidi"/>
+          <w:sz w:val="24"/>
+          <w:szCs w:val="24"/>
+        </w:rPr>
+        <w:t xml:space="preserve"> and deadlines, including how much of the task is completed per stage and who is the task owner. This is useful to keep tasks on track when there is a large team and multiple stakeholders when the scope changes.</w:t>
+      </w:r>
+    </w:p>
+    <w:p>
+      <w:pPr>
+        <w:ind w:firstLine="720"/>
+        <w:rPr>
+          <w:rFonts w:asciiTheme="majorBidi" w:hAnsiTheme="majorBidi" w:cstheme="majorBidi"/>
+          <w:sz w:val="24"/>
+          <w:szCs w:val="24"/>
+        </w:rPr>
+      </w:pPr>
+    </w:p>
+    <w:p>
+      <w:pPr>
+        <w:pStyle w:val="ListParagraph"/>
+        <w:ind w:left="1440"/>
+        <w:rPr>
+          <w:rFonts w:asciiTheme="majorBidi" w:hAnsiTheme="majorBidi" w:cstheme="majorBidi"/>
+          <w:sz w:val="24"/>
+          <w:szCs w:val="24"/>
+        </w:rPr>
+      </w:pPr>
+    </w:p>
+    <w:p>
+      <w:pPr>
+        <w:pStyle w:val="ListParagraph"/>
+        <w:ind w:left="1440"/>
+        <w:rPr>
+          <w:rFonts w:asciiTheme="majorBidi" w:hAnsiTheme="majorBidi" w:cstheme="majorBidi"/>
+          <w:sz w:val="24"/>
+          <w:szCs w:val="24"/>
+        </w:rPr>
+      </w:pPr>
     </w:p>
     <w:p>
       <w:pPr>
@@ -20551,7 +20759,7 @@
         </w:rPr>
       </w:pPr>
     </w:p>
-    <w:bookmarkStart w:id="36" w:name="chapter4"/>
+    <w:bookmarkStart w:id="37" w:name="chapter4"/>
     <w:p>
       <w:pPr>
         <w:jc w:val="center"/>
@@ -20594,62 +20802,90 @@
           <w:szCs w:val="40"/>
           <w:u w:val="none"/>
         </w:rPr>
-        <w:t>CHAPTER 4 S</w:t>
-      </w:r>
-      <w:r>
-        <w:rPr>
-          <w:rStyle w:val="Hyperlink"/>
-          <w:rFonts w:asciiTheme="majorBidi" w:hAnsiTheme="majorBidi" w:cstheme="majorBidi"/>
-          <w:color w:val="auto"/>
+        <w:t>CHAPTER 4 SYSTEM DESIGN</w:t>
+      </w:r>
+      <w:r>
+        <w:rPr>
+          <w:rFonts w:asciiTheme="majorBidi" w:hAnsiTheme="majorBidi" w:cstheme="majorBidi"/>
           <w:sz w:val="40"/>
           <w:szCs w:val="40"/>
-          <w:u w:val="none"/>
-        </w:rPr>
-        <w:t>Y</w:t>
-      </w:r>
-      <w:r>
-        <w:rPr>
-          <w:rStyle w:val="Hyperlink"/>
-          <w:rFonts w:asciiTheme="majorBidi" w:hAnsiTheme="majorBidi" w:cstheme="majorBidi"/>
-          <w:color w:val="auto"/>
+        </w:rPr>
+        <w:fldChar w:fldCharType="end"/>
+      </w:r>
+    </w:p>
+    <w:bookmarkEnd w:id="37"/>
+    <w:p>
+      <w:pPr>
+        <w:jc w:val="center"/>
+        <w:rPr>
+          <w:rFonts w:asciiTheme="majorBidi" w:hAnsiTheme="majorBidi" w:cstheme="majorBidi"/>
           <w:sz w:val="40"/>
           <w:szCs w:val="40"/>
-          <w:u w:val="none"/>
-        </w:rPr>
-        <w:t>S</w:t>
-      </w:r>
-      <w:r>
-        <w:rPr>
-          <w:rStyle w:val="Hyperlink"/>
-          <w:rFonts w:asciiTheme="majorBidi" w:hAnsiTheme="majorBidi" w:cstheme="majorBidi"/>
-          <w:color w:val="auto"/>
+        </w:rPr>
+      </w:pPr>
+    </w:p>
+    <w:p>
+      <w:pPr>
+        <w:rPr>
+          <w:rFonts w:asciiTheme="majorBidi" w:hAnsiTheme="majorBidi" w:cstheme="majorBidi"/>
           <w:sz w:val="40"/>
           <w:szCs w:val="40"/>
-          <w:u w:val="none"/>
-        </w:rPr>
-        <w:t>T</w:t>
-      </w:r>
-      <w:r>
-        <w:rPr>
-          <w:rStyle w:val="Hyperlink"/>
-          <w:rFonts w:asciiTheme="majorBidi" w:hAnsiTheme="majorBidi" w:cstheme="majorBidi"/>
-          <w:color w:val="auto"/>
+        </w:rPr>
+      </w:pPr>
+      <w:r>
+        <w:rPr>
+          <w:rFonts w:asciiTheme="majorBidi" w:hAnsiTheme="majorBidi" w:cstheme="majorBidi"/>
           <w:sz w:val="40"/>
           <w:szCs w:val="40"/>
-          <w:u w:val="none"/>
-        </w:rPr>
-        <w:t>EM DESIGN</w:t>
-      </w:r>
-      <w:r>
+        </w:rPr>
+        <w:br w:type="page"/>
+      </w:r>
+    </w:p>
+    <w:p>
+      <w:pPr>
+        <w:rPr>
+          <w:rFonts w:asciiTheme="majorBidi" w:hAnsiTheme="majorBidi" w:cstheme="majorBidi"/>
+          <w:sz w:val="24"/>
+          <w:szCs w:val="24"/>
+        </w:rPr>
+      </w:pPr>
+      <w:r>
+        <w:rPr>
+          <w:rFonts w:asciiTheme="majorBidi" w:hAnsiTheme="majorBidi" w:cstheme="majorBidi"/>
+          <w:sz w:val="24"/>
+          <w:szCs w:val="24"/>
+        </w:rPr>
+        <w:lastRenderedPageBreak/>
+        <w:t>. SYSTEM D</w:t>
+      </w:r>
+    </w:p>
+    <w:p>
+      <w:pPr>
+        <w:rPr>
+          <w:rFonts w:asciiTheme="majorBidi" w:hAnsiTheme="majorBidi" w:cstheme="majorBidi"/>
+          <w:sz w:val="24"/>
+          <w:szCs w:val="24"/>
+        </w:rPr>
+      </w:pPr>
+      <w:r>
+        <w:rPr>
+          <w:rFonts w:asciiTheme="majorBidi" w:hAnsiTheme="majorBidi" w:cstheme="majorBidi"/>
+          <w:sz w:val="24"/>
+          <w:szCs w:val="24"/>
+        </w:rPr>
+        <w:br w:type="page"/>
+      </w:r>
+    </w:p>
+    <w:p>
+      <w:pPr>
+        <w:jc w:val="center"/>
         <w:rPr>
           <w:rFonts w:asciiTheme="majorBidi" w:hAnsiTheme="majorBidi" w:cstheme="majorBidi"/>
           <w:sz w:val="40"/>
           <w:szCs w:val="40"/>
         </w:rPr>
-        <w:fldChar w:fldCharType="end"/>
-      </w:r>
-    </w:p>
-    <w:bookmarkEnd w:id="36"/>
+      </w:pPr>
+    </w:p>
     <w:p>
       <w:pPr>
         <w:jc w:val="center"/>
@@ -20662,55 +20898,23 @@
     </w:p>
     <w:p>
       <w:pPr>
+        <w:jc w:val="center"/>
         <w:rPr>
           <w:rFonts w:asciiTheme="majorBidi" w:hAnsiTheme="majorBidi" w:cstheme="majorBidi"/>
           <w:sz w:val="40"/>
           <w:szCs w:val="40"/>
         </w:rPr>
       </w:pPr>
-      <w:r>
+    </w:p>
+    <w:p>
+      <w:pPr>
+        <w:jc w:val="center"/>
         <w:rPr>
           <w:rFonts w:asciiTheme="majorBidi" w:hAnsiTheme="majorBidi" w:cstheme="majorBidi"/>
           <w:sz w:val="40"/>
           <w:szCs w:val="40"/>
         </w:rPr>
-        <w:br w:type="page"/>
-      </w:r>
-    </w:p>
-    <w:p>
-      <w:pPr>
-        <w:rPr>
-          <w:rFonts w:asciiTheme="majorBidi" w:hAnsiTheme="majorBidi" w:cstheme="majorBidi"/>
-          <w:sz w:val="24"/>
-          <w:szCs w:val="24"/>
-        </w:rPr>
-      </w:pPr>
-      <w:r>
-        <w:rPr>
-          <w:rFonts w:asciiTheme="majorBidi" w:hAnsiTheme="majorBidi" w:cstheme="majorBidi"/>
-          <w:sz w:val="24"/>
-          <w:szCs w:val="24"/>
-        </w:rPr>
-        <w:lastRenderedPageBreak/>
-        <w:t>. SYSTEM D</w:t>
-      </w:r>
-    </w:p>
-    <w:p>
-      <w:pPr>
-        <w:rPr>
-          <w:rFonts w:asciiTheme="majorBidi" w:hAnsiTheme="majorBidi" w:cstheme="majorBidi"/>
-          <w:sz w:val="24"/>
-          <w:szCs w:val="24"/>
-        </w:rPr>
-      </w:pPr>
-      <w:r>
-        <w:rPr>
-          <w:rFonts w:asciiTheme="majorBidi" w:hAnsiTheme="majorBidi" w:cstheme="majorBidi"/>
-          <w:sz w:val="24"/>
-          <w:szCs w:val="24"/>
-        </w:rPr>
-        <w:br w:type="page"/>
-      </w:r>
+      </w:pPr>
     </w:p>
     <w:p>
       <w:pPr>
@@ -20781,16 +20985,14 @@
           <w:szCs w:val="40"/>
         </w:rPr>
       </w:pPr>
-    </w:p>
-    <w:p>
-      <w:pPr>
-        <w:jc w:val="center"/>
+      <w:r>
         <w:rPr>
           <w:rFonts w:asciiTheme="majorBidi" w:hAnsiTheme="majorBidi" w:cstheme="majorBidi"/>
           <w:sz w:val="40"/>
           <w:szCs w:val="40"/>
         </w:rPr>
-      </w:pPr>
+        <w:t>CHAPTER 5 IMPLEMENTATION</w:t>
+      </w:r>
     </w:p>
     <w:p>
       <w:pPr>
@@ -20804,31 +21006,74 @@
     </w:p>
     <w:p>
       <w:pPr>
-        <w:jc w:val="center"/>
         <w:rPr>
           <w:rFonts w:asciiTheme="majorBidi" w:hAnsiTheme="majorBidi" w:cstheme="majorBidi"/>
           <w:sz w:val="40"/>
           <w:szCs w:val="40"/>
         </w:rPr>
       </w:pPr>
-    </w:p>
-    <w:p>
-      <w:pPr>
-        <w:jc w:val="center"/>
+      <w:r>
         <w:rPr>
           <w:rFonts w:asciiTheme="majorBidi" w:hAnsiTheme="majorBidi" w:cstheme="majorBidi"/>
           <w:sz w:val="40"/>
           <w:szCs w:val="40"/>
         </w:rPr>
-      </w:pPr>
-      <w:r>
+        <w:br w:type="page"/>
+      </w:r>
+    </w:p>
+    <w:p>
+      <w:pPr>
+        <w:rPr>
+          <w:rFonts w:asciiTheme="majorBidi" w:hAnsiTheme="majorBidi" w:cstheme="majorBidi"/>
+          <w:sz w:val="24"/>
+          <w:szCs w:val="24"/>
+        </w:rPr>
+      </w:pPr>
+      <w:r>
+        <w:rPr>
+          <w:rFonts w:asciiTheme="majorBidi" w:hAnsiTheme="majorBidi" w:cstheme="majorBidi"/>
+          <w:sz w:val="24"/>
+          <w:szCs w:val="24"/>
+        </w:rPr>
+        <w:lastRenderedPageBreak/>
+        <w:t>Implantation</w:t>
+      </w:r>
+    </w:p>
+    <w:p>
+      <w:pPr>
+        <w:rPr>
+          <w:rFonts w:asciiTheme="majorBidi" w:hAnsiTheme="majorBidi" w:cstheme="majorBidi"/>
+          <w:sz w:val="24"/>
+          <w:szCs w:val="24"/>
+        </w:rPr>
+      </w:pPr>
+    </w:p>
+    <w:p>
+      <w:pPr>
+        <w:rPr>
+          <w:rFonts w:asciiTheme="majorBidi" w:hAnsiTheme="majorBidi" w:cstheme="majorBidi"/>
+          <w:sz w:val="24"/>
+          <w:szCs w:val="24"/>
+        </w:rPr>
+      </w:pPr>
+      <w:r>
+        <w:rPr>
+          <w:rFonts w:asciiTheme="majorBidi" w:hAnsiTheme="majorBidi" w:cstheme="majorBidi"/>
+          <w:sz w:val="24"/>
+          <w:szCs w:val="24"/>
+        </w:rPr>
+        <w:br w:type="page"/>
+      </w:r>
+    </w:p>
+    <w:p>
+      <w:pPr>
+        <w:jc w:val="center"/>
         <w:rPr>
           <w:rFonts w:asciiTheme="majorBidi" w:hAnsiTheme="majorBidi" w:cstheme="majorBidi"/>
           <w:sz w:val="40"/>
           <w:szCs w:val="40"/>
         </w:rPr>
-        <w:t>CHAPTER 5 IMPLEMENTATION</w:t>
-      </w:r>
+      </w:pPr>
     </w:p>
     <w:p>
       <w:pPr>
@@ -20842,64 +21087,23 @@
     </w:p>
     <w:p>
       <w:pPr>
+        <w:jc w:val="center"/>
         <w:rPr>
           <w:rFonts w:asciiTheme="majorBidi" w:hAnsiTheme="majorBidi" w:cstheme="majorBidi"/>
           <w:sz w:val="40"/>
           <w:szCs w:val="40"/>
         </w:rPr>
       </w:pPr>
-      <w:r>
+    </w:p>
+    <w:p>
+      <w:pPr>
+        <w:jc w:val="center"/>
         <w:rPr>
           <w:rFonts w:asciiTheme="majorBidi" w:hAnsiTheme="majorBidi" w:cstheme="majorBidi"/>
           <w:sz w:val="40"/>
           <w:szCs w:val="40"/>
         </w:rPr>
-        <w:br w:type="page"/>
-      </w:r>
-    </w:p>
-    <w:p>
-      <w:pPr>
-        <w:rPr>
-          <w:rFonts w:asciiTheme="majorBidi" w:hAnsiTheme="majorBidi" w:cstheme="majorBidi"/>
-          <w:sz w:val="24"/>
-          <w:szCs w:val="24"/>
-        </w:rPr>
-      </w:pPr>
-      <w:r>
-        <w:rPr>
-          <w:rFonts w:asciiTheme="majorBidi" w:hAnsiTheme="majorBidi" w:cstheme="majorBidi"/>
-          <w:sz w:val="24"/>
-          <w:szCs w:val="24"/>
-        </w:rPr>
-        <w:lastRenderedPageBreak/>
-        <w:t>Implantation</w:t>
-      </w:r>
-    </w:p>
-    <w:p>
-      <w:pPr>
-        <w:rPr>
-          <w:rFonts w:asciiTheme="majorBidi" w:hAnsiTheme="majorBidi" w:cstheme="majorBidi"/>
-          <w:sz w:val="24"/>
-          <w:szCs w:val="24"/>
-        </w:rPr>
-      </w:pPr>
-    </w:p>
-    <w:p>
-      <w:pPr>
-        <w:rPr>
-          <w:rFonts w:asciiTheme="majorBidi" w:hAnsiTheme="majorBidi" w:cstheme="majorBidi"/>
-          <w:sz w:val="24"/>
-          <w:szCs w:val="24"/>
-        </w:rPr>
-      </w:pPr>
-      <w:r>
-        <w:rPr>
-          <w:rFonts w:asciiTheme="majorBidi" w:hAnsiTheme="majorBidi" w:cstheme="majorBidi"/>
-          <w:sz w:val="24"/>
-          <w:szCs w:val="24"/>
-        </w:rPr>
-        <w:br w:type="page"/>
-      </w:r>
+      </w:pPr>
     </w:p>
     <w:p>
       <w:pPr>
@@ -20950,73 +21154,33 @@
           <w:szCs w:val="40"/>
         </w:rPr>
       </w:pPr>
-    </w:p>
-    <w:p>
-      <w:pPr>
-        <w:jc w:val="center"/>
+      <w:r>
         <w:rPr>
           <w:rFonts w:asciiTheme="majorBidi" w:hAnsiTheme="majorBidi" w:cstheme="majorBidi"/>
           <w:sz w:val="40"/>
           <w:szCs w:val="40"/>
         </w:rPr>
-      </w:pPr>
-    </w:p>
-    <w:p>
-      <w:pPr>
-        <w:jc w:val="center"/>
+        <w:t>CHAPTER 6 VALIDATION</w:t>
+      </w:r>
+    </w:p>
+    <w:p>
+      <w:pPr>
         <w:rPr>
           <w:rFonts w:asciiTheme="majorBidi" w:hAnsiTheme="majorBidi" w:cstheme="majorBidi"/>
           <w:sz w:val="40"/>
           <w:szCs w:val="40"/>
         </w:rPr>
       </w:pPr>
-    </w:p>
-    <w:p>
-      <w:pPr>
-        <w:jc w:val="center"/>
+      <w:r>
         <w:rPr>
           <w:rFonts w:asciiTheme="majorBidi" w:hAnsiTheme="majorBidi" w:cstheme="majorBidi"/>
           <w:sz w:val="40"/>
           <w:szCs w:val="40"/>
         </w:rPr>
-      </w:pPr>
-    </w:p>
-    <w:p>
-      <w:pPr>
-        <w:jc w:val="center"/>
-        <w:rPr>
-          <w:rFonts w:asciiTheme="majorBidi" w:hAnsiTheme="majorBidi" w:cstheme="majorBidi"/>
-          <w:sz w:val="40"/>
-          <w:szCs w:val="40"/>
-        </w:rPr>
-      </w:pPr>
-      <w:r>
-        <w:rPr>
-          <w:rFonts w:asciiTheme="majorBidi" w:hAnsiTheme="majorBidi" w:cstheme="majorBidi"/>
-          <w:sz w:val="40"/>
-          <w:szCs w:val="40"/>
-        </w:rPr>
-        <w:t>CHAPTER 6 VALIDATION</w:t>
-      </w:r>
-    </w:p>
-    <w:p>
-      <w:pPr>
-        <w:rPr>
-          <w:rFonts w:asciiTheme="majorBidi" w:hAnsiTheme="majorBidi" w:cstheme="majorBidi"/>
-          <w:sz w:val="40"/>
-          <w:szCs w:val="40"/>
-        </w:rPr>
-      </w:pPr>
-      <w:r>
-        <w:rPr>
-          <w:rFonts w:asciiTheme="majorBidi" w:hAnsiTheme="majorBidi" w:cstheme="majorBidi"/>
-          <w:sz w:val="40"/>
-          <w:szCs w:val="40"/>
-        </w:rPr>
         <w:br w:type="page"/>
       </w:r>
     </w:p>
-    <w:bookmarkStart w:id="37" w:name="refrences"/>
+    <w:bookmarkStart w:id="38" w:name="refrences"/>
     <w:p>
       <w:pPr>
         <w:rPr>
@@ -21070,7 +21234,7 @@
         <w:fldChar w:fldCharType="end"/>
       </w:r>
     </w:p>
-    <w:bookmarkEnd w:id="37"/>
+    <w:bookmarkEnd w:id="38"/>
     <w:p>
       <w:pPr>
         <w:rPr>
@@ -21137,7 +21301,7 @@
           <w:szCs w:val="24"/>
         </w:rPr>
       </w:pPr>
-      <w:hyperlink r:id="rId30" w:history="1">
+      <w:hyperlink r:id="rId31" w:history="1">
         <w:r>
           <w:rPr>
             <w:rStyle w:val="Hyperlink"/>
@@ -21165,7 +21329,7 @@
           <w:szCs w:val="24"/>
         </w:rPr>
       </w:pPr>
-      <w:hyperlink r:id="rId31" w:history="1">
+      <w:hyperlink r:id="rId32" w:history="1">
         <w:r>
           <w:rPr>
             <w:rStyle w:val="Hyperlink"/>
@@ -21193,7 +21357,7 @@
           <w:szCs w:val="24"/>
         </w:rPr>
       </w:pPr>
-      <w:hyperlink r:id="rId32" w:history="1">
+      <w:hyperlink r:id="rId33" w:history="1">
         <w:r>
           <w:rPr>
             <w:rStyle w:val="Hyperlink"/>
@@ -21221,7 +21385,7 @@
           <w:szCs w:val="24"/>
         </w:rPr>
       </w:pPr>
-      <w:hyperlink r:id="rId33" w:history="1">
+      <w:hyperlink r:id="rId34" w:history="1">
         <w:r>
           <w:rPr>
             <w:rStyle w:val="Hyperlink"/>
@@ -21251,7 +21415,7 @@
       </w:pPr>
     </w:p>
     <w:sectPr>
-      <w:footerReference w:type="default" r:id="rId34"/>
+      <w:footerReference w:type="default" r:id="rId35"/>
       <w:pgSz w:w="12240" w:h="15840"/>
       <w:pgMar w:top="1440" w:right="1440" w:bottom="1440" w:left="1440" w:header="720" w:footer="720" w:gutter="0"/>
       <w:pgBorders w:offsetFrom="page">
@@ -24623,7 +24787,7 @@
   <w:abstractNum w:abstractNumId="33" w15:restartNumberingAfterBreak="0">
     <w:nsid w:val="789B1962"/>
     <w:multiLevelType w:val="hybridMultilevel"/>
-    <w:tmpl w:val="660E8198"/>
+    <w:tmpl w:val="50E48C1A"/>
     <w:lvl w:ilvl="0" w:tplc="04090001">
       <w:start w:val="1"/>
       <w:numFmt w:val="bullet"/>
@@ -25380,6 +25544,7 @@
   <w:style w:type="character" w:default="1" w:styleId="DefaultParagraphFont">
     <w:name w:val="Default Paragraph Font"/>
     <w:uiPriority w:val="1"/>
+    <w:semiHidden/>
     <w:unhideWhenUsed/>
   </w:style>
   <w:style w:type="table" w:default="1" w:styleId="TableNormal">

</xml_diff>

<commit_message>
Added A code snapshots folder that contains screenshots of the code that are used in chapter 5 of the report chapter 5 is fully done with all the details and links added as well
</commit_message>
<xml_diff>
--- a/Documntation/Full Project Report.docx
+++ b/Documntation/Full Project Report.docx
@@ -1555,15 +1555,13 @@
         </w:rPr>
         <w:t xml:space="preserve">This will be achieved by using tools such as , java for the backend with javaFX for frontend interfaces and MySQL for the database all these three tools are great for light weight desktop </w:t>
       </w:r>
-      <w:proofErr w:type="spellStart"/>
       <w:r>
         <w:rPr>
           <w:sz w:val="28"/>
           <w:szCs w:val="28"/>
         </w:rPr>
-        <w:t>applications.In</w:t>
-      </w:r>
-      <w:proofErr w:type="spellEnd"/>
+        <w:t>applications. In</w:t>
+      </w:r>
       <w:r>
         <w:rPr>
           <w:sz w:val="28"/>
@@ -2206,7 +2204,25 @@
             <w:color w:val="auto"/>
             <w:u w:val="none"/>
           </w:rPr>
-          <w:t>Login Screen</w:t>
+          <w:t>Logi</w:t>
+        </w:r>
+        <w:r>
+          <w:rPr>
+            <w:rStyle w:val="Hyperlink"/>
+            <w:rFonts w:asciiTheme="majorBidi" w:hAnsiTheme="majorBidi" w:cstheme="majorBidi"/>
+            <w:color w:val="auto"/>
+            <w:u w:val="none"/>
+          </w:rPr>
+          <w:t>n</w:t>
+        </w:r>
+        <w:r>
+          <w:rPr>
+            <w:rStyle w:val="Hyperlink"/>
+            <w:rFonts w:asciiTheme="majorBidi" w:hAnsiTheme="majorBidi" w:cstheme="majorBidi"/>
+            <w:color w:val="auto"/>
+            <w:u w:val="none"/>
+          </w:rPr>
+          <w:t xml:space="preserve"> Screen</w:t>
         </w:r>
       </w:hyperlink>
       <w:r>
@@ -2834,25 +2850,7 @@
             <w:color w:val="auto"/>
             <w:u w:val="none"/>
           </w:rPr>
-          <w:t>3.2.3 De</w:t>
-        </w:r>
-        <w:r>
-          <w:rPr>
-            <w:rStyle w:val="Hyperlink"/>
-            <w:rFonts w:asciiTheme="majorBidi" w:hAnsiTheme="majorBidi" w:cstheme="majorBidi"/>
-            <w:color w:val="auto"/>
-            <w:u w:val="none"/>
-          </w:rPr>
-          <w:t>v</w:t>
-        </w:r>
-        <w:r>
-          <w:rPr>
-            <w:rStyle w:val="Hyperlink"/>
-            <w:rFonts w:asciiTheme="majorBidi" w:hAnsiTheme="majorBidi" w:cstheme="majorBidi"/>
-            <w:color w:val="auto"/>
-            <w:u w:val="none"/>
-          </w:rPr>
-          <w:t xml:space="preserve">elopment Method </w:t>
+          <w:t xml:space="preserve">3.2.3 Development Method </w:t>
         </w:r>
         <w:r>
           <w:rPr>
@@ -3310,88 +3308,726 @@
         <w:pStyle w:val="Default"/>
         <w:rPr>
           <w:rFonts w:asciiTheme="majorBidi" w:hAnsiTheme="majorBidi" w:cstheme="majorBidi"/>
+        </w:rPr>
+      </w:pPr>
+    </w:p>
+    <w:p>
+      <w:pPr>
+        <w:pStyle w:val="Default"/>
+        <w:rPr>
+          <w:rFonts w:asciiTheme="majorBidi" w:hAnsiTheme="majorBidi" w:cstheme="majorBidi"/>
+        </w:rPr>
+      </w:pPr>
+    </w:p>
+    <w:p>
+      <w:pPr>
+        <w:pStyle w:val="Default"/>
+        <w:rPr>
+          <w:rFonts w:asciiTheme="majorBidi" w:hAnsiTheme="majorBidi" w:cstheme="majorBidi"/>
+        </w:rPr>
+      </w:pPr>
+    </w:p>
+    <w:p>
+      <w:pPr>
+        <w:pStyle w:val="Default"/>
+        <w:rPr>
+          <w:rFonts w:asciiTheme="majorBidi" w:hAnsiTheme="majorBidi" w:cstheme="majorBidi"/>
+        </w:rPr>
+      </w:pPr>
+    </w:p>
+    <w:p>
+      <w:pPr>
+        <w:pStyle w:val="Default"/>
+        <w:rPr>
+          <w:rFonts w:asciiTheme="majorBidi" w:hAnsiTheme="majorBidi" w:cstheme="majorBidi"/>
+        </w:rPr>
+      </w:pPr>
+    </w:p>
+    <w:p>
+      <w:pPr>
+        <w:pStyle w:val="Default"/>
+        <w:rPr>
+          <w:rFonts w:asciiTheme="majorBidi" w:hAnsiTheme="majorBidi" w:cstheme="majorBidi"/>
+        </w:rPr>
+      </w:pPr>
+    </w:p>
+    <w:p>
+      <w:pPr>
+        <w:pStyle w:val="Default"/>
+        <w:rPr>
+          <w:rFonts w:asciiTheme="majorBidi" w:hAnsiTheme="majorBidi" w:cstheme="majorBidi"/>
+        </w:rPr>
+      </w:pPr>
+    </w:p>
+    <w:p>
+      <w:pPr>
+        <w:pStyle w:val="Default"/>
+        <w:rPr>
+          <w:rFonts w:asciiTheme="majorBidi" w:hAnsiTheme="majorBidi" w:cstheme="majorBidi"/>
           <w:color w:val="auto"/>
           <w:lang w:val="fr-FR"/>
         </w:rPr>
       </w:pPr>
-      <w:r>
+      <w:hyperlink w:anchor="chapter5" w:history="1">
+        <w:r>
+          <w:rPr>
+            <w:rStyle w:val="Hyperlink"/>
+            <w:rFonts w:asciiTheme="majorBidi" w:hAnsiTheme="majorBidi" w:cstheme="majorBidi"/>
+            <w:color w:val="auto"/>
+            <w:u w:val="none"/>
+            <w:lang w:val="fr-FR"/>
+          </w:rPr>
+          <w:t>Chapter 5 Implemen</w:t>
+        </w:r>
+        <w:r>
+          <w:rPr>
+            <w:rStyle w:val="Hyperlink"/>
+            <w:rFonts w:asciiTheme="majorBidi" w:hAnsiTheme="majorBidi" w:cstheme="majorBidi"/>
+            <w:color w:val="auto"/>
+            <w:u w:val="none"/>
+            <w:lang w:val="fr-FR"/>
+          </w:rPr>
+          <w:t>t</w:t>
+        </w:r>
+        <w:r>
+          <w:rPr>
+            <w:rStyle w:val="Hyperlink"/>
+            <w:rFonts w:asciiTheme="majorBidi" w:hAnsiTheme="majorBidi" w:cstheme="majorBidi"/>
+            <w:color w:val="auto"/>
+            <w:u w:val="none"/>
+            <w:lang w:val="fr-FR"/>
+          </w:rPr>
+          <w:t>ation ...........................................................................</w:t>
+        </w:r>
+        <w:r>
+          <w:rPr>
+            <w:rStyle w:val="Hyperlink"/>
+            <w:rFonts w:asciiTheme="majorBidi" w:hAnsiTheme="majorBidi" w:cstheme="majorBidi"/>
+            <w:color w:val="auto"/>
+            <w:u w:val="none"/>
+            <w:lang w:val="fr-FR"/>
+          </w:rPr>
+          <w:t>..................</w:t>
+        </w:r>
+      </w:hyperlink>
+    </w:p>
+    <w:p>
+      <w:pPr>
+        <w:pStyle w:val="Default"/>
+        <w:numPr>
+          <w:ilvl w:val="0"/>
+          <w:numId w:val="1"/>
+        </w:numPr>
         <w:rPr>
           <w:rFonts w:asciiTheme="majorBidi" w:hAnsiTheme="majorBidi" w:cstheme="majorBidi"/>
           <w:color w:val="auto"/>
           <w:lang w:val="fr-FR"/>
         </w:rPr>
-        <w:t xml:space="preserve">Chapter 5 Implementation ........................................................................... </w:t>
-      </w:r>
-    </w:p>
-    <w:p>
-      <w:pPr>
-        <w:pStyle w:val="Default"/>
+      </w:pPr>
+      <w:hyperlink w:anchor="implemnation" w:history="1">
+        <w:r>
+          <w:rPr>
+            <w:rStyle w:val="Hyperlink"/>
+            <w:rFonts w:asciiTheme="majorBidi" w:hAnsiTheme="majorBidi" w:cstheme="majorBidi"/>
+            <w:color w:val="auto"/>
+            <w:u w:val="none"/>
+            <w:lang w:val="fr-FR"/>
+          </w:rPr>
+          <w:t>Implem</w:t>
+        </w:r>
+        <w:r>
+          <w:rPr>
+            <w:rStyle w:val="Hyperlink"/>
+            <w:rFonts w:asciiTheme="majorBidi" w:hAnsiTheme="majorBidi" w:cstheme="majorBidi"/>
+            <w:color w:val="auto"/>
+            <w:u w:val="none"/>
+            <w:lang w:val="fr-FR"/>
+          </w:rPr>
+          <w:t>e</w:t>
+        </w:r>
+        <w:r>
+          <w:rPr>
+            <w:rStyle w:val="Hyperlink"/>
+            <w:rFonts w:asciiTheme="majorBidi" w:hAnsiTheme="majorBidi" w:cstheme="majorBidi"/>
+            <w:color w:val="auto"/>
+            <w:u w:val="none"/>
+            <w:lang w:val="fr-FR"/>
+          </w:rPr>
+          <w:t>ntation ..........................................................................................</w:t>
+        </w:r>
+        <w:r>
+          <w:rPr>
+            <w:rStyle w:val="Hyperlink"/>
+            <w:rFonts w:asciiTheme="majorBidi" w:hAnsiTheme="majorBidi" w:cstheme="majorBidi"/>
+            <w:color w:val="auto"/>
+            <w:u w:val="none"/>
+            <w:lang w:val="fr-FR"/>
+          </w:rPr>
+          <w:t>...............</w:t>
+        </w:r>
+        <w:r>
+          <w:rPr>
+            <w:rStyle w:val="Hyperlink"/>
+            <w:rFonts w:asciiTheme="majorBidi" w:hAnsiTheme="majorBidi" w:cstheme="majorBidi"/>
+            <w:color w:val="auto"/>
+            <w:u w:val="none"/>
+            <w:lang w:val="fr-FR"/>
+          </w:rPr>
+          <w:t>..</w:t>
+        </w:r>
+      </w:hyperlink>
+      <w:r>
         <w:rPr>
           <w:rFonts w:asciiTheme="majorBidi" w:hAnsiTheme="majorBidi" w:cstheme="majorBidi"/>
           <w:color w:val="auto"/>
           <w:lang w:val="fr-FR"/>
         </w:rPr>
-      </w:pPr>
-      <w:r>
+        <w:t xml:space="preserve"> </w:t>
+      </w:r>
+    </w:p>
+    <w:p>
+      <w:pPr>
+        <w:pStyle w:val="Default"/>
+        <w:ind w:left="720"/>
         <w:rPr>
           <w:rFonts w:asciiTheme="majorBidi" w:hAnsiTheme="majorBidi" w:cstheme="majorBidi"/>
           <w:color w:val="auto"/>
           <w:lang w:val="fr-FR"/>
         </w:rPr>
-        <w:t xml:space="preserve">5. Implementation ............................................................................................. </w:t>
-      </w:r>
+      </w:pPr>
+      <w:hyperlink w:anchor="mainMethod" w:history="1">
+        <w:r>
+          <w:rPr>
+            <w:rStyle w:val="Hyperlink"/>
+            <w:rFonts w:asciiTheme="majorBidi" w:hAnsiTheme="majorBidi" w:cstheme="majorBidi"/>
+            <w:color w:val="auto"/>
+            <w:u w:val="none"/>
+            <w:lang w:val="fr-FR"/>
+          </w:rPr>
+          <w:t xml:space="preserve">5.1.1 Main </w:t>
+        </w:r>
+        <w:r>
+          <w:rPr>
+            <w:rStyle w:val="Hyperlink"/>
+            <w:rFonts w:asciiTheme="majorBidi" w:hAnsiTheme="majorBidi" w:cstheme="majorBidi"/>
+            <w:color w:val="auto"/>
+            <w:u w:val="none"/>
+            <w:lang w:val="fr-FR"/>
+          </w:rPr>
+          <w:t>M</w:t>
+        </w:r>
+        <w:r>
+          <w:rPr>
+            <w:rStyle w:val="Hyperlink"/>
+            <w:rFonts w:asciiTheme="majorBidi" w:hAnsiTheme="majorBidi" w:cstheme="majorBidi"/>
+            <w:color w:val="auto"/>
+            <w:u w:val="none"/>
+            <w:lang w:val="fr-FR"/>
+          </w:rPr>
+          <w:t>ethod………………………………………………………………………</w:t>
+        </w:r>
+      </w:hyperlink>
     </w:p>
     <w:p>
       <w:pPr>
         <w:pStyle w:val="Default"/>
-        <w:rPr>
-          <w:rFonts w:asciiTheme="majorBidi" w:hAnsiTheme="majorBidi" w:cstheme="majorBidi"/>
+        <w:ind w:left="720"/>
+        <w:rPr>
+          <w:rFonts w:asciiTheme="majorBidi" w:hAnsiTheme="majorBidi" w:cstheme="majorBidi"/>
+          <w:color w:val="auto"/>
           <w:lang w:val="fr-FR"/>
         </w:rPr>
       </w:pPr>
+      <w:hyperlink w:anchor="loginMethod" w:history="1">
+        <w:r>
+          <w:rPr>
+            <w:rStyle w:val="Hyperlink"/>
+            <w:rFonts w:asciiTheme="majorBidi" w:hAnsiTheme="majorBidi" w:cstheme="majorBidi"/>
+            <w:color w:val="auto"/>
+            <w:u w:val="none"/>
+            <w:lang w:val="fr-FR"/>
+          </w:rPr>
+          <w:t xml:space="preserve">5.1.2 </w:t>
+        </w:r>
+        <w:r>
+          <w:rPr>
+            <w:rStyle w:val="Hyperlink"/>
+            <w:rFonts w:asciiTheme="majorBidi" w:hAnsiTheme="majorBidi" w:cstheme="majorBidi"/>
+            <w:color w:val="auto"/>
+            <w:u w:val="none"/>
+            <w:lang w:val="fr-FR"/>
+          </w:rPr>
+          <w:t>Login M</w:t>
+        </w:r>
+        <w:r>
+          <w:rPr>
+            <w:rStyle w:val="Hyperlink"/>
+            <w:rFonts w:asciiTheme="majorBidi" w:hAnsiTheme="majorBidi" w:cstheme="majorBidi"/>
+            <w:color w:val="auto"/>
+            <w:u w:val="none"/>
+            <w:lang w:val="fr-FR"/>
+          </w:rPr>
+          <w:t>e</w:t>
+        </w:r>
+        <w:r>
+          <w:rPr>
+            <w:rStyle w:val="Hyperlink"/>
+            <w:rFonts w:asciiTheme="majorBidi" w:hAnsiTheme="majorBidi" w:cstheme="majorBidi"/>
+            <w:color w:val="auto"/>
+            <w:u w:val="none"/>
+            <w:lang w:val="fr-FR"/>
+          </w:rPr>
+          <w:t>thod</w:t>
+        </w:r>
+        <w:r>
+          <w:rPr>
+            <w:rStyle w:val="Hyperlink"/>
+            <w:rFonts w:asciiTheme="majorBidi" w:hAnsiTheme="majorBidi" w:cstheme="majorBidi"/>
+            <w:color w:val="auto"/>
+            <w:u w:val="none"/>
+            <w:lang w:val="fr-FR"/>
+          </w:rPr>
+          <w:t>………………………………………………………………………..</w:t>
+        </w:r>
+      </w:hyperlink>
     </w:p>
     <w:p>
       <w:pPr>
         <w:pStyle w:val="Default"/>
-        <w:rPr>
-          <w:rFonts w:asciiTheme="majorBidi" w:hAnsiTheme="majorBidi" w:cstheme="majorBidi"/>
+        <w:ind w:left="720"/>
+        <w:rPr>
+          <w:rFonts w:asciiTheme="majorBidi" w:hAnsiTheme="majorBidi" w:cstheme="majorBidi"/>
+          <w:color w:val="auto"/>
           <w:lang w:val="fr-FR"/>
         </w:rPr>
       </w:pPr>
+      <w:hyperlink w:anchor="DBConnect" w:history="1">
+        <w:r>
+          <w:rPr>
+            <w:rStyle w:val="Hyperlink"/>
+            <w:rFonts w:asciiTheme="majorBidi" w:hAnsiTheme="majorBidi" w:cstheme="majorBidi"/>
+            <w:color w:val="auto"/>
+            <w:u w:val="none"/>
+            <w:lang w:val="fr-FR"/>
+          </w:rPr>
+          <w:t xml:space="preserve">5.1.3 </w:t>
+        </w:r>
+        <w:r>
+          <w:rPr>
+            <w:rStyle w:val="Hyperlink"/>
+            <w:rFonts w:asciiTheme="majorBidi" w:hAnsiTheme="majorBidi" w:cstheme="majorBidi"/>
+            <w:color w:val="auto"/>
+            <w:u w:val="none"/>
+            <w:lang w:val="fr-FR"/>
+          </w:rPr>
+          <w:t>Databas</w:t>
+        </w:r>
+        <w:r>
+          <w:rPr>
+            <w:rStyle w:val="Hyperlink"/>
+            <w:rFonts w:asciiTheme="majorBidi" w:hAnsiTheme="majorBidi" w:cstheme="majorBidi"/>
+            <w:color w:val="auto"/>
+            <w:u w:val="none"/>
+            <w:lang w:val="fr-FR"/>
+          </w:rPr>
+          <w:t>e</w:t>
+        </w:r>
+        <w:r>
+          <w:rPr>
+            <w:rStyle w:val="Hyperlink"/>
+            <w:rFonts w:asciiTheme="majorBidi" w:hAnsiTheme="majorBidi" w:cstheme="majorBidi"/>
+            <w:color w:val="auto"/>
+            <w:u w:val="none"/>
+            <w:lang w:val="fr-FR"/>
+          </w:rPr>
+          <w:t xml:space="preserve"> Connection</w:t>
+        </w:r>
+        <w:r>
+          <w:rPr>
+            <w:rStyle w:val="Hyperlink"/>
+            <w:rFonts w:asciiTheme="majorBidi" w:hAnsiTheme="majorBidi" w:cstheme="majorBidi"/>
+            <w:color w:val="auto"/>
+            <w:u w:val="none"/>
+            <w:lang w:val="fr-FR"/>
+          </w:rPr>
+          <w:t>………………………………………………………………</w:t>
+        </w:r>
+      </w:hyperlink>
     </w:p>
     <w:p>
       <w:pPr>
         <w:pStyle w:val="Default"/>
-        <w:rPr>
-          <w:rFonts w:asciiTheme="majorBidi" w:hAnsiTheme="majorBidi" w:cstheme="majorBidi"/>
+        <w:ind w:left="720"/>
+        <w:rPr>
+          <w:rFonts w:asciiTheme="majorBidi" w:hAnsiTheme="majorBidi" w:cstheme="majorBidi"/>
+          <w:color w:val="auto"/>
           <w:lang w:val="fr-FR"/>
         </w:rPr>
       </w:pPr>
+      <w:hyperlink w:anchor="LoggerClass" w:history="1">
+        <w:r>
+          <w:rPr>
+            <w:rStyle w:val="Hyperlink"/>
+            <w:rFonts w:asciiTheme="majorBidi" w:hAnsiTheme="majorBidi" w:cstheme="majorBidi"/>
+            <w:color w:val="auto"/>
+            <w:u w:val="none"/>
+            <w:lang w:val="fr-FR"/>
+          </w:rPr>
+          <w:t>5.1.4 Lo</w:t>
+        </w:r>
+        <w:r>
+          <w:rPr>
+            <w:rStyle w:val="Hyperlink"/>
+            <w:rFonts w:asciiTheme="majorBidi" w:hAnsiTheme="majorBidi" w:cstheme="majorBidi"/>
+            <w:color w:val="auto"/>
+            <w:u w:val="none"/>
+            <w:lang w:val="fr-FR"/>
+          </w:rPr>
+          <w:t>g</w:t>
+        </w:r>
+        <w:r>
+          <w:rPr>
+            <w:rStyle w:val="Hyperlink"/>
+            <w:rFonts w:asciiTheme="majorBidi" w:hAnsiTheme="majorBidi" w:cstheme="majorBidi"/>
+            <w:color w:val="auto"/>
+            <w:u w:val="none"/>
+            <w:lang w:val="fr-FR"/>
+          </w:rPr>
+          <w:t>ger Class………………………………………………………………………..</w:t>
+        </w:r>
+      </w:hyperlink>
     </w:p>
     <w:p>
       <w:pPr>
         <w:pStyle w:val="Default"/>
-        <w:rPr>
-          <w:rFonts w:asciiTheme="majorBidi" w:hAnsiTheme="majorBidi" w:cstheme="majorBidi"/>
+        <w:ind w:left="720"/>
+        <w:rPr>
+          <w:rFonts w:asciiTheme="majorBidi" w:hAnsiTheme="majorBidi" w:cstheme="majorBidi"/>
+          <w:color w:val="auto"/>
           <w:lang w:val="fr-FR"/>
         </w:rPr>
       </w:pPr>
+      <w:hyperlink w:anchor="ObjectAndQuriesClasses" w:history="1">
+        <w:r>
+          <w:rPr>
+            <w:rStyle w:val="Hyperlink"/>
+            <w:rFonts w:asciiTheme="majorBidi" w:hAnsiTheme="majorBidi" w:cstheme="majorBidi"/>
+            <w:color w:val="auto"/>
+            <w:u w:val="none"/>
+            <w:lang w:val="fr-FR"/>
+          </w:rPr>
+          <w:t xml:space="preserve">5.1.5 </w:t>
+        </w:r>
+        <w:r>
+          <w:rPr>
+            <w:rStyle w:val="Hyperlink"/>
+            <w:rFonts w:asciiTheme="majorBidi" w:hAnsiTheme="majorBidi" w:cstheme="majorBidi"/>
+            <w:color w:val="auto"/>
+            <w:u w:val="none"/>
+            <w:lang w:val="fr-FR"/>
+          </w:rPr>
+          <w:t>Objects a</w:t>
+        </w:r>
+        <w:r>
+          <w:rPr>
+            <w:rStyle w:val="Hyperlink"/>
+            <w:rFonts w:asciiTheme="majorBidi" w:hAnsiTheme="majorBidi" w:cstheme="majorBidi"/>
+            <w:color w:val="auto"/>
+            <w:u w:val="none"/>
+            <w:lang w:val="fr-FR"/>
+          </w:rPr>
+          <w:t>n</w:t>
+        </w:r>
+        <w:r>
+          <w:rPr>
+            <w:rStyle w:val="Hyperlink"/>
+            <w:rFonts w:asciiTheme="majorBidi" w:hAnsiTheme="majorBidi" w:cstheme="majorBidi"/>
+            <w:color w:val="auto"/>
+            <w:u w:val="none"/>
+            <w:lang w:val="fr-FR"/>
+          </w:rPr>
+          <w:t>d</w:t>
+        </w:r>
+        <w:r>
+          <w:rPr>
+            <w:rStyle w:val="Hyperlink"/>
+            <w:rFonts w:asciiTheme="majorBidi" w:hAnsiTheme="majorBidi" w:cstheme="majorBidi"/>
+            <w:color w:val="auto"/>
+            <w:u w:val="none"/>
+            <w:lang w:val="fr-FR"/>
+          </w:rPr>
+          <w:t xml:space="preserve"> </w:t>
+        </w:r>
+        <w:r>
+          <w:rPr>
+            <w:rStyle w:val="Hyperlink"/>
+            <w:rFonts w:asciiTheme="majorBidi" w:hAnsiTheme="majorBidi" w:cstheme="majorBidi"/>
+            <w:color w:val="auto"/>
+            <w:u w:val="none"/>
+            <w:lang w:val="fr-FR"/>
+          </w:rPr>
+          <w:t>Queries</w:t>
+        </w:r>
+        <w:r>
+          <w:rPr>
+            <w:rStyle w:val="Hyperlink"/>
+            <w:rFonts w:asciiTheme="majorBidi" w:hAnsiTheme="majorBidi" w:cstheme="majorBidi"/>
+            <w:color w:val="auto"/>
+            <w:u w:val="none"/>
+            <w:lang w:val="fr-FR"/>
+          </w:rPr>
+          <w:t xml:space="preserve"> </w:t>
+        </w:r>
+        <w:r>
+          <w:rPr>
+            <w:rStyle w:val="Hyperlink"/>
+            <w:rFonts w:asciiTheme="majorBidi" w:hAnsiTheme="majorBidi" w:cstheme="majorBidi"/>
+            <w:color w:val="auto"/>
+            <w:u w:val="none"/>
+            <w:lang w:val="fr-FR"/>
+          </w:rPr>
+          <w:t>Classes</w:t>
+        </w:r>
+        <w:r>
+          <w:rPr>
+            <w:rStyle w:val="Hyperlink"/>
+            <w:rFonts w:asciiTheme="majorBidi" w:hAnsiTheme="majorBidi" w:cstheme="majorBidi"/>
+            <w:color w:val="auto"/>
+            <w:u w:val="none"/>
+            <w:lang w:val="fr-FR"/>
+          </w:rPr>
+          <w:t>………………………………………………………..</w:t>
+        </w:r>
+      </w:hyperlink>
     </w:p>
     <w:p>
       <w:pPr>
         <w:pStyle w:val="Default"/>
-        <w:rPr>
-          <w:rFonts w:asciiTheme="majorBidi" w:hAnsiTheme="majorBidi" w:cstheme="majorBidi"/>
+        <w:ind w:left="720"/>
+        <w:rPr>
+          <w:rFonts w:asciiTheme="majorBidi" w:hAnsiTheme="majorBidi" w:cstheme="majorBidi"/>
+          <w:color w:val="auto"/>
+        </w:rPr>
+      </w:pPr>
+      <w:r>
+        <w:rPr>
+          <w:rFonts w:asciiTheme="majorBidi" w:hAnsiTheme="majorBidi" w:cstheme="majorBidi"/>
+          <w:color w:val="auto"/>
           <w:lang w:val="fr-FR"/>
         </w:rPr>
-      </w:pPr>
+        <w:tab/>
+      </w:r>
+      <w:hyperlink w:anchor="theObjectClass" w:history="1">
+        <w:r>
+          <w:rPr>
+            <w:rStyle w:val="Hyperlink"/>
+            <w:rFonts w:asciiTheme="majorBidi" w:hAnsiTheme="majorBidi" w:cstheme="majorBidi"/>
+            <w:color w:val="auto"/>
+            <w:u w:val="none"/>
+          </w:rPr>
+          <w:t xml:space="preserve">5.1.5.1 </w:t>
+        </w:r>
+        <w:r>
+          <w:rPr>
+            <w:rStyle w:val="Hyperlink"/>
+            <w:rFonts w:asciiTheme="majorBidi" w:hAnsiTheme="majorBidi" w:cstheme="majorBidi"/>
+            <w:color w:val="auto"/>
+            <w:u w:val="none"/>
+          </w:rPr>
+          <w:t xml:space="preserve">The Object </w:t>
+        </w:r>
+        <w:r>
+          <w:rPr>
+            <w:rStyle w:val="Hyperlink"/>
+            <w:rFonts w:asciiTheme="majorBidi" w:hAnsiTheme="majorBidi" w:cstheme="majorBidi"/>
+            <w:color w:val="auto"/>
+            <w:u w:val="none"/>
+          </w:rPr>
+          <w:t>C</w:t>
+        </w:r>
+        <w:r>
+          <w:rPr>
+            <w:rStyle w:val="Hyperlink"/>
+            <w:rFonts w:asciiTheme="majorBidi" w:hAnsiTheme="majorBidi" w:cstheme="majorBidi"/>
+            <w:color w:val="auto"/>
+            <w:u w:val="none"/>
+          </w:rPr>
+          <w:t>lass</w:t>
+        </w:r>
+        <w:r>
+          <w:rPr>
+            <w:rStyle w:val="Hyperlink"/>
+            <w:rFonts w:asciiTheme="majorBidi" w:hAnsiTheme="majorBidi" w:cstheme="majorBidi"/>
+            <w:color w:val="auto"/>
+            <w:u w:val="none"/>
+          </w:rPr>
+          <w:t>……………………………………………………….</w:t>
+        </w:r>
+      </w:hyperlink>
     </w:p>
     <w:p>
       <w:pPr>
         <w:pStyle w:val="Default"/>
-        <w:rPr>
-          <w:rFonts w:asciiTheme="majorBidi" w:hAnsiTheme="majorBidi" w:cstheme="majorBidi"/>
-          <w:lang w:val="fr-FR"/>
+        <w:ind w:left="720"/>
+        <w:rPr>
+          <w:rFonts w:asciiTheme="majorBidi" w:hAnsiTheme="majorBidi" w:cstheme="majorBidi"/>
+          <w:color w:val="auto"/>
+        </w:rPr>
+      </w:pPr>
+      <w:hyperlink w:anchor="TheQuriesClass" w:history="1">
+        <w:r>
+          <w:rPr>
+            <w:rStyle w:val="Hyperlink"/>
+            <w:rFonts w:asciiTheme="majorBidi" w:hAnsiTheme="majorBidi" w:cstheme="majorBidi"/>
+            <w:color w:val="auto"/>
+            <w:u w:val="none"/>
+          </w:rPr>
+          <w:tab/>
+          <w:t>5.1.5.2 The Query Class………………………………………………</w:t>
+        </w:r>
+        <w:r>
+          <w:rPr>
+            <w:rStyle w:val="Hyperlink"/>
+            <w:rFonts w:asciiTheme="majorBidi" w:hAnsiTheme="majorBidi" w:cstheme="majorBidi"/>
+            <w:color w:val="auto"/>
+            <w:u w:val="none"/>
+          </w:rPr>
+          <w:t>…</w:t>
+        </w:r>
+        <w:r>
+          <w:rPr>
+            <w:rStyle w:val="Hyperlink"/>
+            <w:rFonts w:asciiTheme="majorBidi" w:hAnsiTheme="majorBidi" w:cstheme="majorBidi"/>
+            <w:color w:val="auto"/>
+            <w:u w:val="none"/>
+          </w:rPr>
+          <w:t>…….</w:t>
+        </w:r>
+      </w:hyperlink>
+    </w:p>
+    <w:p>
+      <w:pPr>
+        <w:ind w:firstLine="720"/>
+        <w:rPr>
+          <w:rStyle w:val="Hyperlink"/>
+          <w:rFonts w:asciiTheme="majorBidi" w:hAnsiTheme="majorBidi" w:cstheme="majorBidi"/>
+          <w:color w:val="auto"/>
+          <w:sz w:val="24"/>
+          <w:szCs w:val="24"/>
+          <w:u w:val="none"/>
+        </w:rPr>
+      </w:pPr>
+      <w:r>
+        <w:rPr>
+          <w:rFonts w:asciiTheme="majorBidi" w:hAnsiTheme="majorBidi" w:cstheme="majorBidi"/>
+          <w:sz w:val="24"/>
+          <w:szCs w:val="24"/>
+        </w:rPr>
+        <w:fldChar w:fldCharType="begin"/>
+      </w:r>
+      <w:r>
+        <w:rPr>
+          <w:rFonts w:asciiTheme="majorBidi" w:hAnsiTheme="majorBidi" w:cstheme="majorBidi"/>
+          <w:sz w:val="24"/>
+          <w:szCs w:val="24"/>
+        </w:rPr>
+        <w:instrText xml:space="preserve"> HYPERLINK  \l "testingFunctions" </w:instrText>
+      </w:r>
+      <w:r>
+        <w:rPr>
+          <w:rFonts w:asciiTheme="majorBidi" w:hAnsiTheme="majorBidi" w:cstheme="majorBidi"/>
+          <w:sz w:val="24"/>
+          <w:szCs w:val="24"/>
+        </w:rPr>
+      </w:r>
+      <w:r>
+        <w:rPr>
+          <w:rFonts w:asciiTheme="majorBidi" w:hAnsiTheme="majorBidi" w:cstheme="majorBidi"/>
+          <w:sz w:val="24"/>
+          <w:szCs w:val="24"/>
+        </w:rPr>
+        <w:fldChar w:fldCharType="separate"/>
+      </w:r>
+      <w:r>
+        <w:rPr>
+          <w:rStyle w:val="Hyperlink"/>
+          <w:rFonts w:asciiTheme="majorBidi" w:hAnsiTheme="majorBidi" w:cstheme="majorBidi"/>
+          <w:color w:val="auto"/>
+          <w:sz w:val="24"/>
+          <w:szCs w:val="24"/>
+          <w:u w:val="none"/>
+        </w:rPr>
+        <w:t xml:space="preserve">5.5.6 </w:t>
+      </w:r>
+      <w:r>
+        <w:rPr>
+          <w:rStyle w:val="Hyperlink"/>
+          <w:rFonts w:asciiTheme="majorBidi" w:hAnsiTheme="majorBidi" w:cstheme="majorBidi"/>
+          <w:color w:val="auto"/>
+          <w:sz w:val="24"/>
+          <w:szCs w:val="24"/>
+          <w:u w:val="none"/>
+        </w:rPr>
+        <w:t>Testing function</w:t>
+      </w:r>
+      <w:r>
+        <w:rPr>
+          <w:rStyle w:val="Hyperlink"/>
+          <w:rFonts w:asciiTheme="majorBidi" w:hAnsiTheme="majorBidi" w:cstheme="majorBidi"/>
+          <w:color w:val="auto"/>
+          <w:sz w:val="24"/>
+          <w:szCs w:val="24"/>
+          <w:u w:val="none"/>
+        </w:rPr>
+        <w:t>……………………………………………………………………</w:t>
+      </w:r>
+    </w:p>
+    <w:p>
+      <w:pPr>
+        <w:pStyle w:val="Default"/>
+        <w:ind w:left="720"/>
+        <w:rPr>
+          <w:rFonts w:asciiTheme="majorBidi" w:hAnsiTheme="majorBidi" w:cstheme="majorBidi"/>
+          <w:color w:val="auto"/>
+        </w:rPr>
+      </w:pPr>
+      <w:r>
+        <w:rPr>
+          <w:rFonts w:asciiTheme="majorBidi" w:hAnsiTheme="majorBidi" w:cstheme="majorBidi"/>
+          <w:color w:val="auto"/>
+        </w:rPr>
+        <w:fldChar w:fldCharType="end"/>
+      </w:r>
+    </w:p>
+    <w:p>
+      <w:pPr>
+        <w:pStyle w:val="Default"/>
+        <w:rPr>
+          <w:rFonts w:asciiTheme="majorBidi" w:hAnsiTheme="majorBidi" w:cstheme="majorBidi"/>
+        </w:rPr>
+      </w:pPr>
+    </w:p>
+    <w:p>
+      <w:pPr>
+        <w:pStyle w:val="Default"/>
+        <w:rPr>
+          <w:rFonts w:asciiTheme="majorBidi" w:hAnsiTheme="majorBidi" w:cstheme="majorBidi"/>
+        </w:rPr>
+      </w:pPr>
+    </w:p>
+    <w:p>
+      <w:pPr>
+        <w:pStyle w:val="Default"/>
+        <w:rPr>
+          <w:rFonts w:asciiTheme="majorBidi" w:hAnsiTheme="majorBidi" w:cstheme="majorBidi"/>
+        </w:rPr>
+      </w:pPr>
+    </w:p>
+    <w:p>
+      <w:pPr>
+        <w:pStyle w:val="Default"/>
+        <w:rPr>
+          <w:rFonts w:asciiTheme="majorBidi" w:hAnsiTheme="majorBidi" w:cstheme="majorBidi"/>
         </w:rPr>
       </w:pPr>
     </w:p>
@@ -5032,7 +5668,33 @@
             <w:szCs w:val="24"/>
             <w:u w:val="none"/>
           </w:rPr>
-          <w:t>equirements</w:t>
+          <w:t>eq</w:t>
+        </w:r>
+        <w:r>
+          <w:rPr>
+            <w:rStyle w:val="Hyperlink"/>
+            <w:rFonts w:asciiTheme="majorBidi" w:hAnsiTheme="majorBidi" w:cstheme="majorBidi"/>
+            <w:b/>
+            <w:bCs/>
+            <w:color w:val="auto"/>
+            <w:sz w:val="24"/>
+            <w:szCs w:val="24"/>
+            <w:u w:val="none"/>
+          </w:rPr>
+          <w:t>u</w:t>
+        </w:r>
+        <w:r>
+          <w:rPr>
+            <w:rStyle w:val="Hyperlink"/>
+            <w:rFonts w:asciiTheme="majorBidi" w:hAnsiTheme="majorBidi" w:cstheme="majorBidi"/>
+            <w:b/>
+            <w:bCs/>
+            <w:color w:val="auto"/>
+            <w:sz w:val="24"/>
+            <w:szCs w:val="24"/>
+            <w:u w:val="none"/>
+          </w:rPr>
+          <w:t>irements</w:t>
         </w:r>
         <w:bookmarkEnd w:id="10"/>
       </w:hyperlink>
@@ -19099,7 +19761,21 @@
         <w:rPr>
           <w:rFonts w:asciiTheme="majorBidi" w:hAnsiTheme="majorBidi" w:cstheme="majorBidi"/>
         </w:rPr>
-        <w:t>one or more data tables in which data my be related to each other using relations.</w:t>
+        <w:t xml:space="preserve">one or more data tables in which data </w:t>
+      </w:r>
+      <w:proofErr w:type="spellStart"/>
+      <w:r>
+        <w:rPr>
+          <w:rFonts w:asciiTheme="majorBidi" w:hAnsiTheme="majorBidi" w:cstheme="majorBidi"/>
+        </w:rPr>
+        <w:t>my</w:t>
+      </w:r>
+      <w:proofErr w:type="spellEnd"/>
+      <w:r>
+        <w:rPr>
+          <w:rFonts w:asciiTheme="majorBidi" w:hAnsiTheme="majorBidi" w:cstheme="majorBidi"/>
+        </w:rPr>
+        <w:t xml:space="preserve"> be related to each other using relations.</w:t>
       </w:r>
     </w:p>
     <w:p>
@@ -19165,7 +19841,35 @@
         <w:rPr>
           <w:rFonts w:asciiTheme="majorBidi" w:hAnsiTheme="majorBidi" w:cstheme="majorBidi"/>
         </w:rPr>
-        <w:t xml:space="preserve"> is one of a family of unit testing frameworks which is collectively known as xUnit that originated with SUnit.</w:t>
+        <w:t xml:space="preserve"> is one of a family of unit testing frameworks which is collectively known as </w:t>
+      </w:r>
+      <w:proofErr w:type="spellStart"/>
+      <w:r>
+        <w:rPr>
+          <w:rFonts w:asciiTheme="majorBidi" w:hAnsiTheme="majorBidi" w:cstheme="majorBidi"/>
+        </w:rPr>
+        <w:t>xUnit</w:t>
+      </w:r>
+      <w:proofErr w:type="spellEnd"/>
+      <w:r>
+        <w:rPr>
+          <w:rFonts w:asciiTheme="majorBidi" w:hAnsiTheme="majorBidi" w:cstheme="majorBidi"/>
+        </w:rPr>
+        <w:t xml:space="preserve"> that originated with </w:t>
+      </w:r>
+      <w:proofErr w:type="spellStart"/>
+      <w:r>
+        <w:rPr>
+          <w:rFonts w:asciiTheme="majorBidi" w:hAnsiTheme="majorBidi" w:cstheme="majorBidi"/>
+        </w:rPr>
+        <w:t>SUnit</w:t>
+      </w:r>
+      <w:proofErr w:type="spellEnd"/>
+      <w:r>
+        <w:rPr>
+          <w:rFonts w:asciiTheme="majorBidi" w:hAnsiTheme="majorBidi" w:cstheme="majorBidi"/>
+        </w:rPr>
+        <w:t>.</w:t>
       </w:r>
     </w:p>
     <w:p>
@@ -20434,15 +21138,6 @@
           <w:sz w:val="24"/>
           <w:szCs w:val="24"/>
         </w:rPr>
-      </w:r>
-      <w:r>
-        <w:rPr>
-          <w:rFonts w:asciiTheme="majorBidi" w:hAnsiTheme="majorBidi" w:cstheme="majorBidi"/>
-          <w:b/>
-          <w:bCs/>
-          <w:sz w:val="24"/>
-          <w:szCs w:val="24"/>
-        </w:rPr>
         <w:fldChar w:fldCharType="separate"/>
       </w:r>
       <w:r>
@@ -20469,59 +21164,7 @@
           <w:szCs w:val="24"/>
           <w:u w:val="none"/>
         </w:rPr>
-        <w:t>Gann</w:t>
-      </w:r>
-      <w:r>
-        <w:rPr>
-          <w:rStyle w:val="Hyperlink"/>
-          <w:rFonts w:asciiTheme="majorBidi" w:hAnsiTheme="majorBidi" w:cstheme="majorBidi"/>
-          <w:b/>
-          <w:bCs/>
-          <w:color w:val="auto"/>
-          <w:sz w:val="24"/>
-          <w:szCs w:val="24"/>
-          <w:u w:val="none"/>
-        </w:rPr>
-        <w:t>e</w:t>
-      </w:r>
-      <w:r>
-        <w:rPr>
-          <w:rStyle w:val="Hyperlink"/>
-          <w:rFonts w:asciiTheme="majorBidi" w:hAnsiTheme="majorBidi" w:cstheme="majorBidi"/>
-          <w:b/>
-          <w:bCs/>
-          <w:color w:val="auto"/>
-          <w:sz w:val="24"/>
-          <w:szCs w:val="24"/>
-          <w:u w:val="none"/>
-        </w:rPr>
-        <w:t>t C</w:t>
-      </w:r>
-      <w:r>
-        <w:rPr>
-          <w:rStyle w:val="Hyperlink"/>
-          <w:rFonts w:asciiTheme="majorBidi" w:hAnsiTheme="majorBidi" w:cstheme="majorBidi"/>
-          <w:b/>
-          <w:bCs/>
-          <w:color w:val="auto"/>
-          <w:sz w:val="24"/>
-          <w:szCs w:val="24"/>
-          <w:u w:val="none"/>
-        </w:rPr>
-        <w:t>h</w:t>
-      </w:r>
-      <w:r>
-        <w:rPr>
-          <w:rStyle w:val="Hyperlink"/>
-          <w:rFonts w:asciiTheme="majorBidi" w:hAnsiTheme="majorBidi" w:cstheme="majorBidi"/>
-          <w:b/>
-          <w:bCs/>
-          <w:color w:val="auto"/>
-          <w:sz w:val="24"/>
-          <w:szCs w:val="24"/>
-          <w:u w:val="none"/>
-        </w:rPr>
-        <w:t>art :</w:t>
+        <w:t>Gannet Chart :</w:t>
       </w:r>
       <w:r>
         <w:rPr>
@@ -20976,6 +21619,7 @@
         </w:rPr>
       </w:pPr>
     </w:p>
+    <w:bookmarkStart w:id="38" w:name="chapter5"/>
     <w:p>
       <w:pPr>
         <w:jc w:val="center"/>
@@ -20991,90 +21635,45 @@
           <w:sz w:val="40"/>
           <w:szCs w:val="40"/>
         </w:rPr>
-        <w:t>CHAPTER 5 IMPLEMENTATION</w:t>
-      </w:r>
-    </w:p>
-    <w:p>
-      <w:pPr>
-        <w:jc w:val="center"/>
+        <w:fldChar w:fldCharType="begin"/>
+      </w:r>
+      <w:r>
         <w:rPr>
           <w:rFonts w:asciiTheme="majorBidi" w:hAnsiTheme="majorBidi" w:cstheme="majorBidi"/>
           <w:sz w:val="40"/>
           <w:szCs w:val="40"/>
         </w:rPr>
-      </w:pPr>
-    </w:p>
-    <w:p>
-      <w:pPr>
+        <w:instrText xml:space="preserve"> HYPERLINK  \l "content" </w:instrText>
+      </w:r>
+      <w:r>
         <w:rPr>
           <w:rFonts w:asciiTheme="majorBidi" w:hAnsiTheme="majorBidi" w:cstheme="majorBidi"/>
           <w:sz w:val="40"/>
           <w:szCs w:val="40"/>
         </w:rPr>
-      </w:pPr>
-      <w:r>
-        <w:rPr>
-          <w:rFonts w:asciiTheme="majorBidi" w:hAnsiTheme="majorBidi" w:cstheme="majorBidi"/>
+        <w:fldChar w:fldCharType="separate"/>
+      </w:r>
+      <w:r>
+        <w:rPr>
+          <w:rStyle w:val="Hyperlink"/>
+          <w:rFonts w:asciiTheme="majorBidi" w:hAnsiTheme="majorBidi" w:cstheme="majorBidi"/>
+          <w:color w:val="auto"/>
           <w:sz w:val="40"/>
           <w:szCs w:val="40"/>
-        </w:rPr>
-        <w:br w:type="page"/>
-      </w:r>
-    </w:p>
-    <w:p>
-      <w:pPr>
-        <w:rPr>
-          <w:rFonts w:asciiTheme="majorBidi" w:hAnsiTheme="majorBidi" w:cstheme="majorBidi"/>
-          <w:sz w:val="24"/>
-          <w:szCs w:val="24"/>
-        </w:rPr>
-      </w:pPr>
-      <w:r>
-        <w:rPr>
-          <w:rFonts w:asciiTheme="majorBidi" w:hAnsiTheme="majorBidi" w:cstheme="majorBidi"/>
-          <w:sz w:val="24"/>
-          <w:szCs w:val="24"/>
-        </w:rPr>
-        <w:lastRenderedPageBreak/>
-        <w:t>Implantation</w:t>
-      </w:r>
-    </w:p>
-    <w:p>
-      <w:pPr>
-        <w:rPr>
-          <w:rFonts w:asciiTheme="majorBidi" w:hAnsiTheme="majorBidi" w:cstheme="majorBidi"/>
-          <w:sz w:val="24"/>
-          <w:szCs w:val="24"/>
-        </w:rPr>
-      </w:pPr>
-    </w:p>
-    <w:p>
-      <w:pPr>
-        <w:rPr>
-          <w:rFonts w:asciiTheme="majorBidi" w:hAnsiTheme="majorBidi" w:cstheme="majorBidi"/>
-          <w:sz w:val="24"/>
-          <w:szCs w:val="24"/>
-        </w:rPr>
-      </w:pPr>
-      <w:r>
-        <w:rPr>
-          <w:rFonts w:asciiTheme="majorBidi" w:hAnsiTheme="majorBidi" w:cstheme="majorBidi"/>
-          <w:sz w:val="24"/>
-          <w:szCs w:val="24"/>
-        </w:rPr>
-        <w:br w:type="page"/>
-      </w:r>
-    </w:p>
-    <w:p>
-      <w:pPr>
-        <w:jc w:val="center"/>
+          <w:u w:val="none"/>
+        </w:rPr>
+        <w:t>CHAPTER 5 IMPLEMENTATION</w:t>
+      </w:r>
+      <w:r>
         <w:rPr>
           <w:rFonts w:asciiTheme="majorBidi" w:hAnsiTheme="majorBidi" w:cstheme="majorBidi"/>
           <w:sz w:val="40"/>
           <w:szCs w:val="40"/>
         </w:rPr>
-      </w:pPr>
-    </w:p>
+        <w:fldChar w:fldCharType="end"/>
+      </w:r>
+    </w:p>
+    <w:bookmarkEnd w:id="38"/>
     <w:p>
       <w:pPr>
         <w:jc w:val="center"/>
@@ -21087,33 +21686,1891 @@
     </w:p>
     <w:p>
       <w:pPr>
-        <w:jc w:val="center"/>
         <w:rPr>
           <w:rFonts w:asciiTheme="majorBidi" w:hAnsiTheme="majorBidi" w:cstheme="majorBidi"/>
           <w:sz w:val="40"/>
           <w:szCs w:val="40"/>
         </w:rPr>
       </w:pPr>
-    </w:p>
-    <w:p>
-      <w:pPr>
-        <w:jc w:val="center"/>
+      <w:r>
         <w:rPr>
           <w:rFonts w:asciiTheme="majorBidi" w:hAnsiTheme="majorBidi" w:cstheme="majorBidi"/>
           <w:sz w:val="40"/>
           <w:szCs w:val="40"/>
         </w:rPr>
-      </w:pPr>
-    </w:p>
-    <w:p>
-      <w:pPr>
-        <w:jc w:val="center"/>
+        <w:br w:type="page"/>
+      </w:r>
+    </w:p>
+    <w:bookmarkStart w:id="39" w:name="implemnation"/>
+    <w:p>
+      <w:pPr>
+        <w:rPr>
+          <w:rFonts w:asciiTheme="majorBidi" w:hAnsiTheme="majorBidi" w:cstheme="majorBidi"/>
+          <w:b/>
+          <w:bCs/>
+          <w:sz w:val="24"/>
+          <w:szCs w:val="24"/>
+        </w:rPr>
+      </w:pPr>
+      <w:r>
+        <w:rPr>
+          <w:rFonts w:asciiTheme="majorBidi" w:hAnsiTheme="majorBidi" w:cstheme="majorBidi"/>
+          <w:b/>
+          <w:bCs/>
+          <w:sz w:val="24"/>
+          <w:szCs w:val="24"/>
+        </w:rPr>
+        <w:lastRenderedPageBreak/>
+        <w:fldChar w:fldCharType="begin"/>
+      </w:r>
+      <w:r>
+        <w:rPr>
+          <w:rFonts w:asciiTheme="majorBidi" w:hAnsiTheme="majorBidi" w:cstheme="majorBidi"/>
+          <w:b/>
+          <w:bCs/>
+          <w:sz w:val="24"/>
+          <w:szCs w:val="24"/>
+        </w:rPr>
+        <w:instrText xml:space="preserve"> HYPERLINK  \l "content" </w:instrText>
+      </w:r>
+      <w:r>
+        <w:rPr>
+          <w:rFonts w:asciiTheme="majorBidi" w:hAnsiTheme="majorBidi" w:cstheme="majorBidi"/>
+          <w:b/>
+          <w:bCs/>
+          <w:sz w:val="24"/>
+          <w:szCs w:val="24"/>
+        </w:rPr>
+      </w:r>
+      <w:r>
+        <w:rPr>
+          <w:rFonts w:asciiTheme="majorBidi" w:hAnsiTheme="majorBidi" w:cstheme="majorBidi"/>
+          <w:b/>
+          <w:bCs/>
+          <w:sz w:val="24"/>
+          <w:szCs w:val="24"/>
+        </w:rPr>
+        <w:fldChar w:fldCharType="separate"/>
+      </w:r>
+      <w:r>
+        <w:rPr>
+          <w:rStyle w:val="Hyperlink"/>
+          <w:rFonts w:asciiTheme="majorBidi" w:hAnsiTheme="majorBidi" w:cstheme="majorBidi"/>
+          <w:b/>
+          <w:bCs/>
+          <w:color w:val="auto"/>
+          <w:sz w:val="24"/>
+          <w:szCs w:val="24"/>
+          <w:u w:val="none"/>
+        </w:rPr>
+        <w:t>Implantation</w:t>
+      </w:r>
+      <w:r>
+        <w:rPr>
+          <w:rStyle w:val="Hyperlink"/>
+          <w:rFonts w:asciiTheme="majorBidi" w:hAnsiTheme="majorBidi" w:cstheme="majorBidi"/>
+          <w:b/>
+          <w:bCs/>
+          <w:color w:val="auto"/>
+          <w:sz w:val="24"/>
+          <w:szCs w:val="24"/>
+          <w:u w:val="none"/>
+        </w:rPr>
+        <w:t>:</w:t>
+      </w:r>
+      <w:r>
+        <w:rPr>
+          <w:rFonts w:asciiTheme="majorBidi" w:hAnsiTheme="majorBidi" w:cstheme="majorBidi"/>
+          <w:b/>
+          <w:bCs/>
+          <w:sz w:val="24"/>
+          <w:szCs w:val="24"/>
+        </w:rPr>
+        <w:fldChar w:fldCharType="end"/>
+      </w:r>
+    </w:p>
+    <w:bookmarkEnd w:id="39"/>
+    <w:p>
+      <w:pPr>
+        <w:rPr>
+          <w:rFonts w:asciiTheme="majorBidi" w:hAnsiTheme="majorBidi" w:cstheme="majorBidi"/>
+          <w:sz w:val="24"/>
+          <w:szCs w:val="24"/>
+        </w:rPr>
+      </w:pPr>
+      <w:r>
+        <w:rPr>
+          <w:rFonts w:asciiTheme="majorBidi" w:hAnsiTheme="majorBidi" w:cstheme="majorBidi"/>
+          <w:sz w:val="24"/>
+          <w:szCs w:val="24"/>
+        </w:rPr>
+        <w:tab/>
+        <w:t>In this chapter we will describe the way we implemented the Icare system</w:t>
+      </w:r>
+      <w:r>
+        <w:rPr>
+          <w:rFonts w:asciiTheme="majorBidi" w:hAnsiTheme="majorBidi" w:cstheme="majorBidi"/>
+          <w:sz w:val="24"/>
+          <w:szCs w:val="24"/>
+        </w:rPr>
+        <w:t>.</w:t>
+      </w:r>
+    </w:p>
+    <w:bookmarkStart w:id="40" w:name="mainMethod"/>
+    <w:p>
+      <w:pPr>
+        <w:rPr>
+          <w:rFonts w:asciiTheme="majorBidi" w:hAnsiTheme="majorBidi" w:cstheme="majorBidi"/>
+          <w:b/>
+          <w:bCs/>
+          <w:sz w:val="24"/>
+          <w:szCs w:val="24"/>
+        </w:rPr>
+      </w:pPr>
+      <w:r>
+        <w:rPr>
+          <w:rFonts w:asciiTheme="majorBidi" w:hAnsiTheme="majorBidi" w:cstheme="majorBidi"/>
+          <w:b/>
+          <w:bCs/>
+          <w:sz w:val="24"/>
+          <w:szCs w:val="24"/>
+        </w:rPr>
+        <w:fldChar w:fldCharType="begin"/>
+      </w:r>
+      <w:r>
+        <w:rPr>
+          <w:rFonts w:asciiTheme="majorBidi" w:hAnsiTheme="majorBidi" w:cstheme="majorBidi"/>
+          <w:b/>
+          <w:bCs/>
+          <w:sz w:val="24"/>
+          <w:szCs w:val="24"/>
+        </w:rPr>
+        <w:instrText xml:space="preserve"> HYPERLINK  \l "content" </w:instrText>
+      </w:r>
+      <w:r>
+        <w:rPr>
+          <w:rFonts w:asciiTheme="majorBidi" w:hAnsiTheme="majorBidi" w:cstheme="majorBidi"/>
+          <w:b/>
+          <w:bCs/>
+          <w:sz w:val="24"/>
+          <w:szCs w:val="24"/>
+        </w:rPr>
+      </w:r>
+      <w:r>
+        <w:rPr>
+          <w:rFonts w:asciiTheme="majorBidi" w:hAnsiTheme="majorBidi" w:cstheme="majorBidi"/>
+          <w:b/>
+          <w:bCs/>
+          <w:sz w:val="24"/>
+          <w:szCs w:val="24"/>
+        </w:rPr>
+        <w:fldChar w:fldCharType="separate"/>
+      </w:r>
+      <w:r>
+        <w:rPr>
+          <w:rStyle w:val="Hyperlink"/>
+          <w:rFonts w:asciiTheme="majorBidi" w:hAnsiTheme="majorBidi" w:cstheme="majorBidi"/>
+          <w:b/>
+          <w:bCs/>
+          <w:color w:val="auto"/>
+          <w:sz w:val="24"/>
+          <w:szCs w:val="24"/>
+          <w:u w:val="none"/>
+        </w:rPr>
+        <w:t>Ma</w:t>
+      </w:r>
+      <w:r>
+        <w:rPr>
+          <w:rStyle w:val="Hyperlink"/>
+          <w:rFonts w:asciiTheme="majorBidi" w:hAnsiTheme="majorBidi" w:cstheme="majorBidi"/>
+          <w:b/>
+          <w:bCs/>
+          <w:color w:val="auto"/>
+          <w:sz w:val="24"/>
+          <w:szCs w:val="24"/>
+          <w:u w:val="none"/>
+        </w:rPr>
+        <w:t>i</w:t>
+      </w:r>
+      <w:r>
+        <w:rPr>
+          <w:rStyle w:val="Hyperlink"/>
+          <w:rFonts w:asciiTheme="majorBidi" w:hAnsiTheme="majorBidi" w:cstheme="majorBidi"/>
+          <w:b/>
+          <w:bCs/>
+          <w:color w:val="auto"/>
+          <w:sz w:val="24"/>
+          <w:szCs w:val="24"/>
+          <w:u w:val="none"/>
+        </w:rPr>
+        <w:t>n Method:</w:t>
+      </w:r>
+      <w:r>
+        <w:rPr>
+          <w:rFonts w:asciiTheme="majorBidi" w:hAnsiTheme="majorBidi" w:cstheme="majorBidi"/>
+          <w:b/>
+          <w:bCs/>
+          <w:sz w:val="24"/>
+          <w:szCs w:val="24"/>
+        </w:rPr>
+        <w:fldChar w:fldCharType="end"/>
+      </w:r>
+      <w:r>
+        <w:rPr>
+          <w:rFonts w:asciiTheme="majorBidi" w:hAnsiTheme="majorBidi" w:cstheme="majorBidi"/>
+          <w:b/>
+          <w:bCs/>
+          <w:sz w:val="24"/>
+          <w:szCs w:val="24"/>
+        </w:rPr>
+        <w:t xml:space="preserve"> </w:t>
+      </w:r>
+    </w:p>
+    <w:bookmarkEnd w:id="40"/>
+    <w:p>
+      <w:pPr>
+        <w:rPr>
+          <w:rFonts w:asciiTheme="majorBidi" w:hAnsiTheme="majorBidi" w:cstheme="majorBidi"/>
+          <w:sz w:val="24"/>
+          <w:szCs w:val="24"/>
+        </w:rPr>
+      </w:pPr>
+      <w:r>
+        <w:rPr>
+          <w:rFonts w:asciiTheme="majorBidi" w:hAnsiTheme="majorBidi" w:cstheme="majorBidi"/>
+          <w:b/>
+          <w:bCs/>
+          <w:sz w:val="24"/>
+          <w:szCs w:val="24"/>
+        </w:rPr>
+        <w:tab/>
+      </w:r>
+      <w:r>
+        <w:rPr>
+          <w:rFonts w:asciiTheme="majorBidi" w:hAnsiTheme="majorBidi" w:cstheme="majorBidi"/>
+          <w:sz w:val="24"/>
+          <w:szCs w:val="24"/>
+        </w:rPr>
+        <w:t>The main method Inherits from the Application class to provide the start up to the application, where using the FXMLLoeader we can provide the fxml file we want to show at the start .</w:t>
+      </w:r>
+    </w:p>
+    <w:p>
+      <w:pPr>
+        <w:rPr>
+          <w:rFonts w:asciiTheme="majorBidi" w:hAnsiTheme="majorBidi" w:cstheme="majorBidi"/>
+          <w:sz w:val="24"/>
+          <w:szCs w:val="24"/>
+        </w:rPr>
+      </w:pPr>
+      <w:r>
+        <w:rPr>
+          <w:rFonts w:asciiTheme="majorBidi" w:hAnsiTheme="majorBidi" w:cstheme="majorBidi"/>
+          <w:sz w:val="24"/>
+          <w:szCs w:val="24"/>
+        </w:rPr>
+        <w:tab/>
+        <w:t xml:space="preserve">The fxml files contain the visual </w:t>
+      </w:r>
+      <w:r>
+        <w:rPr>
+          <w:rFonts w:asciiTheme="majorBidi" w:hAnsiTheme="majorBidi" w:cstheme="majorBidi"/>
+          <w:sz w:val="24"/>
+          <w:szCs w:val="24"/>
+        </w:rPr>
+        <w:t xml:space="preserve">elements </w:t>
+      </w:r>
+      <w:r>
+        <w:rPr>
+          <w:rFonts w:asciiTheme="majorBidi" w:hAnsiTheme="majorBidi" w:cstheme="majorBidi"/>
+          <w:sz w:val="24"/>
+          <w:szCs w:val="24"/>
+        </w:rPr>
+        <w:t xml:space="preserve"> and settings </w:t>
+      </w:r>
+      <w:r>
+        <w:rPr>
+          <w:rFonts w:asciiTheme="majorBidi" w:hAnsiTheme="majorBidi" w:cstheme="majorBidi"/>
+          <w:sz w:val="24"/>
+          <w:szCs w:val="24"/>
+        </w:rPr>
+        <w:t>whereas</w:t>
+      </w:r>
+      <w:r>
+        <w:rPr>
+          <w:rFonts w:asciiTheme="majorBidi" w:hAnsiTheme="majorBidi" w:cstheme="majorBidi"/>
+          <w:sz w:val="24"/>
+          <w:szCs w:val="24"/>
+        </w:rPr>
+        <w:t xml:space="preserve"> there is another class tied to each fxml that is called a controller that’s how this project is laid out</w:t>
+      </w:r>
+      <w:r>
+        <w:rPr>
+          <w:rFonts w:asciiTheme="majorBidi" w:hAnsiTheme="majorBidi" w:cstheme="majorBidi"/>
+          <w:sz w:val="24"/>
+          <w:szCs w:val="24"/>
+        </w:rPr>
+        <w:t>.</w:t>
+      </w:r>
+    </w:p>
+    <w:p>
+      <w:pPr>
+        <w:rPr>
+          <w:rFonts w:asciiTheme="majorBidi" w:hAnsiTheme="majorBidi" w:cstheme="majorBidi"/>
+          <w:sz w:val="24"/>
+          <w:szCs w:val="24"/>
+        </w:rPr>
+      </w:pPr>
+      <w:r>
+        <w:rPr>
+          <w:rFonts w:asciiTheme="majorBidi" w:hAnsiTheme="majorBidi" w:cstheme="majorBidi"/>
+          <w:sz w:val="24"/>
+          <w:szCs w:val="24"/>
+        </w:rPr>
+        <w:tab/>
+      </w:r>
+    </w:p>
+    <w:p>
+      <w:pPr>
+        <w:rPr>
+          <w:rFonts w:asciiTheme="majorBidi" w:hAnsiTheme="majorBidi" w:cstheme="majorBidi"/>
+          <w:b/>
+          <w:bCs/>
+          <w:sz w:val="24"/>
+          <w:szCs w:val="24"/>
+        </w:rPr>
+      </w:pPr>
+      <w:r>
+        <w:rPr>
+          <w:noProof/>
+        </w:rPr>
+        <w:drawing>
+          <wp:inline distT="0" distB="0" distL="0" distR="0" wp14:anchorId="30CE88FF" wp14:editId="4D56D078">
+            <wp:extent cx="5943600" cy="2633980"/>
+            <wp:effectExtent l="0" t="0" r="0" b="0"/>
+            <wp:docPr id="11" name="Picture 11" descr="Text&#10;&#10;Description automatically generated"/>
+            <wp:cNvGraphicFramePr>
+              <a:graphicFrameLocks xmlns:a="http://schemas.openxmlformats.org/drawingml/2006/main" noChangeAspect="1"/>
+            </wp:cNvGraphicFramePr>
+            <a:graphic xmlns:a="http://schemas.openxmlformats.org/drawingml/2006/main">
+              <a:graphicData uri="http://schemas.openxmlformats.org/drawingml/2006/picture">
+                <pic:pic xmlns:pic="http://schemas.openxmlformats.org/drawingml/2006/picture">
+                  <pic:nvPicPr>
+                    <pic:cNvPr id="11" name="Picture 11" descr="Text&#10;&#10;Description automatically generated"/>
+                    <pic:cNvPicPr>
+                      <a:picLocks noChangeAspect="1" noChangeArrowheads="1"/>
+                    </pic:cNvPicPr>
+                  </pic:nvPicPr>
+                  <pic:blipFill>
+                    <a:blip r:embed="rId31">
+                      <a:extLst>
+                        <a:ext uri="{28A0092B-C50C-407E-A947-70E740481C1C}">
+                          <a14:useLocalDpi xmlns:a14="http://schemas.microsoft.com/office/drawing/2010/main" val="0"/>
+                        </a:ext>
+                      </a:extLst>
+                    </a:blip>
+                    <a:srcRect/>
+                    <a:stretch>
+                      <a:fillRect/>
+                    </a:stretch>
+                  </pic:blipFill>
+                  <pic:spPr bwMode="auto">
+                    <a:xfrm>
+                      <a:off x="0" y="0"/>
+                      <a:ext cx="5943600" cy="2633980"/>
+                    </a:xfrm>
+                    <a:prstGeom prst="rect">
+                      <a:avLst/>
+                    </a:prstGeom>
+                    <a:noFill/>
+                    <a:ln>
+                      <a:noFill/>
+                    </a:ln>
+                  </pic:spPr>
+                </pic:pic>
+              </a:graphicData>
+            </a:graphic>
+          </wp:inline>
+        </w:drawing>
+      </w:r>
+    </w:p>
+    <w:p>
+      <w:pPr>
+        <w:rPr>
+          <w:rFonts w:asciiTheme="majorBidi" w:hAnsiTheme="majorBidi" w:cstheme="majorBidi"/>
+          <w:b/>
+          <w:bCs/>
+          <w:sz w:val="24"/>
+          <w:szCs w:val="24"/>
+        </w:rPr>
+      </w:pPr>
+    </w:p>
+    <w:p>
+      <w:pPr>
+        <w:rPr>
+          <w:rFonts w:asciiTheme="majorBidi" w:hAnsiTheme="majorBidi" w:cstheme="majorBidi"/>
+          <w:b/>
+          <w:bCs/>
+          <w:sz w:val="24"/>
+          <w:szCs w:val="24"/>
+        </w:rPr>
+      </w:pPr>
+    </w:p>
+    <w:p>
+      <w:pPr>
+        <w:rPr>
+          <w:rFonts w:asciiTheme="majorBidi" w:hAnsiTheme="majorBidi" w:cstheme="majorBidi"/>
+          <w:b/>
+          <w:bCs/>
+          <w:sz w:val="24"/>
+          <w:szCs w:val="24"/>
+        </w:rPr>
+      </w:pPr>
+    </w:p>
+    <w:p>
+      <w:pPr>
+        <w:rPr>
+          <w:rFonts w:asciiTheme="majorBidi" w:hAnsiTheme="majorBidi" w:cstheme="majorBidi"/>
+          <w:b/>
+          <w:bCs/>
+          <w:sz w:val="24"/>
+          <w:szCs w:val="24"/>
+        </w:rPr>
+      </w:pPr>
+    </w:p>
+    <w:p>
+      <w:pPr>
+        <w:rPr>
+          <w:rFonts w:asciiTheme="majorBidi" w:hAnsiTheme="majorBidi" w:cstheme="majorBidi"/>
+          <w:b/>
+          <w:bCs/>
+          <w:sz w:val="24"/>
+          <w:szCs w:val="24"/>
+        </w:rPr>
+      </w:pPr>
+    </w:p>
+    <w:p>
+      <w:pPr>
+        <w:rPr>
+          <w:rFonts w:asciiTheme="majorBidi" w:hAnsiTheme="majorBidi" w:cstheme="majorBidi"/>
+          <w:b/>
+          <w:bCs/>
+          <w:sz w:val="24"/>
+          <w:szCs w:val="24"/>
+        </w:rPr>
+      </w:pPr>
+    </w:p>
+    <w:p>
+      <w:pPr>
+        <w:rPr>
+          <w:rFonts w:asciiTheme="majorBidi" w:hAnsiTheme="majorBidi" w:cstheme="majorBidi"/>
+          <w:b/>
+          <w:bCs/>
+          <w:sz w:val="24"/>
+          <w:szCs w:val="24"/>
+        </w:rPr>
+      </w:pPr>
+    </w:p>
+    <w:p>
+      <w:pPr>
+        <w:rPr>
+          <w:rFonts w:asciiTheme="majorBidi" w:hAnsiTheme="majorBidi" w:cstheme="majorBidi"/>
+          <w:b/>
+          <w:bCs/>
+          <w:sz w:val="24"/>
+          <w:szCs w:val="24"/>
+        </w:rPr>
+      </w:pPr>
+    </w:p>
+    <w:p>
+      <w:pPr>
+        <w:rPr>
+          <w:rFonts w:asciiTheme="majorBidi" w:hAnsiTheme="majorBidi" w:cstheme="majorBidi"/>
+          <w:b/>
+          <w:bCs/>
+          <w:sz w:val="24"/>
+          <w:szCs w:val="24"/>
+        </w:rPr>
+      </w:pPr>
+    </w:p>
+    <w:p>
+      <w:pPr>
+        <w:rPr>
+          <w:rFonts w:asciiTheme="majorBidi" w:hAnsiTheme="majorBidi" w:cstheme="majorBidi"/>
+          <w:b/>
+          <w:bCs/>
+          <w:sz w:val="24"/>
+          <w:szCs w:val="24"/>
+        </w:rPr>
+      </w:pPr>
+    </w:p>
+    <w:p>
+      <w:pPr>
+        <w:rPr>
+          <w:rFonts w:asciiTheme="majorBidi" w:hAnsiTheme="majorBidi" w:cstheme="majorBidi"/>
+          <w:b/>
+          <w:bCs/>
+          <w:sz w:val="24"/>
+          <w:szCs w:val="24"/>
+        </w:rPr>
+      </w:pPr>
+    </w:p>
+    <w:bookmarkStart w:id="41" w:name="loginMethod"/>
+    <w:p>
+      <w:pPr>
+        <w:rPr>
+          <w:rFonts w:asciiTheme="majorBidi" w:hAnsiTheme="majorBidi" w:cstheme="majorBidi"/>
+          <w:b/>
+          <w:bCs/>
+          <w:sz w:val="24"/>
+          <w:szCs w:val="24"/>
+        </w:rPr>
+      </w:pPr>
+      <w:r>
+        <w:rPr>
+          <w:rFonts w:asciiTheme="majorBidi" w:hAnsiTheme="majorBidi" w:cstheme="majorBidi"/>
+          <w:b/>
+          <w:bCs/>
+          <w:sz w:val="24"/>
+          <w:szCs w:val="24"/>
+        </w:rPr>
+        <w:lastRenderedPageBreak/>
+        <w:fldChar w:fldCharType="begin"/>
+      </w:r>
+      <w:r>
+        <w:rPr>
+          <w:rFonts w:asciiTheme="majorBidi" w:hAnsiTheme="majorBidi" w:cstheme="majorBidi"/>
+          <w:b/>
+          <w:bCs/>
+          <w:sz w:val="24"/>
+          <w:szCs w:val="24"/>
+        </w:rPr>
+        <w:instrText xml:space="preserve"> HYPERLINK  \l "content" </w:instrText>
+      </w:r>
+      <w:r>
+        <w:rPr>
+          <w:rFonts w:asciiTheme="majorBidi" w:hAnsiTheme="majorBidi" w:cstheme="majorBidi"/>
+          <w:b/>
+          <w:bCs/>
+          <w:sz w:val="24"/>
+          <w:szCs w:val="24"/>
+        </w:rPr>
+      </w:r>
+      <w:r>
+        <w:rPr>
+          <w:rFonts w:asciiTheme="majorBidi" w:hAnsiTheme="majorBidi" w:cstheme="majorBidi"/>
+          <w:b/>
+          <w:bCs/>
+          <w:sz w:val="24"/>
+          <w:szCs w:val="24"/>
+        </w:rPr>
+        <w:fldChar w:fldCharType="separate"/>
+      </w:r>
+      <w:r>
+        <w:rPr>
+          <w:rStyle w:val="Hyperlink"/>
+          <w:rFonts w:asciiTheme="majorBidi" w:hAnsiTheme="majorBidi" w:cstheme="majorBidi"/>
+          <w:b/>
+          <w:bCs/>
+          <w:color w:val="auto"/>
+          <w:sz w:val="24"/>
+          <w:szCs w:val="24"/>
+          <w:u w:val="none"/>
+        </w:rPr>
+        <w:t>Login M</w:t>
+      </w:r>
+      <w:r>
+        <w:rPr>
+          <w:rStyle w:val="Hyperlink"/>
+          <w:rFonts w:asciiTheme="majorBidi" w:hAnsiTheme="majorBidi" w:cstheme="majorBidi"/>
+          <w:b/>
+          <w:bCs/>
+          <w:color w:val="auto"/>
+          <w:sz w:val="24"/>
+          <w:szCs w:val="24"/>
+          <w:u w:val="none"/>
+        </w:rPr>
+        <w:t>e</w:t>
+      </w:r>
+      <w:r>
+        <w:rPr>
+          <w:rStyle w:val="Hyperlink"/>
+          <w:rFonts w:asciiTheme="majorBidi" w:hAnsiTheme="majorBidi" w:cstheme="majorBidi"/>
+          <w:b/>
+          <w:bCs/>
+          <w:color w:val="auto"/>
+          <w:sz w:val="24"/>
+          <w:szCs w:val="24"/>
+          <w:u w:val="none"/>
+        </w:rPr>
+        <w:t>thod:</w:t>
+      </w:r>
+      <w:r>
+        <w:rPr>
+          <w:rFonts w:asciiTheme="majorBidi" w:hAnsiTheme="majorBidi" w:cstheme="majorBidi"/>
+          <w:b/>
+          <w:bCs/>
+          <w:sz w:val="24"/>
+          <w:szCs w:val="24"/>
+        </w:rPr>
+        <w:fldChar w:fldCharType="end"/>
+      </w:r>
+    </w:p>
+    <w:bookmarkEnd w:id="41"/>
+    <w:p>
+      <w:pPr>
+        <w:ind w:firstLine="720"/>
+        <w:rPr>
+          <w:rFonts w:asciiTheme="majorBidi" w:hAnsiTheme="majorBidi" w:cstheme="majorBidi"/>
+          <w:sz w:val="24"/>
+          <w:szCs w:val="24"/>
+        </w:rPr>
+      </w:pPr>
+      <w:r>
+        <w:rPr>
+          <w:rFonts w:asciiTheme="majorBidi" w:hAnsiTheme="majorBidi" w:cstheme="majorBidi"/>
+          <w:sz w:val="24"/>
+          <w:szCs w:val="24"/>
+        </w:rPr>
+        <w:t>The</w:t>
+      </w:r>
+      <w:r>
+        <w:rPr>
+          <w:rFonts w:asciiTheme="majorBidi" w:hAnsiTheme="majorBidi" w:cstheme="majorBidi"/>
+          <w:sz w:val="24"/>
+          <w:szCs w:val="24"/>
+        </w:rPr>
+        <w:t xml:space="preserve"> login method is inside the </w:t>
+      </w:r>
+      <w:r>
+        <w:rPr>
+          <w:rFonts w:asciiTheme="majorBidi" w:hAnsiTheme="majorBidi" w:cstheme="majorBidi"/>
+          <w:sz w:val="24"/>
+          <w:szCs w:val="24"/>
+        </w:rPr>
+        <w:t xml:space="preserve">login Controller class and when the user clicks the login button the method is called, when its called it reads the prefix of the username and compares it to the user prefixes we specified in the </w:t>
+      </w:r>
+      <w:r>
+        <w:rPr>
+          <w:rFonts w:asciiTheme="majorBidi" w:hAnsiTheme="majorBidi" w:cstheme="majorBidi"/>
+          <w:b/>
+          <w:bCs/>
+          <w:sz w:val="24"/>
+          <w:szCs w:val="24"/>
+        </w:rPr>
+        <w:t>Req002a</w:t>
+      </w:r>
+      <w:r>
+        <w:rPr>
+          <w:rFonts w:asciiTheme="majorBidi" w:hAnsiTheme="majorBidi" w:cstheme="majorBidi"/>
+          <w:b/>
+          <w:bCs/>
+          <w:sz w:val="24"/>
+          <w:szCs w:val="24"/>
+        </w:rPr>
+        <w:t xml:space="preserve"> </w:t>
+      </w:r>
+      <w:r>
+        <w:rPr>
+          <w:rFonts w:asciiTheme="majorBidi" w:hAnsiTheme="majorBidi" w:cstheme="majorBidi"/>
+          <w:sz w:val="24"/>
+          <w:szCs w:val="24"/>
+        </w:rPr>
+        <w:t xml:space="preserve">and if the prefix matches the specified ones the username and password will be verified if they are incorrect the user will be </w:t>
+      </w:r>
+      <w:r>
+        <w:rPr>
+          <w:rFonts w:asciiTheme="majorBidi" w:hAnsiTheme="majorBidi" w:cstheme="majorBidi"/>
+          <w:sz w:val="24"/>
+          <w:szCs w:val="24"/>
+        </w:rPr>
+        <w:t>denied</w:t>
+      </w:r>
+      <w:r>
+        <w:rPr>
+          <w:rFonts w:asciiTheme="majorBidi" w:hAnsiTheme="majorBidi" w:cstheme="majorBidi"/>
+          <w:sz w:val="24"/>
+          <w:szCs w:val="24"/>
+        </w:rPr>
+        <w:t xml:space="preserve"> </w:t>
+      </w:r>
+      <w:r>
+        <w:rPr>
+          <w:rFonts w:asciiTheme="majorBidi" w:hAnsiTheme="majorBidi" w:cstheme="majorBidi"/>
+          <w:sz w:val="24"/>
+          <w:szCs w:val="24"/>
+        </w:rPr>
+        <w:t>accesses</w:t>
+      </w:r>
+      <w:r>
+        <w:rPr>
+          <w:rFonts w:asciiTheme="majorBidi" w:hAnsiTheme="majorBidi" w:cstheme="majorBidi"/>
+          <w:sz w:val="24"/>
+          <w:szCs w:val="24"/>
+        </w:rPr>
+        <w:t xml:space="preserve"> and prompted with a message , if correct the </w:t>
+      </w:r>
+      <w:r>
+        <w:rPr>
+          <w:rFonts w:asciiTheme="majorBidi" w:hAnsiTheme="majorBidi" w:cstheme="majorBidi"/>
+          <w:sz w:val="24"/>
+          <w:szCs w:val="24"/>
+        </w:rPr>
+        <w:t>username</w:t>
+      </w:r>
+      <w:r>
+        <w:rPr>
+          <w:rFonts w:asciiTheme="majorBidi" w:hAnsiTheme="majorBidi" w:cstheme="majorBidi"/>
+          <w:sz w:val="24"/>
+          <w:szCs w:val="24"/>
+        </w:rPr>
+        <w:t xml:space="preserve"> and time of access will </w:t>
+      </w:r>
+      <w:r>
+        <w:rPr>
+          <w:rFonts w:asciiTheme="majorBidi" w:hAnsiTheme="majorBidi" w:cstheme="majorBidi"/>
+          <w:sz w:val="24"/>
+          <w:szCs w:val="24"/>
+        </w:rPr>
+        <w:t>be</w:t>
+      </w:r>
+      <w:r>
+        <w:rPr>
+          <w:rFonts w:asciiTheme="majorBidi" w:hAnsiTheme="majorBidi" w:cstheme="majorBidi"/>
+          <w:sz w:val="24"/>
+          <w:szCs w:val="24"/>
+        </w:rPr>
+        <w:t xml:space="preserve"> logged </w:t>
+      </w:r>
+      <w:r>
+        <w:rPr>
+          <w:rFonts w:asciiTheme="majorBidi" w:hAnsiTheme="majorBidi" w:cstheme="majorBidi"/>
+          <w:sz w:val="24"/>
+          <w:szCs w:val="24"/>
+        </w:rPr>
+        <w:t>furthermore</w:t>
+      </w:r>
+      <w:r>
+        <w:rPr>
+          <w:rFonts w:asciiTheme="majorBidi" w:hAnsiTheme="majorBidi" w:cstheme="majorBidi"/>
+          <w:sz w:val="24"/>
+          <w:szCs w:val="24"/>
+        </w:rPr>
+        <w:t xml:space="preserve"> the system will check if this is </w:t>
+      </w:r>
+      <w:r>
+        <w:rPr>
+          <w:rFonts w:asciiTheme="majorBidi" w:hAnsiTheme="majorBidi" w:cstheme="majorBidi"/>
+          <w:sz w:val="24"/>
+          <w:szCs w:val="24"/>
+        </w:rPr>
+        <w:t xml:space="preserve">the users first login as that will open </w:t>
+      </w:r>
+      <w:proofErr w:type="spellStart"/>
+      <w:r>
+        <w:rPr>
+          <w:rFonts w:asciiTheme="majorBidi" w:hAnsiTheme="majorBidi" w:cstheme="majorBidi"/>
+          <w:sz w:val="24"/>
+          <w:szCs w:val="24"/>
+        </w:rPr>
+        <w:t>a</w:t>
+      </w:r>
+      <w:proofErr w:type="spellEnd"/>
+      <w:r>
+        <w:rPr>
+          <w:rFonts w:asciiTheme="majorBidi" w:hAnsiTheme="majorBidi" w:cstheme="majorBidi"/>
+          <w:sz w:val="24"/>
+          <w:szCs w:val="24"/>
+        </w:rPr>
+        <w:t xml:space="preserve"> extra window so the user has to change the default username they where assigned .</w:t>
+      </w:r>
+    </w:p>
+    <w:p>
+      <w:pPr>
+        <w:ind w:firstLine="720"/>
+        <w:rPr>
+          <w:rFonts w:asciiTheme="majorBidi" w:hAnsiTheme="majorBidi" w:cstheme="majorBidi"/>
+          <w:sz w:val="24"/>
+          <w:szCs w:val="24"/>
+        </w:rPr>
+      </w:pPr>
+      <w:r>
+        <w:rPr>
+          <w:noProof/>
+        </w:rPr>
+        <w:drawing>
+          <wp:inline distT="0" distB="0" distL="0" distR="0" wp14:anchorId="386645B8" wp14:editId="5220525B">
+            <wp:extent cx="5943600" cy="3696335"/>
+            <wp:effectExtent l="0" t="0" r="0" b="0"/>
+            <wp:docPr id="30" name="Picture 30" descr="Text&#10;&#10;Description automatically generated"/>
+            <wp:cNvGraphicFramePr>
+              <a:graphicFrameLocks xmlns:a="http://schemas.openxmlformats.org/drawingml/2006/main" noChangeAspect="1"/>
+            </wp:cNvGraphicFramePr>
+            <a:graphic xmlns:a="http://schemas.openxmlformats.org/drawingml/2006/main">
+              <a:graphicData uri="http://schemas.openxmlformats.org/drawingml/2006/picture">
+                <pic:pic xmlns:pic="http://schemas.openxmlformats.org/drawingml/2006/picture">
+                  <pic:nvPicPr>
+                    <pic:cNvPr id="30" name="Picture 30" descr="Text&#10;&#10;Description automatically generated"/>
+                    <pic:cNvPicPr>
+                      <a:picLocks noChangeAspect="1" noChangeArrowheads="1"/>
+                    </pic:cNvPicPr>
+                  </pic:nvPicPr>
+                  <pic:blipFill>
+                    <a:blip r:embed="rId32">
+                      <a:extLst>
+                        <a:ext uri="{28A0092B-C50C-407E-A947-70E740481C1C}">
+                          <a14:useLocalDpi xmlns:a14="http://schemas.microsoft.com/office/drawing/2010/main" val="0"/>
+                        </a:ext>
+                      </a:extLst>
+                    </a:blip>
+                    <a:srcRect/>
+                    <a:stretch>
+                      <a:fillRect/>
+                    </a:stretch>
+                  </pic:blipFill>
+                  <pic:spPr bwMode="auto">
+                    <a:xfrm>
+                      <a:off x="0" y="0"/>
+                      <a:ext cx="5943600" cy="3696335"/>
+                    </a:xfrm>
+                    <a:prstGeom prst="rect">
+                      <a:avLst/>
+                    </a:prstGeom>
+                    <a:noFill/>
+                    <a:ln>
+                      <a:noFill/>
+                    </a:ln>
+                  </pic:spPr>
+                </pic:pic>
+              </a:graphicData>
+            </a:graphic>
+          </wp:inline>
+        </w:drawing>
+      </w:r>
+    </w:p>
+    <w:p>
+      <w:pPr>
+        <w:rPr>
+          <w:rFonts w:asciiTheme="majorBidi" w:hAnsiTheme="majorBidi" w:cstheme="majorBidi"/>
+          <w:sz w:val="24"/>
+          <w:szCs w:val="24"/>
+        </w:rPr>
+      </w:pPr>
+    </w:p>
+    <w:p>
+      <w:pPr>
+        <w:rPr>
+          <w:rFonts w:asciiTheme="majorBidi" w:hAnsiTheme="majorBidi" w:cstheme="majorBidi"/>
+          <w:sz w:val="24"/>
+          <w:szCs w:val="24"/>
+        </w:rPr>
+      </w:pPr>
+    </w:p>
+    <w:p>
+      <w:pPr>
+        <w:rPr>
+          <w:rFonts w:asciiTheme="majorBidi" w:hAnsiTheme="majorBidi" w:cstheme="majorBidi"/>
+          <w:sz w:val="24"/>
+          <w:szCs w:val="24"/>
+        </w:rPr>
+      </w:pPr>
+    </w:p>
+    <w:p>
+      <w:pPr>
+        <w:rPr>
+          <w:rFonts w:asciiTheme="majorBidi" w:hAnsiTheme="majorBidi" w:cstheme="majorBidi"/>
+          <w:sz w:val="24"/>
+          <w:szCs w:val="24"/>
+        </w:rPr>
+      </w:pPr>
+    </w:p>
+    <w:p>
+      <w:pPr>
+        <w:rPr>
+          <w:rFonts w:asciiTheme="majorBidi" w:hAnsiTheme="majorBidi" w:cstheme="majorBidi"/>
+          <w:sz w:val="24"/>
+          <w:szCs w:val="24"/>
+        </w:rPr>
+      </w:pPr>
+    </w:p>
+    <w:p>
+      <w:pPr>
+        <w:rPr>
+          <w:rFonts w:asciiTheme="majorBidi" w:hAnsiTheme="majorBidi" w:cstheme="majorBidi"/>
+          <w:sz w:val="24"/>
+          <w:szCs w:val="24"/>
+        </w:rPr>
+      </w:pPr>
+    </w:p>
+    <w:p>
+      <w:pPr>
+        <w:rPr>
+          <w:rFonts w:asciiTheme="majorBidi" w:hAnsiTheme="majorBidi" w:cstheme="majorBidi"/>
+          <w:sz w:val="24"/>
+          <w:szCs w:val="24"/>
+        </w:rPr>
+      </w:pPr>
+    </w:p>
+    <w:p>
+      <w:pPr>
+        <w:rPr>
+          <w:rFonts w:asciiTheme="majorBidi" w:hAnsiTheme="majorBidi" w:cstheme="majorBidi"/>
+          <w:sz w:val="24"/>
+          <w:szCs w:val="24"/>
+        </w:rPr>
+      </w:pPr>
+    </w:p>
+    <w:p>
+      <w:pPr>
+        <w:rPr>
+          <w:rFonts w:asciiTheme="majorBidi" w:hAnsiTheme="majorBidi" w:cstheme="majorBidi"/>
+          <w:sz w:val="24"/>
+          <w:szCs w:val="24"/>
+        </w:rPr>
+      </w:pPr>
+    </w:p>
+    <w:bookmarkStart w:id="42" w:name="DBConnect"/>
+    <w:p>
+      <w:pPr>
+        <w:rPr>
+          <w:rFonts w:asciiTheme="majorBidi" w:hAnsiTheme="majorBidi" w:cstheme="majorBidi"/>
+          <w:b/>
+          <w:bCs/>
+          <w:sz w:val="24"/>
+          <w:szCs w:val="24"/>
+        </w:rPr>
+      </w:pPr>
+      <w:r>
+        <w:rPr>
+          <w:rFonts w:asciiTheme="majorBidi" w:hAnsiTheme="majorBidi" w:cstheme="majorBidi"/>
+          <w:b/>
+          <w:bCs/>
+          <w:sz w:val="24"/>
+          <w:szCs w:val="24"/>
+        </w:rPr>
+        <w:lastRenderedPageBreak/>
+        <w:fldChar w:fldCharType="begin"/>
+      </w:r>
+      <w:r>
+        <w:rPr>
+          <w:rFonts w:asciiTheme="majorBidi" w:hAnsiTheme="majorBidi" w:cstheme="majorBidi"/>
+          <w:b/>
+          <w:bCs/>
+          <w:sz w:val="24"/>
+          <w:szCs w:val="24"/>
+        </w:rPr>
+        <w:instrText xml:space="preserve"> HYPERLINK  \l "content" </w:instrText>
+      </w:r>
+      <w:r>
+        <w:rPr>
+          <w:rFonts w:asciiTheme="majorBidi" w:hAnsiTheme="majorBidi" w:cstheme="majorBidi"/>
+          <w:b/>
+          <w:bCs/>
+          <w:sz w:val="24"/>
+          <w:szCs w:val="24"/>
+        </w:rPr>
+      </w:r>
+      <w:r>
+        <w:rPr>
+          <w:rFonts w:asciiTheme="majorBidi" w:hAnsiTheme="majorBidi" w:cstheme="majorBidi"/>
+          <w:b/>
+          <w:bCs/>
+          <w:sz w:val="24"/>
+          <w:szCs w:val="24"/>
+        </w:rPr>
+        <w:fldChar w:fldCharType="separate"/>
+      </w:r>
+      <w:r>
+        <w:rPr>
+          <w:rStyle w:val="Hyperlink"/>
+          <w:rFonts w:asciiTheme="majorBidi" w:hAnsiTheme="majorBidi" w:cstheme="majorBidi"/>
+          <w:b/>
+          <w:bCs/>
+          <w:color w:val="auto"/>
+          <w:sz w:val="24"/>
+          <w:szCs w:val="24"/>
+          <w:u w:val="none"/>
+        </w:rPr>
+        <w:t>Database Conne</w:t>
+      </w:r>
+      <w:r>
+        <w:rPr>
+          <w:rStyle w:val="Hyperlink"/>
+          <w:rFonts w:asciiTheme="majorBidi" w:hAnsiTheme="majorBidi" w:cstheme="majorBidi"/>
+          <w:b/>
+          <w:bCs/>
+          <w:color w:val="auto"/>
+          <w:sz w:val="24"/>
+          <w:szCs w:val="24"/>
+          <w:u w:val="none"/>
+        </w:rPr>
+        <w:t>c</w:t>
+      </w:r>
+      <w:r>
+        <w:rPr>
+          <w:rStyle w:val="Hyperlink"/>
+          <w:rFonts w:asciiTheme="majorBidi" w:hAnsiTheme="majorBidi" w:cstheme="majorBidi"/>
+          <w:b/>
+          <w:bCs/>
+          <w:color w:val="auto"/>
+          <w:sz w:val="24"/>
+          <w:szCs w:val="24"/>
+          <w:u w:val="none"/>
+        </w:rPr>
+        <w:t>tion:</w:t>
+      </w:r>
+      <w:r>
+        <w:rPr>
+          <w:rFonts w:asciiTheme="majorBidi" w:hAnsiTheme="majorBidi" w:cstheme="majorBidi"/>
+          <w:b/>
+          <w:bCs/>
+          <w:sz w:val="24"/>
+          <w:szCs w:val="24"/>
+        </w:rPr>
+        <w:fldChar w:fldCharType="end"/>
+      </w:r>
+    </w:p>
+    <w:bookmarkEnd w:id="42"/>
+    <w:p>
+      <w:pPr>
+        <w:rPr>
+          <w:rFonts w:asciiTheme="majorBidi" w:hAnsiTheme="majorBidi" w:cstheme="majorBidi"/>
+          <w:sz w:val="24"/>
+          <w:szCs w:val="24"/>
+        </w:rPr>
+      </w:pPr>
+      <w:r>
+        <w:rPr>
+          <w:rFonts w:asciiTheme="majorBidi" w:hAnsiTheme="majorBidi" w:cstheme="majorBidi"/>
+          <w:sz w:val="24"/>
+          <w:szCs w:val="24"/>
+        </w:rPr>
+        <w:tab/>
+        <w:t xml:space="preserve">To connect to the MySQL </w:t>
+      </w:r>
+      <w:r>
+        <w:rPr>
+          <w:rFonts w:asciiTheme="majorBidi" w:hAnsiTheme="majorBidi" w:cstheme="majorBidi"/>
+          <w:sz w:val="24"/>
+          <w:szCs w:val="24"/>
+        </w:rPr>
+        <w:t>database,</w:t>
+      </w:r>
+      <w:r>
+        <w:rPr>
+          <w:rFonts w:asciiTheme="majorBidi" w:hAnsiTheme="majorBidi" w:cstheme="majorBidi"/>
+          <w:sz w:val="24"/>
+          <w:szCs w:val="24"/>
+        </w:rPr>
+        <w:t xml:space="preserve"> we will be making a separate class that will  connect to the database </w:t>
+      </w:r>
+      <w:r>
+        <w:rPr>
+          <w:rFonts w:asciiTheme="majorBidi" w:hAnsiTheme="majorBidi" w:cstheme="majorBidi"/>
+          <w:sz w:val="24"/>
+          <w:szCs w:val="24"/>
+        </w:rPr>
+        <w:t>, we made it in one class to remove repeating the code in every class that connects to the database therefore making the code cleaner and more efficient</w:t>
+      </w:r>
+      <w:r>
+        <w:rPr>
+          <w:rFonts w:asciiTheme="majorBidi" w:hAnsiTheme="majorBidi" w:cstheme="majorBidi"/>
+          <w:sz w:val="24"/>
+          <w:szCs w:val="24"/>
+        </w:rPr>
+        <w:t>.</w:t>
+      </w:r>
+    </w:p>
+    <w:p>
+      <w:pPr>
+        <w:rPr>
+          <w:rFonts w:asciiTheme="majorBidi" w:hAnsiTheme="majorBidi" w:cstheme="majorBidi"/>
+          <w:sz w:val="24"/>
+          <w:szCs w:val="24"/>
+        </w:rPr>
+      </w:pPr>
+      <w:r>
+        <w:rPr>
+          <w:noProof/>
+        </w:rPr>
+        <w:drawing>
+          <wp:inline distT="0" distB="0" distL="0" distR="0" wp14:anchorId="174C1C3F" wp14:editId="69B7FC9A">
+            <wp:extent cx="5707380" cy="2240269"/>
+            <wp:effectExtent l="0" t="0" r="7620" b="8255"/>
+            <wp:docPr id="13" name="Picture 13" descr="Text&#10;&#10;Description automatically generated"/>
+            <wp:cNvGraphicFramePr>
+              <a:graphicFrameLocks xmlns:a="http://schemas.openxmlformats.org/drawingml/2006/main" noChangeAspect="1"/>
+            </wp:cNvGraphicFramePr>
+            <a:graphic xmlns:a="http://schemas.openxmlformats.org/drawingml/2006/main">
+              <a:graphicData uri="http://schemas.openxmlformats.org/drawingml/2006/picture">
+                <pic:pic xmlns:pic="http://schemas.openxmlformats.org/drawingml/2006/picture">
+                  <pic:nvPicPr>
+                    <pic:cNvPr id="13" name="Picture 13" descr="Text&#10;&#10;Description automatically generated"/>
+                    <pic:cNvPicPr>
+                      <a:picLocks noChangeAspect="1" noChangeArrowheads="1"/>
+                    </pic:cNvPicPr>
+                  </pic:nvPicPr>
+                  <pic:blipFill>
+                    <a:blip r:embed="rId33">
+                      <a:extLst>
+                        <a:ext uri="{28A0092B-C50C-407E-A947-70E740481C1C}">
+                          <a14:useLocalDpi xmlns:a14="http://schemas.microsoft.com/office/drawing/2010/main" val="0"/>
+                        </a:ext>
+                      </a:extLst>
+                    </a:blip>
+                    <a:srcRect/>
+                    <a:stretch>
+                      <a:fillRect/>
+                    </a:stretch>
+                  </pic:blipFill>
+                  <pic:spPr bwMode="auto">
+                    <a:xfrm>
+                      <a:off x="0" y="0"/>
+                      <a:ext cx="5715005" cy="2243262"/>
+                    </a:xfrm>
+                    <a:prstGeom prst="rect">
+                      <a:avLst/>
+                    </a:prstGeom>
+                    <a:noFill/>
+                    <a:ln>
+                      <a:noFill/>
+                    </a:ln>
+                  </pic:spPr>
+                </pic:pic>
+              </a:graphicData>
+            </a:graphic>
+          </wp:inline>
+        </w:drawing>
+      </w:r>
+    </w:p>
+    <w:p>
+      <w:pPr>
+        <w:rPr>
+          <w:rFonts w:asciiTheme="majorBidi" w:hAnsiTheme="majorBidi" w:cstheme="majorBidi"/>
+          <w:sz w:val="24"/>
+          <w:szCs w:val="24"/>
+        </w:rPr>
+      </w:pPr>
+      <w:r>
+        <w:rPr>
+          <w:rFonts w:asciiTheme="majorBidi" w:hAnsiTheme="majorBidi" w:cstheme="majorBidi"/>
+          <w:sz w:val="24"/>
+          <w:szCs w:val="24"/>
+        </w:rPr>
+        <w:tab/>
+        <w:t xml:space="preserve">To connect the </w:t>
+      </w:r>
+      <w:r>
+        <w:rPr>
+          <w:rFonts w:asciiTheme="majorBidi" w:hAnsiTheme="majorBidi" w:cstheme="majorBidi"/>
+          <w:sz w:val="24"/>
+          <w:szCs w:val="24"/>
+        </w:rPr>
+        <w:t>database,</w:t>
+      </w:r>
+      <w:r>
+        <w:rPr>
+          <w:rFonts w:asciiTheme="majorBidi" w:hAnsiTheme="majorBidi" w:cstheme="majorBidi"/>
+          <w:sz w:val="24"/>
+          <w:szCs w:val="24"/>
+        </w:rPr>
+        <w:t xml:space="preserve"> we used the MySQL JDBC Driver file to make the code work.</w:t>
+      </w:r>
+    </w:p>
+    <w:bookmarkStart w:id="43" w:name="LoggerClass"/>
+    <w:p>
+      <w:pPr>
+        <w:rPr>
+          <w:rFonts w:asciiTheme="majorBidi" w:hAnsiTheme="majorBidi" w:cstheme="majorBidi"/>
+          <w:b/>
+          <w:bCs/>
+          <w:sz w:val="24"/>
+          <w:szCs w:val="24"/>
+        </w:rPr>
+      </w:pPr>
+      <w:r>
+        <w:rPr>
+          <w:rFonts w:asciiTheme="majorBidi" w:hAnsiTheme="majorBidi" w:cstheme="majorBidi"/>
+          <w:b/>
+          <w:bCs/>
+          <w:sz w:val="24"/>
+          <w:szCs w:val="24"/>
+        </w:rPr>
+        <w:fldChar w:fldCharType="begin"/>
+      </w:r>
+      <w:r>
+        <w:rPr>
+          <w:rFonts w:asciiTheme="majorBidi" w:hAnsiTheme="majorBidi" w:cstheme="majorBidi"/>
+          <w:b/>
+          <w:bCs/>
+          <w:sz w:val="24"/>
+          <w:szCs w:val="24"/>
+        </w:rPr>
+        <w:instrText xml:space="preserve"> HYPERLINK  \l "content" </w:instrText>
+      </w:r>
+      <w:r>
+        <w:rPr>
+          <w:rFonts w:asciiTheme="majorBidi" w:hAnsiTheme="majorBidi" w:cstheme="majorBidi"/>
+          <w:b/>
+          <w:bCs/>
+          <w:sz w:val="24"/>
+          <w:szCs w:val="24"/>
+        </w:rPr>
+      </w:r>
+      <w:r>
+        <w:rPr>
+          <w:rFonts w:asciiTheme="majorBidi" w:hAnsiTheme="majorBidi" w:cstheme="majorBidi"/>
+          <w:b/>
+          <w:bCs/>
+          <w:sz w:val="24"/>
+          <w:szCs w:val="24"/>
+        </w:rPr>
+        <w:fldChar w:fldCharType="separate"/>
+      </w:r>
+      <w:r>
+        <w:rPr>
+          <w:rStyle w:val="Hyperlink"/>
+          <w:rFonts w:asciiTheme="majorBidi" w:hAnsiTheme="majorBidi" w:cstheme="majorBidi"/>
+          <w:b/>
+          <w:bCs/>
+          <w:color w:val="auto"/>
+          <w:sz w:val="24"/>
+          <w:szCs w:val="24"/>
+          <w:u w:val="none"/>
+        </w:rPr>
+        <w:t>Logger Cl</w:t>
+      </w:r>
+      <w:r>
+        <w:rPr>
+          <w:rStyle w:val="Hyperlink"/>
+          <w:rFonts w:asciiTheme="majorBidi" w:hAnsiTheme="majorBidi" w:cstheme="majorBidi"/>
+          <w:b/>
+          <w:bCs/>
+          <w:color w:val="auto"/>
+          <w:sz w:val="24"/>
+          <w:szCs w:val="24"/>
+          <w:u w:val="none"/>
+        </w:rPr>
+        <w:t>a</w:t>
+      </w:r>
+      <w:r>
+        <w:rPr>
+          <w:rStyle w:val="Hyperlink"/>
+          <w:rFonts w:asciiTheme="majorBidi" w:hAnsiTheme="majorBidi" w:cstheme="majorBidi"/>
+          <w:b/>
+          <w:bCs/>
+          <w:color w:val="auto"/>
+          <w:sz w:val="24"/>
+          <w:szCs w:val="24"/>
+          <w:u w:val="none"/>
+        </w:rPr>
+        <w:t>ss:</w:t>
+      </w:r>
+      <w:r>
+        <w:rPr>
+          <w:rFonts w:asciiTheme="majorBidi" w:hAnsiTheme="majorBidi" w:cstheme="majorBidi"/>
+          <w:b/>
+          <w:bCs/>
+          <w:sz w:val="24"/>
+          <w:szCs w:val="24"/>
+        </w:rPr>
+        <w:fldChar w:fldCharType="end"/>
+      </w:r>
+    </w:p>
+    <w:bookmarkEnd w:id="43"/>
+    <w:p>
+      <w:pPr>
+        <w:rPr>
+          <w:rFonts w:asciiTheme="majorBidi" w:hAnsiTheme="majorBidi" w:cstheme="majorBidi"/>
+          <w:sz w:val="24"/>
+          <w:szCs w:val="24"/>
+        </w:rPr>
+      </w:pPr>
+      <w:r>
+        <w:rPr>
+          <w:rFonts w:asciiTheme="majorBidi" w:hAnsiTheme="majorBidi" w:cstheme="majorBidi"/>
+          <w:b/>
+          <w:bCs/>
+          <w:sz w:val="24"/>
+          <w:szCs w:val="24"/>
+        </w:rPr>
+        <w:tab/>
+      </w:r>
+      <w:r>
+        <w:rPr>
+          <w:rFonts w:asciiTheme="majorBidi" w:hAnsiTheme="majorBidi" w:cstheme="majorBidi"/>
+          <w:sz w:val="24"/>
+          <w:szCs w:val="24"/>
+        </w:rPr>
+        <w:t xml:space="preserve">The logger class logs all sign ins/outs  to </w:t>
+      </w:r>
+      <w:r>
+        <w:rPr>
+          <w:rFonts w:asciiTheme="majorBidi" w:hAnsiTheme="majorBidi" w:cstheme="majorBidi"/>
+          <w:sz w:val="24"/>
+          <w:szCs w:val="24"/>
+        </w:rPr>
+        <w:t>achieve</w:t>
+      </w:r>
+      <w:r>
+        <w:rPr>
+          <w:rFonts w:asciiTheme="majorBidi" w:hAnsiTheme="majorBidi" w:cstheme="majorBidi"/>
+          <w:sz w:val="24"/>
+          <w:szCs w:val="24"/>
+        </w:rPr>
+        <w:t xml:space="preserve"> that in a </w:t>
+      </w:r>
+      <w:r>
+        <w:rPr>
+          <w:rFonts w:asciiTheme="majorBidi" w:hAnsiTheme="majorBidi" w:cstheme="majorBidi"/>
+          <w:sz w:val="24"/>
+          <w:szCs w:val="24"/>
+        </w:rPr>
+        <w:t>well-organized</w:t>
+      </w:r>
+      <w:r>
+        <w:rPr>
+          <w:rFonts w:asciiTheme="majorBidi" w:hAnsiTheme="majorBidi" w:cstheme="majorBidi"/>
+          <w:sz w:val="24"/>
+          <w:szCs w:val="24"/>
+        </w:rPr>
+        <w:t xml:space="preserve"> way we initialized three </w:t>
+      </w:r>
+      <w:r>
+        <w:rPr>
+          <w:rFonts w:asciiTheme="majorBidi" w:hAnsiTheme="majorBidi" w:cstheme="majorBidi"/>
+          <w:sz w:val="24"/>
+          <w:szCs w:val="24"/>
+        </w:rPr>
+        <w:t>variables</w:t>
+      </w:r>
+      <w:r>
+        <w:rPr>
+          <w:rFonts w:asciiTheme="majorBidi" w:hAnsiTheme="majorBidi" w:cstheme="majorBidi"/>
+          <w:sz w:val="24"/>
+          <w:szCs w:val="24"/>
+        </w:rPr>
+        <w:t xml:space="preserve"> that will be used to name the </w:t>
+      </w:r>
+      <w:r>
+        <w:rPr>
+          <w:rFonts w:asciiTheme="majorBidi" w:hAnsiTheme="majorBidi" w:cstheme="majorBidi"/>
+          <w:sz w:val="24"/>
+          <w:szCs w:val="24"/>
+        </w:rPr>
+        <w:t>variables</w:t>
+      </w:r>
+      <w:r>
+        <w:rPr>
+          <w:rFonts w:asciiTheme="majorBidi" w:hAnsiTheme="majorBidi" w:cstheme="majorBidi"/>
+          <w:sz w:val="24"/>
+          <w:szCs w:val="24"/>
+        </w:rPr>
+        <w:t xml:space="preserve"> based on the time and its </w:t>
+      </w:r>
+      <w:r>
+        <w:rPr>
+          <w:rFonts w:asciiTheme="majorBidi" w:hAnsiTheme="majorBidi" w:cstheme="majorBidi"/>
+          <w:sz w:val="24"/>
+          <w:szCs w:val="24"/>
+        </w:rPr>
+        <w:t>format</w:t>
+      </w:r>
+      <w:r>
+        <w:rPr>
+          <w:rFonts w:asciiTheme="majorBidi" w:hAnsiTheme="majorBidi" w:cstheme="majorBidi"/>
+          <w:sz w:val="24"/>
+          <w:szCs w:val="24"/>
+        </w:rPr>
+        <w:t xml:space="preserve"> and the last </w:t>
+      </w:r>
+      <w:r>
+        <w:rPr>
+          <w:rFonts w:asciiTheme="majorBidi" w:hAnsiTheme="majorBidi" w:cstheme="majorBidi"/>
+          <w:sz w:val="24"/>
+          <w:szCs w:val="24"/>
+        </w:rPr>
+        <w:t>variable</w:t>
+      </w:r>
+      <w:r>
+        <w:rPr>
+          <w:rFonts w:asciiTheme="majorBidi" w:hAnsiTheme="majorBidi" w:cstheme="majorBidi"/>
+          <w:sz w:val="24"/>
+          <w:szCs w:val="24"/>
+        </w:rPr>
+        <w:t xml:space="preserve"> is used for </w:t>
+      </w:r>
+      <w:r>
+        <w:rPr>
+          <w:rFonts w:asciiTheme="majorBidi" w:hAnsiTheme="majorBidi" w:cstheme="majorBidi"/>
+          <w:sz w:val="24"/>
+          <w:szCs w:val="24"/>
+        </w:rPr>
+        <w:t>obtaining</w:t>
+      </w:r>
+      <w:r>
+        <w:rPr>
+          <w:rFonts w:asciiTheme="majorBidi" w:hAnsiTheme="majorBidi" w:cstheme="majorBidi"/>
+          <w:sz w:val="24"/>
+          <w:szCs w:val="24"/>
+        </w:rPr>
+        <w:t xml:space="preserve"> the time which is saved inside the file next to who made the logged action:</w:t>
+      </w:r>
+    </w:p>
+    <w:p>
+      <w:pPr>
         <w:rPr>
           <w:rFonts w:asciiTheme="majorBidi" w:hAnsiTheme="majorBidi" w:cstheme="majorBidi"/>
           <w:sz w:val="40"/>
           <w:szCs w:val="40"/>
         </w:rPr>
       </w:pPr>
+      <w:r>
+        <w:rPr>
+          <w:noProof/>
+        </w:rPr>
+        <w:drawing>
+          <wp:inline distT="0" distB="0" distL="0" distR="0" wp14:anchorId="005D7909" wp14:editId="2435D4F1">
+            <wp:extent cx="5943600" cy="3272790"/>
+            <wp:effectExtent l="0" t="0" r="0" b="3810"/>
+            <wp:docPr id="28" name="Picture 28" descr="Text&#10;&#10;Description automatically generated"/>
+            <wp:cNvGraphicFramePr>
+              <a:graphicFrameLocks xmlns:a="http://schemas.openxmlformats.org/drawingml/2006/main" noChangeAspect="1"/>
+            </wp:cNvGraphicFramePr>
+            <a:graphic xmlns:a="http://schemas.openxmlformats.org/drawingml/2006/main">
+              <a:graphicData uri="http://schemas.openxmlformats.org/drawingml/2006/picture">
+                <pic:pic xmlns:pic="http://schemas.openxmlformats.org/drawingml/2006/picture">
+                  <pic:nvPicPr>
+                    <pic:cNvPr id="28" name="Picture 28" descr="Text&#10;&#10;Description automatically generated"/>
+                    <pic:cNvPicPr>
+                      <a:picLocks noChangeAspect="1" noChangeArrowheads="1"/>
+                    </pic:cNvPicPr>
+                  </pic:nvPicPr>
+                  <pic:blipFill>
+                    <a:blip r:embed="rId34">
+                      <a:extLst>
+                        <a:ext uri="{28A0092B-C50C-407E-A947-70E740481C1C}">
+                          <a14:useLocalDpi xmlns:a14="http://schemas.microsoft.com/office/drawing/2010/main" val="0"/>
+                        </a:ext>
+                      </a:extLst>
+                    </a:blip>
+                    <a:srcRect/>
+                    <a:stretch>
+                      <a:fillRect/>
+                    </a:stretch>
+                  </pic:blipFill>
+                  <pic:spPr bwMode="auto">
+                    <a:xfrm>
+                      <a:off x="0" y="0"/>
+                      <a:ext cx="5943600" cy="3272790"/>
+                    </a:xfrm>
+                    <a:prstGeom prst="rect">
+                      <a:avLst/>
+                    </a:prstGeom>
+                    <a:noFill/>
+                    <a:ln>
+                      <a:noFill/>
+                    </a:ln>
+                  </pic:spPr>
+                </pic:pic>
+              </a:graphicData>
+            </a:graphic>
+          </wp:inline>
+        </w:drawing>
+      </w:r>
+    </w:p>
+    <w:bookmarkStart w:id="44" w:name="ObjectAndQuriesClasses"/>
+    <w:p>
+      <w:pPr>
+        <w:rPr>
+          <w:rFonts w:asciiTheme="majorBidi" w:hAnsiTheme="majorBidi" w:cstheme="majorBidi"/>
+          <w:b/>
+          <w:bCs/>
+          <w:sz w:val="24"/>
+          <w:szCs w:val="24"/>
+        </w:rPr>
+      </w:pPr>
+      <w:r>
+        <w:rPr>
+          <w:rFonts w:asciiTheme="majorBidi" w:hAnsiTheme="majorBidi" w:cstheme="majorBidi"/>
+          <w:b/>
+          <w:bCs/>
+          <w:sz w:val="24"/>
+          <w:szCs w:val="24"/>
+        </w:rPr>
+        <w:lastRenderedPageBreak/>
+        <w:fldChar w:fldCharType="begin"/>
+      </w:r>
+      <w:r>
+        <w:rPr>
+          <w:rFonts w:asciiTheme="majorBidi" w:hAnsiTheme="majorBidi" w:cstheme="majorBidi"/>
+          <w:b/>
+          <w:bCs/>
+          <w:sz w:val="24"/>
+          <w:szCs w:val="24"/>
+        </w:rPr>
+        <w:instrText xml:space="preserve"> HYPERLINK  \l "content" </w:instrText>
+      </w:r>
+      <w:r>
+        <w:rPr>
+          <w:rFonts w:asciiTheme="majorBidi" w:hAnsiTheme="majorBidi" w:cstheme="majorBidi"/>
+          <w:b/>
+          <w:bCs/>
+          <w:sz w:val="24"/>
+          <w:szCs w:val="24"/>
+        </w:rPr>
+      </w:r>
+      <w:r>
+        <w:rPr>
+          <w:rFonts w:asciiTheme="majorBidi" w:hAnsiTheme="majorBidi" w:cstheme="majorBidi"/>
+          <w:b/>
+          <w:bCs/>
+          <w:sz w:val="24"/>
+          <w:szCs w:val="24"/>
+        </w:rPr>
+        <w:fldChar w:fldCharType="separate"/>
+      </w:r>
+      <w:r>
+        <w:rPr>
+          <w:rStyle w:val="Hyperlink"/>
+          <w:rFonts w:asciiTheme="majorBidi" w:hAnsiTheme="majorBidi" w:cstheme="majorBidi"/>
+          <w:b/>
+          <w:bCs/>
+          <w:color w:val="auto"/>
+          <w:sz w:val="24"/>
+          <w:szCs w:val="24"/>
+          <w:u w:val="none"/>
+        </w:rPr>
+        <w:t>Objects and</w:t>
+      </w:r>
+      <w:r>
+        <w:rPr>
+          <w:rStyle w:val="Hyperlink"/>
+          <w:rFonts w:asciiTheme="majorBidi" w:hAnsiTheme="majorBidi" w:cstheme="majorBidi"/>
+          <w:b/>
+          <w:bCs/>
+          <w:color w:val="auto"/>
+          <w:sz w:val="24"/>
+          <w:szCs w:val="24"/>
+          <w:u w:val="none"/>
+        </w:rPr>
+        <w:t xml:space="preserve"> </w:t>
+      </w:r>
+      <w:r>
+        <w:rPr>
+          <w:rStyle w:val="Hyperlink"/>
+          <w:rFonts w:asciiTheme="majorBidi" w:hAnsiTheme="majorBidi" w:cstheme="majorBidi"/>
+          <w:b/>
+          <w:bCs/>
+          <w:color w:val="auto"/>
+          <w:sz w:val="24"/>
+          <w:szCs w:val="24"/>
+          <w:u w:val="none"/>
+        </w:rPr>
+        <w:t>Qu</w:t>
+      </w:r>
+      <w:r>
+        <w:rPr>
+          <w:rStyle w:val="Hyperlink"/>
+          <w:rFonts w:asciiTheme="majorBidi" w:hAnsiTheme="majorBidi" w:cstheme="majorBidi"/>
+          <w:b/>
+          <w:bCs/>
+          <w:color w:val="auto"/>
+          <w:sz w:val="24"/>
+          <w:szCs w:val="24"/>
+          <w:u w:val="none"/>
+        </w:rPr>
+        <w:t>e</w:t>
+      </w:r>
+      <w:r>
+        <w:rPr>
+          <w:rStyle w:val="Hyperlink"/>
+          <w:rFonts w:asciiTheme="majorBidi" w:hAnsiTheme="majorBidi" w:cstheme="majorBidi"/>
+          <w:b/>
+          <w:bCs/>
+          <w:color w:val="auto"/>
+          <w:sz w:val="24"/>
+          <w:szCs w:val="24"/>
+          <w:u w:val="none"/>
+        </w:rPr>
+        <w:t>ries Classes:</w:t>
+      </w:r>
+      <w:r>
+        <w:rPr>
+          <w:rFonts w:asciiTheme="majorBidi" w:hAnsiTheme="majorBidi" w:cstheme="majorBidi"/>
+          <w:b/>
+          <w:bCs/>
+          <w:sz w:val="24"/>
+          <w:szCs w:val="24"/>
+        </w:rPr>
+        <w:fldChar w:fldCharType="end"/>
+      </w:r>
+    </w:p>
+    <w:bookmarkEnd w:id="44"/>
+    <w:p>
+      <w:pPr>
+        <w:rPr>
+          <w:rFonts w:asciiTheme="majorBidi" w:hAnsiTheme="majorBidi" w:cstheme="majorBidi"/>
+          <w:sz w:val="24"/>
+          <w:szCs w:val="24"/>
+        </w:rPr>
+      </w:pPr>
+      <w:r>
+        <w:rPr>
+          <w:rFonts w:asciiTheme="majorBidi" w:hAnsiTheme="majorBidi" w:cstheme="majorBidi"/>
+          <w:sz w:val="24"/>
+          <w:szCs w:val="24"/>
+        </w:rPr>
+        <w:tab/>
+        <w:t xml:space="preserve">Every entity in the project will have at least two classes </w:t>
+      </w:r>
+      <w:proofErr w:type="spellStart"/>
+      <w:proofErr w:type="gramStart"/>
+      <w:r>
+        <w:rPr>
+          <w:rFonts w:asciiTheme="majorBidi" w:hAnsiTheme="majorBidi" w:cstheme="majorBidi"/>
+          <w:sz w:val="24"/>
+          <w:szCs w:val="24"/>
+        </w:rPr>
+        <w:t>a</w:t>
+      </w:r>
+      <w:proofErr w:type="spellEnd"/>
+      <w:proofErr w:type="gramEnd"/>
+      <w:r>
+        <w:rPr>
+          <w:rFonts w:asciiTheme="majorBidi" w:hAnsiTheme="majorBidi" w:cstheme="majorBidi"/>
+          <w:sz w:val="24"/>
+          <w:szCs w:val="24"/>
+        </w:rPr>
+        <w:t xml:space="preserve"> object class and objectQuries class .</w:t>
+      </w:r>
+    </w:p>
+    <w:bookmarkStart w:id="45" w:name="theObjectClass"/>
+    <w:p>
+      <w:pPr>
+        <w:rPr>
+          <w:rFonts w:asciiTheme="majorBidi" w:hAnsiTheme="majorBidi" w:cstheme="majorBidi"/>
+          <w:b/>
+          <w:bCs/>
+          <w:sz w:val="24"/>
+          <w:szCs w:val="24"/>
+        </w:rPr>
+      </w:pPr>
+      <w:r>
+        <w:rPr>
+          <w:rFonts w:asciiTheme="majorBidi" w:hAnsiTheme="majorBidi" w:cstheme="majorBidi"/>
+          <w:b/>
+          <w:bCs/>
+          <w:sz w:val="24"/>
+          <w:szCs w:val="24"/>
+        </w:rPr>
+        <w:fldChar w:fldCharType="begin"/>
+      </w:r>
+      <w:r>
+        <w:rPr>
+          <w:rFonts w:asciiTheme="majorBidi" w:hAnsiTheme="majorBidi" w:cstheme="majorBidi"/>
+          <w:b/>
+          <w:bCs/>
+          <w:sz w:val="24"/>
+          <w:szCs w:val="24"/>
+        </w:rPr>
+        <w:instrText xml:space="preserve"> HYPERLINK  \l "content" </w:instrText>
+      </w:r>
+      <w:r>
+        <w:rPr>
+          <w:rFonts w:asciiTheme="majorBidi" w:hAnsiTheme="majorBidi" w:cstheme="majorBidi"/>
+          <w:b/>
+          <w:bCs/>
+          <w:sz w:val="24"/>
+          <w:szCs w:val="24"/>
+        </w:rPr>
+      </w:r>
+      <w:r>
+        <w:rPr>
+          <w:rFonts w:asciiTheme="majorBidi" w:hAnsiTheme="majorBidi" w:cstheme="majorBidi"/>
+          <w:b/>
+          <w:bCs/>
+          <w:sz w:val="24"/>
+          <w:szCs w:val="24"/>
+        </w:rPr>
+        <w:fldChar w:fldCharType="separate"/>
+      </w:r>
+      <w:r>
+        <w:rPr>
+          <w:rStyle w:val="Hyperlink"/>
+          <w:rFonts w:asciiTheme="majorBidi" w:hAnsiTheme="majorBidi" w:cstheme="majorBidi"/>
+          <w:b/>
+          <w:bCs/>
+          <w:color w:val="auto"/>
+          <w:sz w:val="24"/>
+          <w:szCs w:val="24"/>
+          <w:u w:val="none"/>
+        </w:rPr>
+        <w:tab/>
+        <w:t>The Obje</w:t>
+      </w:r>
+      <w:r>
+        <w:rPr>
+          <w:rStyle w:val="Hyperlink"/>
+          <w:rFonts w:asciiTheme="majorBidi" w:hAnsiTheme="majorBidi" w:cstheme="majorBidi"/>
+          <w:b/>
+          <w:bCs/>
+          <w:color w:val="auto"/>
+          <w:sz w:val="24"/>
+          <w:szCs w:val="24"/>
+          <w:u w:val="none"/>
+        </w:rPr>
+        <w:t>c</w:t>
+      </w:r>
+      <w:r>
+        <w:rPr>
+          <w:rStyle w:val="Hyperlink"/>
+          <w:rFonts w:asciiTheme="majorBidi" w:hAnsiTheme="majorBidi" w:cstheme="majorBidi"/>
+          <w:b/>
+          <w:bCs/>
+          <w:color w:val="auto"/>
+          <w:sz w:val="24"/>
+          <w:szCs w:val="24"/>
+          <w:u w:val="none"/>
+        </w:rPr>
+        <w:t>t class:</w:t>
+      </w:r>
+      <w:r>
+        <w:rPr>
+          <w:rFonts w:asciiTheme="majorBidi" w:hAnsiTheme="majorBidi" w:cstheme="majorBidi"/>
+          <w:b/>
+          <w:bCs/>
+          <w:sz w:val="24"/>
+          <w:szCs w:val="24"/>
+        </w:rPr>
+        <w:fldChar w:fldCharType="end"/>
+      </w:r>
+    </w:p>
+    <w:bookmarkEnd w:id="45"/>
+    <w:p>
+      <w:pPr>
+        <w:rPr>
+          <w:rFonts w:asciiTheme="majorBidi" w:hAnsiTheme="majorBidi" w:cstheme="majorBidi"/>
+          <w:sz w:val="24"/>
+          <w:szCs w:val="24"/>
+        </w:rPr>
+      </w:pPr>
+      <w:r>
+        <w:rPr>
+          <w:rFonts w:asciiTheme="majorBidi" w:hAnsiTheme="majorBidi" w:cstheme="majorBidi"/>
+          <w:b/>
+          <w:bCs/>
+          <w:sz w:val="24"/>
+          <w:szCs w:val="24"/>
+        </w:rPr>
+        <w:tab/>
+      </w:r>
+      <w:r>
+        <w:rPr>
+          <w:rFonts w:asciiTheme="majorBidi" w:hAnsiTheme="majorBidi" w:cstheme="majorBidi"/>
+          <w:sz w:val="24"/>
+          <w:szCs w:val="24"/>
+        </w:rPr>
+        <w:tab/>
+        <w:t xml:space="preserve">The object class is your standard OOP Object class </w:t>
+      </w:r>
+      <w:r>
+        <w:rPr>
+          <w:rFonts w:asciiTheme="majorBidi" w:hAnsiTheme="majorBidi" w:cstheme="majorBidi"/>
+          <w:sz w:val="24"/>
+          <w:szCs w:val="24"/>
+        </w:rPr>
+        <w:t>containing</w:t>
+      </w:r>
+      <w:r>
+        <w:rPr>
+          <w:rFonts w:asciiTheme="majorBidi" w:hAnsiTheme="majorBidi" w:cstheme="majorBidi"/>
+          <w:sz w:val="24"/>
+          <w:szCs w:val="24"/>
+        </w:rPr>
+        <w:t xml:space="preserve"> the main </w:t>
+      </w:r>
+      <w:r>
+        <w:rPr>
+          <w:rFonts w:asciiTheme="majorBidi" w:hAnsiTheme="majorBidi" w:cstheme="majorBidi"/>
+          <w:sz w:val="24"/>
+          <w:szCs w:val="24"/>
+        </w:rPr>
+        <w:t>variables of that object and the corresponding constructor and setter and getter classes.</w:t>
+      </w:r>
+    </w:p>
+    <w:p>
+      <w:pPr>
+        <w:rPr>
+          <w:rFonts w:asciiTheme="majorBidi" w:hAnsiTheme="majorBidi" w:cstheme="majorBidi"/>
+          <w:i/>
+          <w:iCs/>
+          <w:sz w:val="24"/>
+          <w:szCs w:val="24"/>
+        </w:rPr>
+      </w:pPr>
+      <w:r>
+        <w:rPr>
+          <w:rFonts w:asciiTheme="majorBidi" w:hAnsiTheme="majorBidi" w:cstheme="majorBidi"/>
+          <w:b/>
+          <w:bCs/>
+          <w:sz w:val="24"/>
+          <w:szCs w:val="24"/>
+        </w:rPr>
+        <w:t xml:space="preserve"> </w:t>
+      </w:r>
+      <w:r>
+        <w:rPr>
+          <w:noProof/>
+        </w:rPr>
+        <w:drawing>
+          <wp:inline distT="0" distB="0" distL="0" distR="0" wp14:anchorId="55FF38D4" wp14:editId="710E1661">
+            <wp:extent cx="5052060" cy="5379720"/>
+            <wp:effectExtent l="0" t="0" r="0" b="0"/>
+            <wp:docPr id="32" name="Picture 32" descr="Text&#10;&#10;Description automatically generated"/>
+            <wp:cNvGraphicFramePr>
+              <a:graphicFrameLocks xmlns:a="http://schemas.openxmlformats.org/drawingml/2006/main" noChangeAspect="1"/>
+            </wp:cNvGraphicFramePr>
+            <a:graphic xmlns:a="http://schemas.openxmlformats.org/drawingml/2006/main">
+              <a:graphicData uri="http://schemas.openxmlformats.org/drawingml/2006/picture">
+                <pic:pic xmlns:pic="http://schemas.openxmlformats.org/drawingml/2006/picture">
+                  <pic:nvPicPr>
+                    <pic:cNvPr id="32" name="Picture 32" descr="Text&#10;&#10;Description automatically generated"/>
+                    <pic:cNvPicPr>
+                      <a:picLocks noChangeAspect="1" noChangeArrowheads="1"/>
+                    </pic:cNvPicPr>
+                  </pic:nvPicPr>
+                  <pic:blipFill>
+                    <a:blip r:embed="rId35">
+                      <a:extLst>
+                        <a:ext uri="{28A0092B-C50C-407E-A947-70E740481C1C}">
+                          <a14:useLocalDpi xmlns:a14="http://schemas.microsoft.com/office/drawing/2010/main" val="0"/>
+                        </a:ext>
+                      </a:extLst>
+                    </a:blip>
+                    <a:srcRect/>
+                    <a:stretch>
+                      <a:fillRect/>
+                    </a:stretch>
+                  </pic:blipFill>
+                  <pic:spPr bwMode="auto">
+                    <a:xfrm>
+                      <a:off x="0" y="0"/>
+                      <a:ext cx="5052060" cy="5379720"/>
+                    </a:xfrm>
+                    <a:prstGeom prst="rect">
+                      <a:avLst/>
+                    </a:prstGeom>
+                    <a:noFill/>
+                    <a:ln>
+                      <a:noFill/>
+                    </a:ln>
+                  </pic:spPr>
+                </pic:pic>
+              </a:graphicData>
+            </a:graphic>
+          </wp:inline>
+        </w:drawing>
+      </w:r>
     </w:p>
     <w:p>
       <w:pPr>
@@ -21145,42 +23602,804 @@
         </w:rPr>
       </w:pPr>
     </w:p>
-    <w:p>
-      <w:pPr>
-        <w:jc w:val="center"/>
+    <w:bookmarkStart w:id="46" w:name="TheQuriesClass"/>
+    <w:p>
+      <w:pPr>
+        <w:ind w:firstLine="720"/>
+        <w:rPr>
+          <w:rFonts w:asciiTheme="majorBidi" w:hAnsiTheme="majorBidi" w:cstheme="majorBidi"/>
+          <w:b/>
+          <w:bCs/>
+          <w:sz w:val="24"/>
+          <w:szCs w:val="24"/>
+        </w:rPr>
+      </w:pPr>
+      <w:r>
+        <w:rPr>
+          <w:rFonts w:asciiTheme="majorBidi" w:hAnsiTheme="majorBidi" w:cstheme="majorBidi"/>
+          <w:b/>
+          <w:bCs/>
+          <w:sz w:val="24"/>
+          <w:szCs w:val="24"/>
+        </w:rPr>
+        <w:lastRenderedPageBreak/>
+        <w:fldChar w:fldCharType="begin"/>
+      </w:r>
+      <w:r>
+        <w:rPr>
+          <w:rFonts w:asciiTheme="majorBidi" w:hAnsiTheme="majorBidi" w:cstheme="majorBidi"/>
+          <w:b/>
+          <w:bCs/>
+          <w:sz w:val="24"/>
+          <w:szCs w:val="24"/>
+        </w:rPr>
+        <w:instrText xml:space="preserve"> HYPERLINK  \l "content" </w:instrText>
+      </w:r>
+      <w:r>
+        <w:rPr>
+          <w:rFonts w:asciiTheme="majorBidi" w:hAnsiTheme="majorBidi" w:cstheme="majorBidi"/>
+          <w:b/>
+          <w:bCs/>
+          <w:sz w:val="24"/>
+          <w:szCs w:val="24"/>
+        </w:rPr>
+      </w:r>
+      <w:r>
+        <w:rPr>
+          <w:rFonts w:asciiTheme="majorBidi" w:hAnsiTheme="majorBidi" w:cstheme="majorBidi"/>
+          <w:b/>
+          <w:bCs/>
+          <w:sz w:val="24"/>
+          <w:szCs w:val="24"/>
+        </w:rPr>
+        <w:fldChar w:fldCharType="separate"/>
+      </w:r>
+      <w:r>
+        <w:rPr>
+          <w:rStyle w:val="Hyperlink"/>
+          <w:rFonts w:asciiTheme="majorBidi" w:hAnsiTheme="majorBidi" w:cstheme="majorBidi"/>
+          <w:b/>
+          <w:bCs/>
+          <w:color w:val="auto"/>
+          <w:sz w:val="24"/>
+          <w:szCs w:val="24"/>
+          <w:u w:val="none"/>
+        </w:rPr>
+        <w:t>The ObjectQ</w:t>
+      </w:r>
+      <w:r>
+        <w:rPr>
+          <w:rStyle w:val="Hyperlink"/>
+          <w:rFonts w:asciiTheme="majorBidi" w:hAnsiTheme="majorBidi" w:cstheme="majorBidi"/>
+          <w:b/>
+          <w:bCs/>
+          <w:color w:val="auto"/>
+          <w:sz w:val="24"/>
+          <w:szCs w:val="24"/>
+          <w:u w:val="none"/>
+        </w:rPr>
+        <w:t>u</w:t>
+      </w:r>
+      <w:r>
+        <w:rPr>
+          <w:rStyle w:val="Hyperlink"/>
+          <w:rFonts w:asciiTheme="majorBidi" w:hAnsiTheme="majorBidi" w:cstheme="majorBidi"/>
+          <w:b/>
+          <w:bCs/>
+          <w:color w:val="auto"/>
+          <w:sz w:val="24"/>
+          <w:szCs w:val="24"/>
+          <w:u w:val="none"/>
+        </w:rPr>
+        <w:t>ries classes:</w:t>
+      </w:r>
+      <w:r>
+        <w:rPr>
+          <w:rFonts w:asciiTheme="majorBidi" w:hAnsiTheme="majorBidi" w:cstheme="majorBidi"/>
+          <w:b/>
+          <w:bCs/>
+          <w:sz w:val="24"/>
+          <w:szCs w:val="24"/>
+        </w:rPr>
+        <w:fldChar w:fldCharType="end"/>
+      </w:r>
+    </w:p>
+    <w:bookmarkEnd w:id="46"/>
+    <w:p>
+      <w:pPr>
+        <w:rPr>
+          <w:rFonts w:asciiTheme="majorBidi" w:hAnsiTheme="majorBidi" w:cstheme="majorBidi"/>
+          <w:sz w:val="24"/>
+          <w:szCs w:val="24"/>
+        </w:rPr>
+      </w:pPr>
+      <w:r>
         <w:rPr>
           <w:rFonts w:asciiTheme="majorBidi" w:hAnsiTheme="majorBidi" w:cstheme="majorBidi"/>
           <w:sz w:val="40"/>
           <w:szCs w:val="40"/>
         </w:rPr>
-      </w:pPr>
+        <w:tab/>
+      </w:r>
       <w:r>
         <w:rPr>
           <w:rFonts w:asciiTheme="majorBidi" w:hAnsiTheme="majorBidi" w:cstheme="majorBidi"/>
           <w:sz w:val="40"/>
           <w:szCs w:val="40"/>
         </w:rPr>
-        <w:t>CHAPTER 6 VALIDATION</w:t>
-      </w:r>
-    </w:p>
-    <w:p>
-      <w:pPr>
+        <w:tab/>
+      </w:r>
+      <w:r>
+        <w:rPr>
+          <w:rFonts w:asciiTheme="majorBidi" w:hAnsiTheme="majorBidi" w:cstheme="majorBidi"/>
+          <w:sz w:val="24"/>
+          <w:szCs w:val="24"/>
+        </w:rPr>
+        <w:t>The</w:t>
+      </w:r>
+      <w:r>
+        <w:rPr>
+          <w:rFonts w:asciiTheme="majorBidi" w:hAnsiTheme="majorBidi" w:cstheme="majorBidi"/>
+          <w:sz w:val="24"/>
+          <w:szCs w:val="24"/>
+        </w:rPr>
+        <w:t xml:space="preserve"> objectQuries classes will have a connection variable that will allow it to connect to the database, after successful  connection the class has </w:t>
+      </w:r>
+      <w:r>
+        <w:rPr>
+          <w:rFonts w:asciiTheme="majorBidi" w:hAnsiTheme="majorBidi" w:cstheme="majorBidi"/>
+          <w:sz w:val="24"/>
+          <w:szCs w:val="24"/>
+        </w:rPr>
+        <w:t>several</w:t>
+      </w:r>
+      <w:r>
+        <w:rPr>
+          <w:rFonts w:asciiTheme="majorBidi" w:hAnsiTheme="majorBidi" w:cstheme="majorBidi"/>
+          <w:sz w:val="24"/>
+          <w:szCs w:val="24"/>
+        </w:rPr>
+        <w:t xml:space="preserve"> methods that use Prepared statements that have been set as variables  but missing the needed information from the user which will be given by the user at run time to execute the query.</w:t>
+      </w:r>
+    </w:p>
+    <w:p>
+      <w:pPr>
+        <w:jc w:val="center"/>
+        <w:rPr>
+          <w:rFonts w:asciiTheme="majorBidi" w:hAnsiTheme="majorBidi" w:cstheme="majorBidi"/>
+          <w:sz w:val="24"/>
+          <w:szCs w:val="24"/>
+        </w:rPr>
+      </w:pPr>
+      <w:r>
+        <w:rPr>
+          <w:noProof/>
+        </w:rPr>
+        <w:drawing>
+          <wp:inline distT="0" distB="0" distL="0" distR="0" wp14:anchorId="43745EE3" wp14:editId="518903B1">
+            <wp:extent cx="5943600" cy="2977515"/>
+            <wp:effectExtent l="0" t="0" r="0" b="0"/>
+            <wp:docPr id="33" name="Picture 33" descr="Text&#10;&#10;Description automatically generated"/>
+            <wp:cNvGraphicFramePr>
+              <a:graphicFrameLocks xmlns:a="http://schemas.openxmlformats.org/drawingml/2006/main" noChangeAspect="1"/>
+            </wp:cNvGraphicFramePr>
+            <a:graphic xmlns:a="http://schemas.openxmlformats.org/drawingml/2006/main">
+              <a:graphicData uri="http://schemas.openxmlformats.org/drawingml/2006/picture">
+                <pic:pic xmlns:pic="http://schemas.openxmlformats.org/drawingml/2006/picture">
+                  <pic:nvPicPr>
+                    <pic:cNvPr id="33" name="Picture 33" descr="Text&#10;&#10;Description automatically generated"/>
+                    <pic:cNvPicPr>
+                      <a:picLocks noChangeAspect="1" noChangeArrowheads="1"/>
+                    </pic:cNvPicPr>
+                  </pic:nvPicPr>
+                  <pic:blipFill>
+                    <a:blip r:embed="rId36">
+                      <a:extLst>
+                        <a:ext uri="{28A0092B-C50C-407E-A947-70E740481C1C}">
+                          <a14:useLocalDpi xmlns:a14="http://schemas.microsoft.com/office/drawing/2010/main" val="0"/>
+                        </a:ext>
+                      </a:extLst>
+                    </a:blip>
+                    <a:srcRect/>
+                    <a:stretch>
+                      <a:fillRect/>
+                    </a:stretch>
+                  </pic:blipFill>
+                  <pic:spPr bwMode="auto">
+                    <a:xfrm>
+                      <a:off x="0" y="0"/>
+                      <a:ext cx="5943600" cy="2977515"/>
+                    </a:xfrm>
+                    <a:prstGeom prst="rect">
+                      <a:avLst/>
+                    </a:prstGeom>
+                    <a:noFill/>
+                    <a:ln>
+                      <a:noFill/>
+                    </a:ln>
+                  </pic:spPr>
+                </pic:pic>
+              </a:graphicData>
+            </a:graphic>
+          </wp:inline>
+        </w:drawing>
+      </w:r>
+    </w:p>
+    <w:p>
+      <w:pPr>
+        <w:rPr>
+          <w:rFonts w:asciiTheme="majorBidi" w:hAnsiTheme="majorBidi" w:cstheme="majorBidi"/>
+          <w:sz w:val="24"/>
+          <w:szCs w:val="24"/>
+        </w:rPr>
+      </w:pPr>
+      <w:r>
+        <w:rPr>
+          <w:rFonts w:asciiTheme="majorBidi" w:hAnsiTheme="majorBidi" w:cstheme="majorBidi"/>
+          <w:sz w:val="24"/>
+          <w:szCs w:val="24"/>
+        </w:rPr>
+        <w:t xml:space="preserve">After initializing all the prepared </w:t>
+      </w:r>
+      <w:r>
+        <w:rPr>
+          <w:rFonts w:asciiTheme="majorBidi" w:hAnsiTheme="majorBidi" w:cstheme="majorBidi"/>
+          <w:sz w:val="24"/>
+          <w:szCs w:val="24"/>
+        </w:rPr>
+        <w:t>statements,</w:t>
+      </w:r>
+      <w:r>
+        <w:rPr>
+          <w:rFonts w:asciiTheme="majorBidi" w:hAnsiTheme="majorBidi" w:cstheme="majorBidi"/>
+          <w:sz w:val="24"/>
+          <w:szCs w:val="24"/>
+        </w:rPr>
+        <w:t xml:space="preserve"> we can use them in the functions of the </w:t>
+      </w:r>
+      <w:r>
+        <w:rPr>
+          <w:rFonts w:asciiTheme="majorBidi" w:hAnsiTheme="majorBidi" w:cstheme="majorBidi"/>
+          <w:sz w:val="24"/>
+          <w:szCs w:val="24"/>
+        </w:rPr>
+        <w:t xml:space="preserve">class, in the functions you will see the use of Observable lists they are used for array lists that will change in runtime in javaFX system with a combo box element </w:t>
+      </w:r>
+      <w:r>
+        <w:rPr>
+          <w:rFonts w:asciiTheme="majorBidi" w:hAnsiTheme="majorBidi" w:cstheme="majorBidi"/>
+          <w:sz w:val="24"/>
+          <w:szCs w:val="24"/>
+        </w:rPr>
+        <w:t xml:space="preserve"> : </w:t>
+      </w:r>
+    </w:p>
+    <w:p>
+      <w:pPr>
+        <w:rPr>
+          <w:rFonts w:asciiTheme="majorBidi" w:hAnsiTheme="majorBidi" w:cstheme="majorBidi"/>
+          <w:sz w:val="24"/>
+          <w:szCs w:val="24"/>
+        </w:rPr>
+      </w:pPr>
+      <w:r>
+        <w:rPr>
+          <w:noProof/>
+        </w:rPr>
+        <w:drawing>
+          <wp:inline distT="0" distB="0" distL="0" distR="0" wp14:anchorId="7F522F86" wp14:editId="19936ED1">
+            <wp:extent cx="5943600" cy="3108960"/>
+            <wp:effectExtent l="0" t="0" r="0" b="0"/>
+            <wp:docPr id="34" name="Picture 34" descr="Text&#10;&#10;Description automatically generated"/>
+            <wp:cNvGraphicFramePr>
+              <a:graphicFrameLocks xmlns:a="http://schemas.openxmlformats.org/drawingml/2006/main" noChangeAspect="1"/>
+            </wp:cNvGraphicFramePr>
+            <a:graphic xmlns:a="http://schemas.openxmlformats.org/drawingml/2006/main">
+              <a:graphicData uri="http://schemas.openxmlformats.org/drawingml/2006/picture">
+                <pic:pic xmlns:pic="http://schemas.openxmlformats.org/drawingml/2006/picture">
+                  <pic:nvPicPr>
+                    <pic:cNvPr id="34" name="Picture 34" descr="Text&#10;&#10;Description automatically generated"/>
+                    <pic:cNvPicPr>
+                      <a:picLocks noChangeAspect="1" noChangeArrowheads="1"/>
+                    </pic:cNvPicPr>
+                  </pic:nvPicPr>
+                  <pic:blipFill>
+                    <a:blip r:embed="rId37">
+                      <a:extLst>
+                        <a:ext uri="{28A0092B-C50C-407E-A947-70E740481C1C}">
+                          <a14:useLocalDpi xmlns:a14="http://schemas.microsoft.com/office/drawing/2010/main" val="0"/>
+                        </a:ext>
+                      </a:extLst>
+                    </a:blip>
+                    <a:srcRect/>
+                    <a:stretch>
+                      <a:fillRect/>
+                    </a:stretch>
+                  </pic:blipFill>
+                  <pic:spPr bwMode="auto">
+                    <a:xfrm>
+                      <a:off x="0" y="0"/>
+                      <a:ext cx="5943600" cy="3108960"/>
+                    </a:xfrm>
+                    <a:prstGeom prst="rect">
+                      <a:avLst/>
+                    </a:prstGeom>
+                    <a:noFill/>
+                    <a:ln>
+                      <a:noFill/>
+                    </a:ln>
+                  </pic:spPr>
+                </pic:pic>
+              </a:graphicData>
+            </a:graphic>
+          </wp:inline>
+        </w:drawing>
+      </w:r>
+    </w:p>
+    <w:bookmarkStart w:id="47" w:name="testingFunctions"/>
+    <w:p>
+      <w:pPr>
+        <w:rPr>
+          <w:rFonts w:asciiTheme="majorBidi" w:hAnsiTheme="majorBidi" w:cstheme="majorBidi"/>
+          <w:b/>
+          <w:bCs/>
+          <w:sz w:val="24"/>
+          <w:szCs w:val="24"/>
+        </w:rPr>
+      </w:pPr>
+      <w:r>
+        <w:rPr>
+          <w:rFonts w:asciiTheme="majorBidi" w:hAnsiTheme="majorBidi" w:cstheme="majorBidi"/>
+          <w:b/>
+          <w:bCs/>
+          <w:sz w:val="24"/>
+          <w:szCs w:val="24"/>
+        </w:rPr>
+        <w:lastRenderedPageBreak/>
+        <w:fldChar w:fldCharType="begin"/>
+      </w:r>
+      <w:r>
+        <w:rPr>
+          <w:rFonts w:asciiTheme="majorBidi" w:hAnsiTheme="majorBidi" w:cstheme="majorBidi"/>
+          <w:b/>
+          <w:bCs/>
+          <w:sz w:val="24"/>
+          <w:szCs w:val="24"/>
+        </w:rPr>
+        <w:instrText xml:space="preserve"> HYPERLINK  \l "content" </w:instrText>
+      </w:r>
+      <w:r>
+        <w:rPr>
+          <w:rFonts w:asciiTheme="majorBidi" w:hAnsiTheme="majorBidi" w:cstheme="majorBidi"/>
+          <w:b/>
+          <w:bCs/>
+          <w:sz w:val="24"/>
+          <w:szCs w:val="24"/>
+        </w:rPr>
+      </w:r>
+      <w:r>
+        <w:rPr>
+          <w:rFonts w:asciiTheme="majorBidi" w:hAnsiTheme="majorBidi" w:cstheme="majorBidi"/>
+          <w:b/>
+          <w:bCs/>
+          <w:sz w:val="24"/>
+          <w:szCs w:val="24"/>
+        </w:rPr>
+        <w:fldChar w:fldCharType="separate"/>
+      </w:r>
+      <w:r>
+        <w:rPr>
+          <w:rStyle w:val="Hyperlink"/>
+          <w:rFonts w:asciiTheme="majorBidi" w:hAnsiTheme="majorBidi" w:cstheme="majorBidi"/>
+          <w:b/>
+          <w:bCs/>
+          <w:color w:val="auto"/>
+          <w:sz w:val="24"/>
+          <w:szCs w:val="24"/>
+          <w:u w:val="none"/>
+        </w:rPr>
+        <w:t>Testing fu</w:t>
+      </w:r>
+      <w:r>
+        <w:rPr>
+          <w:rStyle w:val="Hyperlink"/>
+          <w:rFonts w:asciiTheme="majorBidi" w:hAnsiTheme="majorBidi" w:cstheme="majorBidi"/>
+          <w:b/>
+          <w:bCs/>
+          <w:color w:val="auto"/>
+          <w:sz w:val="24"/>
+          <w:szCs w:val="24"/>
+          <w:u w:val="none"/>
+        </w:rPr>
+        <w:t>n</w:t>
+      </w:r>
+      <w:r>
+        <w:rPr>
+          <w:rStyle w:val="Hyperlink"/>
+          <w:rFonts w:asciiTheme="majorBidi" w:hAnsiTheme="majorBidi" w:cstheme="majorBidi"/>
+          <w:b/>
+          <w:bCs/>
+          <w:color w:val="auto"/>
+          <w:sz w:val="24"/>
+          <w:szCs w:val="24"/>
+          <w:u w:val="none"/>
+        </w:rPr>
+        <w:t>c</w:t>
+      </w:r>
+      <w:r>
+        <w:rPr>
+          <w:rStyle w:val="Hyperlink"/>
+          <w:rFonts w:asciiTheme="majorBidi" w:hAnsiTheme="majorBidi" w:cstheme="majorBidi"/>
+          <w:b/>
+          <w:bCs/>
+          <w:color w:val="auto"/>
+          <w:sz w:val="24"/>
+          <w:szCs w:val="24"/>
+          <w:u w:val="none"/>
+        </w:rPr>
+        <w:t>tion:</w:t>
+      </w:r>
+      <w:r>
+        <w:rPr>
+          <w:rFonts w:asciiTheme="majorBidi" w:hAnsiTheme="majorBidi" w:cstheme="majorBidi"/>
+          <w:b/>
+          <w:bCs/>
+          <w:sz w:val="24"/>
+          <w:szCs w:val="24"/>
+        </w:rPr>
+        <w:fldChar w:fldCharType="end"/>
+      </w:r>
+    </w:p>
+    <w:bookmarkEnd w:id="47"/>
+    <w:p>
+      <w:pPr>
+        <w:rPr>
+          <w:rFonts w:asciiTheme="majorBidi" w:hAnsiTheme="majorBidi" w:cstheme="majorBidi"/>
+          <w:b/>
+          <w:bCs/>
+          <w:sz w:val="24"/>
+          <w:szCs w:val="24"/>
+        </w:rPr>
+      </w:pPr>
+      <w:r>
+        <w:rPr>
+          <w:rFonts w:asciiTheme="majorBidi" w:hAnsiTheme="majorBidi" w:cstheme="majorBidi"/>
+          <w:b/>
+          <w:bCs/>
+          <w:sz w:val="24"/>
+          <w:szCs w:val="24"/>
+        </w:rPr>
+        <w:tab/>
+      </w:r>
+      <w:r>
+        <w:rPr>
+          <w:rFonts w:asciiTheme="majorBidi" w:hAnsiTheme="majorBidi" w:cstheme="majorBidi"/>
+          <w:sz w:val="24"/>
+          <w:szCs w:val="24"/>
+        </w:rPr>
+        <w:t>Each ObjectQuries class will contain these two methods the setAutoCommitFalse and Rollback method, there used in the testing class to make sure the test case data is not saved in the database to keep the integrity of the data :</w:t>
+      </w:r>
+      <w:r>
+        <w:rPr>
+          <w:rFonts w:asciiTheme="majorBidi" w:hAnsiTheme="majorBidi" w:cstheme="majorBidi"/>
+          <w:b/>
+          <w:bCs/>
+          <w:sz w:val="24"/>
+          <w:szCs w:val="24"/>
+        </w:rPr>
+        <w:t xml:space="preserve"> </w:t>
+      </w:r>
+    </w:p>
+    <w:p>
+      <w:pPr>
+        <w:rPr>
+          <w:rFonts w:asciiTheme="majorBidi" w:hAnsiTheme="majorBidi" w:cstheme="majorBidi"/>
+          <w:b/>
+          <w:bCs/>
+          <w:sz w:val="24"/>
+          <w:szCs w:val="24"/>
+        </w:rPr>
+      </w:pPr>
+      <w:r>
+        <w:rPr>
+          <w:noProof/>
+        </w:rPr>
+        <w:drawing>
+          <wp:inline distT="0" distB="0" distL="0" distR="0" wp14:anchorId="4B12EA26" wp14:editId="43A296D3">
+            <wp:extent cx="5943600" cy="2715895"/>
+            <wp:effectExtent l="0" t="0" r="0" b="8255"/>
+            <wp:docPr id="35" name="Picture 35" descr="Text&#10;&#10;Description automatically generated"/>
+            <wp:cNvGraphicFramePr>
+              <a:graphicFrameLocks xmlns:a="http://schemas.openxmlformats.org/drawingml/2006/main" noChangeAspect="1"/>
+            </wp:cNvGraphicFramePr>
+            <a:graphic xmlns:a="http://schemas.openxmlformats.org/drawingml/2006/main">
+              <a:graphicData uri="http://schemas.openxmlformats.org/drawingml/2006/picture">
+                <pic:pic xmlns:pic="http://schemas.openxmlformats.org/drawingml/2006/picture">
+                  <pic:nvPicPr>
+                    <pic:cNvPr id="35" name="Picture 35" descr="Text&#10;&#10;Description automatically generated"/>
+                    <pic:cNvPicPr>
+                      <a:picLocks noChangeAspect="1" noChangeArrowheads="1"/>
+                    </pic:cNvPicPr>
+                  </pic:nvPicPr>
+                  <pic:blipFill>
+                    <a:blip r:embed="rId38">
+                      <a:extLst>
+                        <a:ext uri="{28A0092B-C50C-407E-A947-70E740481C1C}">
+                          <a14:useLocalDpi xmlns:a14="http://schemas.microsoft.com/office/drawing/2010/main" val="0"/>
+                        </a:ext>
+                      </a:extLst>
+                    </a:blip>
+                    <a:srcRect/>
+                    <a:stretch>
+                      <a:fillRect/>
+                    </a:stretch>
+                  </pic:blipFill>
+                  <pic:spPr bwMode="auto">
+                    <a:xfrm>
+                      <a:off x="0" y="0"/>
+                      <a:ext cx="5943600" cy="2715895"/>
+                    </a:xfrm>
+                    <a:prstGeom prst="rect">
+                      <a:avLst/>
+                    </a:prstGeom>
+                    <a:noFill/>
+                    <a:ln>
+                      <a:noFill/>
+                    </a:ln>
+                  </pic:spPr>
+                </pic:pic>
+              </a:graphicData>
+            </a:graphic>
+          </wp:inline>
+        </w:drawing>
+      </w:r>
+    </w:p>
+    <w:p>
+      <w:pPr>
+        <w:jc w:val="center"/>
+        <w:rPr>
+          <w:rFonts w:asciiTheme="majorBidi" w:hAnsiTheme="majorBidi" w:cstheme="majorBidi"/>
+          <w:sz w:val="24"/>
+          <w:szCs w:val="24"/>
+        </w:rPr>
+      </w:pPr>
+    </w:p>
+    <w:p>
+      <w:pPr>
+        <w:jc w:val="center"/>
+        <w:rPr>
+          <w:rFonts w:asciiTheme="majorBidi" w:hAnsiTheme="majorBidi" w:cstheme="majorBidi"/>
+          <w:sz w:val="24"/>
+          <w:szCs w:val="24"/>
+        </w:rPr>
+      </w:pPr>
+    </w:p>
+    <w:p>
+      <w:pPr>
+        <w:jc w:val="center"/>
+        <w:rPr>
+          <w:rFonts w:asciiTheme="majorBidi" w:hAnsiTheme="majorBidi" w:cstheme="majorBidi"/>
+          <w:sz w:val="24"/>
+          <w:szCs w:val="24"/>
+        </w:rPr>
+      </w:pPr>
+    </w:p>
+    <w:p>
+      <w:pPr>
+        <w:jc w:val="center"/>
+        <w:rPr>
+          <w:rFonts w:asciiTheme="majorBidi" w:hAnsiTheme="majorBidi" w:cstheme="majorBidi"/>
+          <w:sz w:val="24"/>
+          <w:szCs w:val="24"/>
+        </w:rPr>
+      </w:pPr>
+    </w:p>
+    <w:p>
+      <w:pPr>
+        <w:jc w:val="center"/>
+        <w:rPr>
+          <w:rFonts w:asciiTheme="majorBidi" w:hAnsiTheme="majorBidi" w:cstheme="majorBidi"/>
+          <w:sz w:val="24"/>
+          <w:szCs w:val="24"/>
+        </w:rPr>
+      </w:pPr>
+    </w:p>
+    <w:p>
+      <w:pPr>
+        <w:jc w:val="center"/>
         <w:rPr>
           <w:rFonts w:asciiTheme="majorBidi" w:hAnsiTheme="majorBidi" w:cstheme="majorBidi"/>
           <w:sz w:val="40"/>
           <w:szCs w:val="40"/>
         </w:rPr>
       </w:pPr>
-      <w:r>
+    </w:p>
+    <w:p>
+      <w:pPr>
+        <w:jc w:val="center"/>
         <w:rPr>
           <w:rFonts w:asciiTheme="majorBidi" w:hAnsiTheme="majorBidi" w:cstheme="majorBidi"/>
           <w:sz w:val="40"/>
           <w:szCs w:val="40"/>
         </w:rPr>
+      </w:pPr>
+    </w:p>
+    <w:p>
+      <w:pPr>
+        <w:jc w:val="center"/>
+        <w:rPr>
+          <w:rFonts w:asciiTheme="majorBidi" w:hAnsiTheme="majorBidi" w:cstheme="majorBidi"/>
+          <w:sz w:val="40"/>
+          <w:szCs w:val="40"/>
+        </w:rPr>
+      </w:pPr>
+    </w:p>
+    <w:p>
+      <w:pPr>
+        <w:jc w:val="center"/>
+        <w:rPr>
+          <w:rFonts w:asciiTheme="majorBidi" w:hAnsiTheme="majorBidi" w:cstheme="majorBidi"/>
+          <w:sz w:val="40"/>
+          <w:szCs w:val="40"/>
+        </w:rPr>
+      </w:pPr>
+    </w:p>
+    <w:p>
+      <w:pPr>
+        <w:jc w:val="center"/>
+        <w:rPr>
+          <w:rFonts w:asciiTheme="majorBidi" w:hAnsiTheme="majorBidi" w:cstheme="majorBidi"/>
+          <w:sz w:val="40"/>
+          <w:szCs w:val="40"/>
+        </w:rPr>
+      </w:pPr>
+    </w:p>
+    <w:p>
+      <w:pPr>
+        <w:jc w:val="center"/>
+        <w:rPr>
+          <w:rFonts w:asciiTheme="majorBidi" w:hAnsiTheme="majorBidi" w:cstheme="majorBidi"/>
+          <w:sz w:val="40"/>
+          <w:szCs w:val="40"/>
+        </w:rPr>
+      </w:pPr>
+    </w:p>
+    <w:p>
+      <w:pPr>
+        <w:jc w:val="center"/>
+        <w:rPr>
+          <w:rFonts w:asciiTheme="majorBidi" w:hAnsiTheme="majorBidi" w:cstheme="majorBidi"/>
+          <w:sz w:val="40"/>
+          <w:szCs w:val="40"/>
+        </w:rPr>
+      </w:pPr>
+    </w:p>
+    <w:p>
+      <w:pPr>
+        <w:jc w:val="center"/>
+        <w:rPr>
+          <w:rFonts w:asciiTheme="majorBidi" w:hAnsiTheme="majorBidi" w:cstheme="majorBidi"/>
+          <w:sz w:val="40"/>
+          <w:szCs w:val="40"/>
+        </w:rPr>
+      </w:pPr>
+    </w:p>
+    <w:p>
+      <w:pPr>
+        <w:jc w:val="center"/>
+        <w:rPr>
+          <w:rFonts w:asciiTheme="majorBidi" w:hAnsiTheme="majorBidi" w:cstheme="majorBidi"/>
+          <w:sz w:val="40"/>
+          <w:szCs w:val="40"/>
+        </w:rPr>
+      </w:pPr>
+    </w:p>
+    <w:p>
+      <w:pPr>
+        <w:jc w:val="center"/>
+        <w:rPr>
+          <w:rFonts w:asciiTheme="majorBidi" w:hAnsiTheme="majorBidi" w:cstheme="majorBidi"/>
+          <w:sz w:val="40"/>
+          <w:szCs w:val="40"/>
+        </w:rPr>
+      </w:pPr>
+    </w:p>
+    <w:p>
+      <w:pPr>
+        <w:jc w:val="center"/>
+        <w:rPr>
+          <w:rFonts w:asciiTheme="majorBidi" w:hAnsiTheme="majorBidi" w:cstheme="majorBidi"/>
+          <w:sz w:val="40"/>
+          <w:szCs w:val="40"/>
+        </w:rPr>
+      </w:pPr>
+    </w:p>
+    <w:p>
+      <w:pPr>
+        <w:jc w:val="center"/>
+        <w:rPr>
+          <w:rFonts w:asciiTheme="majorBidi" w:hAnsiTheme="majorBidi" w:cstheme="majorBidi"/>
+          <w:sz w:val="40"/>
+          <w:szCs w:val="40"/>
+        </w:rPr>
+      </w:pPr>
+    </w:p>
+    <w:p>
+      <w:pPr>
+        <w:jc w:val="center"/>
+        <w:rPr>
+          <w:rFonts w:asciiTheme="majorBidi" w:hAnsiTheme="majorBidi" w:cstheme="majorBidi"/>
+          <w:sz w:val="40"/>
+          <w:szCs w:val="40"/>
+        </w:rPr>
+      </w:pPr>
+    </w:p>
+    <w:p>
+      <w:pPr>
+        <w:jc w:val="center"/>
+        <w:rPr>
+          <w:rFonts w:asciiTheme="majorBidi" w:hAnsiTheme="majorBidi" w:cstheme="majorBidi"/>
+          <w:sz w:val="40"/>
+          <w:szCs w:val="40"/>
+        </w:rPr>
+      </w:pPr>
+    </w:p>
+    <w:p>
+      <w:pPr>
+        <w:jc w:val="center"/>
+        <w:rPr>
+          <w:rFonts w:asciiTheme="majorBidi" w:hAnsiTheme="majorBidi" w:cstheme="majorBidi"/>
+          <w:sz w:val="40"/>
+          <w:szCs w:val="40"/>
+        </w:rPr>
+      </w:pPr>
+    </w:p>
+    <w:p>
+      <w:pPr>
+        <w:jc w:val="center"/>
+        <w:rPr>
+          <w:rFonts w:asciiTheme="majorBidi" w:hAnsiTheme="majorBidi" w:cstheme="majorBidi"/>
+          <w:sz w:val="40"/>
+          <w:szCs w:val="40"/>
+        </w:rPr>
+      </w:pPr>
+    </w:p>
+    <w:p>
+      <w:pPr>
+        <w:jc w:val="center"/>
+        <w:rPr>
+          <w:rFonts w:asciiTheme="majorBidi" w:hAnsiTheme="majorBidi" w:cstheme="majorBidi"/>
+          <w:sz w:val="40"/>
+          <w:szCs w:val="40"/>
+        </w:rPr>
+      </w:pPr>
+      <w:r>
+        <w:rPr>
+          <w:rFonts w:asciiTheme="majorBidi" w:hAnsiTheme="majorBidi" w:cstheme="majorBidi"/>
+          <w:sz w:val="40"/>
+          <w:szCs w:val="40"/>
+        </w:rPr>
+        <w:t>CHAPTER 6 VALIDATION</w:t>
+      </w:r>
+    </w:p>
+    <w:p>
+      <w:pPr>
+        <w:rPr>
+          <w:rFonts w:asciiTheme="majorBidi" w:hAnsiTheme="majorBidi" w:cstheme="majorBidi"/>
+          <w:sz w:val="40"/>
+          <w:szCs w:val="40"/>
+        </w:rPr>
+      </w:pPr>
+      <w:r>
+        <w:rPr>
+          <w:rFonts w:asciiTheme="majorBidi" w:hAnsiTheme="majorBidi" w:cstheme="majorBidi"/>
+          <w:sz w:val="40"/>
+          <w:szCs w:val="40"/>
+        </w:rPr>
         <w:br w:type="page"/>
       </w:r>
     </w:p>
-    <w:bookmarkStart w:id="38" w:name="refrences"/>
+    <w:bookmarkStart w:id="48" w:name="refrences"/>
     <w:p>
       <w:pPr>
         <w:rPr>
@@ -21234,7 +24453,7 @@
         <w:fldChar w:fldCharType="end"/>
       </w:r>
     </w:p>
-    <w:bookmarkEnd w:id="38"/>
+    <w:bookmarkEnd w:id="48"/>
     <w:p>
       <w:pPr>
         <w:rPr>
@@ -21301,7 +24520,7 @@
           <w:szCs w:val="24"/>
         </w:rPr>
       </w:pPr>
-      <w:hyperlink r:id="rId31" w:history="1">
+      <w:hyperlink r:id="rId39" w:history="1">
         <w:r>
           <w:rPr>
             <w:rStyle w:val="Hyperlink"/>
@@ -21329,7 +24548,7 @@
           <w:szCs w:val="24"/>
         </w:rPr>
       </w:pPr>
-      <w:hyperlink r:id="rId32" w:history="1">
+      <w:hyperlink r:id="rId40" w:history="1">
         <w:r>
           <w:rPr>
             <w:rStyle w:val="Hyperlink"/>
@@ -21357,7 +24576,7 @@
           <w:szCs w:val="24"/>
         </w:rPr>
       </w:pPr>
-      <w:hyperlink r:id="rId33" w:history="1">
+      <w:hyperlink r:id="rId41" w:history="1">
         <w:r>
           <w:rPr>
             <w:rStyle w:val="Hyperlink"/>
@@ -21385,7 +24604,7 @@
           <w:szCs w:val="24"/>
         </w:rPr>
       </w:pPr>
-      <w:hyperlink r:id="rId34" w:history="1">
+      <w:hyperlink r:id="rId42" w:history="1">
         <w:r>
           <w:rPr>
             <w:rStyle w:val="Hyperlink"/>
@@ -21415,7 +24634,7 @@
       </w:pPr>
     </w:p>
     <w:sectPr>
-      <w:footerReference w:type="default" r:id="rId35"/>
+      <w:footerReference w:type="default" r:id="rId43"/>
       <w:pgSz w:w="12240" w:h="15840"/>
       <w:pgMar w:top="1440" w:right="1440" w:bottom="1440" w:left="1440" w:header="720" w:footer="720" w:gutter="0"/>
       <w:pgBorders w:offsetFrom="page">
@@ -25517,7 +28736,7 @@
   <w:style w:type="paragraph" w:default="1" w:styleId="Normal">
     <w:name w:val="Normal"/>
     <w:qFormat/>
-    <w:rsid w:val="00821B27"/>
+    <w:rsid w:val="009A79BD"/>
   </w:style>
   <w:style w:type="paragraph" w:styleId="Heading2">
     <w:name w:val="heading 2"/>

</xml_diff>

<commit_message>
fixed some subtitles color added the slides needed with all there information some slides have transitions the rest will be done later
</commit_message>
<xml_diff>
--- a/Documntation/Full Project Report.docx
+++ b/Documntation/Full Project Report.docx
@@ -79,6 +79,7 @@
           </wp:anchor>
         </w:drawing>
       </w:r>
+      <w:proofErr w:type="spellStart"/>
       <w:r>
         <w:rPr>
           <w:rFonts w:asciiTheme="majorBidi" w:hAnsiTheme="majorBidi"/>
@@ -86,7 +87,26 @@
           <w:sz w:val="24"/>
           <w:szCs w:val="24"/>
         </w:rPr>
-        <w:t xml:space="preserve">Software Engineering </w:t>
+        <w:t>e</w:t>
+      </w:r>
+      <w:r>
+        <w:rPr>
+          <w:rFonts w:asciiTheme="majorBidi" w:hAnsiTheme="majorBidi"/>
+          <w:color w:val="A6A6A6"/>
+          <w:sz w:val="24"/>
+          <w:szCs w:val="24"/>
+        </w:rPr>
+        <w:t>Software</w:t>
+      </w:r>
+      <w:proofErr w:type="spellEnd"/>
+      <w:r>
+        <w:rPr>
+          <w:rFonts w:asciiTheme="majorBidi" w:hAnsiTheme="majorBidi"/>
+          <w:color w:val="A6A6A6"/>
+          <w:sz w:val="24"/>
+          <w:szCs w:val="24"/>
+        </w:rPr>
+        <w:t xml:space="preserve"> Engineering </w:t>
       </w:r>
       <w:r>
         <w:rPr>
@@ -1809,25 +1829,7 @@
             <w:color w:val="auto"/>
             <w:u w:val="none"/>
           </w:rPr>
-          <w:t>1.2 Purpose Of This D</w:t>
-        </w:r>
-        <w:r>
-          <w:rPr>
-            <w:rStyle w:val="Hyperlink"/>
-            <w:rFonts w:asciiTheme="majorBidi" w:hAnsiTheme="majorBidi" w:cstheme="majorBidi"/>
-            <w:color w:val="auto"/>
-            <w:u w:val="none"/>
-          </w:rPr>
-          <w:t>o</w:t>
-        </w:r>
-        <w:r>
-          <w:rPr>
-            <w:rStyle w:val="Hyperlink"/>
-            <w:rFonts w:asciiTheme="majorBidi" w:hAnsiTheme="majorBidi" w:cstheme="majorBidi"/>
-            <w:color w:val="auto"/>
-            <w:u w:val="none"/>
-          </w:rPr>
-          <w:t>cument..............................................................................</w:t>
+          <w:t>1.2 Purpose Of This Document..............................................................................</w:t>
         </w:r>
       </w:hyperlink>
       <w:r>
@@ -1890,25 +1892,7 @@
             <w:color w:val="auto"/>
             <w:u w:val="none"/>
           </w:rPr>
-          <w:t>1.3 Overview Of</w:t>
-        </w:r>
-        <w:r>
-          <w:rPr>
-            <w:rStyle w:val="Hyperlink"/>
-            <w:rFonts w:asciiTheme="majorBidi" w:hAnsiTheme="majorBidi" w:cstheme="majorBidi"/>
-            <w:color w:val="auto"/>
-            <w:u w:val="none"/>
-          </w:rPr>
-          <w:t xml:space="preserve"> </w:t>
-        </w:r>
-        <w:r>
-          <w:rPr>
-            <w:rStyle w:val="Hyperlink"/>
-            <w:rFonts w:asciiTheme="majorBidi" w:hAnsiTheme="majorBidi" w:cstheme="majorBidi"/>
-            <w:color w:val="auto"/>
-            <w:u w:val="none"/>
-          </w:rPr>
-          <w:t>This Document ..........................................................................</w:t>
+          <w:t>1.3 Overview Of This Document ..........................................................................</w:t>
         </w:r>
       </w:hyperlink>
       <w:r>
@@ -2072,16 +2056,7 @@
             <w:color w:val="auto"/>
             <w:u w:val="none"/>
           </w:rPr>
-          <w:t>Requirements</w:t>
-        </w:r>
-        <w:r>
-          <w:rPr>
-            <w:rStyle w:val="Hyperlink"/>
-            <w:rFonts w:asciiTheme="majorBidi" w:hAnsiTheme="majorBidi" w:cstheme="majorBidi"/>
-            <w:color w:val="auto"/>
-            <w:u w:val="none"/>
-          </w:rPr>
-          <w:t xml:space="preserve"> </w:t>
+          <w:t xml:space="preserve">Requirements </w:t>
         </w:r>
         <w:r>
           <w:rPr>
@@ -2154,25 +2129,7 @@
             <w:color w:val="auto"/>
             <w:u w:val="none"/>
           </w:rPr>
-          <w:t xml:space="preserve">2.1 Project </w:t>
-        </w:r>
-        <w:r>
-          <w:rPr>
-            <w:rStyle w:val="Hyperlink"/>
-            <w:rFonts w:asciiTheme="majorBidi" w:hAnsiTheme="majorBidi" w:cstheme="majorBidi"/>
-            <w:color w:val="auto"/>
-            <w:u w:val="none"/>
-          </w:rPr>
-          <w:t>S</w:t>
-        </w:r>
-        <w:r>
-          <w:rPr>
-            <w:rStyle w:val="Hyperlink"/>
-            <w:rFonts w:asciiTheme="majorBidi" w:hAnsiTheme="majorBidi" w:cstheme="majorBidi"/>
-            <w:color w:val="auto"/>
-            <w:u w:val="none"/>
-          </w:rPr>
-          <w:t>cope .................................................................................................</w:t>
+          <w:t>2.1 Project Scope .................................................................................................</w:t>
         </w:r>
       </w:hyperlink>
       <w:r>
@@ -2293,25 +2250,7 @@
             <w:color w:val="auto"/>
             <w:u w:val="none"/>
           </w:rPr>
-          <w:t>2.2.1 Functional</w:t>
-        </w:r>
-        <w:r>
-          <w:rPr>
-            <w:rStyle w:val="Hyperlink"/>
-            <w:rFonts w:asciiTheme="majorBidi" w:hAnsiTheme="majorBidi" w:cstheme="majorBidi"/>
-            <w:color w:val="auto"/>
-            <w:u w:val="none"/>
-          </w:rPr>
-          <w:t xml:space="preserve"> </w:t>
-        </w:r>
-        <w:r>
-          <w:rPr>
-            <w:rStyle w:val="Hyperlink"/>
-            <w:rFonts w:asciiTheme="majorBidi" w:hAnsiTheme="majorBidi" w:cstheme="majorBidi"/>
-            <w:color w:val="auto"/>
-            <w:u w:val="none"/>
-          </w:rPr>
-          <w:t>Requirements ..........................................................................</w:t>
+          <w:t>2.2.1 Functional Requirements ..........................................................................</w:t>
         </w:r>
       </w:hyperlink>
       <w:r>
@@ -2363,12 +2302,6 @@
           <w:rFonts w:asciiTheme="majorBidi" w:hAnsiTheme="majorBidi" w:cstheme="majorBidi"/>
           <w:color w:val="auto"/>
         </w:rPr>
-      </w:r>
-      <w:r>
-        <w:rPr>
-          <w:rFonts w:asciiTheme="majorBidi" w:hAnsiTheme="majorBidi" w:cstheme="majorBidi"/>
-          <w:color w:val="auto"/>
-        </w:rPr>
         <w:fldChar w:fldCharType="separate"/>
       </w:r>
       <w:r>
@@ -2379,43 +2312,7 @@
           <w:u w:val="none"/>
         </w:rPr>
         <w:tab/>
-        <w:t>2.2.1.1 Log</w:t>
-      </w:r>
-      <w:r>
-        <w:rPr>
-          <w:rStyle w:val="Hyperlink"/>
-          <w:rFonts w:asciiTheme="majorBidi" w:hAnsiTheme="majorBidi" w:cstheme="majorBidi"/>
-          <w:color w:val="auto"/>
-          <w:u w:val="none"/>
-        </w:rPr>
-        <w:t>i</w:t>
-      </w:r>
-      <w:r>
-        <w:rPr>
-          <w:rStyle w:val="Hyperlink"/>
-          <w:rFonts w:asciiTheme="majorBidi" w:hAnsiTheme="majorBidi" w:cstheme="majorBidi"/>
-          <w:color w:val="auto"/>
-          <w:u w:val="none"/>
-        </w:rPr>
-        <w:t>n</w:t>
-      </w:r>
-      <w:r>
-        <w:rPr>
-          <w:rStyle w:val="Hyperlink"/>
-          <w:rFonts w:asciiTheme="majorBidi" w:hAnsiTheme="majorBidi" w:cstheme="majorBidi"/>
-          <w:color w:val="auto"/>
-          <w:u w:val="none"/>
-        </w:rPr>
-        <w:t xml:space="preserve"> </w:t>
-      </w:r>
-      <w:r>
-        <w:rPr>
-          <w:rStyle w:val="Hyperlink"/>
-          <w:rFonts w:asciiTheme="majorBidi" w:hAnsiTheme="majorBidi" w:cstheme="majorBidi"/>
-          <w:color w:val="auto"/>
-          <w:u w:val="none"/>
-        </w:rPr>
-        <w:t>Screen …………………………………………………….</w:t>
+        <w:t>2.2.1.1 Login Screen …………………………………………………….</w:t>
       </w:r>
       <w:r>
         <w:rPr>
@@ -2458,25 +2355,7 @@
             <w:color w:val="auto"/>
             <w:u w:val="none"/>
           </w:rPr>
-          <w:t>2.2.1.2 Own</w:t>
-        </w:r>
-        <w:r>
-          <w:rPr>
-            <w:rStyle w:val="Hyperlink"/>
-            <w:rFonts w:asciiTheme="majorBidi" w:hAnsiTheme="majorBidi" w:cstheme="majorBidi"/>
-            <w:color w:val="auto"/>
-            <w:u w:val="none"/>
-          </w:rPr>
-          <w:t>e</w:t>
-        </w:r>
-        <w:r>
-          <w:rPr>
-            <w:rStyle w:val="Hyperlink"/>
-            <w:rFonts w:asciiTheme="majorBidi" w:hAnsiTheme="majorBidi" w:cstheme="majorBidi"/>
-            <w:color w:val="auto"/>
-            <w:u w:val="none"/>
-          </w:rPr>
-          <w:t>r Screen</w:t>
+          <w:t>2.2.1.2 Owner Screen</w:t>
         </w:r>
       </w:hyperlink>
       <w:r>
@@ -2522,25 +2401,7 @@
             <w:color w:val="auto"/>
             <w:u w:val="none"/>
           </w:rPr>
-          <w:t>2.2.1</w:t>
-        </w:r>
-        <w:r>
-          <w:rPr>
-            <w:rStyle w:val="Hyperlink"/>
-            <w:rFonts w:asciiTheme="majorBidi" w:hAnsiTheme="majorBidi" w:cstheme="majorBidi"/>
-            <w:color w:val="auto"/>
-            <w:u w:val="none"/>
-          </w:rPr>
-          <w:t>.</w:t>
-        </w:r>
-        <w:r>
-          <w:rPr>
-            <w:rStyle w:val="Hyperlink"/>
-            <w:rFonts w:asciiTheme="majorBidi" w:hAnsiTheme="majorBidi" w:cstheme="majorBidi"/>
-            <w:color w:val="auto"/>
-            <w:u w:val="none"/>
-          </w:rPr>
-          <w:t>3 Manger Screen</w:t>
+          <w:t>2.2.1.3 Manger Screen</w:t>
         </w:r>
       </w:hyperlink>
       <w:r>
@@ -2586,25 +2447,7 @@
             <w:color w:val="auto"/>
             <w:u w:val="none"/>
           </w:rPr>
-          <w:t>2.2.1.4 Reception</w:t>
-        </w:r>
-        <w:r>
-          <w:rPr>
-            <w:rStyle w:val="Hyperlink"/>
-            <w:rFonts w:asciiTheme="majorBidi" w:hAnsiTheme="majorBidi" w:cstheme="majorBidi"/>
-            <w:color w:val="auto"/>
-            <w:u w:val="none"/>
-          </w:rPr>
-          <w:t>i</w:t>
-        </w:r>
-        <w:r>
-          <w:rPr>
-            <w:rStyle w:val="Hyperlink"/>
-            <w:rFonts w:asciiTheme="majorBidi" w:hAnsiTheme="majorBidi" w:cstheme="majorBidi"/>
-            <w:color w:val="auto"/>
-            <w:u w:val="none"/>
-          </w:rPr>
-          <w:t>st Screen</w:t>
+          <w:t>2.2.1.4 Receptionist Screen</w:t>
         </w:r>
       </w:hyperlink>
       <w:r>
@@ -2643,25 +2486,7 @@
             <w:color w:val="auto"/>
             <w:u w:val="none"/>
           </w:rPr>
-          <w:t>2.2.3 Non-Functi</w:t>
-        </w:r>
-        <w:r>
-          <w:rPr>
-            <w:rStyle w:val="Hyperlink"/>
-            <w:rFonts w:asciiTheme="majorBidi" w:hAnsiTheme="majorBidi" w:cstheme="majorBidi"/>
-            <w:color w:val="auto"/>
-            <w:u w:val="none"/>
-          </w:rPr>
-          <w:t>o</w:t>
-        </w:r>
-        <w:r>
-          <w:rPr>
-            <w:rStyle w:val="Hyperlink"/>
-            <w:rFonts w:asciiTheme="majorBidi" w:hAnsiTheme="majorBidi" w:cstheme="majorBidi"/>
-            <w:color w:val="auto"/>
-            <w:u w:val="none"/>
-          </w:rPr>
-          <w:t>nal Requirements ................................................................</w:t>
+          <w:t>2.2.3 Non-Functional Requirements ................................................................</w:t>
         </w:r>
         <w:r>
           <w:rPr>
@@ -2728,25 +2553,7 @@
             <w:color w:val="auto"/>
             <w:u w:val="none"/>
           </w:rPr>
-          <w:t>2.2.3.1 Look And F</w:t>
-        </w:r>
-        <w:r>
-          <w:rPr>
-            <w:rStyle w:val="Hyperlink"/>
-            <w:rFonts w:asciiTheme="majorBidi" w:hAnsiTheme="majorBidi" w:cstheme="majorBidi"/>
-            <w:color w:val="auto"/>
-            <w:u w:val="none"/>
-          </w:rPr>
-          <w:t>e</w:t>
-        </w:r>
-        <w:r>
-          <w:rPr>
-            <w:rStyle w:val="Hyperlink"/>
-            <w:rFonts w:asciiTheme="majorBidi" w:hAnsiTheme="majorBidi" w:cstheme="majorBidi"/>
-            <w:color w:val="auto"/>
-            <w:u w:val="none"/>
-          </w:rPr>
-          <w:t>el Requirements.......................................................</w:t>
+          <w:t>2.2.3.1 Look And Feel Requirements.......................................................</w:t>
         </w:r>
       </w:hyperlink>
       <w:r>
@@ -4271,25 +4078,7 @@
             <w:color w:val="auto"/>
             <w:u w:val="none"/>
           </w:rPr>
-          <w:t>Chapter 5 Impleme</w:t>
-        </w:r>
-        <w:r>
-          <w:rPr>
-            <w:rStyle w:val="Hyperlink"/>
-            <w:rFonts w:asciiTheme="majorBidi" w:hAnsiTheme="majorBidi" w:cstheme="majorBidi"/>
-            <w:color w:val="auto"/>
-            <w:u w:val="none"/>
-          </w:rPr>
-          <w:t>n</w:t>
-        </w:r>
-        <w:r>
-          <w:rPr>
-            <w:rStyle w:val="Hyperlink"/>
-            <w:rFonts w:asciiTheme="majorBidi" w:hAnsiTheme="majorBidi" w:cstheme="majorBidi"/>
-            <w:color w:val="auto"/>
-            <w:u w:val="none"/>
-          </w:rPr>
-          <w:t>tation ...........................................................................</w:t>
+          <w:t>Chapter 5 Implementation ...........................................................................</w:t>
         </w:r>
         <w:r>
           <w:rPr>
@@ -4343,27 +4132,7 @@
             <w:u w:val="none"/>
             <w:lang w:val="fr-FR"/>
           </w:rPr>
-          <w:t>Im</w:t>
-        </w:r>
-        <w:r>
-          <w:rPr>
-            <w:rStyle w:val="Hyperlink"/>
-            <w:rFonts w:asciiTheme="majorBidi" w:hAnsiTheme="majorBidi" w:cstheme="majorBidi"/>
-            <w:color w:val="auto"/>
-            <w:u w:val="none"/>
-            <w:lang w:val="fr-FR"/>
-          </w:rPr>
-          <w:t>p</w:t>
-        </w:r>
-        <w:r>
-          <w:rPr>
-            <w:rStyle w:val="Hyperlink"/>
-            <w:rFonts w:asciiTheme="majorBidi" w:hAnsiTheme="majorBidi" w:cstheme="majorBidi"/>
-            <w:color w:val="auto"/>
-            <w:u w:val="none"/>
-            <w:lang w:val="fr-FR"/>
-          </w:rPr>
-          <w:t>lementation ..........................................................................................</w:t>
+          <w:t>Implementation ..........................................................................................</w:t>
         </w:r>
         <w:r>
           <w:rPr>
@@ -4424,27 +4193,7 @@
             <w:u w:val="none"/>
             <w:lang w:val="fr-FR"/>
           </w:rPr>
-          <w:t>5.1 Main Met</w:t>
-        </w:r>
-        <w:r>
-          <w:rPr>
-            <w:rStyle w:val="Hyperlink"/>
-            <w:rFonts w:asciiTheme="majorBidi" w:hAnsiTheme="majorBidi" w:cstheme="majorBidi"/>
-            <w:color w:val="auto"/>
-            <w:u w:val="none"/>
-            <w:lang w:val="fr-FR"/>
-          </w:rPr>
-          <w:t>h</w:t>
-        </w:r>
-        <w:r>
-          <w:rPr>
-            <w:rStyle w:val="Hyperlink"/>
-            <w:rFonts w:asciiTheme="majorBidi" w:hAnsiTheme="majorBidi" w:cstheme="majorBidi"/>
-            <w:color w:val="auto"/>
-            <w:u w:val="none"/>
-            <w:lang w:val="fr-FR"/>
-          </w:rPr>
-          <w:t>od…</w:t>
+          <w:t>5.1 Main Method…</w:t>
         </w:r>
         <w:r>
           <w:rPr>
@@ -5251,7 +5000,156 @@
           <w:szCs w:val="24"/>
           <w:u w:val="none"/>
         </w:rPr>
-        <w:t xml:space="preserve">Purpose Of </w:t>
+        <w:t>Purpose Of This Document</w:t>
+      </w:r>
+      <w:r>
+        <w:rPr>
+          <w:rFonts w:asciiTheme="majorBidi" w:hAnsiTheme="majorBidi" w:cstheme="majorBidi"/>
+          <w:b/>
+          <w:bCs/>
+          <w:sz w:val="24"/>
+          <w:szCs w:val="24"/>
+        </w:rPr>
+        <w:fldChar w:fldCharType="end"/>
+      </w:r>
+    </w:p>
+    <w:bookmarkEnd w:id="4"/>
+    <w:p>
+      <w:pPr>
+        <w:ind w:firstLine="720"/>
+        <w:rPr>
+          <w:rFonts w:asciiTheme="majorBidi" w:hAnsiTheme="majorBidi" w:cstheme="majorBidi"/>
+          <w:sz w:val="24"/>
+          <w:szCs w:val="24"/>
+        </w:rPr>
+      </w:pPr>
+      <w:r>
+        <w:rPr>
+          <w:rFonts w:asciiTheme="majorBidi" w:hAnsiTheme="majorBidi" w:cstheme="majorBidi"/>
+          <w:sz w:val="24"/>
+          <w:szCs w:val="24"/>
+        </w:rPr>
+        <w:t xml:space="preserve">This document is intended </w:t>
+      </w:r>
+      <w:r>
+        <w:rPr>
+          <w:rFonts w:asciiTheme="majorBidi" w:hAnsiTheme="majorBidi" w:cstheme="majorBidi"/>
+          <w:sz w:val="24"/>
+          <w:szCs w:val="24"/>
+        </w:rPr>
+        <w:t xml:space="preserve">to provide all the software engineering details </w:t>
+      </w:r>
+      <w:r>
+        <w:rPr>
+          <w:rFonts w:asciiTheme="majorBidi" w:hAnsiTheme="majorBidi" w:cstheme="majorBidi"/>
+          <w:sz w:val="24"/>
+          <w:szCs w:val="24"/>
+        </w:rPr>
+        <w:t>of the Icare</w:t>
+      </w:r>
+      <w:r>
+        <w:rPr>
+          <w:rFonts w:asciiTheme="majorBidi" w:hAnsiTheme="majorBidi" w:cstheme="majorBidi"/>
+          <w:sz w:val="24"/>
+          <w:szCs w:val="24"/>
+        </w:rPr>
+        <w:t xml:space="preserve"> </w:t>
+      </w:r>
+      <w:r>
+        <w:rPr>
+          <w:rFonts w:asciiTheme="majorBidi" w:hAnsiTheme="majorBidi" w:cstheme="majorBidi"/>
+          <w:sz w:val="24"/>
+          <w:szCs w:val="24"/>
+        </w:rPr>
+        <w:t xml:space="preserve">system from the conceptual </w:t>
+      </w:r>
+      <w:r>
+        <w:rPr>
+          <w:rFonts w:asciiTheme="majorBidi" w:hAnsiTheme="majorBidi" w:cstheme="majorBidi"/>
+          <w:sz w:val="24"/>
+          <w:szCs w:val="24"/>
+        </w:rPr>
+        <w:t>and technical aspects of the</w:t>
+      </w:r>
+      <w:r>
+        <w:rPr>
+          <w:sz w:val="24"/>
+          <w:szCs w:val="24"/>
+        </w:rPr>
+        <w:t xml:space="preserve"> </w:t>
+      </w:r>
+      <w:r>
+        <w:rPr>
+          <w:sz w:val="24"/>
+          <w:szCs w:val="24"/>
+        </w:rPr>
+        <w:t>application</w:t>
+      </w:r>
+      <w:r>
+        <w:rPr>
+          <w:sz w:val="24"/>
+          <w:szCs w:val="24"/>
+        </w:rPr>
+        <w:t>.</w:t>
+      </w:r>
+      <w:r>
+        <w:rPr>
+          <w:sz w:val="24"/>
+          <w:szCs w:val="24"/>
+        </w:rPr>
+        <w:t xml:space="preserve"> </w:t>
+      </w:r>
+    </w:p>
+    <w:p>
+      <w:pPr>
+        <w:ind w:firstLine="720"/>
+        <w:rPr>
+          <w:rFonts w:asciiTheme="majorBidi" w:hAnsiTheme="majorBidi" w:cstheme="majorBidi"/>
+          <w:sz w:val="24"/>
+          <w:szCs w:val="24"/>
+        </w:rPr>
+      </w:pPr>
+    </w:p>
+    <w:bookmarkStart w:id="5" w:name="overview_of_the_document"/>
+    <w:p>
+      <w:pPr>
+        <w:rPr>
+          <w:rFonts w:asciiTheme="majorBidi" w:hAnsiTheme="majorBidi" w:cstheme="majorBidi"/>
+          <w:b/>
+          <w:bCs/>
+          <w:sz w:val="24"/>
+          <w:szCs w:val="24"/>
+        </w:rPr>
+      </w:pPr>
+      <w:r>
+        <w:rPr>
+          <w:rFonts w:asciiTheme="majorBidi" w:hAnsiTheme="majorBidi" w:cstheme="majorBidi"/>
+          <w:b/>
+          <w:bCs/>
+          <w:sz w:val="24"/>
+          <w:szCs w:val="24"/>
+        </w:rPr>
+        <w:fldChar w:fldCharType="begin"/>
+      </w:r>
+      <w:r>
+        <w:rPr>
+          <w:rFonts w:asciiTheme="majorBidi" w:hAnsiTheme="majorBidi" w:cstheme="majorBidi"/>
+          <w:b/>
+          <w:bCs/>
+          <w:sz w:val="24"/>
+          <w:szCs w:val="24"/>
+        </w:rPr>
+        <w:instrText xml:space="preserve"> HYPERLINK  \l "content" </w:instrText>
+      </w:r>
+      <w:r>
+        <w:rPr>
+          <w:rFonts w:asciiTheme="majorBidi" w:hAnsiTheme="majorBidi" w:cstheme="majorBidi"/>
+          <w:b/>
+          <w:bCs/>
+          <w:sz w:val="24"/>
+          <w:szCs w:val="24"/>
+        </w:rPr>
+        <w:fldChar w:fldCharType="separate"/>
       </w:r>
       <w:r>
         <w:rPr>
@@ -5264,7 +5162,7 @@
           <w:szCs w:val="24"/>
           <w:u w:val="none"/>
         </w:rPr>
-        <w:t>T</w:t>
+        <w:t xml:space="preserve">1.3 </w:t>
       </w:r>
       <w:r>
         <w:rPr>
@@ -5277,208 +5175,7 @@
           <w:szCs w:val="24"/>
           <w:u w:val="none"/>
         </w:rPr>
-        <w:t>his Document</w:t>
-      </w:r>
-      <w:r>
-        <w:rPr>
-          <w:rFonts w:asciiTheme="majorBidi" w:hAnsiTheme="majorBidi" w:cstheme="majorBidi"/>
-          <w:b/>
-          <w:bCs/>
-          <w:sz w:val="24"/>
-          <w:szCs w:val="24"/>
-        </w:rPr>
-        <w:fldChar w:fldCharType="end"/>
-      </w:r>
-    </w:p>
-    <w:bookmarkEnd w:id="4"/>
-    <w:p>
-      <w:pPr>
-        <w:ind w:firstLine="720"/>
-        <w:rPr>
-          <w:rFonts w:asciiTheme="majorBidi" w:hAnsiTheme="majorBidi" w:cstheme="majorBidi"/>
-          <w:sz w:val="24"/>
-          <w:szCs w:val="24"/>
-        </w:rPr>
-      </w:pPr>
-      <w:r>
-        <w:rPr>
-          <w:rFonts w:asciiTheme="majorBidi" w:hAnsiTheme="majorBidi" w:cstheme="majorBidi"/>
-          <w:sz w:val="24"/>
-          <w:szCs w:val="24"/>
-        </w:rPr>
-        <w:t xml:space="preserve">This document is intended </w:t>
-      </w:r>
-      <w:r>
-        <w:rPr>
-          <w:rFonts w:asciiTheme="majorBidi" w:hAnsiTheme="majorBidi" w:cstheme="majorBidi"/>
-          <w:sz w:val="24"/>
-          <w:szCs w:val="24"/>
-        </w:rPr>
-        <w:t xml:space="preserve">to provide all the software engineering details </w:t>
-      </w:r>
-      <w:r>
-        <w:rPr>
-          <w:rFonts w:asciiTheme="majorBidi" w:hAnsiTheme="majorBidi" w:cstheme="majorBidi"/>
-          <w:sz w:val="24"/>
-          <w:szCs w:val="24"/>
-        </w:rPr>
-        <w:t>of the Icare</w:t>
-      </w:r>
-      <w:r>
-        <w:rPr>
-          <w:rFonts w:asciiTheme="majorBidi" w:hAnsiTheme="majorBidi" w:cstheme="majorBidi"/>
-          <w:sz w:val="24"/>
-          <w:szCs w:val="24"/>
-        </w:rPr>
-        <w:t xml:space="preserve"> </w:t>
-      </w:r>
-      <w:r>
-        <w:rPr>
-          <w:rFonts w:asciiTheme="majorBidi" w:hAnsiTheme="majorBidi" w:cstheme="majorBidi"/>
-          <w:sz w:val="24"/>
-          <w:szCs w:val="24"/>
-        </w:rPr>
-        <w:t xml:space="preserve">system from the conceptual </w:t>
-      </w:r>
-      <w:r>
-        <w:rPr>
-          <w:rFonts w:asciiTheme="majorBidi" w:hAnsiTheme="majorBidi" w:cstheme="majorBidi"/>
-          <w:sz w:val="24"/>
-          <w:szCs w:val="24"/>
-        </w:rPr>
-        <w:t>and technical aspects of the</w:t>
-      </w:r>
-      <w:r>
-        <w:rPr>
-          <w:sz w:val="24"/>
-          <w:szCs w:val="24"/>
-        </w:rPr>
-        <w:t xml:space="preserve"> </w:t>
-      </w:r>
-      <w:r>
-        <w:rPr>
-          <w:sz w:val="24"/>
-          <w:szCs w:val="24"/>
-        </w:rPr>
-        <w:t>application</w:t>
-      </w:r>
-      <w:r>
-        <w:rPr>
-          <w:sz w:val="24"/>
-          <w:szCs w:val="24"/>
-        </w:rPr>
-        <w:t>.</w:t>
-      </w:r>
-      <w:r>
-        <w:rPr>
-          <w:sz w:val="24"/>
-          <w:szCs w:val="24"/>
-        </w:rPr>
-        <w:t xml:space="preserve"> </w:t>
-      </w:r>
-    </w:p>
-    <w:p>
-      <w:pPr>
-        <w:ind w:firstLine="720"/>
-        <w:rPr>
-          <w:rFonts w:asciiTheme="majorBidi" w:hAnsiTheme="majorBidi" w:cstheme="majorBidi"/>
-          <w:sz w:val="24"/>
-          <w:szCs w:val="24"/>
-        </w:rPr>
-      </w:pPr>
-    </w:p>
-    <w:bookmarkStart w:id="5" w:name="overview_of_the_document"/>
-    <w:p>
-      <w:pPr>
-        <w:rPr>
-          <w:rFonts w:asciiTheme="majorBidi" w:hAnsiTheme="majorBidi" w:cstheme="majorBidi"/>
-          <w:b/>
-          <w:bCs/>
-          <w:sz w:val="24"/>
-          <w:szCs w:val="24"/>
-        </w:rPr>
-      </w:pPr>
-      <w:r>
-        <w:rPr>
-          <w:rFonts w:asciiTheme="majorBidi" w:hAnsiTheme="majorBidi" w:cstheme="majorBidi"/>
-          <w:b/>
-          <w:bCs/>
-          <w:sz w:val="24"/>
-          <w:szCs w:val="24"/>
-        </w:rPr>
-        <w:fldChar w:fldCharType="begin"/>
-      </w:r>
-      <w:r>
-        <w:rPr>
-          <w:rFonts w:asciiTheme="majorBidi" w:hAnsiTheme="majorBidi" w:cstheme="majorBidi"/>
-          <w:b/>
-          <w:bCs/>
-          <w:sz w:val="24"/>
-          <w:szCs w:val="24"/>
-        </w:rPr>
-        <w:instrText xml:space="preserve"> HYPERLINK  \l "content" </w:instrText>
-      </w:r>
-      <w:r>
-        <w:rPr>
-          <w:rFonts w:asciiTheme="majorBidi" w:hAnsiTheme="majorBidi" w:cstheme="majorBidi"/>
-          <w:b/>
-          <w:bCs/>
-          <w:sz w:val="24"/>
-          <w:szCs w:val="24"/>
-        </w:rPr>
-        <w:fldChar w:fldCharType="separate"/>
-      </w:r>
-      <w:r>
-        <w:rPr>
-          <w:rStyle w:val="Hyperlink"/>
-          <w:rFonts w:asciiTheme="majorBidi" w:hAnsiTheme="majorBidi" w:cstheme="majorBidi"/>
-          <w:b/>
-          <w:bCs/>
-          <w:color w:val="auto"/>
-          <w:sz w:val="24"/>
-          <w:szCs w:val="24"/>
-          <w:u w:val="none"/>
-        </w:rPr>
-        <w:t xml:space="preserve">1.3 </w:t>
-      </w:r>
-      <w:r>
-        <w:rPr>
-          <w:rStyle w:val="Hyperlink"/>
-          <w:rFonts w:asciiTheme="majorBidi" w:hAnsiTheme="majorBidi" w:cstheme="majorBidi"/>
-          <w:b/>
-          <w:bCs/>
-          <w:color w:val="auto"/>
-          <w:sz w:val="24"/>
-          <w:szCs w:val="24"/>
-          <w:u w:val="none"/>
-        </w:rPr>
-        <w:t>Overview Of This D</w:t>
-      </w:r>
-      <w:r>
-        <w:rPr>
-          <w:rStyle w:val="Hyperlink"/>
-          <w:rFonts w:asciiTheme="majorBidi" w:hAnsiTheme="majorBidi" w:cstheme="majorBidi"/>
-          <w:b/>
-          <w:bCs/>
-          <w:color w:val="auto"/>
-          <w:sz w:val="24"/>
-          <w:szCs w:val="24"/>
-          <w:u w:val="none"/>
-        </w:rPr>
-        <w:t>o</w:t>
-      </w:r>
-      <w:r>
-        <w:rPr>
-          <w:rStyle w:val="Hyperlink"/>
-          <w:rFonts w:asciiTheme="majorBidi" w:hAnsiTheme="majorBidi" w:cstheme="majorBidi"/>
-          <w:b/>
-          <w:bCs/>
-          <w:color w:val="auto"/>
-          <w:sz w:val="24"/>
-          <w:szCs w:val="24"/>
-          <w:u w:val="none"/>
-        </w:rPr>
-        <w:t>cument</w:t>
+        <w:t>Overview Of This Document</w:t>
       </w:r>
       <w:r>
         <w:rPr>
@@ -6087,33 +5784,7 @@
             <w:szCs w:val="24"/>
             <w:u w:val="none"/>
           </w:rPr>
-          <w:t>naly</w:t>
-        </w:r>
-        <w:r>
-          <w:rPr>
-            <w:rStyle w:val="Hyperlink"/>
-            <w:rFonts w:asciiTheme="majorBidi" w:hAnsiTheme="majorBidi" w:cstheme="majorBidi"/>
-            <w:b/>
-            <w:bCs/>
-            <w:color w:val="auto"/>
-            <w:sz w:val="24"/>
-            <w:szCs w:val="24"/>
-            <w:u w:val="none"/>
-          </w:rPr>
-          <w:t>s</w:t>
-        </w:r>
-        <w:r>
-          <w:rPr>
-            <w:rStyle w:val="Hyperlink"/>
-            <w:rFonts w:asciiTheme="majorBidi" w:hAnsiTheme="majorBidi" w:cstheme="majorBidi"/>
-            <w:b/>
-            <w:bCs/>
-            <w:color w:val="auto"/>
-            <w:sz w:val="24"/>
-            <w:szCs w:val="24"/>
-            <w:u w:val="none"/>
-          </w:rPr>
-          <w:t>is</w:t>
+          <w:t>nalysis</w:t>
         </w:r>
       </w:hyperlink>
     </w:p>
@@ -6208,33 +5879,7 @@
             <w:szCs w:val="24"/>
             <w:u w:val="none"/>
           </w:rPr>
-          <w:t>c</w:t>
-        </w:r>
-        <w:r>
-          <w:rPr>
-            <w:rStyle w:val="Hyperlink"/>
-            <w:rFonts w:asciiTheme="majorBidi" w:hAnsiTheme="majorBidi" w:cstheme="majorBidi"/>
-            <w:b/>
-            <w:bCs/>
-            <w:color w:val="auto"/>
-            <w:sz w:val="24"/>
-            <w:szCs w:val="24"/>
-            <w:u w:val="none"/>
-          </w:rPr>
-          <w:t>o</w:t>
-        </w:r>
-        <w:r>
-          <w:rPr>
-            <w:rStyle w:val="Hyperlink"/>
-            <w:rFonts w:asciiTheme="majorBidi" w:hAnsiTheme="majorBidi" w:cstheme="majorBidi"/>
-            <w:b/>
-            <w:bCs/>
-            <w:color w:val="auto"/>
-            <w:sz w:val="24"/>
-            <w:szCs w:val="24"/>
-            <w:u w:val="none"/>
-          </w:rPr>
-          <w:t>pe</w:t>
+          <w:t>cope</w:t>
         </w:r>
         <w:bookmarkEnd w:id="8"/>
       </w:hyperlink>
@@ -6594,20 +6239,7 @@
             <w:szCs w:val="24"/>
             <w:u w:val="none"/>
           </w:rPr>
-          <w:t>e</w:t>
-        </w:r>
-        <w:r>
-          <w:rPr>
-            <w:rStyle w:val="Hyperlink"/>
-            <w:rFonts w:asciiTheme="majorBidi" w:hAnsiTheme="majorBidi" w:cstheme="majorBidi"/>
-            <w:b/>
-            <w:bCs/>
-            <w:color w:val="auto"/>
-            <w:sz w:val="24"/>
-            <w:szCs w:val="24"/>
-            <w:u w:val="none"/>
-          </w:rPr>
-          <w:t>quirements</w:t>
+          <w:t>equirements</w:t>
         </w:r>
         <w:bookmarkEnd w:id="10"/>
       </w:hyperlink>
@@ -6698,15 +6330,6 @@
           <w:sz w:val="24"/>
           <w:szCs w:val="24"/>
         </w:rPr>
-      </w:r>
-      <w:r>
-        <w:rPr>
-          <w:rFonts w:asciiTheme="majorBidi" w:hAnsiTheme="majorBidi" w:cstheme="majorBidi"/>
-          <w:b/>
-          <w:bCs/>
-          <w:sz w:val="24"/>
-          <w:szCs w:val="24"/>
-        </w:rPr>
         <w:fldChar w:fldCharType="separate"/>
       </w:r>
       <w:r>
@@ -6720,33 +6343,7 @@
           <w:szCs w:val="24"/>
           <w:u w:val="none"/>
         </w:rPr>
-        <w:t>Logi</w:t>
-      </w:r>
-      <w:r>
-        <w:rPr>
-          <w:rStyle w:val="Hyperlink"/>
-          <w:rFonts w:asciiTheme="majorBidi" w:hAnsiTheme="majorBidi" w:cstheme="majorBidi"/>
-          <w:b/>
-          <w:bCs/>
-          <w:color w:val="auto"/>
-          <w:sz w:val="24"/>
-          <w:szCs w:val="24"/>
-          <w:u w:val="none"/>
-        </w:rPr>
-        <w:t>n</w:t>
-      </w:r>
-      <w:r>
-        <w:rPr>
-          <w:rStyle w:val="Hyperlink"/>
-          <w:rFonts w:asciiTheme="majorBidi" w:hAnsiTheme="majorBidi" w:cstheme="majorBidi"/>
-          <w:b/>
-          <w:bCs/>
-          <w:color w:val="auto"/>
-          <w:sz w:val="24"/>
-          <w:szCs w:val="24"/>
-          <w:u w:val="none"/>
-        </w:rPr>
-        <w:t xml:space="preserve"> </w:t>
+        <w:t xml:space="preserve">Login </w:t>
       </w:r>
       <w:r>
         <w:rPr>
@@ -8089,59 +7686,7 @@
             <w:szCs w:val="24"/>
             <w:u w:val="none"/>
           </w:rPr>
-          <w:t xml:space="preserve">Owner </w:t>
-        </w:r>
-        <w:r>
-          <w:rPr>
-            <w:rStyle w:val="Hyperlink"/>
-            <w:rFonts w:asciiTheme="majorBidi" w:hAnsiTheme="majorBidi" w:cstheme="majorBidi"/>
-            <w:b/>
-            <w:bCs/>
-            <w:color w:val="auto"/>
-            <w:sz w:val="24"/>
-            <w:szCs w:val="24"/>
-            <w:u w:val="none"/>
-          </w:rPr>
-          <w:t>S</w:t>
-        </w:r>
-        <w:r>
-          <w:rPr>
-            <w:rStyle w:val="Hyperlink"/>
-            <w:rFonts w:asciiTheme="majorBidi" w:hAnsiTheme="majorBidi" w:cstheme="majorBidi"/>
-            <w:b/>
-            <w:bCs/>
-            <w:color w:val="auto"/>
-            <w:sz w:val="24"/>
-            <w:szCs w:val="24"/>
-            <w:u w:val="none"/>
-          </w:rPr>
-          <w:t>c</w:t>
-        </w:r>
-        <w:r>
-          <w:rPr>
-            <w:rStyle w:val="Hyperlink"/>
-            <w:rFonts w:asciiTheme="majorBidi" w:hAnsiTheme="majorBidi" w:cstheme="majorBidi"/>
-            <w:b/>
-            <w:bCs/>
-            <w:color w:val="auto"/>
-            <w:sz w:val="24"/>
-            <w:szCs w:val="24"/>
-            <w:u w:val="none"/>
-          </w:rPr>
-          <w:t>r</w:t>
-        </w:r>
-        <w:r>
-          <w:rPr>
-            <w:rStyle w:val="Hyperlink"/>
-            <w:rFonts w:asciiTheme="majorBidi" w:hAnsiTheme="majorBidi" w:cstheme="majorBidi"/>
-            <w:b/>
-            <w:bCs/>
-            <w:color w:val="auto"/>
-            <w:sz w:val="24"/>
-            <w:szCs w:val="24"/>
-            <w:u w:val="none"/>
-          </w:rPr>
-          <w:t>een</w:t>
+          <w:t>Owner Screen</w:t>
         </w:r>
         <w:bookmarkEnd w:id="12"/>
       </w:hyperlink>
@@ -13385,33 +12930,7 @@
             <w:szCs w:val="24"/>
             <w:u w:val="none"/>
           </w:rPr>
-          <w:t>Manger Sc</w:t>
-        </w:r>
-        <w:r>
-          <w:rPr>
-            <w:rStyle w:val="Hyperlink"/>
-            <w:rFonts w:asciiTheme="majorBidi" w:hAnsiTheme="majorBidi" w:cstheme="majorBidi"/>
-            <w:b/>
-            <w:bCs/>
-            <w:color w:val="auto"/>
-            <w:sz w:val="24"/>
-            <w:szCs w:val="24"/>
-            <w:u w:val="none"/>
-          </w:rPr>
-          <w:t>r</w:t>
-        </w:r>
-        <w:r>
-          <w:rPr>
-            <w:rStyle w:val="Hyperlink"/>
-            <w:rFonts w:asciiTheme="majorBidi" w:hAnsiTheme="majorBidi" w:cstheme="majorBidi"/>
-            <w:b/>
-            <w:bCs/>
-            <w:color w:val="auto"/>
-            <w:sz w:val="24"/>
-            <w:szCs w:val="24"/>
-            <w:u w:val="none"/>
-          </w:rPr>
-          <w:t>een</w:t>
+          <w:t>Manger Screen</w:t>
         </w:r>
       </w:hyperlink>
       <w:r>
@@ -16691,33 +16210,7 @@
             <w:szCs w:val="24"/>
             <w:u w:val="none"/>
           </w:rPr>
-          <w:t>Recept</w:t>
-        </w:r>
-        <w:r>
-          <w:rPr>
-            <w:rStyle w:val="Hyperlink"/>
-            <w:rFonts w:asciiTheme="majorBidi" w:hAnsiTheme="majorBidi" w:cstheme="majorBidi"/>
-            <w:b/>
-            <w:bCs/>
-            <w:color w:val="auto"/>
-            <w:sz w:val="24"/>
-            <w:szCs w:val="24"/>
-            <w:u w:val="none"/>
-          </w:rPr>
-          <w:t>i</w:t>
-        </w:r>
-        <w:r>
-          <w:rPr>
-            <w:rStyle w:val="Hyperlink"/>
-            <w:rFonts w:asciiTheme="majorBidi" w:hAnsiTheme="majorBidi" w:cstheme="majorBidi"/>
-            <w:b/>
-            <w:bCs/>
-            <w:color w:val="auto"/>
-            <w:sz w:val="24"/>
-            <w:szCs w:val="24"/>
-            <w:u w:val="none"/>
-          </w:rPr>
-          <w:t xml:space="preserve">onist </w:t>
+          <w:t xml:space="preserve">Receptionist </w:t>
         </w:r>
         <w:bookmarkStart w:id="25" w:name="receptioist_screen"/>
         <w:r>
@@ -19749,33 +19242,7 @@
           <w:szCs w:val="24"/>
           <w:u w:val="none"/>
         </w:rPr>
-        <w:t>Non-fu</w:t>
-      </w:r>
-      <w:r>
-        <w:rPr>
-          <w:rStyle w:val="Hyperlink"/>
-          <w:rFonts w:asciiTheme="majorBidi" w:hAnsiTheme="majorBidi" w:cstheme="majorBidi"/>
-          <w:b/>
-          <w:bCs/>
-          <w:color w:val="auto"/>
-          <w:sz w:val="24"/>
-          <w:szCs w:val="24"/>
-          <w:u w:val="none"/>
-        </w:rPr>
-        <w:t>n</w:t>
-      </w:r>
-      <w:r>
-        <w:rPr>
-          <w:rStyle w:val="Hyperlink"/>
-          <w:rFonts w:asciiTheme="majorBidi" w:hAnsiTheme="majorBidi" w:cstheme="majorBidi"/>
-          <w:b/>
-          <w:bCs/>
-          <w:color w:val="auto"/>
-          <w:sz w:val="24"/>
-          <w:szCs w:val="24"/>
-          <w:u w:val="none"/>
-        </w:rPr>
-        <w:t xml:space="preserve">ctional </w:t>
+        <w:t xml:space="preserve">Non-functional </w:t>
       </w:r>
       <w:r>
         <w:rPr>
@@ -20311,29 +19778,7 @@
             <w:color w:val="auto"/>
             <w:u w:val="none"/>
           </w:rPr>
-          <w:t>Performanc</w:t>
-        </w:r>
-        <w:r>
-          <w:rPr>
-            <w:rStyle w:val="Hyperlink"/>
-            <w:rFonts w:asciiTheme="majorBidi" w:hAnsiTheme="majorBidi" w:cstheme="majorBidi"/>
-            <w:b/>
-            <w:bCs/>
-            <w:color w:val="auto"/>
-            <w:u w:val="none"/>
-          </w:rPr>
-          <w:t>e</w:t>
-        </w:r>
-        <w:r>
-          <w:rPr>
-            <w:rStyle w:val="Hyperlink"/>
-            <w:rFonts w:asciiTheme="majorBidi" w:hAnsiTheme="majorBidi" w:cstheme="majorBidi"/>
-            <w:b/>
-            <w:bCs/>
-            <w:color w:val="auto"/>
-            <w:u w:val="none"/>
-          </w:rPr>
-          <w:t xml:space="preserve"> requirements</w:t>
+          <w:t>Performance requirements</w:t>
         </w:r>
         <w:r>
           <w:rPr>
@@ -22315,33 +21760,7 @@
           <w:szCs w:val="24"/>
           <w:u w:val="none"/>
         </w:rPr>
-        <w:t>Ganne</w:t>
-      </w:r>
-      <w:r>
-        <w:rPr>
-          <w:rStyle w:val="Hyperlink"/>
-          <w:rFonts w:asciiTheme="majorBidi" w:hAnsiTheme="majorBidi" w:cstheme="majorBidi"/>
-          <w:b/>
-          <w:bCs/>
-          <w:color w:val="auto"/>
-          <w:sz w:val="24"/>
-          <w:szCs w:val="24"/>
-          <w:u w:val="none"/>
-        </w:rPr>
-        <w:t>t</w:t>
-      </w:r>
-      <w:r>
-        <w:rPr>
-          <w:rStyle w:val="Hyperlink"/>
-          <w:rFonts w:asciiTheme="majorBidi" w:hAnsiTheme="majorBidi" w:cstheme="majorBidi"/>
-          <w:b/>
-          <w:bCs/>
-          <w:color w:val="auto"/>
-          <w:sz w:val="24"/>
-          <w:szCs w:val="24"/>
-          <w:u w:val="none"/>
-        </w:rPr>
-        <w:t xml:space="preserve"> Chart :</w:t>
+        <w:t>Gannet Chart :</w:t>
       </w:r>
       <w:r>
         <w:rPr>
@@ -22586,8 +22005,10 @@
         <w:rPr>
           <w:rStyle w:val="Hyperlink"/>
           <w:rFonts w:asciiTheme="majorBidi" w:hAnsiTheme="majorBidi" w:cstheme="majorBidi"/>
+          <w:color w:val="auto"/>
           <w:sz w:val="40"/>
           <w:szCs w:val="40"/>
+          <w:u w:val="none"/>
         </w:rPr>
       </w:pPr>
       <w:r>
@@ -22618,8 +22039,10 @@
         <w:rPr>
           <w:rStyle w:val="Hyperlink"/>
           <w:rFonts w:asciiTheme="majorBidi" w:hAnsiTheme="majorBidi" w:cstheme="majorBidi"/>
+          <w:color w:val="auto"/>
           <w:sz w:val="40"/>
           <w:szCs w:val="40"/>
+          <w:u w:val="none"/>
         </w:rPr>
         <w:t>CHAPTER 4 SYSTEM DESIGN</w:t>
       </w:r>
@@ -23131,8 +22554,10 @@
           <w:rFonts w:asciiTheme="majorBidi" w:hAnsiTheme="majorBidi" w:cstheme="majorBidi"/>
           <w:b/>
           <w:bCs/>
-          <w:sz w:val="24"/>
-          <w:szCs w:val="24"/>
+          <w:color w:val="auto"/>
+          <w:sz w:val="24"/>
+          <w:szCs w:val="24"/>
+          <w:u w:val="none"/>
         </w:rPr>
       </w:pPr>
       <w:r>
@@ -23172,8 +22597,10 @@
           <w:rFonts w:asciiTheme="majorBidi" w:hAnsiTheme="majorBidi" w:cstheme="majorBidi"/>
           <w:b/>
           <w:bCs/>
-          <w:sz w:val="24"/>
-          <w:szCs w:val="24"/>
+          <w:color w:val="auto"/>
+          <w:sz w:val="24"/>
+          <w:szCs w:val="24"/>
+          <w:u w:val="none"/>
         </w:rPr>
         <w:t>4.1.3 The Component and Link Diagram :</w:t>
       </w:r>
@@ -23307,8 +22734,10 @@
           <w:rFonts w:asciiTheme="majorBidi" w:hAnsiTheme="majorBidi" w:cstheme="majorBidi"/>
           <w:b/>
           <w:bCs/>
-          <w:sz w:val="24"/>
-          <w:szCs w:val="24"/>
+          <w:color w:val="auto"/>
+          <w:sz w:val="24"/>
+          <w:szCs w:val="24"/>
+          <w:u w:val="none"/>
         </w:rPr>
       </w:pPr>
       <w:r>
@@ -23348,8 +22777,10 @@
           <w:rFonts w:asciiTheme="majorBidi" w:hAnsiTheme="majorBidi" w:cstheme="majorBidi"/>
           <w:b/>
           <w:bCs/>
-          <w:sz w:val="24"/>
-          <w:szCs w:val="24"/>
+          <w:color w:val="auto"/>
+          <w:sz w:val="24"/>
+          <w:szCs w:val="24"/>
+          <w:u w:val="none"/>
         </w:rPr>
         <w:t>4.1.4 Class Diagram :</w:t>
       </w:r>
@@ -23506,8 +22937,10 @@
             <w:rFonts w:asciiTheme="majorBidi" w:hAnsiTheme="majorBidi" w:cstheme="majorBidi"/>
             <w:b/>
             <w:bCs/>
+            <w:color w:val="auto"/>
             <w:sz w:val="24"/>
             <w:szCs w:val="24"/>
+            <w:u w:val="none"/>
           </w:rPr>
           <w:t>Overall structure class diagram:</w:t>
         </w:r>
@@ -23806,8 +23239,10 @@
           <w:rFonts w:asciiTheme="majorBidi" w:hAnsiTheme="majorBidi" w:cstheme="majorBidi"/>
           <w:b/>
           <w:bCs/>
-          <w:sz w:val="24"/>
-          <w:szCs w:val="24"/>
+          <w:color w:val="auto"/>
+          <w:sz w:val="24"/>
+          <w:szCs w:val="24"/>
+          <w:u w:val="none"/>
         </w:rPr>
       </w:pPr>
       <w:r>
@@ -23847,8 +23282,10 @@
           <w:rFonts w:asciiTheme="majorBidi" w:hAnsiTheme="majorBidi" w:cstheme="majorBidi"/>
           <w:b/>
           <w:bCs/>
-          <w:sz w:val="24"/>
-          <w:szCs w:val="24"/>
+          <w:color w:val="auto"/>
+          <w:sz w:val="24"/>
+          <w:szCs w:val="24"/>
+          <w:u w:val="none"/>
         </w:rPr>
         <w:t>4.1.5 Software Architecture Diagram :</w:t>
       </w:r>
@@ -24388,59 +23825,7 @@
           <w:szCs w:val="24"/>
           <w:u w:val="none"/>
         </w:rPr>
-        <w:t>Imp</w:t>
-      </w:r>
-      <w:r>
-        <w:rPr>
-          <w:rStyle w:val="Hyperlink"/>
-          <w:rFonts w:asciiTheme="majorBidi" w:hAnsiTheme="majorBidi" w:cstheme="majorBidi"/>
-          <w:b/>
-          <w:bCs/>
-          <w:color w:val="auto"/>
-          <w:sz w:val="24"/>
-          <w:szCs w:val="24"/>
-          <w:u w:val="none"/>
-        </w:rPr>
-        <w:t>l</w:t>
-      </w:r>
-      <w:r>
-        <w:rPr>
-          <w:rStyle w:val="Hyperlink"/>
-          <w:rFonts w:asciiTheme="majorBidi" w:hAnsiTheme="majorBidi" w:cstheme="majorBidi"/>
-          <w:b/>
-          <w:bCs/>
-          <w:color w:val="auto"/>
-          <w:sz w:val="24"/>
-          <w:szCs w:val="24"/>
-          <w:u w:val="none"/>
-        </w:rPr>
-        <w:t>a</w:t>
-      </w:r>
-      <w:r>
-        <w:rPr>
-          <w:rStyle w:val="Hyperlink"/>
-          <w:rFonts w:asciiTheme="majorBidi" w:hAnsiTheme="majorBidi" w:cstheme="majorBidi"/>
-          <w:b/>
-          <w:bCs/>
-          <w:color w:val="auto"/>
-          <w:sz w:val="24"/>
-          <w:szCs w:val="24"/>
-          <w:u w:val="none"/>
-        </w:rPr>
-        <w:t>n</w:t>
-      </w:r>
-      <w:r>
-        <w:rPr>
-          <w:rStyle w:val="Hyperlink"/>
-          <w:rFonts w:asciiTheme="majorBidi" w:hAnsiTheme="majorBidi" w:cstheme="majorBidi"/>
-          <w:b/>
-          <w:bCs/>
-          <w:color w:val="auto"/>
-          <w:sz w:val="24"/>
-          <w:szCs w:val="24"/>
-          <w:u w:val="none"/>
-        </w:rPr>
-        <w:t>tation</w:t>
+        <w:t>Implantation</w:t>
       </w:r>
       <w:r>
         <w:rPr>
@@ -24483,6 +23868,30 @@
         </w:rPr>
         <w:tab/>
         <w:t>In this chapter we will describe the way we implemented the Icare system</w:t>
+      </w:r>
+      <w:r>
+        <w:rPr>
+          <w:rFonts w:asciiTheme="majorBidi" w:hAnsiTheme="majorBidi" w:cstheme="majorBidi"/>
+          <w:sz w:val="24"/>
+          <w:szCs w:val="24"/>
+        </w:rPr>
+        <w:t xml:space="preserve"> , from the start up to how we coded some of the main functionality like logging and singing in </w:t>
+      </w:r>
+      <w:r>
+        <w:rPr>
+          <w:rFonts w:asciiTheme="majorBidi" w:hAnsiTheme="majorBidi" w:cstheme="majorBidi"/>
+          <w:sz w:val="24"/>
+          <w:szCs w:val="24"/>
+        </w:rPr>
+        <w:t>for</w:t>
+      </w:r>
+      <w:r>
+        <w:rPr>
+          <w:rFonts w:asciiTheme="majorBidi" w:hAnsiTheme="majorBidi" w:cstheme="majorBidi"/>
+          <w:sz w:val="24"/>
+          <w:szCs w:val="24"/>
+        </w:rPr>
+        <w:t xml:space="preserve"> the different users</w:t>
       </w:r>
       <w:r>
         <w:rPr>
@@ -24816,28 +24225,6 @@
           <w:szCs w:val="24"/>
         </w:rPr>
       </w:pPr>
-    </w:p>
-    <w:p>
-      <w:pPr>
-        <w:rPr>
-          <w:rFonts w:asciiTheme="majorBidi" w:hAnsiTheme="majorBidi" w:cstheme="majorBidi"/>
-          <w:b/>
-          <w:bCs/>
-          <w:sz w:val="24"/>
-          <w:szCs w:val="24"/>
-        </w:rPr>
-      </w:pPr>
-    </w:p>
-    <w:p>
-      <w:pPr>
-        <w:rPr>
-          <w:rFonts w:asciiTheme="majorBidi" w:hAnsiTheme="majorBidi" w:cstheme="majorBidi"/>
-          <w:b/>
-          <w:bCs/>
-          <w:sz w:val="24"/>
-          <w:szCs w:val="24"/>
-        </w:rPr>
-      </w:pPr>
       <w:bookmarkStart w:id="51" w:name="loginMethod"/>
       <w:r>
         <w:rPr>
@@ -26229,33 +25616,7 @@
             <w:szCs w:val="24"/>
             <w:u w:val="none"/>
           </w:rPr>
-          <w:t>Testin</w:t>
-        </w:r>
-        <w:r>
-          <w:rPr>
-            <w:rStyle w:val="Hyperlink"/>
-            <w:rFonts w:asciiTheme="majorBidi" w:hAnsiTheme="majorBidi" w:cstheme="majorBidi"/>
-            <w:b/>
-            <w:bCs/>
-            <w:color w:val="auto"/>
-            <w:sz w:val="24"/>
-            <w:szCs w:val="24"/>
-            <w:u w:val="none"/>
-          </w:rPr>
-          <w:t>g</w:t>
-        </w:r>
-        <w:r>
-          <w:rPr>
-            <w:rStyle w:val="Hyperlink"/>
-            <w:rFonts w:asciiTheme="majorBidi" w:hAnsiTheme="majorBidi" w:cstheme="majorBidi"/>
-            <w:b/>
-            <w:bCs/>
-            <w:color w:val="auto"/>
-            <w:sz w:val="24"/>
-            <w:szCs w:val="24"/>
-            <w:u w:val="none"/>
-          </w:rPr>
-          <w:t xml:space="preserve"> function:</w:t>
+          <w:t>Testing function:</w:t>
         </w:r>
       </w:hyperlink>
     </w:p>

</xml_diff>

<commit_message>
added some additional details to the testing chapter which show some of the testing code and set up and results fixed a spelling mistake in the power point added the pictures used in the  testing section to the code snippets folder
</commit_message>
<xml_diff>
--- a/Documntation/Full Project Report.docx
+++ b/Documntation/Full Project Report.docx
@@ -4,7 +4,7 @@
   <w:body>
     <w:p>
       <w:pPr>
-        <w:pStyle w:val="2"/>
+        <w:pStyle w:val="Heading2"/>
         <w:rPr>
           <w:rFonts w:asciiTheme="majorBidi" w:hAnsiTheme="majorBidi"/>
           <w:color w:val="A6A6A6"/>
@@ -776,7 +776,7 @@
     </w:p>
     <w:p>
       <w:pPr>
-        <w:pStyle w:val="a3"/>
+        <w:pStyle w:val="ListParagraph"/>
         <w:numPr>
           <w:ilvl w:val="0"/>
           <w:numId w:val="1"/>
@@ -848,7 +848,7 @@
     </w:p>
     <w:p>
       <w:pPr>
-        <w:pStyle w:val="a3"/>
+        <w:pStyle w:val="ListParagraph"/>
         <w:numPr>
           <w:ilvl w:val="0"/>
           <w:numId w:val="1"/>
@@ -911,7 +911,7 @@
     </w:p>
     <w:p>
       <w:pPr>
-        <w:pStyle w:val="a3"/>
+        <w:pStyle w:val="ListParagraph"/>
         <w:numPr>
           <w:ilvl w:val="0"/>
           <w:numId w:val="1"/>
@@ -3612,27 +3612,7 @@
           <w:color w:val="auto"/>
           <w:u w:val="none"/>
         </w:rPr>
-        <w:t xml:space="preserve">4.1.3 The Component </w:t>
-      </w:r>
-      <w:proofErr w:type="gramStart"/>
-      <w:r>
-        <w:rPr>
-          <w:rStyle w:val="Hyperlink"/>
-          <w:rFonts w:asciiTheme="majorBidi" w:hAnsiTheme="majorBidi" w:cstheme="majorBidi"/>
-          <w:color w:val="auto"/>
-          <w:u w:val="none"/>
-        </w:rPr>
-        <w:t>And</w:t>
-      </w:r>
-      <w:proofErr w:type="gramEnd"/>
-      <w:r>
-        <w:rPr>
-          <w:rStyle w:val="Hyperlink"/>
-          <w:rFonts w:asciiTheme="majorBidi" w:hAnsiTheme="majorBidi" w:cstheme="majorBidi"/>
-          <w:color w:val="auto"/>
-          <w:u w:val="none"/>
-        </w:rPr>
-        <w:t xml:space="preserve"> Link Diagram ………………………………</w:t>
+        <w:t>4.1.3 The Component And Link Diagram ………………………………</w:t>
       </w:r>
       <w:r>
         <w:rPr>
@@ -3814,17 +3794,7 @@
             <w:color w:val="auto"/>
             <w:u w:val="none"/>
           </w:rPr>
-          <w:t>…………………………………………</w:t>
-        </w:r>
-        <w:proofErr w:type="gramStart"/>
-        <w:r>
-          <w:rPr>
-            <w:rStyle w:val="Hyperlink"/>
-            <w:rFonts w:asciiTheme="majorBidi" w:hAnsiTheme="majorBidi" w:cstheme="majorBidi"/>
-            <w:color w:val="auto"/>
-            <w:u w:val="none"/>
-          </w:rPr>
-          <w:t>…</w:t>
+          <w:t>……………………………………………</w:t>
         </w:r>
         <w:r>
           <w:rPr>
@@ -3835,7 +3805,6 @@
           </w:rPr>
           <w:t>..</w:t>
         </w:r>
-        <w:proofErr w:type="gramEnd"/>
         <w:r>
           <w:rPr>
             <w:rStyle w:val="Hyperlink"/>
@@ -4862,7 +4831,7 @@
     <w:bookmarkStart w:id="3" w:name="purpose_of_the_project"/>
     <w:p>
       <w:pPr>
-        <w:pStyle w:val="a3"/>
+        <w:pStyle w:val="ListParagraph"/>
         <w:numPr>
           <w:ilvl w:val="1"/>
           <w:numId w:val="2"/>
@@ -4933,7 +4902,7 @@
     <w:bookmarkEnd w:id="3"/>
     <w:p>
       <w:pPr>
-        <w:pStyle w:val="a3"/>
+        <w:pStyle w:val="ListParagraph"/>
         <w:ind w:left="420" w:firstLine="300"/>
         <w:rPr>
           <w:rFonts w:asciiTheme="majorBidi" w:hAnsiTheme="majorBidi" w:cstheme="majorBidi"/>
@@ -5031,9 +5000,157 @@
           <w:szCs w:val="24"/>
           <w:u w:val="none"/>
         </w:rPr>
-        <w:t xml:space="preserve">Purpose </w:t>
-      </w:r>
-      <w:proofErr w:type="gramStart"/>
+        <w:t>Purpose Of This Document</w:t>
+      </w:r>
+      <w:r>
+        <w:rPr>
+          <w:rFonts w:asciiTheme="majorBidi" w:hAnsiTheme="majorBidi" w:cstheme="majorBidi"/>
+          <w:b/>
+          <w:bCs/>
+          <w:sz w:val="24"/>
+          <w:szCs w:val="24"/>
+        </w:rPr>
+        <w:fldChar w:fldCharType="end"/>
+      </w:r>
+    </w:p>
+    <w:bookmarkEnd w:id="4"/>
+    <w:p>
+      <w:pPr>
+        <w:ind w:firstLine="720"/>
+        <w:rPr>
+          <w:rFonts w:asciiTheme="majorBidi" w:hAnsiTheme="majorBidi" w:cstheme="majorBidi"/>
+          <w:sz w:val="24"/>
+          <w:szCs w:val="24"/>
+        </w:rPr>
+      </w:pPr>
+      <w:r>
+        <w:rPr>
+          <w:rFonts w:asciiTheme="majorBidi" w:hAnsiTheme="majorBidi" w:cstheme="majorBidi"/>
+          <w:sz w:val="24"/>
+          <w:szCs w:val="24"/>
+        </w:rPr>
+        <w:t xml:space="preserve">This document is intended </w:t>
+      </w:r>
+      <w:r>
+        <w:rPr>
+          <w:rFonts w:asciiTheme="majorBidi" w:hAnsiTheme="majorBidi" w:cstheme="majorBidi"/>
+          <w:sz w:val="24"/>
+          <w:szCs w:val="24"/>
+        </w:rPr>
+        <w:t xml:space="preserve">to provide all the software engineering details </w:t>
+      </w:r>
+      <w:r>
+        <w:rPr>
+          <w:rFonts w:asciiTheme="majorBidi" w:hAnsiTheme="majorBidi" w:cstheme="majorBidi"/>
+          <w:sz w:val="24"/>
+          <w:szCs w:val="24"/>
+        </w:rPr>
+        <w:t>of the Icare</w:t>
+      </w:r>
+      <w:r>
+        <w:rPr>
+          <w:rFonts w:asciiTheme="majorBidi" w:hAnsiTheme="majorBidi" w:cstheme="majorBidi"/>
+          <w:sz w:val="24"/>
+          <w:szCs w:val="24"/>
+        </w:rPr>
+        <w:t xml:space="preserve"> </w:t>
+      </w:r>
+      <w:r>
+        <w:rPr>
+          <w:rFonts w:asciiTheme="majorBidi" w:hAnsiTheme="majorBidi" w:cstheme="majorBidi"/>
+          <w:sz w:val="24"/>
+          <w:szCs w:val="24"/>
+        </w:rPr>
+        <w:t xml:space="preserve">system from the conceptual </w:t>
+      </w:r>
+      <w:r>
+        <w:rPr>
+          <w:rFonts w:asciiTheme="majorBidi" w:hAnsiTheme="majorBidi" w:cstheme="majorBidi"/>
+          <w:sz w:val="24"/>
+          <w:szCs w:val="24"/>
+        </w:rPr>
+        <w:t>and technical aspects of the</w:t>
+      </w:r>
+      <w:r>
+        <w:rPr>
+          <w:sz w:val="24"/>
+          <w:szCs w:val="24"/>
+        </w:rPr>
+        <w:t xml:space="preserve"> </w:t>
+      </w:r>
+      <w:r>
+        <w:rPr>
+          <w:sz w:val="24"/>
+          <w:szCs w:val="24"/>
+        </w:rPr>
+        <w:t>application</w:t>
+      </w:r>
+      <w:r>
+        <w:rPr>
+          <w:sz w:val="24"/>
+          <w:szCs w:val="24"/>
+        </w:rPr>
+        <w:t>.</w:t>
+      </w:r>
+      <w:r>
+        <w:rPr>
+          <w:sz w:val="24"/>
+          <w:szCs w:val="24"/>
+        </w:rPr>
+        <w:t xml:space="preserve"> </w:t>
+      </w:r>
+    </w:p>
+    <w:p>
+      <w:pPr>
+        <w:ind w:firstLine="720"/>
+        <w:rPr>
+          <w:rFonts w:asciiTheme="majorBidi" w:hAnsiTheme="majorBidi" w:cstheme="majorBidi"/>
+          <w:sz w:val="24"/>
+          <w:szCs w:val="24"/>
+        </w:rPr>
+      </w:pPr>
+    </w:p>
+    <w:bookmarkStart w:id="5" w:name="overview_of_the_document"/>
+    <w:p>
+      <w:pPr>
+        <w:rPr>
+          <w:rFonts w:asciiTheme="majorBidi" w:hAnsiTheme="majorBidi" w:cstheme="majorBidi"/>
+          <w:b/>
+          <w:bCs/>
+          <w:sz w:val="24"/>
+          <w:szCs w:val="24"/>
+        </w:rPr>
+      </w:pPr>
+      <w:r>
+        <w:rPr>
+          <w:rFonts w:asciiTheme="majorBidi" w:hAnsiTheme="majorBidi" w:cstheme="majorBidi"/>
+          <w:b/>
+          <w:bCs/>
+          <w:sz w:val="24"/>
+          <w:szCs w:val="24"/>
+        </w:rPr>
+        <w:fldChar w:fldCharType="begin"/>
+      </w:r>
+      <w:r>
+        <w:rPr>
+          <w:rFonts w:asciiTheme="majorBidi" w:hAnsiTheme="majorBidi" w:cstheme="majorBidi"/>
+          <w:b/>
+          <w:bCs/>
+          <w:sz w:val="24"/>
+          <w:szCs w:val="24"/>
+        </w:rPr>
+        <w:instrText xml:space="preserve"> HYPERLINK  \l "content" </w:instrText>
+      </w:r>
+      <w:r>
+        <w:rPr>
+          <w:rFonts w:asciiTheme="majorBidi" w:hAnsiTheme="majorBidi" w:cstheme="majorBidi"/>
+          <w:b/>
+          <w:bCs/>
+          <w:sz w:val="24"/>
+          <w:szCs w:val="24"/>
+        </w:rPr>
+        <w:fldChar w:fldCharType="separate"/>
+      </w:r>
       <w:r>
         <w:rPr>
           <w:rStyle w:val="Hyperlink"/>
@@ -5045,9 +5162,8 @@
           <w:szCs w:val="24"/>
           <w:u w:val="none"/>
         </w:rPr>
-        <w:t>Of</w:t>
-      </w:r>
-      <w:proofErr w:type="gramEnd"/>
+        <w:t xml:space="preserve">1.3 </w:t>
+      </w:r>
       <w:r>
         <w:rPr>
           <w:rStyle w:val="Hyperlink"/>
@@ -5059,210 +5175,7 @@
           <w:szCs w:val="24"/>
           <w:u w:val="none"/>
         </w:rPr>
-        <w:t xml:space="preserve"> This Document</w:t>
-      </w:r>
-      <w:r>
-        <w:rPr>
-          <w:rFonts w:asciiTheme="majorBidi" w:hAnsiTheme="majorBidi" w:cstheme="majorBidi"/>
-          <w:b/>
-          <w:bCs/>
-          <w:sz w:val="24"/>
-          <w:szCs w:val="24"/>
-        </w:rPr>
-        <w:fldChar w:fldCharType="end"/>
-      </w:r>
-    </w:p>
-    <w:bookmarkEnd w:id="4"/>
-    <w:p>
-      <w:pPr>
-        <w:ind w:firstLine="720"/>
-        <w:rPr>
-          <w:rFonts w:asciiTheme="majorBidi" w:hAnsiTheme="majorBidi" w:cstheme="majorBidi"/>
-          <w:sz w:val="24"/>
-          <w:szCs w:val="24"/>
-        </w:rPr>
-      </w:pPr>
-      <w:r>
-        <w:rPr>
-          <w:rFonts w:asciiTheme="majorBidi" w:hAnsiTheme="majorBidi" w:cstheme="majorBidi"/>
-          <w:sz w:val="24"/>
-          <w:szCs w:val="24"/>
-        </w:rPr>
-        <w:t xml:space="preserve">This document is intended </w:t>
-      </w:r>
-      <w:r>
-        <w:rPr>
-          <w:rFonts w:asciiTheme="majorBidi" w:hAnsiTheme="majorBidi" w:cstheme="majorBidi"/>
-          <w:sz w:val="24"/>
-          <w:szCs w:val="24"/>
-        </w:rPr>
-        <w:t xml:space="preserve">to provide all the software engineering details </w:t>
-      </w:r>
-      <w:r>
-        <w:rPr>
-          <w:rFonts w:asciiTheme="majorBidi" w:hAnsiTheme="majorBidi" w:cstheme="majorBidi"/>
-          <w:sz w:val="24"/>
-          <w:szCs w:val="24"/>
-        </w:rPr>
-        <w:t>of the Icare</w:t>
-      </w:r>
-      <w:r>
-        <w:rPr>
-          <w:rFonts w:asciiTheme="majorBidi" w:hAnsiTheme="majorBidi" w:cstheme="majorBidi"/>
-          <w:sz w:val="24"/>
-          <w:szCs w:val="24"/>
-        </w:rPr>
-        <w:t xml:space="preserve"> </w:t>
-      </w:r>
-      <w:r>
-        <w:rPr>
-          <w:rFonts w:asciiTheme="majorBidi" w:hAnsiTheme="majorBidi" w:cstheme="majorBidi"/>
-          <w:sz w:val="24"/>
-          <w:szCs w:val="24"/>
-        </w:rPr>
-        <w:t xml:space="preserve">system from the conceptual </w:t>
-      </w:r>
-      <w:r>
-        <w:rPr>
-          <w:rFonts w:asciiTheme="majorBidi" w:hAnsiTheme="majorBidi" w:cstheme="majorBidi"/>
-          <w:sz w:val="24"/>
-          <w:szCs w:val="24"/>
-        </w:rPr>
-        <w:t>and technical aspects of the</w:t>
-      </w:r>
-      <w:r>
-        <w:rPr>
-          <w:sz w:val="24"/>
-          <w:szCs w:val="24"/>
-        </w:rPr>
-        <w:t xml:space="preserve"> </w:t>
-      </w:r>
-      <w:r>
-        <w:rPr>
-          <w:sz w:val="24"/>
-          <w:szCs w:val="24"/>
-        </w:rPr>
-        <w:t>application</w:t>
-      </w:r>
-      <w:r>
-        <w:rPr>
-          <w:sz w:val="24"/>
-          <w:szCs w:val="24"/>
-        </w:rPr>
-        <w:t>.</w:t>
-      </w:r>
-      <w:r>
-        <w:rPr>
-          <w:sz w:val="24"/>
-          <w:szCs w:val="24"/>
-        </w:rPr>
-        <w:t xml:space="preserve"> </w:t>
-      </w:r>
-    </w:p>
-    <w:p>
-      <w:pPr>
-        <w:ind w:firstLine="720"/>
-        <w:rPr>
-          <w:rFonts w:asciiTheme="majorBidi" w:hAnsiTheme="majorBidi" w:cstheme="majorBidi"/>
-          <w:sz w:val="24"/>
-          <w:szCs w:val="24"/>
-        </w:rPr>
-      </w:pPr>
-    </w:p>
-    <w:bookmarkStart w:id="5" w:name="overview_of_the_document"/>
-    <w:p>
-      <w:pPr>
-        <w:rPr>
-          <w:rFonts w:asciiTheme="majorBidi" w:hAnsiTheme="majorBidi" w:cstheme="majorBidi"/>
-          <w:b/>
-          <w:bCs/>
-          <w:sz w:val="24"/>
-          <w:szCs w:val="24"/>
-        </w:rPr>
-      </w:pPr>
-      <w:r>
-        <w:rPr>
-          <w:rFonts w:asciiTheme="majorBidi" w:hAnsiTheme="majorBidi" w:cstheme="majorBidi"/>
-          <w:b/>
-          <w:bCs/>
-          <w:sz w:val="24"/>
-          <w:szCs w:val="24"/>
-        </w:rPr>
-        <w:fldChar w:fldCharType="begin"/>
-      </w:r>
-      <w:r>
-        <w:rPr>
-          <w:rFonts w:asciiTheme="majorBidi" w:hAnsiTheme="majorBidi" w:cstheme="majorBidi"/>
-          <w:b/>
-          <w:bCs/>
-          <w:sz w:val="24"/>
-          <w:szCs w:val="24"/>
-        </w:rPr>
-        <w:instrText xml:space="preserve"> HYPERLINK  \l "content" </w:instrText>
-      </w:r>
-      <w:r>
-        <w:rPr>
-          <w:rFonts w:asciiTheme="majorBidi" w:hAnsiTheme="majorBidi" w:cstheme="majorBidi"/>
-          <w:b/>
-          <w:bCs/>
-          <w:sz w:val="24"/>
-          <w:szCs w:val="24"/>
-        </w:rPr>
-        <w:fldChar w:fldCharType="separate"/>
-      </w:r>
-      <w:r>
-        <w:rPr>
-          <w:rStyle w:val="Hyperlink"/>
-          <w:rFonts w:asciiTheme="majorBidi" w:hAnsiTheme="majorBidi" w:cstheme="majorBidi"/>
-          <w:b/>
-          <w:bCs/>
-          <w:color w:val="auto"/>
-          <w:sz w:val="24"/>
-          <w:szCs w:val="24"/>
-          <w:u w:val="none"/>
-        </w:rPr>
-        <w:t xml:space="preserve">1.3 </w:t>
-      </w:r>
-      <w:r>
-        <w:rPr>
-          <w:rStyle w:val="Hyperlink"/>
-          <w:rFonts w:asciiTheme="majorBidi" w:hAnsiTheme="majorBidi" w:cstheme="majorBidi"/>
-          <w:b/>
-          <w:bCs/>
-          <w:color w:val="auto"/>
-          <w:sz w:val="24"/>
-          <w:szCs w:val="24"/>
-          <w:u w:val="none"/>
-        </w:rPr>
-        <w:t xml:space="preserve">Overview </w:t>
-      </w:r>
-      <w:proofErr w:type="gramStart"/>
-      <w:r>
-        <w:rPr>
-          <w:rStyle w:val="Hyperlink"/>
-          <w:rFonts w:asciiTheme="majorBidi" w:hAnsiTheme="majorBidi" w:cstheme="majorBidi"/>
-          <w:b/>
-          <w:bCs/>
-          <w:color w:val="auto"/>
-          <w:sz w:val="24"/>
-          <w:szCs w:val="24"/>
-          <w:u w:val="none"/>
-        </w:rPr>
-        <w:t>Of</w:t>
-      </w:r>
-      <w:proofErr w:type="gramEnd"/>
-      <w:r>
-        <w:rPr>
-          <w:rStyle w:val="Hyperlink"/>
-          <w:rFonts w:asciiTheme="majorBidi" w:hAnsiTheme="majorBidi" w:cstheme="majorBidi"/>
-          <w:b/>
-          <w:bCs/>
-          <w:color w:val="auto"/>
-          <w:sz w:val="24"/>
-          <w:szCs w:val="24"/>
-          <w:u w:val="none"/>
-        </w:rPr>
-        <w:t xml:space="preserve"> This Document</w:t>
+        <w:t>Overview Of This Document</w:t>
       </w:r>
       <w:r>
         <w:rPr>
@@ -6190,7 +6103,7 @@
     </w:p>
     <w:p>
       <w:pPr>
-        <w:pStyle w:val="a3"/>
+        <w:pStyle w:val="ListParagraph"/>
         <w:numPr>
           <w:ilvl w:val="0"/>
           <w:numId w:val="4"/>
@@ -6212,7 +6125,7 @@
     </w:p>
     <w:p>
       <w:pPr>
-        <w:pStyle w:val="a3"/>
+        <w:pStyle w:val="ListParagraph"/>
         <w:numPr>
           <w:ilvl w:val="0"/>
           <w:numId w:val="4"/>
@@ -6376,7 +6289,7 @@
     <w:bookmarkStart w:id="11" w:name="login_screen"/>
     <w:p>
       <w:pPr>
-        <w:pStyle w:val="a3"/>
+        <w:pStyle w:val="ListParagraph"/>
         <w:numPr>
           <w:ilvl w:val="3"/>
           <w:numId w:val="26"/>
@@ -19274,7 +19187,7 @@
     <w:bookmarkStart w:id="26" w:name="non_functional_requirments"/>
     <w:p>
       <w:pPr>
-        <w:pStyle w:val="a3"/>
+        <w:pStyle w:val="ListParagraph"/>
         <w:numPr>
           <w:ilvl w:val="1"/>
           <w:numId w:val="18"/>
@@ -19388,7 +19301,7 @@
     </w:p>
     <w:p>
       <w:pPr>
-        <w:pStyle w:val="a3"/>
+        <w:pStyle w:val="ListParagraph"/>
         <w:ind w:left="444"/>
         <w:rPr>
           <w:rFonts w:asciiTheme="majorBidi" w:hAnsiTheme="majorBidi" w:cstheme="majorBidi"/>
@@ -20860,9 +20773,8 @@
           <w:color w:val="auto"/>
           <w:u w:val="none"/>
         </w:rPr>
-        <w:t xml:space="preserve">3.2 Project Management </w:t>
-      </w:r>
-      <w:proofErr w:type="gramStart"/>
+        <w:t xml:space="preserve">3.2 Project Management Strategies </w:t>
+      </w:r>
       <w:r>
         <w:rPr>
           <w:rStyle w:val="Hyperlink"/>
@@ -20872,20 +20784,8 @@
           <w:color w:val="auto"/>
           <w:u w:val="none"/>
         </w:rPr>
-        <w:t xml:space="preserve">Strategies </w:t>
-      </w:r>
-      <w:r>
-        <w:rPr>
-          <w:rStyle w:val="Hyperlink"/>
-          <w:rFonts w:asciiTheme="majorBidi" w:hAnsiTheme="majorBidi" w:cstheme="majorBidi"/>
-          <w:b/>
-          <w:bCs/>
-          <w:color w:val="auto"/>
-          <w:u w:val="none"/>
-        </w:rPr>
         <w:t>:</w:t>
       </w:r>
-      <w:proofErr w:type="gramEnd"/>
       <w:r>
         <w:rPr>
           <w:rFonts w:asciiTheme="majorBidi" w:hAnsiTheme="majorBidi" w:cstheme="majorBidi"/>
@@ -21222,9 +21122,8 @@
           <w:szCs w:val="24"/>
           <w:u w:val="none"/>
         </w:rPr>
-        <w:t xml:space="preserve">3.2.3 Development </w:t>
-      </w:r>
-      <w:proofErr w:type="gramStart"/>
+        <w:t xml:space="preserve">3.2.3 Development Method </w:t>
+      </w:r>
       <w:r>
         <w:rPr>
           <w:rStyle w:val="Hyperlink"/>
@@ -21236,22 +21135,8 @@
           <w:szCs w:val="24"/>
           <w:u w:val="none"/>
         </w:rPr>
-        <w:t xml:space="preserve">Method </w:t>
-      </w:r>
-      <w:r>
-        <w:rPr>
-          <w:rStyle w:val="Hyperlink"/>
-          <w:rFonts w:asciiTheme="majorBidi" w:hAnsiTheme="majorBidi" w:cstheme="majorBidi"/>
-          <w:b/>
-          <w:bCs/>
-          <w:color w:val="auto"/>
-          <w:sz w:val="24"/>
-          <w:szCs w:val="24"/>
-          <w:u w:val="none"/>
-        </w:rPr>
         <w:t>:</w:t>
       </w:r>
-      <w:proofErr w:type="gramEnd"/>
       <w:r>
         <w:rPr>
           <w:rFonts w:asciiTheme="majorBidi" w:hAnsiTheme="majorBidi" w:cstheme="majorBidi"/>
@@ -21284,7 +21169,7 @@
     </w:p>
     <w:p>
       <w:pPr>
-        <w:pStyle w:val="a3"/>
+        <w:pStyle w:val="ListParagraph"/>
         <w:numPr>
           <w:ilvl w:val="2"/>
           <w:numId w:val="30"/>
@@ -21316,7 +21201,7 @@
     </w:p>
     <w:p>
       <w:pPr>
-        <w:pStyle w:val="a3"/>
+        <w:pStyle w:val="ListParagraph"/>
         <w:numPr>
           <w:ilvl w:val="0"/>
           <w:numId w:val="30"/>
@@ -21338,7 +21223,7 @@
     </w:p>
     <w:p>
       <w:pPr>
-        <w:pStyle w:val="a3"/>
+        <w:pStyle w:val="ListParagraph"/>
         <w:numPr>
           <w:ilvl w:val="0"/>
           <w:numId w:val="30"/>
@@ -21360,7 +21245,7 @@
     </w:p>
     <w:p>
       <w:pPr>
-        <w:pStyle w:val="a3"/>
+        <w:pStyle w:val="ListParagraph"/>
         <w:ind w:left="1800"/>
         <w:rPr>
           <w:rFonts w:asciiTheme="majorBidi" w:hAnsiTheme="majorBidi" w:cstheme="majorBidi"/>
@@ -21371,7 +21256,7 @@
     </w:p>
     <w:p>
       <w:pPr>
-        <w:pStyle w:val="a3"/>
+        <w:pStyle w:val="ListParagraph"/>
         <w:numPr>
           <w:ilvl w:val="2"/>
           <w:numId w:val="30"/>
@@ -21403,7 +21288,7 @@
     </w:p>
     <w:p>
       <w:pPr>
-        <w:pStyle w:val="a3"/>
+        <w:pStyle w:val="ListParagraph"/>
         <w:numPr>
           <w:ilvl w:val="0"/>
           <w:numId w:val="30"/>
@@ -21425,7 +21310,7 @@
     </w:p>
     <w:p>
       <w:pPr>
-        <w:pStyle w:val="a3"/>
+        <w:pStyle w:val="ListParagraph"/>
         <w:numPr>
           <w:ilvl w:val="0"/>
           <w:numId w:val="30"/>
@@ -21499,7 +21384,7 @@
     </w:p>
     <w:p>
       <w:pPr>
-        <w:pStyle w:val="a3"/>
+        <w:pStyle w:val="ListParagraph"/>
         <w:numPr>
           <w:ilvl w:val="2"/>
           <w:numId w:val="30"/>
@@ -21543,7 +21428,7 @@
     </w:p>
     <w:p>
       <w:pPr>
-        <w:pStyle w:val="a3"/>
+        <w:pStyle w:val="ListParagraph"/>
         <w:numPr>
           <w:ilvl w:val="0"/>
           <w:numId w:val="35"/>
@@ -21581,7 +21466,7 @@
     </w:p>
     <w:p>
       <w:pPr>
-        <w:pStyle w:val="a3"/>
+        <w:pStyle w:val="ListParagraph"/>
         <w:numPr>
           <w:ilvl w:val="0"/>
           <w:numId w:val="35"/>
@@ -21603,7 +21488,7 @@
     </w:p>
     <w:p>
       <w:pPr>
-        <w:pStyle w:val="a3"/>
+        <w:pStyle w:val="ListParagraph"/>
         <w:numPr>
           <w:ilvl w:val="2"/>
           <w:numId w:val="30"/>
@@ -21629,7 +21514,7 @@
     </w:p>
     <w:p>
       <w:pPr>
-        <w:pStyle w:val="a3"/>
+        <w:pStyle w:val="ListParagraph"/>
         <w:numPr>
           <w:ilvl w:val="3"/>
           <w:numId w:val="30"/>
@@ -21723,7 +21608,7 @@
     </w:p>
     <w:p>
       <w:pPr>
-        <w:pStyle w:val="a3"/>
+        <w:pStyle w:val="ListParagraph"/>
         <w:numPr>
           <w:ilvl w:val="3"/>
           <w:numId w:val="30"/>
@@ -21801,7 +21686,7 @@
     </w:p>
     <w:p>
       <w:pPr>
-        <w:pStyle w:val="a3"/>
+        <w:pStyle w:val="ListParagraph"/>
         <w:ind w:left="1440"/>
         <w:rPr>
           <w:rFonts w:asciiTheme="majorBidi" w:hAnsiTheme="majorBidi" w:cstheme="majorBidi"/>
@@ -21875,23 +21760,8 @@
           <w:szCs w:val="24"/>
           <w:u w:val="none"/>
         </w:rPr>
-        <w:t xml:space="preserve">Gannet </w:t>
-      </w:r>
-      <w:proofErr w:type="gramStart"/>
-      <w:r>
-        <w:rPr>
-          <w:rStyle w:val="Hyperlink"/>
-          <w:rFonts w:asciiTheme="majorBidi" w:hAnsiTheme="majorBidi" w:cstheme="majorBidi"/>
-          <w:b/>
-          <w:bCs/>
-          <w:color w:val="auto"/>
-          <w:sz w:val="24"/>
-          <w:szCs w:val="24"/>
-          <w:u w:val="none"/>
-        </w:rPr>
-        <w:t>Chart :</w:t>
-      </w:r>
-      <w:proofErr w:type="gramEnd"/>
+        <w:t>Gannet Chart :</w:t>
+      </w:r>
       <w:r>
         <w:rPr>
           <w:rFonts w:asciiTheme="majorBidi" w:hAnsiTheme="majorBidi" w:cstheme="majorBidi"/>
@@ -22027,7 +21897,7 @@
     </w:p>
     <w:p>
       <w:pPr>
-        <w:pStyle w:val="a3"/>
+        <w:pStyle w:val="ListParagraph"/>
         <w:ind w:left="1440"/>
         <w:rPr>
           <w:rFonts w:asciiTheme="majorBidi" w:hAnsiTheme="majorBidi" w:cstheme="majorBidi"/>
@@ -22038,7 +21908,7 @@
     </w:p>
     <w:p>
       <w:pPr>
-        <w:pStyle w:val="a3"/>
+        <w:pStyle w:val="ListParagraph"/>
         <w:ind w:left="1440"/>
         <w:rPr>
           <w:rFonts w:asciiTheme="majorBidi" w:hAnsiTheme="majorBidi" w:cstheme="majorBidi"/>
@@ -22409,10 +22279,61 @@
           <w:szCs w:val="24"/>
           <w:u w:val="none"/>
         </w:rPr>
-        <w:t xml:space="preserve">4.1.1 Architectural </w:t>
-      </w:r>
-      <w:proofErr w:type="gramStart"/>
-      <w:r>
+        <w:t>4.1.1 Architectural patterns :</w:t>
+      </w:r>
+      <w:r>
+        <w:rPr>
+          <w:rFonts w:asciiTheme="majorBidi" w:hAnsiTheme="majorBidi" w:cstheme="majorBidi"/>
+          <w:b/>
+          <w:bCs/>
+          <w:sz w:val="24"/>
+          <w:szCs w:val="24"/>
+        </w:rPr>
+        <w:fldChar w:fldCharType="end"/>
+      </w:r>
+    </w:p>
+    <w:bookmarkEnd w:id="40"/>
+    <w:p>
+      <w:pPr>
+        <w:rPr>
+          <w:rFonts w:asciiTheme="majorBidi" w:hAnsiTheme="majorBidi" w:cstheme="majorBidi"/>
+          <w:sz w:val="24"/>
+          <w:szCs w:val="24"/>
+        </w:rPr>
+      </w:pPr>
+      <w:r>
+        <w:rPr>
+          <w:rFonts w:asciiTheme="majorBidi" w:hAnsiTheme="majorBidi" w:cstheme="majorBidi"/>
+          <w:b/>
+          <w:bCs/>
+          <w:sz w:val="24"/>
+          <w:szCs w:val="24"/>
+        </w:rPr>
+        <w:tab/>
+      </w:r>
+      <w:r>
+        <w:rPr>
+          <w:rFonts w:asciiTheme="majorBidi" w:hAnsiTheme="majorBidi" w:cstheme="majorBidi"/>
+          <w:b/>
+          <w:bCs/>
+          <w:sz w:val="24"/>
+          <w:szCs w:val="24"/>
+        </w:rPr>
+        <w:tab/>
+      </w:r>
+      <w:r>
+        <w:rPr>
+          <w:rFonts w:asciiTheme="majorBidi" w:hAnsiTheme="majorBidi" w:cstheme="majorBidi"/>
+          <w:sz w:val="24"/>
+          <w:szCs w:val="24"/>
+        </w:rPr>
+        <w:t>architectural pattern is a general, reusable solution to a commonly occurring problem in software architecture within a given context. Architectural patterns are similar to software design pattern but have a broader scope.</w:t>
+      </w:r>
+    </w:p>
+    <w:bookmarkStart w:id="41" w:name="The_Model_View_Controller_Pattern"/>
+    <w:p>
+      <w:pPr>
+        <w:ind w:firstLine="720"/>
         <w:rPr>
           <w:rStyle w:val="Hyperlink"/>
           <w:rFonts w:asciiTheme="majorBidi" w:hAnsiTheme="majorBidi" w:cstheme="majorBidi"/>
@@ -22423,62 +22344,38 @@
           <w:szCs w:val="24"/>
           <w:u w:val="none"/>
         </w:rPr>
-        <w:t>patterns :</w:t>
-      </w:r>
-      <w:proofErr w:type="gramEnd"/>
-      <w:r>
-        <w:rPr>
-          <w:rFonts w:asciiTheme="majorBidi" w:hAnsiTheme="majorBidi" w:cstheme="majorBidi"/>
-          <w:b/>
-          <w:bCs/>
-          <w:sz w:val="24"/>
-          <w:szCs w:val="24"/>
-        </w:rPr>
-        <w:fldChar w:fldCharType="end"/>
-      </w:r>
-    </w:p>
-    <w:bookmarkEnd w:id="40"/>
-    <w:p>
-      <w:pPr>
-        <w:rPr>
-          <w:rFonts w:asciiTheme="majorBidi" w:hAnsiTheme="majorBidi" w:cstheme="majorBidi"/>
-          <w:sz w:val="24"/>
-          <w:szCs w:val="24"/>
-        </w:rPr>
-      </w:pPr>
-      <w:r>
-        <w:rPr>
-          <w:rFonts w:asciiTheme="majorBidi" w:hAnsiTheme="majorBidi" w:cstheme="majorBidi"/>
-          <w:b/>
-          <w:bCs/>
-          <w:sz w:val="24"/>
-          <w:szCs w:val="24"/>
-        </w:rPr>
-        <w:tab/>
-      </w:r>
-      <w:r>
-        <w:rPr>
-          <w:rFonts w:asciiTheme="majorBidi" w:hAnsiTheme="majorBidi" w:cstheme="majorBidi"/>
-          <w:b/>
-          <w:bCs/>
-          <w:sz w:val="24"/>
-          <w:szCs w:val="24"/>
-        </w:rPr>
-        <w:tab/>
-      </w:r>
-      <w:r>
-        <w:rPr>
-          <w:rFonts w:asciiTheme="majorBidi" w:hAnsiTheme="majorBidi" w:cstheme="majorBidi"/>
-          <w:sz w:val="24"/>
-          <w:szCs w:val="24"/>
-        </w:rPr>
-        <w:t>architectural pattern is a general, reusable solution to a commonly occurring problem in software architecture within a given context. Architectural patterns are similar to software design pattern but have a broader scope.</w:t>
-      </w:r>
-    </w:p>
-    <w:bookmarkStart w:id="41" w:name="The_Model_View_Controller_Pattern"/>
-    <w:p>
-      <w:pPr>
-        <w:ind w:firstLine="720"/>
+      </w:pPr>
+      <w:r>
+        <w:rPr>
+          <w:rFonts w:asciiTheme="majorBidi" w:hAnsiTheme="majorBidi" w:cstheme="majorBidi"/>
+          <w:b/>
+          <w:bCs/>
+          <w:sz w:val="24"/>
+          <w:szCs w:val="24"/>
+        </w:rPr>
+        <w:fldChar w:fldCharType="begin"/>
+      </w:r>
+      <w:r>
+        <w:rPr>
+          <w:rFonts w:asciiTheme="majorBidi" w:hAnsiTheme="majorBidi" w:cstheme="majorBidi"/>
+          <w:b/>
+          <w:bCs/>
+          <w:sz w:val="24"/>
+          <w:szCs w:val="24"/>
+        </w:rPr>
+        <w:instrText xml:space="preserve"> HYPERLINK  \l "content" </w:instrText>
+      </w:r>
+      <w:r>
+        <w:rPr>
+          <w:rFonts w:asciiTheme="majorBidi" w:hAnsiTheme="majorBidi" w:cstheme="majorBidi"/>
+          <w:b/>
+          <w:bCs/>
+          <w:sz w:val="24"/>
+          <w:szCs w:val="24"/>
+        </w:rPr>
+        <w:fldChar w:fldCharType="separate"/>
+      </w:r>
+      <w:r>
         <w:rPr>
           <w:rStyle w:val="Hyperlink"/>
           <w:rFonts w:asciiTheme="majorBidi" w:hAnsiTheme="majorBidi" w:cstheme="majorBidi"/>
@@ -22489,65 +22386,8 @@
           <w:szCs w:val="24"/>
           <w:u w:val="none"/>
         </w:rPr>
-      </w:pPr>
-      <w:r>
-        <w:rPr>
-          <w:rFonts w:asciiTheme="majorBidi" w:hAnsiTheme="majorBidi" w:cstheme="majorBidi"/>
-          <w:b/>
-          <w:bCs/>
-          <w:sz w:val="24"/>
-          <w:szCs w:val="24"/>
-        </w:rPr>
-        <w:fldChar w:fldCharType="begin"/>
-      </w:r>
-      <w:r>
-        <w:rPr>
-          <w:rFonts w:asciiTheme="majorBidi" w:hAnsiTheme="majorBidi" w:cstheme="majorBidi"/>
-          <w:b/>
-          <w:bCs/>
-          <w:sz w:val="24"/>
-          <w:szCs w:val="24"/>
-        </w:rPr>
-        <w:instrText xml:space="preserve"> HYPERLINK  \l "content" </w:instrText>
-      </w:r>
-      <w:r>
-        <w:rPr>
-          <w:rFonts w:asciiTheme="majorBidi" w:hAnsiTheme="majorBidi" w:cstheme="majorBidi"/>
-          <w:b/>
-          <w:bCs/>
-          <w:sz w:val="24"/>
-          <w:szCs w:val="24"/>
-        </w:rPr>
-        <w:fldChar w:fldCharType="separate"/>
-      </w:r>
-      <w:r>
-        <w:rPr>
-          <w:rStyle w:val="Hyperlink"/>
-          <w:rFonts w:asciiTheme="majorBidi" w:hAnsiTheme="majorBidi" w:cstheme="majorBidi"/>
-          <w:b/>
-          <w:bCs/>
-          <w:color w:val="auto"/>
-          <w:sz w:val="24"/>
-          <w:szCs w:val="24"/>
-          <w:u w:val="none"/>
-        </w:rPr>
-        <w:t xml:space="preserve">4.1.2 The Model-View-Controller </w:t>
-      </w:r>
-      <w:proofErr w:type="gramStart"/>
-      <w:r>
-        <w:rPr>
-          <w:rStyle w:val="Hyperlink"/>
-          <w:rFonts w:asciiTheme="majorBidi" w:hAnsiTheme="majorBidi" w:cstheme="majorBidi"/>
-          <w:b/>
-          <w:bCs/>
-          <w:color w:val="auto"/>
-          <w:sz w:val="24"/>
-          <w:szCs w:val="24"/>
-          <w:u w:val="none"/>
-        </w:rPr>
-        <w:t>Pattern :</w:t>
-      </w:r>
-      <w:proofErr w:type="gramEnd"/>
+        <w:t>4.1.2 The Model-View-Controller Pattern :</w:t>
+      </w:r>
     </w:p>
     <w:bookmarkEnd w:id="41"/>
     <w:p>
@@ -22744,23 +22584,8 @@
           <w:szCs w:val="24"/>
           <w:u w:val="none"/>
         </w:rPr>
-        <w:t xml:space="preserve">4.1.3 The Component and Link </w:t>
-      </w:r>
-      <w:proofErr w:type="gramStart"/>
-      <w:r>
-        <w:rPr>
-          <w:rStyle w:val="Hyperlink"/>
-          <w:rFonts w:asciiTheme="majorBidi" w:hAnsiTheme="majorBidi" w:cstheme="majorBidi"/>
-          <w:b/>
-          <w:bCs/>
-          <w:color w:val="auto"/>
-          <w:sz w:val="24"/>
-          <w:szCs w:val="24"/>
-          <w:u w:val="none"/>
-        </w:rPr>
-        <w:t>Diagram :</w:t>
-      </w:r>
-      <w:proofErr w:type="gramEnd"/>
+        <w:t>4.1.3 The Component and Link Diagram :</w:t>
+      </w:r>
     </w:p>
     <w:bookmarkEnd w:id="42"/>
     <w:p>
@@ -22939,23 +22764,8 @@
           <w:szCs w:val="24"/>
           <w:u w:val="none"/>
         </w:rPr>
-        <w:t xml:space="preserve">4.1.4 Class </w:t>
-      </w:r>
-      <w:proofErr w:type="gramStart"/>
-      <w:r>
-        <w:rPr>
-          <w:rStyle w:val="Hyperlink"/>
-          <w:rFonts w:asciiTheme="majorBidi" w:hAnsiTheme="majorBidi" w:cstheme="majorBidi"/>
-          <w:b/>
-          <w:bCs/>
-          <w:color w:val="auto"/>
-          <w:sz w:val="24"/>
-          <w:szCs w:val="24"/>
-          <w:u w:val="none"/>
-        </w:rPr>
-        <w:t>Diagram :</w:t>
-      </w:r>
-      <w:proofErr w:type="gramEnd"/>
+        <w:t>4.1.4 Class Diagram :</w:t>
+      </w:r>
     </w:p>
     <w:bookmarkEnd w:id="43"/>
     <w:p>
@@ -23225,7 +23035,6 @@
         </w:rPr>
         <w:t xml:space="preserve">4.1.4.2 </w:t>
       </w:r>
-      <w:proofErr w:type="spellStart"/>
       <w:r>
         <w:rPr>
           <w:rStyle w:val="Hyperlink"/>
@@ -23237,21 +23046,7 @@
           <w:szCs w:val="24"/>
           <w:u w:val="none"/>
         </w:rPr>
-        <w:t>DoctorQuries</w:t>
-      </w:r>
-      <w:proofErr w:type="spellEnd"/>
-      <w:r>
-        <w:rPr>
-          <w:rStyle w:val="Hyperlink"/>
-          <w:rFonts w:asciiTheme="majorBidi" w:hAnsiTheme="majorBidi" w:cstheme="majorBidi"/>
-          <w:b/>
-          <w:bCs/>
-          <w:color w:val="auto"/>
-          <w:sz w:val="24"/>
-          <w:szCs w:val="24"/>
-          <w:u w:val="none"/>
-        </w:rPr>
-        <w:t xml:space="preserve"> class diagram:</w:t>
+        <w:t>DoctorQuries class diagram:</w:t>
       </w:r>
       <w:r>
         <w:rPr>
@@ -23474,23 +23269,8 @@
           <w:szCs w:val="24"/>
           <w:u w:val="none"/>
         </w:rPr>
-        <w:t xml:space="preserve">4.1.5 Software Architecture </w:t>
-      </w:r>
-      <w:proofErr w:type="gramStart"/>
-      <w:r>
-        <w:rPr>
-          <w:rStyle w:val="Hyperlink"/>
-          <w:rFonts w:asciiTheme="majorBidi" w:hAnsiTheme="majorBidi" w:cstheme="majorBidi"/>
-          <w:b/>
-          <w:bCs/>
-          <w:color w:val="auto"/>
-          <w:sz w:val="24"/>
-          <w:szCs w:val="24"/>
-          <w:u w:val="none"/>
-        </w:rPr>
-        <w:t>Diagram :</w:t>
-      </w:r>
-      <w:proofErr w:type="gramEnd"/>
+        <w:t>4.1.5 Software Architecture Diagram :</w:t>
+      </w:r>
     </w:p>
     <w:bookmarkEnd w:id="46"/>
     <w:p>
@@ -23666,23 +23446,8 @@
           <w:szCs w:val="24"/>
           <w:u w:val="none"/>
         </w:rPr>
-        <w:t xml:space="preserve">4.1.6 Layered Architecture </w:t>
-      </w:r>
-      <w:proofErr w:type="gramStart"/>
-      <w:r>
-        <w:rPr>
-          <w:rStyle w:val="Hyperlink"/>
-          <w:rFonts w:asciiTheme="majorBidi" w:hAnsiTheme="majorBidi" w:cstheme="majorBidi"/>
-          <w:b/>
-          <w:bCs/>
-          <w:color w:val="auto"/>
-          <w:sz w:val="24"/>
-          <w:szCs w:val="24"/>
-          <w:u w:val="none"/>
-        </w:rPr>
-        <w:t>Diagram :</w:t>
-      </w:r>
-      <w:proofErr w:type="gramEnd"/>
+        <w:t>4.1.6 Layered Architecture Diagram :</w:t>
+      </w:r>
       <w:r>
         <w:rPr>
           <w:rFonts w:asciiTheme="majorBidi" w:hAnsiTheme="majorBidi" w:cstheme="majorBidi"/>
@@ -26205,116 +25970,183 @@
           <w:szCs w:val="24"/>
         </w:rPr>
         <w:lastRenderedPageBreak/>
-        <w:t>5. VALIDATION</w:t>
-      </w:r>
-    </w:p>
-    <w:p>
-      <w:pPr>
-        <w:rPr>
-          <w:rFonts w:asciiTheme="majorBidi" w:hAnsiTheme="majorBidi" w:cstheme="majorBidi"/>
-          <w:sz w:val="24"/>
-          <w:szCs w:val="24"/>
-        </w:rPr>
-      </w:pPr>
-      <w:r>
-        <w:rPr>
-          <w:rFonts w:asciiTheme="majorBidi" w:hAnsiTheme="majorBidi" w:cstheme="majorBidi"/>
-          <w:sz w:val="24"/>
-          <w:szCs w:val="24"/>
-        </w:rPr>
-        <w:t xml:space="preserve"> This chapter describes the testing of AAL system using information retrieval chatbot it provides testing and training of the system.</w:t>
-      </w:r>
-    </w:p>
-    <w:p>
-      <w:pPr>
-        <w:rPr>
-          <w:rFonts w:asciiTheme="majorBidi" w:hAnsiTheme="majorBidi" w:cstheme="majorBidi"/>
-          <w:sz w:val="24"/>
-          <w:szCs w:val="24"/>
-        </w:rPr>
-      </w:pPr>
-    </w:p>
-    <w:p>
-      <w:pPr>
-        <w:rPr>
-          <w:rFonts w:asciiTheme="majorBidi" w:hAnsiTheme="majorBidi" w:cstheme="majorBidi"/>
-          <w:sz w:val="24"/>
-          <w:szCs w:val="24"/>
-        </w:rPr>
-      </w:pPr>
-    </w:p>
-    <w:p>
-      <w:pPr>
-        <w:rPr>
-          <w:rFonts w:asciiTheme="majorBidi" w:hAnsiTheme="majorBidi" w:cstheme="majorBidi"/>
-          <w:b/>
-          <w:bCs/>
-          <w:sz w:val="24"/>
-          <w:szCs w:val="24"/>
-        </w:rPr>
-      </w:pPr>
-      <w:r>
-        <w:rPr>
-          <w:rFonts w:asciiTheme="majorBidi" w:hAnsiTheme="majorBidi" w:cstheme="majorBidi"/>
-          <w:b/>
-          <w:bCs/>
-          <w:sz w:val="24"/>
-          <w:szCs w:val="24"/>
-        </w:rPr>
-        <w:t>• receptionist</w:t>
-      </w:r>
-    </w:p>
-    <w:p>
-      <w:pPr>
-        <w:rPr>
-          <w:rFonts w:asciiTheme="majorBidi" w:hAnsiTheme="majorBidi" w:cstheme="majorBidi"/>
-          <w:sz w:val="24"/>
-          <w:szCs w:val="24"/>
-        </w:rPr>
-      </w:pPr>
-      <w:r>
-        <w:rPr>
-          <w:rFonts w:asciiTheme="majorBidi" w:hAnsiTheme="majorBidi" w:cstheme="majorBidi"/>
-          <w:sz w:val="24"/>
-          <w:szCs w:val="24"/>
-        </w:rPr>
-        <w:t xml:space="preserve">in this interface we add the information of </w:t>
-      </w:r>
-      <w:proofErr w:type="spellStart"/>
-      <w:r>
-        <w:rPr>
-          <w:rFonts w:asciiTheme="majorBidi" w:hAnsiTheme="majorBidi" w:cstheme="majorBidi"/>
-          <w:sz w:val="24"/>
-          <w:szCs w:val="24"/>
-        </w:rPr>
-        <w:t>Patiant</w:t>
-      </w:r>
-      <w:proofErr w:type="spellEnd"/>
-      <w:r>
-        <w:rPr>
-          <w:rFonts w:asciiTheme="majorBidi" w:hAnsiTheme="majorBidi" w:cstheme="majorBidi"/>
-          <w:sz w:val="24"/>
-          <w:szCs w:val="24"/>
-        </w:rPr>
-        <w:t xml:space="preserve"> in </w:t>
-      </w:r>
-      <w:proofErr w:type="gramStart"/>
-      <w:r>
-        <w:rPr>
-          <w:rFonts w:asciiTheme="majorBidi" w:hAnsiTheme="majorBidi" w:cstheme="majorBidi"/>
-          <w:sz w:val="24"/>
-          <w:szCs w:val="24"/>
-        </w:rPr>
-        <w:t>system,  shown</w:t>
-      </w:r>
-      <w:proofErr w:type="gramEnd"/>
-      <w:r>
-        <w:rPr>
-          <w:rFonts w:asciiTheme="majorBidi" w:hAnsiTheme="majorBidi" w:cstheme="majorBidi"/>
-          <w:sz w:val="24"/>
-          <w:szCs w:val="24"/>
-        </w:rPr>
-        <w:t xml:space="preserve"> in Figure 1 below and show the updated database in Figure 2. </w:t>
+        <w:t>5. Validation</w:t>
+      </w:r>
+    </w:p>
+    <w:p>
+      <w:pPr>
+        <w:ind w:firstLine="720"/>
+        <w:rPr>
+          <w:rFonts w:asciiTheme="majorBidi" w:hAnsiTheme="majorBidi" w:cstheme="majorBidi"/>
+          <w:sz w:val="24"/>
+          <w:szCs w:val="24"/>
+        </w:rPr>
+      </w:pPr>
+      <w:r>
+        <w:rPr>
+          <w:rFonts w:asciiTheme="majorBidi" w:hAnsiTheme="majorBidi" w:cstheme="majorBidi"/>
+          <w:sz w:val="24"/>
+          <w:szCs w:val="24"/>
+        </w:rPr>
+        <w:t xml:space="preserve"> This chapter describes the testing</w:t>
+      </w:r>
+      <w:r>
+        <w:rPr>
+          <w:rFonts w:asciiTheme="majorBidi" w:hAnsiTheme="majorBidi" w:cstheme="majorBidi"/>
+          <w:sz w:val="24"/>
+          <w:szCs w:val="24"/>
+        </w:rPr>
+        <w:t xml:space="preserve"> of the Icare system and how the data is stored in the database.</w:t>
+      </w:r>
+    </w:p>
+    <w:p>
+      <w:pPr>
+        <w:ind w:firstLine="720"/>
+        <w:rPr>
+          <w:rFonts w:asciiTheme="majorBidi" w:hAnsiTheme="majorBidi" w:cstheme="majorBidi"/>
+          <w:sz w:val="24"/>
+          <w:szCs w:val="24"/>
+        </w:rPr>
+      </w:pPr>
+    </w:p>
+    <w:p>
+      <w:pPr>
+        <w:rPr>
+          <w:rFonts w:asciiTheme="majorBidi" w:hAnsiTheme="majorBidi" w:cstheme="majorBidi"/>
+          <w:b/>
+          <w:bCs/>
+          <w:sz w:val="24"/>
+          <w:szCs w:val="24"/>
+        </w:rPr>
+      </w:pPr>
+      <w:r>
+        <w:rPr>
+          <w:rFonts w:asciiTheme="majorBidi" w:hAnsiTheme="majorBidi" w:cstheme="majorBidi"/>
+          <w:b/>
+          <w:bCs/>
+          <w:sz w:val="24"/>
+          <w:szCs w:val="24"/>
+        </w:rPr>
+        <w:t xml:space="preserve">5.1 Interface testing and database testing : </w:t>
+      </w:r>
+    </w:p>
+    <w:p>
+      <w:pPr>
+        <w:rPr>
+          <w:rFonts w:asciiTheme="majorBidi" w:hAnsiTheme="majorBidi" w:cstheme="majorBidi"/>
+          <w:sz w:val="24"/>
+          <w:szCs w:val="24"/>
+        </w:rPr>
+      </w:pPr>
+      <w:r>
+        <w:rPr>
+          <w:rFonts w:asciiTheme="majorBidi" w:hAnsiTheme="majorBidi" w:cstheme="majorBidi"/>
+          <w:b/>
+          <w:bCs/>
+          <w:sz w:val="24"/>
+          <w:szCs w:val="24"/>
+        </w:rPr>
+        <w:tab/>
+      </w:r>
+      <w:r>
+        <w:rPr>
+          <w:rFonts w:asciiTheme="majorBidi" w:hAnsiTheme="majorBidi" w:cstheme="majorBidi"/>
+          <w:sz w:val="24"/>
+          <w:szCs w:val="24"/>
+        </w:rPr>
+        <w:t xml:space="preserve">The following section will show some of the screens we tested and some of the data present in the database and how its saved in </w:t>
+      </w:r>
+      <w:r>
+        <w:rPr>
+          <w:rFonts w:asciiTheme="majorBidi" w:hAnsiTheme="majorBidi" w:cstheme="majorBidi"/>
+          <w:sz w:val="24"/>
+          <w:szCs w:val="24"/>
+        </w:rPr>
+        <w:t>its respected table.</w:t>
+      </w:r>
+    </w:p>
+    <w:p>
+      <w:pPr>
+        <w:ind w:firstLine="720"/>
+        <w:rPr>
+          <w:rFonts w:asciiTheme="majorBidi" w:hAnsiTheme="majorBidi" w:cstheme="majorBidi"/>
+          <w:b/>
+          <w:bCs/>
+          <w:sz w:val="24"/>
+          <w:szCs w:val="24"/>
+        </w:rPr>
+      </w:pPr>
+      <w:r>
+        <w:rPr>
+          <w:rFonts w:asciiTheme="majorBidi" w:hAnsiTheme="majorBidi" w:cstheme="majorBidi"/>
+          <w:b/>
+          <w:bCs/>
+          <w:sz w:val="24"/>
+          <w:szCs w:val="24"/>
+        </w:rPr>
+        <w:t>5.1</w:t>
+      </w:r>
+      <w:r>
+        <w:rPr>
+          <w:rFonts w:asciiTheme="majorBidi" w:hAnsiTheme="majorBidi" w:cstheme="majorBidi"/>
+          <w:b/>
+          <w:bCs/>
+          <w:sz w:val="24"/>
+          <w:szCs w:val="24"/>
+        </w:rPr>
+        <w:t xml:space="preserve">.1 </w:t>
+      </w:r>
+      <w:r>
+        <w:rPr>
+          <w:rFonts w:asciiTheme="majorBidi" w:hAnsiTheme="majorBidi" w:cstheme="majorBidi"/>
+          <w:b/>
+          <w:bCs/>
+          <w:sz w:val="24"/>
+          <w:szCs w:val="24"/>
+        </w:rPr>
+        <w:t>Receptionist :</w:t>
+      </w:r>
+    </w:p>
+    <w:p>
+      <w:pPr>
+        <w:ind w:left="720" w:firstLine="720"/>
+        <w:rPr>
+          <w:rFonts w:asciiTheme="majorBidi" w:hAnsiTheme="majorBidi" w:cstheme="majorBidi"/>
+          <w:sz w:val="24"/>
+          <w:szCs w:val="24"/>
+        </w:rPr>
+      </w:pPr>
+      <w:r>
+        <w:rPr>
+          <w:rFonts w:asciiTheme="majorBidi" w:hAnsiTheme="majorBidi" w:cstheme="majorBidi"/>
+          <w:sz w:val="24"/>
+          <w:szCs w:val="24"/>
+        </w:rPr>
+        <w:t xml:space="preserve">In </w:t>
+      </w:r>
+      <w:r>
+        <w:rPr>
+          <w:rFonts w:asciiTheme="majorBidi" w:hAnsiTheme="majorBidi" w:cstheme="majorBidi"/>
+          <w:sz w:val="24"/>
+          <w:szCs w:val="24"/>
+        </w:rPr>
+        <w:t xml:space="preserve">this interface we add the information of </w:t>
+      </w:r>
+      <w:r>
+        <w:rPr>
+          <w:rFonts w:asciiTheme="majorBidi" w:hAnsiTheme="majorBidi" w:cstheme="majorBidi"/>
+          <w:sz w:val="24"/>
+          <w:szCs w:val="24"/>
+        </w:rPr>
+        <w:t>Patient</w:t>
+      </w:r>
+      <w:r>
+        <w:rPr>
+          <w:rFonts w:asciiTheme="majorBidi" w:hAnsiTheme="majorBidi" w:cstheme="majorBidi"/>
+          <w:sz w:val="24"/>
+          <w:szCs w:val="24"/>
+        </w:rPr>
+        <w:t xml:space="preserve"> in system,  shown in Figure 1 below and show the updated database in Figure 2. </w:t>
       </w:r>
     </w:p>
     <w:p>
@@ -26442,6 +26274,24 @@
           <w:rFonts w:asciiTheme="majorBidi" w:hAnsiTheme="majorBidi" w:cstheme="majorBidi"/>
           <w:sz w:val="24"/>
           <w:szCs w:val="24"/>
+        </w:rPr>
+      </w:pPr>
+    </w:p>
+    <w:p>
+      <w:pPr>
+        <w:rPr>
+          <w:rFonts w:asciiTheme="majorBidi" w:hAnsiTheme="majorBidi" w:cstheme="majorBidi"/>
+          <w:sz w:val="24"/>
+          <w:szCs w:val="24"/>
+        </w:rPr>
+      </w:pPr>
+    </w:p>
+    <w:p>
+      <w:pPr>
+        <w:rPr>
+          <w:rFonts w:asciiTheme="majorBidi" w:hAnsiTheme="majorBidi" w:cstheme="majorBidi"/>
+          <w:sz w:val="24"/>
+          <w:szCs w:val="24"/>
           <w:rtl/>
         </w:rPr>
       </w:pPr>
@@ -26462,6 +26312,7 @@
           <w:sz w:val="24"/>
           <w:szCs w:val="24"/>
         </w:rPr>
+        <w:lastRenderedPageBreak/>
         <w:drawing>
           <wp:inline distT="0" distB="0" distL="0" distR="0" wp14:anchorId="563F25EB" wp14:editId="4F9E87D4">
             <wp:extent cx="3409950" cy="1263650"/>
@@ -26533,17 +26384,14 @@
         </w:rPr>
         <w:t xml:space="preserve">Figure 2: Database for insert </w:t>
       </w:r>
-      <w:proofErr w:type="spellStart"/>
-      <w:proofErr w:type="gramStart"/>
-      <w:r>
-        <w:rPr>
-          <w:rFonts w:asciiTheme="majorBidi" w:hAnsiTheme="majorBidi" w:cstheme="majorBidi"/>
-          <w:sz w:val="24"/>
-          <w:szCs w:val="24"/>
-        </w:rPr>
-        <w:t>Patiant</w:t>
-      </w:r>
-      <w:proofErr w:type="spellEnd"/>
+      <w:r>
+        <w:rPr>
+          <w:rFonts w:asciiTheme="majorBidi" w:hAnsiTheme="majorBidi" w:cstheme="majorBidi"/>
+          <w:sz w:val="24"/>
+          <w:szCs w:val="24"/>
+        </w:rPr>
+        <w:t>Patient</w:t>
+      </w:r>
       <w:r>
         <w:rPr>
           <w:rFonts w:asciiTheme="majorBidi" w:hAnsiTheme="majorBidi" w:cstheme="majorBidi"/>
@@ -26552,19 +26400,10 @@
         </w:rPr>
         <w:t xml:space="preserve">  information</w:t>
       </w:r>
-      <w:proofErr w:type="gramEnd"/>
-    </w:p>
-    <w:p>
-      <w:pPr>
-        <w:rPr>
-          <w:rFonts w:asciiTheme="majorBidi" w:hAnsiTheme="majorBidi" w:cstheme="majorBidi"/>
-          <w:sz w:val="24"/>
-          <w:szCs w:val="24"/>
-        </w:rPr>
-      </w:pPr>
-    </w:p>
-    <w:p>
-      <w:pPr>
+    </w:p>
+    <w:p>
+      <w:pPr>
+        <w:ind w:firstLine="720"/>
         <w:rPr>
           <w:rFonts w:asciiTheme="majorBidi" w:hAnsiTheme="majorBidi" w:cstheme="majorBidi"/>
           <w:b/>
@@ -26582,7 +26421,47 @@
           <w:sz w:val="24"/>
           <w:szCs w:val="24"/>
         </w:rPr>
-        <w:t>• Manager</w:t>
+        <w:t>5.</w:t>
+      </w:r>
+      <w:r>
+        <w:rPr>
+          <w:rFonts w:asciiTheme="majorBidi" w:hAnsiTheme="majorBidi" w:cstheme="majorBidi"/>
+          <w:b/>
+          <w:bCs/>
+          <w:sz w:val="24"/>
+          <w:szCs w:val="24"/>
+        </w:rPr>
+        <w:t>1.2</w:t>
+      </w:r>
+      <w:r>
+        <w:rPr>
+          <w:rFonts w:asciiTheme="majorBidi" w:hAnsiTheme="majorBidi" w:cstheme="majorBidi"/>
+          <w:b/>
+          <w:bCs/>
+          <w:sz w:val="24"/>
+          <w:szCs w:val="24"/>
+        </w:rPr>
+        <w:t xml:space="preserve"> </w:t>
+      </w:r>
+      <w:r>
+        <w:rPr>
+          <w:rFonts w:asciiTheme="majorBidi" w:hAnsiTheme="majorBidi" w:cstheme="majorBidi"/>
+          <w:b/>
+          <w:bCs/>
+          <w:sz w:val="24"/>
+          <w:szCs w:val="24"/>
+        </w:rPr>
+        <w:t>Manager</w:t>
+      </w:r>
+      <w:r>
+        <w:rPr>
+          <w:rFonts w:asciiTheme="majorBidi" w:hAnsiTheme="majorBidi" w:cstheme="majorBidi"/>
+          <w:b/>
+          <w:bCs/>
+          <w:sz w:val="24"/>
+          <w:szCs w:val="24"/>
+        </w:rPr>
+        <w:t xml:space="preserve"> :</w:t>
       </w:r>
     </w:p>
     <w:p>
@@ -26600,7 +26479,39 @@
           <w:sz w:val="24"/>
           <w:szCs w:val="24"/>
         </w:rPr>
-        <w:t xml:space="preserve"> • Sign in page: this interface allows for manger to sign in to his/her account and check the information validation</w:t>
+        <w:t xml:space="preserve"> </w:t>
+      </w:r>
+      <w:r>
+        <w:rPr>
+          <w:rFonts w:asciiTheme="majorBidi" w:hAnsiTheme="majorBidi" w:cstheme="majorBidi"/>
+          <w:sz w:val="24"/>
+          <w:szCs w:val="24"/>
+        </w:rPr>
+        <w:tab/>
+      </w:r>
+      <w:r>
+        <w:rPr>
+          <w:rFonts w:asciiTheme="majorBidi" w:hAnsiTheme="majorBidi" w:cstheme="majorBidi"/>
+          <w:sz w:val="24"/>
+          <w:szCs w:val="24"/>
+        </w:rPr>
+        <w:t xml:space="preserve"> </w:t>
+      </w:r>
+      <w:r>
+        <w:rPr>
+          <w:rFonts w:asciiTheme="majorBidi" w:hAnsiTheme="majorBidi" w:cstheme="majorBidi"/>
+          <w:sz w:val="24"/>
+          <w:szCs w:val="24"/>
+        </w:rPr>
+        <w:tab/>
+      </w:r>
+      <w:r>
+        <w:rPr>
+          <w:rFonts w:asciiTheme="majorBidi" w:hAnsiTheme="majorBidi" w:cstheme="majorBidi"/>
+          <w:sz w:val="24"/>
+          <w:szCs w:val="24"/>
+        </w:rPr>
+        <w:t>Sign in page: this interface allows for manger to sign in to his/her account and check the information validation</w:t>
       </w:r>
     </w:p>
     <w:p>
@@ -26746,18 +26657,20 @@
     </w:p>
     <w:p>
       <w:pPr>
-        <w:rPr>
-          <w:rFonts w:asciiTheme="majorBidi" w:hAnsiTheme="majorBidi" w:cstheme="majorBidi"/>
-          <w:sz w:val="24"/>
-          <w:szCs w:val="24"/>
-        </w:rPr>
-      </w:pPr>
-      <w:r>
-        <w:rPr>
-          <w:rFonts w:asciiTheme="majorBidi" w:hAnsiTheme="majorBidi" w:cstheme="majorBidi"/>
-          <w:sz w:val="24"/>
-          <w:szCs w:val="24"/>
-        </w:rPr>
+        <w:ind w:firstLine="720"/>
+        <w:rPr>
+          <w:rFonts w:asciiTheme="majorBidi" w:hAnsiTheme="majorBidi" w:cstheme="majorBidi"/>
+          <w:sz w:val="24"/>
+          <w:szCs w:val="24"/>
+        </w:rPr>
+      </w:pPr>
+      <w:r>
+        <w:rPr>
+          <w:rFonts w:asciiTheme="majorBidi" w:hAnsiTheme="majorBidi" w:cstheme="majorBidi"/>
+          <w:sz w:val="24"/>
+          <w:szCs w:val="24"/>
+        </w:rPr>
+        <w:lastRenderedPageBreak/>
         <w:t xml:space="preserve">• </w:t>
       </w:r>
       <w:r>
@@ -26776,25 +26689,7 @@
           <w:sz w:val="24"/>
           <w:szCs w:val="24"/>
         </w:rPr>
-        <w:t xml:space="preserve">: this interface allows for manger to update his/her </w:t>
-      </w:r>
-      <w:proofErr w:type="gramStart"/>
-      <w:r>
-        <w:rPr>
-          <w:rFonts w:asciiTheme="majorBidi" w:hAnsiTheme="majorBidi" w:cstheme="majorBidi"/>
-          <w:sz w:val="24"/>
-          <w:szCs w:val="24"/>
-        </w:rPr>
-        <w:t>information ,</w:t>
-      </w:r>
-      <w:proofErr w:type="gramEnd"/>
-      <w:r>
-        <w:rPr>
-          <w:rFonts w:asciiTheme="majorBidi" w:hAnsiTheme="majorBidi" w:cstheme="majorBidi"/>
-          <w:sz w:val="24"/>
-          <w:szCs w:val="24"/>
-        </w:rPr>
-        <w:t xml:space="preserve"> as shown in Figures 4</w:t>
+        <w:t>: this interface allows for manger to update his/her information , as shown in Figures 4</w:t>
       </w:r>
     </w:p>
     <w:p>
@@ -26812,7 +26707,7 @@
         <w:bidi/>
         <w:jc w:val="right"/>
         <w:rPr>
-          <w:rFonts w:asciiTheme="majorBidi" w:hAnsiTheme="majorBidi" w:cstheme="majorBidi" w:hint="cs"/>
+          <w:rFonts w:asciiTheme="majorBidi" w:hAnsiTheme="majorBidi" w:cstheme="majorBidi"/>
           <w:sz w:val="24"/>
           <w:szCs w:val="24"/>
           <w:rtl/>
@@ -26825,7 +26720,6 @@
           <w:sz w:val="24"/>
           <w:szCs w:val="24"/>
         </w:rPr>
-        <w:lastRenderedPageBreak/>
         <w:drawing>
           <wp:inline distT="0" distB="0" distL="0" distR="0" wp14:anchorId="0BDD75DE" wp14:editId="49FF6F75">
             <wp:extent cx="3175000" cy="971550"/>
@@ -26909,6 +26803,7 @@
     </w:p>
     <w:p>
       <w:pPr>
+        <w:ind w:firstLine="720"/>
         <w:rPr>
           <w:rFonts w:asciiTheme="majorBidi" w:hAnsiTheme="majorBidi" w:cstheme="majorBidi"/>
           <w:sz w:val="24"/>
@@ -26931,42 +26826,22 @@
           <w:sz w:val="24"/>
           <w:szCs w:val="24"/>
         </w:rPr>
-        <w:t xml:space="preserve"> Delete </w:t>
-      </w:r>
-      <w:proofErr w:type="gramStart"/>
-      <w:r>
-        <w:rPr>
-          <w:rFonts w:asciiTheme="majorBidi" w:hAnsiTheme="majorBidi" w:cstheme="majorBidi"/>
-          <w:b/>
-          <w:bCs/>
-          <w:sz w:val="24"/>
-          <w:szCs w:val="24"/>
-        </w:rPr>
-        <w:t xml:space="preserve">Doctor </w:t>
-      </w:r>
-      <w:r>
-        <w:rPr>
-          <w:rFonts w:asciiTheme="majorBidi" w:hAnsiTheme="majorBidi" w:cstheme="majorBidi"/>
-          <w:sz w:val="24"/>
-          <w:szCs w:val="24"/>
-        </w:rPr>
-        <w:t>:</w:t>
-      </w:r>
-      <w:proofErr w:type="gramEnd"/>
-      <w:r>
-        <w:rPr>
-          <w:rFonts w:asciiTheme="majorBidi" w:hAnsiTheme="majorBidi" w:cstheme="majorBidi"/>
-          <w:sz w:val="24"/>
-          <w:szCs w:val="24"/>
-        </w:rPr>
-        <w:t xml:space="preserve"> this interface allows for manger to delete Doctor</w:t>
+        <w:t xml:space="preserve"> Delete Doctor </w:t>
+      </w:r>
+      <w:r>
+        <w:rPr>
+          <w:rFonts w:asciiTheme="majorBidi" w:hAnsiTheme="majorBidi" w:cstheme="majorBidi"/>
+          <w:sz w:val="24"/>
+          <w:szCs w:val="24"/>
+        </w:rPr>
+        <w:t>: this interface allows for manger to delete Doctor</w:t>
       </w:r>
     </w:p>
     <w:p>
       <w:pPr>
         <w:bidi/>
         <w:rPr>
-          <w:rFonts w:asciiTheme="majorBidi" w:hAnsiTheme="majorBidi" w:cstheme="majorBidi" w:hint="cs"/>
+          <w:rFonts w:asciiTheme="majorBidi" w:hAnsiTheme="majorBidi" w:cstheme="majorBidi"/>
           <w:sz w:val="24"/>
           <w:szCs w:val="24"/>
           <w:rtl/>
@@ -27078,38 +26953,86 @@
       <w:pPr>
         <w:rPr>
           <w:rFonts w:asciiTheme="majorBidi" w:hAnsiTheme="majorBidi" w:cstheme="majorBidi"/>
-          <w:b/>
-          <w:bCs/>
-          <w:sz w:val="24"/>
-          <w:szCs w:val="24"/>
-        </w:rPr>
-      </w:pPr>
-      <w:r>
-        <w:rPr>
-          <w:rFonts w:asciiTheme="majorBidi" w:hAnsiTheme="majorBidi" w:cstheme="majorBidi"/>
-          <w:b/>
-          <w:bCs/>
-          <w:sz w:val="24"/>
-          <w:szCs w:val="24"/>
-        </w:rPr>
-        <w:t>• ADD receptionist</w:t>
-      </w:r>
-    </w:p>
-    <w:p>
-      <w:pPr>
-        <w:rPr>
-          <w:rFonts w:asciiTheme="majorBidi" w:hAnsiTheme="majorBidi" w:cstheme="majorBidi"/>
-          <w:sz w:val="24"/>
-          <w:szCs w:val="24"/>
-        </w:rPr>
-      </w:pPr>
-      <w:r>
-        <w:rPr>
-          <w:rFonts w:asciiTheme="majorBidi" w:hAnsiTheme="majorBidi" w:cstheme="majorBidi"/>
-          <w:sz w:val="24"/>
-          <w:szCs w:val="24"/>
-        </w:rPr>
-        <w:t>in this interface we add the information of receptionist in system</w:t>
+          <w:sz w:val="24"/>
+          <w:szCs w:val="24"/>
+        </w:rPr>
+      </w:pPr>
+      <w:r>
+        <w:rPr>
+          <w:rFonts w:asciiTheme="majorBidi" w:hAnsiTheme="majorBidi" w:cstheme="majorBidi"/>
+          <w:sz w:val="24"/>
+          <w:szCs w:val="24"/>
+        </w:rPr>
+        <w:t xml:space="preserve">                                                                                               </w:t>
+      </w:r>
+    </w:p>
+    <w:p>
+      <w:pPr>
+        <w:ind w:firstLine="720"/>
+        <w:rPr>
+          <w:rFonts w:asciiTheme="majorBidi" w:hAnsiTheme="majorBidi" w:cstheme="majorBidi"/>
+          <w:b/>
+          <w:bCs/>
+          <w:sz w:val="24"/>
+          <w:szCs w:val="24"/>
+        </w:rPr>
+      </w:pPr>
+      <w:r>
+        <w:rPr>
+          <w:rFonts w:asciiTheme="majorBidi" w:hAnsiTheme="majorBidi" w:cstheme="majorBidi"/>
+          <w:b/>
+          <w:bCs/>
+          <w:sz w:val="24"/>
+          <w:szCs w:val="24"/>
+        </w:rPr>
+        <w:lastRenderedPageBreak/>
+        <w:t>• A</w:t>
+      </w:r>
+      <w:r>
+        <w:rPr>
+          <w:rFonts w:asciiTheme="majorBidi" w:hAnsiTheme="majorBidi" w:cstheme="majorBidi"/>
+          <w:b/>
+          <w:bCs/>
+          <w:sz w:val="24"/>
+          <w:szCs w:val="24"/>
+        </w:rPr>
+        <w:t>dd</w:t>
+      </w:r>
+      <w:r>
+        <w:rPr>
+          <w:rFonts w:asciiTheme="majorBidi" w:hAnsiTheme="majorBidi" w:cstheme="majorBidi"/>
+          <w:b/>
+          <w:bCs/>
+          <w:sz w:val="24"/>
+          <w:szCs w:val="24"/>
+        </w:rPr>
+        <w:t xml:space="preserve"> receptionist</w:t>
+      </w:r>
+    </w:p>
+    <w:p>
+      <w:pPr>
+        <w:ind w:left="720" w:firstLine="720"/>
+        <w:rPr>
+          <w:rFonts w:asciiTheme="majorBidi" w:hAnsiTheme="majorBidi" w:cstheme="majorBidi"/>
+          <w:sz w:val="24"/>
+          <w:szCs w:val="24"/>
+        </w:rPr>
+      </w:pPr>
+      <w:r>
+        <w:rPr>
+          <w:rFonts w:asciiTheme="majorBidi" w:hAnsiTheme="majorBidi" w:cstheme="majorBidi"/>
+          <w:sz w:val="24"/>
+          <w:szCs w:val="24"/>
+        </w:rPr>
+        <w:t>I</w:t>
+      </w:r>
+      <w:r>
+        <w:rPr>
+          <w:rFonts w:asciiTheme="majorBidi" w:hAnsiTheme="majorBidi" w:cstheme="majorBidi"/>
+          <w:sz w:val="24"/>
+          <w:szCs w:val="24"/>
+        </w:rPr>
+        <w:t>n this interface we add the information of receptionist in system</w:t>
       </w:r>
     </w:p>
     <w:p>
@@ -27137,7 +27060,6 @@
           <w:sz w:val="24"/>
           <w:szCs w:val="24"/>
         </w:rPr>
-        <w:lastRenderedPageBreak/>
         <w:drawing>
           <wp:inline distT="0" distB="0" distL="0" distR="0" wp14:anchorId="0AB72F12" wp14:editId="30958B4C">
             <wp:extent cx="5092700" cy="3232150"/>
@@ -27200,6 +27122,7 @@
     </w:p>
     <w:p>
       <w:pPr>
+        <w:ind w:firstLine="720"/>
         <w:rPr>
           <w:rFonts w:asciiTheme="majorBidi" w:hAnsiTheme="majorBidi" w:cstheme="majorBidi"/>
           <w:b/>
@@ -27221,6 +27144,7 @@
     </w:p>
     <w:p>
       <w:pPr>
+        <w:ind w:left="720" w:firstLine="720"/>
         <w:rPr>
           <w:rFonts w:asciiTheme="majorBidi" w:hAnsiTheme="majorBidi" w:cstheme="majorBidi"/>
           <w:sz w:val="24"/>
@@ -27252,7 +27176,6 @@
           <w:rFonts w:asciiTheme="majorBidi" w:hAnsiTheme="majorBidi" w:cstheme="majorBidi"/>
           <w:sz w:val="24"/>
           <w:szCs w:val="24"/>
-          <w:rtl/>
         </w:rPr>
       </w:pPr>
       <w:r>
@@ -27329,24 +27252,917 @@
     </w:p>
     <w:p>
       <w:pPr>
-        <w:bidi/>
-        <w:jc w:val="right"/>
-        <w:rPr>
-          <w:rFonts w:asciiTheme="majorBidi" w:hAnsiTheme="majorBidi" w:cstheme="majorBidi" w:hint="cs"/>
-        </w:rPr>
-      </w:pPr>
-    </w:p>
-    <w:p>
-      <w:pPr>
-        <w:rPr>
-          <w:rFonts w:asciiTheme="majorBidi" w:hAnsiTheme="majorBidi" w:cstheme="majorBidi"/>
-          <w:b/>
-          <w:bCs/>
-          <w:sz w:val="24"/>
-          <w:szCs w:val="24"/>
-        </w:rPr>
-      </w:pPr>
-      <w:bookmarkStart w:id="58" w:name="refrences"/>
+        <w:rPr>
+          <w:rFonts w:asciiTheme="majorBidi" w:hAnsiTheme="majorBidi" w:cstheme="majorBidi"/>
+          <w:sz w:val="24"/>
+          <w:szCs w:val="24"/>
+        </w:rPr>
+      </w:pPr>
+    </w:p>
+    <w:p>
+      <w:pPr>
+        <w:rPr>
+          <w:rFonts w:asciiTheme="majorBidi" w:hAnsiTheme="majorBidi" w:cstheme="majorBidi"/>
+          <w:sz w:val="24"/>
+          <w:szCs w:val="24"/>
+        </w:rPr>
+      </w:pPr>
+    </w:p>
+    <w:p>
+      <w:pPr>
+        <w:rPr>
+          <w:rFonts w:asciiTheme="majorBidi" w:hAnsiTheme="majorBidi" w:cstheme="majorBidi"/>
+          <w:b/>
+          <w:bCs/>
+          <w:sz w:val="24"/>
+          <w:szCs w:val="24"/>
+        </w:rPr>
+      </w:pPr>
+      <w:r>
+        <w:rPr>
+          <w:rFonts w:asciiTheme="majorBidi" w:hAnsiTheme="majorBidi" w:cstheme="majorBidi"/>
+          <w:b/>
+          <w:bCs/>
+          <w:sz w:val="24"/>
+          <w:szCs w:val="24"/>
+        </w:rPr>
+        <w:lastRenderedPageBreak/>
+        <w:t>5.</w:t>
+      </w:r>
+      <w:r>
+        <w:rPr>
+          <w:rFonts w:asciiTheme="majorBidi" w:hAnsiTheme="majorBidi" w:cstheme="majorBidi"/>
+          <w:b/>
+          <w:bCs/>
+          <w:sz w:val="24"/>
+          <w:szCs w:val="24"/>
+        </w:rPr>
+        <w:t>2</w:t>
+      </w:r>
+      <w:r>
+        <w:rPr>
+          <w:rFonts w:asciiTheme="majorBidi" w:hAnsiTheme="majorBidi" w:cstheme="majorBidi"/>
+          <w:b/>
+          <w:bCs/>
+          <w:sz w:val="24"/>
+          <w:szCs w:val="24"/>
+        </w:rPr>
+        <w:t xml:space="preserve"> </w:t>
+      </w:r>
+      <w:r>
+        <w:rPr>
+          <w:rFonts w:asciiTheme="majorBidi" w:hAnsiTheme="majorBidi" w:cstheme="majorBidi"/>
+          <w:b/>
+          <w:bCs/>
+          <w:sz w:val="24"/>
+          <w:szCs w:val="24"/>
+        </w:rPr>
+        <w:t xml:space="preserve">Juint Testing </w:t>
+      </w:r>
+      <w:r>
+        <w:rPr>
+          <w:rFonts w:asciiTheme="majorBidi" w:hAnsiTheme="majorBidi" w:cstheme="majorBidi"/>
+          <w:b/>
+          <w:bCs/>
+          <w:sz w:val="24"/>
+          <w:szCs w:val="24"/>
+        </w:rPr>
+        <w:t>:</w:t>
+      </w:r>
+    </w:p>
+    <w:p>
+      <w:pPr>
+        <w:rPr>
+          <w:rFonts w:asciiTheme="majorBidi" w:hAnsiTheme="majorBidi" w:cstheme="majorBidi"/>
+          <w:sz w:val="24"/>
+          <w:szCs w:val="24"/>
+        </w:rPr>
+      </w:pPr>
+      <w:r>
+        <w:rPr>
+          <w:rFonts w:asciiTheme="majorBidi" w:hAnsiTheme="majorBidi" w:cstheme="majorBidi"/>
+          <w:b/>
+          <w:bCs/>
+          <w:sz w:val="24"/>
+          <w:szCs w:val="24"/>
+        </w:rPr>
+        <w:tab/>
+      </w:r>
+      <w:r>
+        <w:rPr>
+          <w:rFonts w:asciiTheme="majorBidi" w:hAnsiTheme="majorBidi" w:cstheme="majorBidi"/>
+          <w:sz w:val="24"/>
+          <w:szCs w:val="24"/>
+        </w:rPr>
+        <w:t>Here we will show some of the test code used to test the system</w:t>
+      </w:r>
+      <w:r>
+        <w:rPr>
+          <w:rFonts w:asciiTheme="majorBidi" w:hAnsiTheme="majorBidi" w:cstheme="majorBidi"/>
+          <w:sz w:val="24"/>
+          <w:szCs w:val="24"/>
+        </w:rPr>
+        <w:t xml:space="preserve"> using the Junit Framework.</w:t>
+      </w:r>
+      <w:r>
+        <w:rPr>
+          <w:rFonts w:asciiTheme="majorBidi" w:hAnsiTheme="majorBidi" w:cstheme="majorBidi"/>
+          <w:sz w:val="24"/>
+          <w:szCs w:val="24"/>
+        </w:rPr>
+        <w:t xml:space="preserve"> </w:t>
+      </w:r>
+    </w:p>
+    <w:p>
+      <w:pPr>
+        <w:rPr>
+          <w:rFonts w:asciiTheme="majorBidi" w:hAnsiTheme="majorBidi" w:cstheme="majorBidi"/>
+          <w:b/>
+          <w:bCs/>
+          <w:sz w:val="24"/>
+          <w:szCs w:val="24"/>
+        </w:rPr>
+      </w:pPr>
+      <w:r>
+        <w:rPr>
+          <w:rFonts w:asciiTheme="majorBidi" w:hAnsiTheme="majorBidi" w:cstheme="majorBidi"/>
+          <w:sz w:val="24"/>
+          <w:szCs w:val="24"/>
+        </w:rPr>
+        <w:tab/>
+      </w:r>
+      <w:r>
+        <w:rPr>
+          <w:rFonts w:asciiTheme="majorBidi" w:hAnsiTheme="majorBidi" w:cstheme="majorBidi"/>
+          <w:b/>
+          <w:bCs/>
+          <w:sz w:val="24"/>
+          <w:szCs w:val="24"/>
+        </w:rPr>
+        <w:t>5.</w:t>
+      </w:r>
+      <w:r>
+        <w:rPr>
+          <w:rFonts w:asciiTheme="majorBidi" w:hAnsiTheme="majorBidi" w:cstheme="majorBidi"/>
+          <w:b/>
+          <w:bCs/>
+          <w:sz w:val="24"/>
+          <w:szCs w:val="24"/>
+        </w:rPr>
+        <w:t>2</w:t>
+      </w:r>
+      <w:r>
+        <w:rPr>
+          <w:rFonts w:asciiTheme="majorBidi" w:hAnsiTheme="majorBidi" w:cstheme="majorBidi"/>
+          <w:b/>
+          <w:bCs/>
+          <w:sz w:val="24"/>
+          <w:szCs w:val="24"/>
+        </w:rPr>
+        <w:t>.1 set up :</w:t>
+      </w:r>
+    </w:p>
+    <w:p>
+      <w:pPr>
+        <w:rPr>
+          <w:rFonts w:asciiTheme="majorBidi" w:hAnsiTheme="majorBidi" w:cstheme="majorBidi"/>
+          <w:sz w:val="24"/>
+          <w:szCs w:val="24"/>
+        </w:rPr>
+      </w:pPr>
+      <w:r>
+        <w:rPr>
+          <w:rFonts w:asciiTheme="majorBidi" w:hAnsiTheme="majorBidi" w:cstheme="majorBidi"/>
+          <w:b/>
+          <w:bCs/>
+          <w:sz w:val="24"/>
+          <w:szCs w:val="24"/>
+        </w:rPr>
+        <w:tab/>
+      </w:r>
+      <w:r>
+        <w:rPr>
+          <w:rFonts w:asciiTheme="majorBidi" w:hAnsiTheme="majorBidi" w:cstheme="majorBidi"/>
+          <w:b/>
+          <w:bCs/>
+          <w:sz w:val="24"/>
+          <w:szCs w:val="24"/>
+        </w:rPr>
+        <w:tab/>
+      </w:r>
+      <w:r>
+        <w:rPr>
+          <w:rFonts w:asciiTheme="majorBidi" w:hAnsiTheme="majorBidi" w:cstheme="majorBidi"/>
+          <w:sz w:val="24"/>
+          <w:szCs w:val="24"/>
+        </w:rPr>
+        <w:t xml:space="preserve">In the figure below we can see in the teardown and setup we put some code to </w:t>
+      </w:r>
+      <w:r>
+        <w:rPr>
+          <w:rFonts w:asciiTheme="majorBidi" w:hAnsiTheme="majorBidi" w:cstheme="majorBidi"/>
+          <w:sz w:val="24"/>
+          <w:szCs w:val="24"/>
+        </w:rPr>
+        <w:t>make</w:t>
+      </w:r>
+      <w:r>
+        <w:rPr>
+          <w:rFonts w:asciiTheme="majorBidi" w:hAnsiTheme="majorBidi" w:cstheme="majorBidi"/>
+          <w:sz w:val="24"/>
+          <w:szCs w:val="24"/>
+        </w:rPr>
+        <w:t xml:space="preserve"> sure the test data doesn’t get saved in the database and that’s done by setting autoCommitFalse that will prevent the data from being saved in the database after the test is done we will rollback and that’s </w:t>
+      </w:r>
+      <w:r>
+        <w:rPr>
+          <w:rFonts w:asciiTheme="majorBidi" w:hAnsiTheme="majorBidi" w:cstheme="majorBidi"/>
+          <w:sz w:val="24"/>
+          <w:szCs w:val="24"/>
+        </w:rPr>
+        <w:t>essentially</w:t>
+      </w:r>
+      <w:r>
+        <w:rPr>
+          <w:rFonts w:asciiTheme="majorBidi" w:hAnsiTheme="majorBidi" w:cstheme="majorBidi"/>
+          <w:sz w:val="24"/>
+          <w:szCs w:val="24"/>
+        </w:rPr>
+        <w:t xml:space="preserve"> </w:t>
+      </w:r>
+      <w:r>
+        <w:rPr>
+          <w:rFonts w:asciiTheme="majorBidi" w:hAnsiTheme="majorBidi" w:cstheme="majorBidi"/>
+          <w:sz w:val="24"/>
+          <w:szCs w:val="24"/>
+        </w:rPr>
+        <w:t xml:space="preserve">recovering </w:t>
+      </w:r>
+      <w:r>
+        <w:rPr>
+          <w:rFonts w:asciiTheme="majorBidi" w:hAnsiTheme="majorBidi" w:cstheme="majorBidi"/>
+          <w:sz w:val="24"/>
+          <w:szCs w:val="24"/>
+        </w:rPr>
+        <w:t xml:space="preserve"> the database to its </w:t>
+      </w:r>
+      <w:r>
+        <w:rPr>
+          <w:rFonts w:asciiTheme="majorBidi" w:hAnsiTheme="majorBidi" w:cstheme="majorBidi"/>
+          <w:sz w:val="24"/>
+          <w:szCs w:val="24"/>
+        </w:rPr>
+        <w:t>pretest</w:t>
+      </w:r>
+      <w:r>
+        <w:rPr>
+          <w:rFonts w:asciiTheme="majorBidi" w:hAnsiTheme="majorBidi" w:cstheme="majorBidi"/>
+          <w:sz w:val="24"/>
+          <w:szCs w:val="24"/>
+        </w:rPr>
+        <w:t xml:space="preserve"> </w:t>
+      </w:r>
+      <w:r>
+        <w:rPr>
+          <w:rFonts w:asciiTheme="majorBidi" w:hAnsiTheme="majorBidi" w:cstheme="majorBidi"/>
+          <w:sz w:val="24"/>
+          <w:szCs w:val="24"/>
+        </w:rPr>
+        <w:t>state therefore ensuring the integrity of the database data  .</w:t>
+      </w:r>
+    </w:p>
+    <w:p>
+      <w:pPr>
+        <w:rPr>
+          <w:rFonts w:asciiTheme="majorBidi" w:hAnsiTheme="majorBidi" w:cstheme="majorBidi"/>
+          <w:b/>
+          <w:bCs/>
+          <w:sz w:val="24"/>
+          <w:szCs w:val="24"/>
+        </w:rPr>
+      </w:pPr>
+    </w:p>
+    <w:p>
+      <w:pPr>
+        <w:rPr>
+          <w:rFonts w:asciiTheme="majorBidi" w:hAnsiTheme="majorBidi" w:cstheme="majorBidi"/>
+          <w:sz w:val="24"/>
+          <w:szCs w:val="24"/>
+        </w:rPr>
+      </w:pPr>
+      <w:r>
+        <w:rPr>
+          <w:rFonts w:asciiTheme="majorBidi" w:hAnsiTheme="majorBidi" w:cstheme="majorBidi"/>
+          <w:noProof/>
+          <w:sz w:val="24"/>
+          <w:szCs w:val="24"/>
+        </w:rPr>
+        <w:drawing>
+          <wp:inline distT="0" distB="0" distL="0" distR="0" wp14:anchorId="345B69E3" wp14:editId="34266F25">
+            <wp:extent cx="4892675" cy="4778375"/>
+            <wp:effectExtent l="0" t="0" r="3175" b="3175"/>
+            <wp:docPr id="47" name="Picture 47"/>
+            <wp:cNvGraphicFramePr>
+              <a:graphicFrameLocks xmlns:a="http://schemas.openxmlformats.org/drawingml/2006/main" noChangeAspect="1"/>
+            </wp:cNvGraphicFramePr>
+            <a:graphic xmlns:a="http://schemas.openxmlformats.org/drawingml/2006/main">
+              <a:graphicData uri="http://schemas.openxmlformats.org/drawingml/2006/picture">
+                <pic:pic xmlns:pic="http://schemas.openxmlformats.org/drawingml/2006/picture">
+                  <pic:nvPicPr>
+                    <pic:cNvPr id="0" name="Picture 2"/>
+                    <pic:cNvPicPr>
+                      <a:picLocks noChangeAspect="1" noChangeArrowheads="1"/>
+                    </pic:cNvPicPr>
+                  </pic:nvPicPr>
+                  <pic:blipFill>
+                    <a:blip r:embed="rId47">
+                      <a:extLst>
+                        <a:ext uri="{28A0092B-C50C-407E-A947-70E740481C1C}">
+                          <a14:useLocalDpi xmlns:a14="http://schemas.microsoft.com/office/drawing/2010/main" val="0"/>
+                        </a:ext>
+                      </a:extLst>
+                    </a:blip>
+                    <a:srcRect/>
+                    <a:stretch>
+                      <a:fillRect/>
+                    </a:stretch>
+                  </pic:blipFill>
+                  <pic:spPr bwMode="auto">
+                    <a:xfrm>
+                      <a:off x="0" y="0"/>
+                      <a:ext cx="4892675" cy="4778375"/>
+                    </a:xfrm>
+                    <a:prstGeom prst="rect">
+                      <a:avLst/>
+                    </a:prstGeom>
+                    <a:noFill/>
+                  </pic:spPr>
+                </pic:pic>
+              </a:graphicData>
+            </a:graphic>
+          </wp:inline>
+        </w:drawing>
+      </w:r>
+    </w:p>
+    <w:p>
+      <w:pPr>
+        <w:rPr>
+          <w:rFonts w:asciiTheme="majorBidi" w:hAnsiTheme="majorBidi" w:cstheme="majorBidi"/>
+          <w:sz w:val="24"/>
+          <w:szCs w:val="24"/>
+        </w:rPr>
+      </w:pPr>
+    </w:p>
+    <w:p>
+      <w:pPr>
+        <w:rPr>
+          <w:rFonts w:asciiTheme="majorBidi" w:hAnsiTheme="majorBidi" w:cstheme="majorBidi"/>
+          <w:sz w:val="24"/>
+          <w:szCs w:val="24"/>
+        </w:rPr>
+      </w:pPr>
+    </w:p>
+    <w:p>
+      <w:pPr>
+        <w:rPr>
+          <w:rFonts w:asciiTheme="majorBidi" w:hAnsiTheme="majorBidi" w:cstheme="majorBidi"/>
+          <w:sz w:val="24"/>
+          <w:szCs w:val="24"/>
+        </w:rPr>
+      </w:pPr>
+    </w:p>
+    <w:bookmarkStart w:id="58" w:name="testing_Functions"/>
+    <w:p>
+      <w:pPr>
+        <w:rPr>
+          <w:rFonts w:asciiTheme="majorBidi" w:hAnsiTheme="majorBidi" w:cstheme="majorBidi"/>
+          <w:sz w:val="24"/>
+          <w:szCs w:val="24"/>
+        </w:rPr>
+      </w:pPr>
+      <w:r>
+        <w:rPr>
+          <w:rFonts w:asciiTheme="majorBidi" w:hAnsiTheme="majorBidi" w:cstheme="majorBidi"/>
+          <w:b/>
+          <w:bCs/>
+          <w:sz w:val="24"/>
+          <w:szCs w:val="24"/>
+        </w:rPr>
+        <w:lastRenderedPageBreak/>
+        <w:fldChar w:fldCharType="begin"/>
+      </w:r>
+      <w:r>
+        <w:rPr>
+          <w:rFonts w:asciiTheme="majorBidi" w:hAnsiTheme="majorBidi" w:cstheme="majorBidi"/>
+          <w:b/>
+          <w:bCs/>
+          <w:sz w:val="24"/>
+          <w:szCs w:val="24"/>
+        </w:rPr>
+        <w:instrText xml:space="preserve"> HYPERLINK  \l "content" </w:instrText>
+      </w:r>
+      <w:r>
+        <w:rPr>
+          <w:rFonts w:asciiTheme="majorBidi" w:hAnsiTheme="majorBidi" w:cstheme="majorBidi"/>
+          <w:b/>
+          <w:bCs/>
+          <w:sz w:val="24"/>
+          <w:szCs w:val="24"/>
+        </w:rPr>
+        <w:fldChar w:fldCharType="separate"/>
+      </w:r>
+      <w:r>
+        <w:rPr>
+          <w:rStyle w:val="Hyperlink"/>
+          <w:rFonts w:asciiTheme="majorBidi" w:hAnsiTheme="majorBidi" w:cstheme="majorBidi"/>
+          <w:b/>
+          <w:bCs/>
+          <w:color w:val="auto"/>
+          <w:sz w:val="24"/>
+          <w:szCs w:val="24"/>
+          <w:u w:val="none"/>
+        </w:rPr>
+        <w:t>5.2.2 Testing Functionality</w:t>
+      </w:r>
+      <w:r>
+        <w:rPr>
+          <w:rStyle w:val="Hyperlink"/>
+          <w:rFonts w:asciiTheme="majorBidi" w:hAnsiTheme="majorBidi" w:cstheme="majorBidi"/>
+          <w:color w:val="auto"/>
+          <w:sz w:val="24"/>
+          <w:szCs w:val="24"/>
+          <w:u w:val="none"/>
+        </w:rPr>
+        <w:t xml:space="preserve"> :</w:t>
+      </w:r>
+      <w:r>
+        <w:rPr>
+          <w:rFonts w:asciiTheme="majorBidi" w:hAnsiTheme="majorBidi" w:cstheme="majorBidi"/>
+          <w:b/>
+          <w:bCs/>
+          <w:sz w:val="24"/>
+          <w:szCs w:val="24"/>
+        </w:rPr>
+        <w:fldChar w:fldCharType="end"/>
+      </w:r>
+      <w:r>
+        <w:rPr>
+          <w:rFonts w:asciiTheme="majorBidi" w:hAnsiTheme="majorBidi" w:cstheme="majorBidi"/>
+          <w:sz w:val="24"/>
+          <w:szCs w:val="24"/>
+        </w:rPr>
+        <w:t xml:space="preserve"> </w:t>
+      </w:r>
+    </w:p>
+    <w:bookmarkEnd w:id="58"/>
+    <w:p>
+      <w:pPr>
+        <w:ind w:firstLine="720"/>
+        <w:rPr>
+          <w:rFonts w:asciiTheme="majorBidi" w:hAnsiTheme="majorBidi" w:cstheme="majorBidi"/>
+          <w:sz w:val="24"/>
+          <w:szCs w:val="24"/>
+        </w:rPr>
+      </w:pPr>
+      <w:r>
+        <w:rPr>
+          <w:rFonts w:asciiTheme="majorBidi" w:hAnsiTheme="majorBidi" w:cstheme="majorBidi"/>
+          <w:sz w:val="24"/>
+          <w:szCs w:val="24"/>
+        </w:rPr>
+        <w:t>The following code snippets will show some of the tests run and the result of the tests</w:t>
+      </w:r>
+      <w:r>
+        <w:rPr>
+          <w:rFonts w:asciiTheme="majorBidi" w:hAnsiTheme="majorBidi" w:cstheme="majorBidi"/>
+          <w:sz w:val="24"/>
+          <w:szCs w:val="24"/>
+        </w:rPr>
+        <w:t>.</w:t>
+      </w:r>
+    </w:p>
+    <w:p>
+      <w:pPr>
+        <w:rPr>
+          <w:rFonts w:asciiTheme="majorBidi" w:hAnsiTheme="majorBidi" w:cstheme="majorBidi"/>
+          <w:sz w:val="24"/>
+          <w:szCs w:val="24"/>
+        </w:rPr>
+      </w:pPr>
+      <w:r>
+        <w:rPr>
+          <w:rFonts w:asciiTheme="majorBidi" w:hAnsiTheme="majorBidi" w:cstheme="majorBidi"/>
+          <w:sz w:val="24"/>
+          <w:szCs w:val="24"/>
+        </w:rPr>
+        <w:tab/>
+        <w:t xml:space="preserve">The tests follow the same idea as the tests are automatically generated by the IDE however they are made with a fail tag to </w:t>
+      </w:r>
+      <w:r>
+        <w:rPr>
+          <w:rFonts w:asciiTheme="majorBidi" w:hAnsiTheme="majorBidi" w:cstheme="majorBidi"/>
+          <w:sz w:val="24"/>
+          <w:szCs w:val="24"/>
+        </w:rPr>
+        <w:t>ensure</w:t>
+      </w:r>
+      <w:r>
+        <w:rPr>
+          <w:rFonts w:asciiTheme="majorBidi" w:hAnsiTheme="majorBidi" w:cstheme="majorBidi"/>
+          <w:sz w:val="24"/>
+          <w:szCs w:val="24"/>
+        </w:rPr>
+        <w:t xml:space="preserve"> the developers configure the tests apriority so they can show the proper test results.</w:t>
+      </w:r>
+    </w:p>
+    <w:p>
+      <w:pPr>
+        <w:rPr>
+          <w:rFonts w:asciiTheme="majorBidi" w:hAnsiTheme="majorBidi" w:cstheme="majorBidi"/>
+          <w:sz w:val="24"/>
+          <w:szCs w:val="24"/>
+        </w:rPr>
+      </w:pPr>
+      <w:r>
+        <w:rPr>
+          <w:rFonts w:asciiTheme="majorBidi" w:hAnsiTheme="majorBidi" w:cstheme="majorBidi"/>
+          <w:sz w:val="24"/>
+          <w:szCs w:val="24"/>
+        </w:rPr>
+        <w:tab/>
+        <w:t xml:space="preserve"> The tests firstly print out the name of the test then the test takes in some dummy data that’s used to test that particular situation of use of the test whether it be test </w:t>
+      </w:r>
+      <w:r>
+        <w:rPr>
+          <w:rFonts w:asciiTheme="majorBidi" w:hAnsiTheme="majorBidi" w:cstheme="majorBidi"/>
+          <w:sz w:val="24"/>
+          <w:szCs w:val="24"/>
+        </w:rPr>
+        <w:t>nonacceptable</w:t>
+      </w:r>
+      <w:r>
+        <w:rPr>
+          <w:rFonts w:asciiTheme="majorBidi" w:hAnsiTheme="majorBidi" w:cstheme="majorBidi"/>
+          <w:sz w:val="24"/>
+          <w:szCs w:val="24"/>
+        </w:rPr>
+        <w:t xml:space="preserve"> data or acceptable data.</w:t>
+      </w:r>
+    </w:p>
+    <w:p>
+      <w:pPr>
+        <w:rPr>
+          <w:rFonts w:asciiTheme="majorBidi" w:hAnsiTheme="majorBidi" w:cstheme="majorBidi"/>
+          <w:sz w:val="24"/>
+          <w:szCs w:val="24"/>
+        </w:rPr>
+      </w:pPr>
+      <w:r>
+        <w:rPr>
+          <w:noProof/>
+        </w:rPr>
+        <w:drawing>
+          <wp:anchor distT="0" distB="0" distL="114300" distR="114300" simplePos="0" relativeHeight="251692032" behindDoc="0" locked="0" layoutInCell="1" allowOverlap="1" wp14:anchorId="71016631" wp14:editId="22797666">
+            <wp:simplePos x="0" y="0"/>
+            <wp:positionH relativeFrom="column">
+              <wp:posOffset>632460</wp:posOffset>
+            </wp:positionH>
+            <wp:positionV relativeFrom="paragraph">
+              <wp:posOffset>777240</wp:posOffset>
+            </wp:positionV>
+            <wp:extent cx="4478655" cy="4838700"/>
+            <wp:effectExtent l="0" t="0" r="0" b="0"/>
+            <wp:wrapTopAndBottom/>
+            <wp:docPr id="49" name="Picture 49" descr="Text&#10;&#10;Description automatically generated"/>
+            <wp:cNvGraphicFramePr>
+              <a:graphicFrameLocks xmlns:a="http://schemas.openxmlformats.org/drawingml/2006/main" noChangeAspect="1"/>
+            </wp:cNvGraphicFramePr>
+            <a:graphic xmlns:a="http://schemas.openxmlformats.org/drawingml/2006/main">
+              <a:graphicData uri="http://schemas.openxmlformats.org/drawingml/2006/picture">
+                <pic:pic xmlns:pic="http://schemas.openxmlformats.org/drawingml/2006/picture">
+                  <pic:nvPicPr>
+                    <pic:cNvPr id="49" name="Picture 49" descr="Text&#10;&#10;Description automatically generated"/>
+                    <pic:cNvPicPr>
+                      <a:picLocks noChangeAspect="1" noChangeArrowheads="1"/>
+                    </pic:cNvPicPr>
+                  </pic:nvPicPr>
+                  <pic:blipFill>
+                    <a:blip r:embed="rId48">
+                      <a:extLst>
+                        <a:ext uri="{28A0092B-C50C-407E-A947-70E740481C1C}">
+                          <a14:useLocalDpi xmlns:a14="http://schemas.microsoft.com/office/drawing/2010/main" val="0"/>
+                        </a:ext>
+                      </a:extLst>
+                    </a:blip>
+                    <a:srcRect/>
+                    <a:stretch>
+                      <a:fillRect/>
+                    </a:stretch>
+                  </pic:blipFill>
+                  <pic:spPr bwMode="auto">
+                    <a:xfrm>
+                      <a:off x="0" y="0"/>
+                      <a:ext cx="4478655" cy="4838700"/>
+                    </a:xfrm>
+                    <a:prstGeom prst="rect">
+                      <a:avLst/>
+                    </a:prstGeom>
+                    <a:noFill/>
+                    <a:ln>
+                      <a:noFill/>
+                    </a:ln>
+                  </pic:spPr>
+                </pic:pic>
+              </a:graphicData>
+            </a:graphic>
+          </wp:anchor>
+        </w:drawing>
+      </w:r>
+      <w:r>
+        <w:rPr>
+          <w:rFonts w:asciiTheme="majorBidi" w:hAnsiTheme="majorBidi" w:cstheme="majorBidi"/>
+          <w:sz w:val="24"/>
+          <w:szCs w:val="24"/>
+        </w:rPr>
+        <w:tab/>
+        <w:t>After taking the dummy data we input the expected outcome of the test and how the test should compare them equals, true or false etc. After that the method the test is made to test is called and the returned output is compared to the expected output.</w:t>
+      </w:r>
+    </w:p>
+    <w:p>
+      <w:pPr>
+        <w:rPr>
+          <w:rFonts w:asciiTheme="majorBidi" w:hAnsiTheme="majorBidi" w:cstheme="majorBidi"/>
+          <w:sz w:val="24"/>
+          <w:szCs w:val="24"/>
+          <w:rtl/>
+        </w:rPr>
+      </w:pPr>
+    </w:p>
+    <w:p>
+      <w:pPr>
+        <w:rPr>
+          <w:rFonts w:asciiTheme="majorBidi" w:hAnsiTheme="majorBidi" w:cstheme="majorBidi"/>
+        </w:rPr>
+      </w:pPr>
+      <w:bookmarkStart w:id="59" w:name="refrences"/>
+    </w:p>
+    <w:p>
+      <w:pPr>
+        <w:rPr>
+          <w:rFonts w:asciiTheme="majorBidi" w:hAnsiTheme="majorBidi" w:cstheme="majorBidi"/>
+          <w:b/>
+          <w:bCs/>
+        </w:rPr>
+      </w:pPr>
+      <w:r>
+        <w:rPr>
+          <w:rFonts w:asciiTheme="majorBidi" w:hAnsiTheme="majorBidi" w:cstheme="majorBidi"/>
+          <w:b/>
+          <w:bCs/>
+        </w:rPr>
+        <w:lastRenderedPageBreak/>
+        <w:t>5.2.3 test results :</w:t>
+      </w:r>
+    </w:p>
+    <w:p>
+      <w:pPr>
+        <w:rPr>
+          <w:rFonts w:asciiTheme="majorBidi" w:hAnsiTheme="majorBidi" w:cstheme="majorBidi"/>
+        </w:rPr>
+      </w:pPr>
+      <w:r>
+        <w:rPr>
+          <w:rFonts w:asciiTheme="majorBidi" w:hAnsiTheme="majorBidi" w:cstheme="majorBidi"/>
+        </w:rPr>
+        <w:tab/>
+        <w:t>In the final build of the system these where the results of the tests of this class :</w:t>
+      </w:r>
+    </w:p>
+    <w:p>
+      <w:pPr>
+        <w:rPr>
+          <w:rFonts w:asciiTheme="majorBidi" w:hAnsiTheme="majorBidi" w:cstheme="majorBidi"/>
+        </w:rPr>
+      </w:pPr>
+    </w:p>
+    <w:p>
+      <w:pPr>
+        <w:rPr>
+          <w:rFonts w:asciiTheme="majorBidi" w:hAnsiTheme="majorBidi" w:cstheme="majorBidi"/>
+        </w:rPr>
+      </w:pPr>
+      <w:r>
+        <w:rPr>
+          <w:rFonts w:asciiTheme="majorBidi" w:hAnsiTheme="majorBidi" w:cstheme="majorBidi"/>
+          <w:noProof/>
+        </w:rPr>
+        <w:drawing>
+          <wp:inline distT="0" distB="0" distL="0" distR="0" wp14:anchorId="26981556" wp14:editId="1D992C31">
+            <wp:extent cx="5943600" cy="1184275"/>
+            <wp:effectExtent l="0" t="0" r="0" b="0"/>
+            <wp:docPr id="46" name="Picture 46" descr="Graphical user interface, application&#10;&#10;Description automatically generated"/>
+            <wp:cNvGraphicFramePr>
+              <a:graphicFrameLocks xmlns:a="http://schemas.openxmlformats.org/drawingml/2006/main" noChangeAspect="1"/>
+            </wp:cNvGraphicFramePr>
+            <a:graphic xmlns:a="http://schemas.openxmlformats.org/drawingml/2006/main">
+              <a:graphicData uri="http://schemas.openxmlformats.org/drawingml/2006/picture">
+                <pic:pic xmlns:pic="http://schemas.openxmlformats.org/drawingml/2006/picture">
+                  <pic:nvPicPr>
+                    <pic:cNvPr id="46" name="Picture 46" descr="Graphical user interface, application&#10;&#10;Description automatically generated"/>
+                    <pic:cNvPicPr>
+                      <a:picLocks noChangeAspect="1" noChangeArrowheads="1"/>
+                    </pic:cNvPicPr>
+                  </pic:nvPicPr>
+                  <pic:blipFill>
+                    <a:blip r:embed="rId49" cstate="print">
+                      <a:extLst>
+                        <a:ext uri="{28A0092B-C50C-407E-A947-70E740481C1C}">
+                          <a14:useLocalDpi xmlns:a14="http://schemas.microsoft.com/office/drawing/2010/main" val="0"/>
+                        </a:ext>
+                      </a:extLst>
+                    </a:blip>
+                    <a:srcRect/>
+                    <a:stretch>
+                      <a:fillRect/>
+                    </a:stretch>
+                  </pic:blipFill>
+                  <pic:spPr bwMode="auto">
+                    <a:xfrm>
+                      <a:off x="0" y="0"/>
+                      <a:ext cx="5943600" cy="1184275"/>
+                    </a:xfrm>
+                    <a:prstGeom prst="rect">
+                      <a:avLst/>
+                    </a:prstGeom>
+                    <a:noFill/>
+                    <a:ln>
+                      <a:noFill/>
+                    </a:ln>
+                  </pic:spPr>
+                </pic:pic>
+              </a:graphicData>
+            </a:graphic>
+          </wp:inline>
+        </w:drawing>
+      </w:r>
+    </w:p>
+    <w:p>
+      <w:pPr>
+        <w:rPr>
+          <w:rFonts w:asciiTheme="majorBidi" w:hAnsiTheme="majorBidi" w:cstheme="majorBidi"/>
+        </w:rPr>
+      </w:pPr>
+    </w:p>
+    <w:p>
+      <w:pPr>
+        <w:rPr>
+          <w:rFonts w:asciiTheme="majorBidi" w:hAnsiTheme="majorBidi" w:cstheme="majorBidi"/>
+        </w:rPr>
+      </w:pPr>
+    </w:p>
+    <w:p>
+      <w:pPr>
+        <w:rPr>
+          <w:rFonts w:asciiTheme="majorBidi" w:hAnsiTheme="majorBidi" w:cstheme="majorBidi"/>
+        </w:rPr>
+      </w:pPr>
+    </w:p>
+    <w:p>
+      <w:pPr>
+        <w:rPr>
+          <w:rFonts w:asciiTheme="majorBidi" w:hAnsiTheme="majorBidi" w:cstheme="majorBidi"/>
+        </w:rPr>
+      </w:pPr>
+    </w:p>
+    <w:p>
+      <w:pPr>
+        <w:rPr>
+          <w:rFonts w:asciiTheme="majorBidi" w:hAnsiTheme="majorBidi" w:cstheme="majorBidi"/>
+        </w:rPr>
+      </w:pPr>
+    </w:p>
+    <w:p>
+      <w:pPr>
+        <w:rPr>
+          <w:rFonts w:asciiTheme="majorBidi" w:hAnsiTheme="majorBidi" w:cstheme="majorBidi"/>
+        </w:rPr>
+      </w:pPr>
+    </w:p>
+    <w:p>
+      <w:pPr>
+        <w:rPr>
+          <w:rFonts w:asciiTheme="majorBidi" w:hAnsiTheme="majorBidi" w:cstheme="majorBidi"/>
+        </w:rPr>
+      </w:pPr>
+    </w:p>
+    <w:p>
+      <w:pPr>
+        <w:rPr>
+          <w:rFonts w:asciiTheme="majorBidi" w:hAnsiTheme="majorBidi" w:cstheme="majorBidi"/>
+        </w:rPr>
+      </w:pPr>
+    </w:p>
+    <w:p>
+      <w:pPr>
+        <w:rPr>
+          <w:rFonts w:asciiTheme="majorBidi" w:hAnsiTheme="majorBidi" w:cstheme="majorBidi"/>
+        </w:rPr>
+      </w:pPr>
+    </w:p>
+    <w:p>
+      <w:pPr>
+        <w:rPr>
+          <w:rFonts w:asciiTheme="majorBidi" w:hAnsiTheme="majorBidi" w:cstheme="majorBidi"/>
+        </w:rPr>
+      </w:pPr>
+    </w:p>
+    <w:p>
+      <w:pPr>
+        <w:rPr>
+          <w:rFonts w:asciiTheme="majorBidi" w:hAnsiTheme="majorBidi" w:cstheme="majorBidi"/>
+        </w:rPr>
+      </w:pPr>
+    </w:p>
+    <w:p>
+      <w:pPr>
+        <w:rPr>
+          <w:rFonts w:asciiTheme="majorBidi" w:hAnsiTheme="majorBidi" w:cstheme="majorBidi"/>
+        </w:rPr>
+      </w:pPr>
+    </w:p>
+    <w:p>
+      <w:pPr>
+        <w:rPr>
+          <w:rFonts w:asciiTheme="majorBidi" w:hAnsiTheme="majorBidi" w:cstheme="majorBidi"/>
+        </w:rPr>
+      </w:pPr>
+    </w:p>
+    <w:p>
+      <w:pPr>
+        <w:rPr>
+          <w:rFonts w:asciiTheme="majorBidi" w:hAnsiTheme="majorBidi" w:cstheme="majorBidi"/>
+        </w:rPr>
+      </w:pPr>
+    </w:p>
+    <w:p>
+      <w:pPr>
+        <w:rPr>
+          <w:rFonts w:asciiTheme="majorBidi" w:hAnsiTheme="majorBidi" w:cstheme="majorBidi"/>
+        </w:rPr>
+      </w:pPr>
+    </w:p>
+    <w:p>
+      <w:pPr>
+        <w:rPr>
+          <w:rFonts w:asciiTheme="majorBidi" w:hAnsiTheme="majorBidi" w:cstheme="majorBidi"/>
+        </w:rPr>
+      </w:pPr>
+    </w:p>
+    <w:p>
+      <w:pPr>
+        <w:rPr>
+          <w:rFonts w:asciiTheme="majorBidi" w:hAnsiTheme="majorBidi" w:cstheme="majorBidi"/>
+        </w:rPr>
+      </w:pPr>
+    </w:p>
+    <w:p>
+      <w:pPr>
+        <w:rPr>
+          <w:rFonts w:asciiTheme="majorBidi" w:hAnsiTheme="majorBidi" w:cstheme="majorBidi"/>
+        </w:rPr>
+      </w:pPr>
+    </w:p>
+    <w:p>
+      <w:pPr>
+        <w:rPr>
+          <w:rFonts w:asciiTheme="majorBidi" w:hAnsiTheme="majorBidi" w:cstheme="majorBidi"/>
+        </w:rPr>
+      </w:pPr>
+    </w:p>
+    <w:p>
+      <w:pPr>
+        <w:rPr>
+          <w:rFonts w:asciiTheme="majorBidi" w:hAnsiTheme="majorBidi" w:cstheme="majorBidi"/>
+        </w:rPr>
+      </w:pPr>
+    </w:p>
+    <w:p>
+      <w:pPr>
+        <w:rPr>
+          <w:rFonts w:asciiTheme="majorBidi" w:hAnsiTheme="majorBidi" w:cstheme="majorBidi"/>
+        </w:rPr>
+      </w:pPr>
+    </w:p>
+    <w:p>
+      <w:pPr>
+        <w:rPr>
+          <w:rFonts w:asciiTheme="majorBidi" w:hAnsiTheme="majorBidi" w:cstheme="majorBidi"/>
+          <w:b/>
+          <w:bCs/>
+          <w:sz w:val="24"/>
+          <w:szCs w:val="24"/>
+        </w:rPr>
+      </w:pPr>
     </w:p>
     <w:p>
       <w:pPr>
@@ -27359,7 +28175,6 @@
         </w:rPr>
       </w:pPr>
       <w:hyperlink w:anchor="content" w:history="1">
-        <w:proofErr w:type="gramStart"/>
         <w:r>
           <w:rPr>
             <w:rStyle w:val="Hyperlink"/>
@@ -27373,7 +28188,6 @@
           </w:rPr>
           <w:t>References :</w:t>
         </w:r>
-        <w:proofErr w:type="gramEnd"/>
       </w:hyperlink>
     </w:p>
     <w:p>
@@ -27384,7 +28198,7 @@
           <w:szCs w:val="24"/>
         </w:rPr>
       </w:pPr>
-      <w:hyperlink r:id="rId47" w:history="1">
+      <w:hyperlink r:id="rId50" w:history="1">
         <w:r>
           <w:rPr>
             <w:rStyle w:val="Hyperlink"/>
@@ -27412,7 +28226,7 @@
           <w:szCs w:val="24"/>
         </w:rPr>
       </w:pPr>
-      <w:hyperlink r:id="rId48" w:history="1">
+      <w:hyperlink r:id="rId51" w:history="1">
         <w:r>
           <w:rPr>
             <w:rStyle w:val="Hyperlink"/>
@@ -27440,7 +28254,7 @@
           <w:szCs w:val="24"/>
         </w:rPr>
       </w:pPr>
-      <w:hyperlink r:id="rId49" w:history="1">
+      <w:hyperlink r:id="rId52" w:history="1">
         <w:r>
           <w:rPr>
             <w:rStyle w:val="Hyperlink"/>
@@ -27468,7 +28282,7 @@
           <w:szCs w:val="24"/>
         </w:rPr>
       </w:pPr>
-      <w:hyperlink r:id="rId50" w:history="1">
+      <w:hyperlink r:id="rId53" w:history="1">
         <w:r>
           <w:rPr>
             <w:rStyle w:val="Hyperlink"/>
@@ -27496,7 +28310,7 @@
           <w:szCs w:val="24"/>
         </w:rPr>
       </w:pPr>
-      <w:hyperlink r:id="rId51" w:history="1">
+      <w:hyperlink r:id="rId54" w:history="1">
         <w:r>
           <w:rPr>
             <w:rStyle w:val="Hyperlink"/>
@@ -27524,7 +28338,7 @@
           <w:szCs w:val="24"/>
         </w:rPr>
       </w:pPr>
-      <w:hyperlink r:id="rId52" w:history="1">
+      <w:hyperlink r:id="rId55" w:history="1">
         <w:r>
           <w:rPr>
             <w:rStyle w:val="Hyperlink"/>
@@ -27544,7 +28358,7 @@
           <w:szCs w:val="24"/>
         </w:rPr>
       </w:pPr>
-      <w:hyperlink r:id="rId53" w:history="1">
+      <w:hyperlink r:id="rId56" w:history="1">
         <w:r>
           <w:rPr>
             <w:rStyle w:val="Hyperlink"/>
@@ -27564,7 +28378,7 @@
           <w:szCs w:val="24"/>
         </w:rPr>
       </w:pPr>
-      <w:hyperlink r:id="rId54" w:history="1">
+      <w:hyperlink r:id="rId57" w:history="1">
         <w:r>
           <w:rPr>
             <w:rStyle w:val="Hyperlink"/>
@@ -27584,7 +28398,7 @@
           <w:szCs w:val="24"/>
         </w:rPr>
       </w:pPr>
-      <w:hyperlink r:id="rId55" w:history="1">
+      <w:hyperlink r:id="rId58" w:history="1">
         <w:r>
           <w:rPr>
             <w:rStyle w:val="Hyperlink"/>
@@ -27604,7 +28418,7 @@
           <w:szCs w:val="24"/>
         </w:rPr>
       </w:pPr>
-      <w:hyperlink r:id="rId56" w:history="1">
+      <w:hyperlink r:id="rId59" w:history="1">
         <w:r>
           <w:rPr>
             <w:rStyle w:val="Hyperlink"/>
@@ -27624,7 +28438,7 @@
           <w:szCs w:val="24"/>
         </w:rPr>
       </w:pPr>
-      <w:hyperlink r:id="rId57" w:history="1">
+      <w:hyperlink r:id="rId60" w:history="1">
         <w:r>
           <w:rPr>
             <w:rStyle w:val="Hyperlink"/>
@@ -27644,7 +28458,7 @@
           <w:szCs w:val="24"/>
         </w:rPr>
       </w:pPr>
-      <w:hyperlink r:id="rId58" w:history="1">
+      <w:hyperlink r:id="rId61" w:history="1">
         <w:r>
           <w:rPr>
             <w:rStyle w:val="Hyperlink"/>
@@ -27659,12 +28473,13 @@
     <w:p>
       <w:pPr>
         <w:rPr>
-          <w:rFonts w:asciiTheme="majorBidi" w:hAnsiTheme="majorBidi" w:cstheme="majorBidi"/>
-          <w:sz w:val="24"/>
-          <w:szCs w:val="24"/>
-        </w:rPr>
-      </w:pPr>
-      <w:hyperlink r:id="rId59" w:history="1">
+          <w:rStyle w:val="Hyperlink"/>
+          <w:rFonts w:asciiTheme="majorBidi" w:hAnsiTheme="majorBidi" w:cstheme="majorBidi"/>
+          <w:sz w:val="24"/>
+          <w:szCs w:val="24"/>
+        </w:rPr>
+      </w:pPr>
+      <w:hyperlink r:id="rId62" w:history="1">
         <w:r>
           <w:rPr>
             <w:rStyle w:val="Hyperlink"/>
@@ -27675,19 +28490,147 @@
           <w:t>https://www.baeldung.com/cs/layered-architecture</w:t>
         </w:r>
       </w:hyperlink>
-    </w:p>
-    <w:bookmarkEnd w:id="58"/>
-    <w:p>
-      <w:pPr>
-        <w:rPr>
-          <w:rFonts w:asciiTheme="majorBidi" w:hAnsiTheme="majorBidi" w:cstheme="majorBidi"/>
-          <w:sz w:val="24"/>
-          <w:szCs w:val="24"/>
-        </w:rPr>
-      </w:pPr>
+      <w:bookmarkEnd w:id="59"/>
+    </w:p>
+    <w:p>
+      <w:pPr>
+        <w:rPr>
+          <w:rStyle w:val="Hyperlink"/>
+          <w:rFonts w:asciiTheme="majorBidi" w:hAnsiTheme="majorBidi" w:cstheme="majorBidi"/>
+          <w:sz w:val="24"/>
+          <w:szCs w:val="24"/>
+        </w:rPr>
+      </w:pPr>
+    </w:p>
+    <w:p>
+      <w:pPr>
+        <w:rPr>
+          <w:rStyle w:val="Hyperlink"/>
+          <w:rFonts w:asciiTheme="majorBidi" w:hAnsiTheme="majorBidi" w:cstheme="majorBidi"/>
+          <w:sz w:val="24"/>
+          <w:szCs w:val="24"/>
+        </w:rPr>
+      </w:pPr>
+    </w:p>
+    <w:p>
+      <w:pPr>
+        <w:rPr>
+          <w:rStyle w:val="Hyperlink"/>
+          <w:rFonts w:asciiTheme="majorBidi" w:hAnsiTheme="majorBidi" w:cstheme="majorBidi"/>
+          <w:sz w:val="24"/>
+          <w:szCs w:val="24"/>
+        </w:rPr>
+      </w:pPr>
+    </w:p>
+    <w:p>
+      <w:pPr>
+        <w:rPr>
+          <w:rStyle w:val="Hyperlink"/>
+          <w:rFonts w:asciiTheme="majorBidi" w:hAnsiTheme="majorBidi" w:cstheme="majorBidi"/>
+          <w:sz w:val="24"/>
+          <w:szCs w:val="24"/>
+        </w:rPr>
+      </w:pPr>
+    </w:p>
+    <w:p>
+      <w:pPr>
+        <w:rPr>
+          <w:rStyle w:val="Hyperlink"/>
+          <w:rFonts w:asciiTheme="majorBidi" w:hAnsiTheme="majorBidi" w:cstheme="majorBidi"/>
+          <w:sz w:val="24"/>
+          <w:szCs w:val="24"/>
+        </w:rPr>
+      </w:pPr>
+    </w:p>
+    <w:p>
+      <w:pPr>
+        <w:rPr>
+          <w:rStyle w:val="Hyperlink"/>
+          <w:rFonts w:asciiTheme="majorBidi" w:hAnsiTheme="majorBidi" w:cstheme="majorBidi"/>
+          <w:sz w:val="24"/>
+          <w:szCs w:val="24"/>
+        </w:rPr>
+      </w:pPr>
+    </w:p>
+    <w:p>
+      <w:pPr>
+        <w:rPr>
+          <w:rStyle w:val="Hyperlink"/>
+          <w:rFonts w:asciiTheme="majorBidi" w:hAnsiTheme="majorBidi" w:cstheme="majorBidi"/>
+          <w:sz w:val="24"/>
+          <w:szCs w:val="24"/>
+        </w:rPr>
+      </w:pPr>
+    </w:p>
+    <w:p>
+      <w:pPr>
+        <w:rPr>
+          <w:rStyle w:val="Hyperlink"/>
+          <w:rFonts w:asciiTheme="majorBidi" w:hAnsiTheme="majorBidi" w:cstheme="majorBidi"/>
+          <w:sz w:val="24"/>
+          <w:szCs w:val="24"/>
+        </w:rPr>
+      </w:pPr>
+    </w:p>
+    <w:p>
+      <w:pPr>
+        <w:rPr>
+          <w:rStyle w:val="Hyperlink"/>
+          <w:rFonts w:asciiTheme="majorBidi" w:hAnsiTheme="majorBidi" w:cstheme="majorBidi"/>
+          <w:sz w:val="24"/>
+          <w:szCs w:val="24"/>
+        </w:rPr>
+      </w:pPr>
+    </w:p>
+    <w:p>
+      <w:pPr>
+        <w:rPr>
+          <w:rStyle w:val="Hyperlink"/>
+          <w:rFonts w:asciiTheme="majorBidi" w:hAnsiTheme="majorBidi" w:cstheme="majorBidi"/>
+          <w:sz w:val="24"/>
+          <w:szCs w:val="24"/>
+        </w:rPr>
+      </w:pPr>
+    </w:p>
+    <w:p>
+      <w:pPr>
+        <w:rPr>
+          <w:rStyle w:val="Hyperlink"/>
+          <w:rFonts w:asciiTheme="majorBidi" w:hAnsiTheme="majorBidi" w:cstheme="majorBidi"/>
+          <w:sz w:val="24"/>
+          <w:szCs w:val="24"/>
+        </w:rPr>
+      </w:pPr>
+    </w:p>
+    <w:p>
+      <w:pPr>
+        <w:rPr>
+          <w:rFonts w:asciiTheme="majorBidi" w:hAnsiTheme="majorBidi" w:cstheme="majorBidi"/>
+          <w:sz w:val="24"/>
+          <w:szCs w:val="24"/>
+        </w:rPr>
+      </w:pPr>
+    </w:p>
+    <w:p>
+      <w:pPr>
+        <w:jc w:val="center"/>
+        <w:rPr>
+          <w:rFonts w:asciiTheme="majorBidi" w:hAnsiTheme="majorBidi" w:cstheme="majorBidi"/>
+          <w:sz w:val="24"/>
+          <w:szCs w:val="24"/>
+        </w:rPr>
+      </w:pPr>
+      <w:r>
+        <w:rPr>
+          <w:rFonts w:asciiTheme="majorBidi" w:hAnsiTheme="majorBidi" w:cstheme="majorBidi"/>
+          <w:sz w:val="24"/>
+          <w:szCs w:val="24"/>
+        </w:rPr>
+        <w:t>--end of report--</w:t>
+      </w:r>
     </w:p>
     <w:sectPr>
-      <w:footerReference w:type="default" r:id="rId60"/>
+      <w:footerReference w:type="default" r:id="rId63"/>
       <w:pgSz w:w="12240" w:h="15840"/>
       <w:pgMar w:top="1440" w:right="1440" w:bottom="1440" w:left="1440" w:header="720" w:footer="720" w:gutter="0"/>
       <w:pgBorders w:offsetFrom="page">
@@ -27749,7 +28692,7 @@
     <w:sdtContent>
       <w:p>
         <w:pPr>
-          <w:pStyle w:val="a5"/>
+          <w:pStyle w:val="Footer"/>
           <w:pBdr>
             <w:top w:val="single" w:sz="4" w:space="1" w:color="D9D9D9" w:themeColor="background1" w:themeShade="D9"/>
           </w:pBdr>
@@ -27802,7 +28745,7 @@
   </w:sdt>
   <w:p>
     <w:pPr>
-      <w:pStyle w:val="a5"/>
+      <w:pStyle w:val="Footer"/>
     </w:pPr>
   </w:p>
 </w:ftr>
@@ -31816,16 +32759,16 @@
     <w:lsdException w:name="Unresolved Mention" w:semiHidden="1" w:unhideWhenUsed="1"/>
     <w:lsdException w:name="Smart Link" w:semiHidden="1" w:unhideWhenUsed="1"/>
   </w:latentStyles>
-  <w:style w:type="paragraph" w:default="1" w:styleId="a">
+  <w:style w:type="paragraph" w:default="1" w:styleId="Normal">
     <w:name w:val="Normal"/>
     <w:qFormat/>
     <w:rsid w:val="009A79BD"/>
   </w:style>
-  <w:style w:type="paragraph" w:styleId="2">
+  <w:style w:type="paragraph" w:styleId="Heading2">
     <w:name w:val="heading 2"/>
-    <w:basedOn w:val="a"/>
-    <w:next w:val="a"/>
-    <w:link w:val="2Char"/>
+    <w:basedOn w:val="Normal"/>
+    <w:next w:val="Normal"/>
+    <w:link w:val="Heading2Char"/>
     <w:uiPriority w:val="9"/>
     <w:unhideWhenUsed/>
     <w:qFormat/>
@@ -31843,13 +32786,13 @@
       <w:szCs w:val="26"/>
     </w:rPr>
   </w:style>
-  <w:style w:type="character" w:default="1" w:styleId="a0">
+  <w:style w:type="character" w:default="1" w:styleId="DefaultParagraphFont">
     <w:name w:val="Default Paragraph Font"/>
     <w:uiPriority w:val="1"/>
     <w:semiHidden/>
     <w:unhideWhenUsed/>
   </w:style>
-  <w:style w:type="table" w:default="1" w:styleId="a1">
+  <w:style w:type="table" w:default="1" w:styleId="TableNormal">
     <w:name w:val="Normal Table"/>
     <w:uiPriority w:val="99"/>
     <w:semiHidden/>
@@ -31864,7 +32807,7 @@
       </w:tblCellMar>
     </w:tblPr>
   </w:style>
-  <w:style w:type="numbering" w:default="1" w:styleId="a2">
+  <w:style w:type="numbering" w:default="1" w:styleId="NoList">
     <w:name w:val="No List"/>
     <w:uiPriority w:val="99"/>
     <w:semiHidden/>
@@ -31886,9 +32829,9 @@
       <w:szCs w:val="24"/>
     </w:rPr>
   </w:style>
-  <w:style w:type="paragraph" w:styleId="a3">
+  <w:style w:type="paragraph" w:styleId="ListParagraph">
     <w:name w:val="List Paragraph"/>
-    <w:basedOn w:val="a"/>
+    <w:basedOn w:val="Normal"/>
     <w:uiPriority w:val="34"/>
     <w:qFormat/>
     <w:rsid w:val="003427F6"/>
@@ -31897,10 +32840,10 @@
       <w:contextualSpacing/>
     </w:pPr>
   </w:style>
-  <w:style w:type="paragraph" w:styleId="a4">
+  <w:style w:type="paragraph" w:styleId="Header">
     <w:name w:val="header"/>
-    <w:basedOn w:val="a"/>
-    <w:link w:val="Char"/>
+    <w:basedOn w:val="Normal"/>
+    <w:link w:val="HeaderChar"/>
     <w:uiPriority w:val="99"/>
     <w:unhideWhenUsed/>
     <w:rsid w:val="00FB2687"/>
@@ -31912,17 +32855,17 @@
       <w:spacing w:after="0" w:line="240" w:lineRule="auto"/>
     </w:pPr>
   </w:style>
-  <w:style w:type="character" w:customStyle="1" w:styleId="Char">
-    <w:name w:val="رأس الصفحة Char"/>
-    <w:basedOn w:val="a0"/>
-    <w:link w:val="a4"/>
+  <w:style w:type="character" w:customStyle="1" w:styleId="HeaderChar">
+    <w:name w:val="Header Char"/>
+    <w:basedOn w:val="DefaultParagraphFont"/>
+    <w:link w:val="Header"/>
     <w:uiPriority w:val="99"/>
     <w:rsid w:val="00FB2687"/>
   </w:style>
-  <w:style w:type="paragraph" w:styleId="a5">
+  <w:style w:type="paragraph" w:styleId="Footer">
     <w:name w:val="footer"/>
-    <w:basedOn w:val="a"/>
-    <w:link w:val="Char0"/>
+    <w:basedOn w:val="Normal"/>
+    <w:link w:val="FooterChar"/>
     <w:uiPriority w:val="99"/>
     <w:unhideWhenUsed/>
     <w:rsid w:val="00FB2687"/>
@@ -31934,16 +32877,16 @@
       <w:spacing w:after="0" w:line="240" w:lineRule="auto"/>
     </w:pPr>
   </w:style>
-  <w:style w:type="character" w:customStyle="1" w:styleId="Char0">
-    <w:name w:val="تذييل الصفحة Char"/>
-    <w:basedOn w:val="a0"/>
-    <w:link w:val="a5"/>
+  <w:style w:type="character" w:customStyle="1" w:styleId="FooterChar">
+    <w:name w:val="Footer Char"/>
+    <w:basedOn w:val="DefaultParagraphFont"/>
+    <w:link w:val="Footer"/>
     <w:uiPriority w:val="99"/>
     <w:rsid w:val="00FB2687"/>
   </w:style>
   <w:style w:type="character" w:styleId="Hyperlink">
     <w:name w:val="Hyperlink"/>
-    <w:basedOn w:val="a0"/>
+    <w:basedOn w:val="DefaultParagraphFont"/>
     <w:uiPriority w:val="99"/>
     <w:unhideWhenUsed/>
     <w:rsid w:val="006A089E"/>
@@ -31952,9 +32895,9 @@
       <w:u w:val="single"/>
     </w:rPr>
   </w:style>
-  <w:style w:type="character" w:styleId="a6">
+  <w:style w:type="character" w:styleId="UnresolvedMention">
     <w:name w:val="Unresolved Mention"/>
-    <w:basedOn w:val="a0"/>
+    <w:basedOn w:val="DefaultParagraphFont"/>
     <w:uiPriority w:val="99"/>
     <w:semiHidden/>
     <w:unhideWhenUsed/>
@@ -31964,9 +32907,9 @@
       <w:shd w:val="clear" w:color="auto" w:fill="E1DFDD"/>
     </w:rPr>
   </w:style>
-  <w:style w:type="character" w:styleId="a7">
+  <w:style w:type="character" w:styleId="FollowedHyperlink">
     <w:name w:val="FollowedHyperlink"/>
-    <w:basedOn w:val="a0"/>
+    <w:basedOn w:val="DefaultParagraphFont"/>
     <w:uiPriority w:val="99"/>
     <w:semiHidden/>
     <w:unhideWhenUsed/>
@@ -31976,10 +32919,10 @@
       <w:u w:val="single"/>
     </w:rPr>
   </w:style>
-  <w:style w:type="character" w:customStyle="1" w:styleId="2Char">
-    <w:name w:val="عنوان 2 Char"/>
-    <w:basedOn w:val="a0"/>
-    <w:link w:val="2"/>
+  <w:style w:type="character" w:customStyle="1" w:styleId="Heading2Char">
+    <w:name w:val="Heading 2 Char"/>
+    <w:basedOn w:val="DefaultParagraphFont"/>
+    <w:link w:val="Heading2"/>
     <w:uiPriority w:val="9"/>
     <w:rsid w:val="00270C65"/>
     <w:rPr>

</xml_diff>